<commit_message>
Theroy done waiting for approval
</commit_message>
<xml_diff>
--- a/Thesis Academic.docx
+++ b/Thesis Academic.docx
@@ -679,19 +679,11 @@
                 <w:rFonts w:eastAsia="Times New Roman"/>
               </w:rPr>
             </w:pPr>
-            <w:proofErr w:type="spellStart"/>
             <w:r>
               <w:rPr>
                 <w:rFonts w:eastAsia="Times New Roman"/>
               </w:rPr>
-              <w:t>Centria</w:t>
-            </w:r>
-            <w:proofErr w:type="spellEnd"/>
-            <w:r>
-              <w:rPr>
-                <w:rFonts w:eastAsia="Times New Roman"/>
-              </w:rPr>
-              <w:t xml:space="preserve"> University </w:t>
+              <w:t xml:space="preserve">Centria University </w:t>
             </w:r>
           </w:p>
           <w:p>
@@ -905,19 +897,11 @@
               <w:spacing w:before="0" w:beforeAutospacing="0" w:after="0" w:afterAutospacing="0"/>
               <w:jc w:val="left"/>
             </w:pPr>
-            <w:proofErr w:type="spellStart"/>
             <w:r>
               <w:rPr>
                 <w:rFonts w:eastAsia="Times New Roman"/>
               </w:rPr>
-              <w:t>Centria</w:t>
-            </w:r>
-            <w:proofErr w:type="spellEnd"/>
-            <w:r>
-              <w:rPr>
-                <w:rFonts w:eastAsia="Times New Roman"/>
-              </w:rPr>
-              <w:t xml:space="preserve"> </w:t>
+              <w:t xml:space="preserve">Centria </w:t>
             </w:r>
             <w:r>
               <w:rPr>
@@ -984,14 +968,7 @@
                 <w:rFonts w:cs="Times New Roman"/>
                 <w:szCs w:val="24"/>
               </w:rPr>
-              <w:t>1</w:t>
-            </w:r>
-            <w:r>
-              <w:rPr>
-                <w:rFonts w:cs="Times New Roman"/>
-                <w:szCs w:val="24"/>
-              </w:rPr>
-              <w:t>1</w:t>
+              <w:t>20</w:t>
             </w:r>
           </w:p>
         </w:tc>
@@ -1159,7 +1136,6 @@
           <w:rFonts w:cs="Times New Roman"/>
           <w:b/>
           <w:szCs w:val="24"/>
-          <w:lang w:val="en-US"/>
         </w:rPr>
       </w:pPr>
       <w:r>
@@ -1167,7 +1143,6 @@
           <w:rFonts w:cs="Times New Roman"/>
           <w:b/>
           <w:szCs w:val="24"/>
-          <w:lang w:val="en-US"/>
         </w:rPr>
         <w:lastRenderedPageBreak/>
         <w:t>CONCEPT DEFINITIONS</w:t>
@@ -1181,7 +1156,6 @@
           <w:rFonts w:cs="Times New Roman"/>
           <w:b/>
           <w:szCs w:val="24"/>
-          <w:lang w:val="en-US"/>
         </w:rPr>
       </w:pPr>
     </w:p>
@@ -1193,7 +1167,6 @@
           <w:rFonts w:cs="Times New Roman"/>
           <w:b/>
           <w:szCs w:val="24"/>
-          <w:lang w:val="en-US"/>
         </w:rPr>
       </w:pPr>
       <w:r>
@@ -1201,7 +1174,6 @@
           <w:rFonts w:cs="Times New Roman"/>
           <w:b/>
           <w:szCs w:val="24"/>
-          <w:lang w:val="en-US"/>
         </w:rPr>
         <w:t>LCDPs</w:t>
       </w:r>
@@ -1214,7 +1186,6 @@
           <w:rFonts w:cs="Times New Roman"/>
           <w:bCs/>
           <w:szCs w:val="24"/>
-          <w:lang w:val="en-US"/>
         </w:rPr>
       </w:pPr>
       <w:r>
@@ -1222,7 +1193,6 @@
           <w:rFonts w:cs="Times New Roman"/>
           <w:bCs/>
           <w:szCs w:val="24"/>
-          <w:lang w:val="en-US"/>
         </w:rPr>
         <w:t>Low-code and No</w:t>
       </w:r>
@@ -1231,7 +1201,6 @@
           <w:rFonts w:cs="Times New Roman"/>
           <w:bCs/>
           <w:szCs w:val="24"/>
-          <w:lang w:val="en-US"/>
         </w:rPr>
         <w:t>-code Development Platforms</w:t>
       </w:r>
@@ -1244,7 +1213,6 @@
           <w:rFonts w:cs="Times New Roman"/>
           <w:bCs/>
           <w:szCs w:val="24"/>
-          <w:lang w:val="en-US"/>
         </w:rPr>
       </w:pPr>
     </w:p>
@@ -1256,7 +1224,6 @@
           <w:rFonts w:cs="Times New Roman"/>
           <w:bCs/>
           <w:szCs w:val="24"/>
-          <w:lang w:val="en-US"/>
         </w:rPr>
       </w:pPr>
       <w:r>
@@ -1264,7 +1231,6 @@
           <w:rFonts w:cs="Times New Roman"/>
           <w:bCs/>
           <w:szCs w:val="24"/>
-          <w:lang w:val="en-US"/>
         </w:rPr>
         <w:t>RAD</w:t>
       </w:r>
@@ -1277,7 +1243,6 @@
           <w:rFonts w:cs="Times New Roman"/>
           <w:bCs/>
           <w:szCs w:val="24"/>
-          <w:lang w:val="en-US"/>
         </w:rPr>
       </w:pPr>
       <w:r>
@@ -1285,7 +1250,6 @@
           <w:rFonts w:cs="Times New Roman"/>
           <w:bCs/>
           <w:szCs w:val="24"/>
-          <w:lang w:val="en-US"/>
         </w:rPr>
         <w:t>Rapid Application Development</w:t>
       </w:r>
@@ -1298,7 +1262,6 @@
           <w:rFonts w:cs="Times New Roman"/>
           <w:bCs/>
           <w:szCs w:val="24"/>
-          <w:lang w:val="en-US"/>
         </w:rPr>
       </w:pPr>
     </w:p>
@@ -1310,7 +1273,6 @@
           <w:rFonts w:cs="Times New Roman"/>
           <w:bCs/>
           <w:szCs w:val="24"/>
-          <w:lang w:val="en-US"/>
         </w:rPr>
       </w:pPr>
       <w:r>
@@ -1318,7 +1280,6 @@
           <w:rFonts w:cs="Times New Roman"/>
           <w:bCs/>
           <w:szCs w:val="24"/>
-          <w:lang w:val="en-US"/>
         </w:rPr>
         <w:t>XP</w:t>
       </w:r>
@@ -1331,7 +1292,6 @@
           <w:rFonts w:cs="Times New Roman"/>
           <w:bCs/>
           <w:szCs w:val="24"/>
-          <w:lang w:val="en-US"/>
         </w:rPr>
       </w:pPr>
       <w:r>
@@ -1339,7 +1299,6 @@
           <w:rFonts w:cs="Times New Roman"/>
           <w:bCs/>
           <w:szCs w:val="24"/>
-          <w:lang w:val="en-US"/>
         </w:rPr>
         <w:t>Extreme Programming</w:t>
       </w:r>
@@ -1349,8 +1308,64 @@
         <w:spacing w:line="360" w:lineRule="auto"/>
         <w:jc w:val="left"/>
         <w:rPr>
-          <w:szCs w:val="24"/>
-          <w:lang w:val="en-US"/>
+          <w:rFonts w:cs="Times New Roman"/>
+          <w:bCs/>
+          <w:szCs w:val="24"/>
+        </w:rPr>
+      </w:pPr>
+    </w:p>
+    <w:p>
+      <w:pPr>
+        <w:spacing w:line="360" w:lineRule="auto"/>
+        <w:jc w:val="left"/>
+        <w:rPr>
+          <w:rFonts w:cs="Times New Roman"/>
+          <w:bCs/>
+          <w:szCs w:val="24"/>
+        </w:rPr>
+      </w:pPr>
+      <w:r>
+        <w:rPr>
+          <w:rFonts w:cs="Times New Roman"/>
+          <w:bCs/>
+          <w:szCs w:val="24"/>
+        </w:rPr>
+        <w:t>E</w:t>
+      </w:r>
+      <w:r>
+        <w:rPr>
+          <w:rFonts w:cs="Times New Roman"/>
+          <w:bCs/>
+          <w:szCs w:val="24"/>
+        </w:rPr>
+        <w:t>RP</w:t>
+      </w:r>
+    </w:p>
+    <w:p>
+      <w:pPr>
+        <w:spacing w:line="360" w:lineRule="auto"/>
+        <w:jc w:val="left"/>
+        <w:rPr>
+          <w:rFonts w:cs="Times New Roman"/>
+          <w:bCs/>
+          <w:szCs w:val="24"/>
+        </w:rPr>
+      </w:pPr>
+      <w:r>
+        <w:rPr>
+          <w:rFonts w:cs="Times New Roman"/>
+          <w:bCs/>
+          <w:szCs w:val="24"/>
+        </w:rPr>
+        <w:t>Enterprise Resource Planning</w:t>
+      </w:r>
+    </w:p>
+    <w:p>
+      <w:pPr>
+        <w:spacing w:line="360" w:lineRule="auto"/>
+        <w:jc w:val="left"/>
+        <w:rPr>
+          <w:szCs w:val="24"/>
         </w:rPr>
       </w:pPr>
     </w:p>
@@ -1361,7 +1376,6 @@
           <w:rFonts w:cs="Times New Roman"/>
           <w:b/>
           <w:szCs w:val="24"/>
-          <w:lang w:val="en-US"/>
         </w:rPr>
       </w:pPr>
       <w:r>
@@ -1369,7 +1383,6 @@
           <w:rFonts w:cs="Times New Roman"/>
           <w:b/>
           <w:szCs w:val="24"/>
-          <w:lang w:val="en-US"/>
         </w:rPr>
         <w:br w:type="page"/>
       </w:r>
@@ -1381,14 +1394,12 @@
         <w:rPr>
           <w:b/>
           <w:noProof/>
-          <w:lang w:val="en-US"/>
         </w:rPr>
       </w:pPr>
       <w:r>
         <w:rPr>
           <w:b/>
           <w:noProof/>
-          <w:lang w:val="en-US"/>
         </w:rPr>
         <w:lastRenderedPageBreak/>
         <w:t>ABSTRACT</w:t>
@@ -1480,7 +1491,7 @@
         </w:rPr>
         <w:fldChar w:fldCharType="separate"/>
       </w:r>
-      <w:hyperlink w:anchor="_Toc156420383" w:history="1">
+      <w:hyperlink w:anchor="_Toc157594285" w:history="1">
         <w:r>
           <w:rPr>
             <w:rStyle w:val="Hyperlink"/>
@@ -1521,7 +1532,7 @@
           <w:rPr>
             <w:webHidden/>
           </w:rPr>
-          <w:instrText xml:space="preserve"> PAGEREF _Toc156420383 \h </w:instrText>
+          <w:instrText xml:space="preserve"> PAGEREF _Toc157594285 \h </w:instrText>
         </w:r>
         <w:r>
           <w:rPr>
@@ -1561,7 +1572,7 @@
           <w14:ligatures w14:val="standardContextual"/>
         </w:rPr>
       </w:pPr>
-      <w:hyperlink w:anchor="_Toc156420384" w:history="1">
+      <w:hyperlink w:anchor="_Toc157594286" w:history="1">
         <w:r>
           <w:rPr>
             <w:rStyle w:val="Hyperlink"/>
@@ -1602,7 +1613,7 @@
           <w:rPr>
             <w:webHidden/>
           </w:rPr>
-          <w:instrText xml:space="preserve"> PAGEREF _Toc156420384 \h </w:instrText>
+          <w:instrText xml:space="preserve"> PAGEREF _Toc157594286 \h </w:instrText>
         </w:r>
         <w:r>
           <w:rPr>
@@ -1642,7 +1653,7 @@
           <w14:ligatures w14:val="standardContextual"/>
         </w:rPr>
       </w:pPr>
-      <w:hyperlink w:anchor="_Toc156420385" w:history="1">
+      <w:hyperlink w:anchor="_Toc157594287" w:history="1">
         <w:r>
           <w:rPr>
             <w:rStyle w:val="Hyperlink"/>
@@ -1688,7 +1699,7 @@
             <w:noProof/>
             <w:webHidden/>
           </w:rPr>
-          <w:instrText xml:space="preserve"> PAGEREF _Toc156420385 \h </w:instrText>
+          <w:instrText xml:space="preserve"> PAGEREF _Toc157594287 \h </w:instrText>
         </w:r>
         <w:r>
           <w:rPr>
@@ -1732,12 +1743,11 @@
           <w14:ligatures w14:val="standardContextual"/>
         </w:rPr>
       </w:pPr>
-      <w:hyperlink w:anchor="_Toc156420386" w:history="1">
+      <w:hyperlink w:anchor="_Toc157594288" w:history="1">
         <w:r>
           <w:rPr>
             <w:rStyle w:val="Hyperlink"/>
             <w:noProof/>
-            <w:lang w:val="fr-FR"/>
           </w:rPr>
           <w:t>2.2</w:t>
         </w:r>
@@ -1757,9 +1767,8 @@
           <w:rPr>
             <w:rStyle w:val="Hyperlink"/>
             <w:noProof/>
-            <w:lang w:val="fr-FR"/>
-          </w:rPr>
-          <w:t>General Concepts</w:t>
+          </w:rPr>
+          <w:t>Essentials of Low-code and No-code Development</w:t>
         </w:r>
         <w:r>
           <w:rPr>
@@ -1780,7 +1789,7 @@
             <w:noProof/>
             <w:webHidden/>
           </w:rPr>
-          <w:instrText xml:space="preserve"> PAGEREF _Toc156420386 \h </w:instrText>
+          <w:instrText xml:space="preserve"> PAGEREF _Toc157594288 \h </w:instrText>
         </w:r>
         <w:r>
           <w:rPr>
@@ -1800,7 +1809,7 @@
             <w:noProof/>
             <w:webHidden/>
           </w:rPr>
-          <w:t>3</w:t>
+          <w:t>4</w:t>
         </w:r>
         <w:r>
           <w:rPr>
@@ -1824,7 +1833,7 @@
           <w14:ligatures w14:val="standardContextual"/>
         </w:rPr>
       </w:pPr>
-      <w:hyperlink w:anchor="_Toc156420387" w:history="1">
+      <w:hyperlink w:anchor="_Toc157594289" w:history="1">
         <w:r>
           <w:rPr>
             <w:rStyle w:val="Hyperlink"/>
@@ -1865,7 +1874,7 @@
           <w:rPr>
             <w:webHidden/>
           </w:rPr>
-          <w:instrText xml:space="preserve"> PAGEREF _Toc156420387 \h </w:instrText>
+          <w:instrText xml:space="preserve"> PAGEREF _Toc157594289 \h </w:instrText>
         </w:r>
         <w:r>
           <w:rPr>
@@ -1882,7 +1891,7 @@
           <w:rPr>
             <w:webHidden/>
           </w:rPr>
-          <w:t>4</w:t>
+          <w:t>6</w:t>
         </w:r>
         <w:r>
           <w:rPr>
@@ -1905,7 +1914,7 @@
           <w14:ligatures w14:val="standardContextual"/>
         </w:rPr>
       </w:pPr>
-      <w:hyperlink w:anchor="_Toc156420388" w:history="1">
+      <w:hyperlink w:anchor="_Toc157594290" w:history="1">
         <w:r>
           <w:rPr>
             <w:rStyle w:val="Hyperlink"/>
@@ -1930,7 +1939,7 @@
             <w:rStyle w:val="Hyperlink"/>
             <w:noProof/>
           </w:rPr>
-          <w:t>Key features</w:t>
+          <w:t>Key Features</w:t>
         </w:r>
         <w:r>
           <w:rPr>
@@ -1951,7 +1960,7 @@
             <w:noProof/>
             <w:webHidden/>
           </w:rPr>
-          <w:instrText xml:space="preserve"> PAGEREF _Toc156420388 \h </w:instrText>
+          <w:instrText xml:space="preserve"> PAGEREF _Toc157594290 \h </w:instrText>
         </w:r>
         <w:r>
           <w:rPr>
@@ -1971,7 +1980,7 @@
             <w:noProof/>
             <w:webHidden/>
           </w:rPr>
-          <w:t>4</w:t>
+          <w:t>7</w:t>
         </w:r>
         <w:r>
           <w:rPr>
@@ -1995,7 +2004,7 @@
           <w14:ligatures w14:val="standardContextual"/>
         </w:rPr>
       </w:pPr>
-      <w:hyperlink w:anchor="_Toc156420389" w:history="1">
+      <w:hyperlink w:anchor="_Toc157594291" w:history="1">
         <w:r>
           <w:rPr>
             <w:rStyle w:val="Hyperlink"/>
@@ -2020,7 +2029,7 @@
             <w:rStyle w:val="Hyperlink"/>
             <w:noProof/>
           </w:rPr>
-          <w:t>PowerApps Components</w:t>
+          <w:t>PowerApps Types</w:t>
         </w:r>
         <w:r>
           <w:rPr>
@@ -2041,7 +2050,7 @@
             <w:noProof/>
             <w:webHidden/>
           </w:rPr>
-          <w:instrText xml:space="preserve"> PAGEREF _Toc156420389 \h </w:instrText>
+          <w:instrText xml:space="preserve"> PAGEREF _Toc157594291 \h </w:instrText>
         </w:r>
         <w:r>
           <w:rPr>
@@ -2061,7 +2070,7 @@
             <w:noProof/>
             <w:webHidden/>
           </w:rPr>
-          <w:t>4</w:t>
+          <w:t>7</w:t>
         </w:r>
         <w:r>
           <w:rPr>
@@ -2074,7 +2083,7 @@
     </w:p>
     <w:p>
       <w:pPr>
-        <w:pStyle w:val="TOC2"/>
+        <w:pStyle w:val="TOC3"/>
         <w:rPr>
           <w:rFonts w:asciiTheme="minorHAnsi" w:eastAsiaTheme="minorEastAsia" w:hAnsiTheme="minorHAnsi"/>
           <w:b w:val="0"/>
@@ -2085,13 +2094,13 @@
           <w14:ligatures w14:val="standardContextual"/>
         </w:rPr>
       </w:pPr>
-      <w:hyperlink w:anchor="_Toc156420390" w:history="1">
+      <w:hyperlink w:anchor="_Toc157594292" w:history="1">
         <w:r>
           <w:rPr>
             <w:rStyle w:val="Hyperlink"/>
             <w:noProof/>
           </w:rPr>
-          <w:t>3.3</w:t>
+          <w:t>3.2.1</w:t>
         </w:r>
         <w:r>
           <w:rPr>
@@ -2110,7 +2119,7 @@
             <w:rStyle w:val="Hyperlink"/>
             <w:noProof/>
           </w:rPr>
-          <w:t>Advantages and disadvantages</w:t>
+          <w:t>Canvas Apps</w:t>
         </w:r>
         <w:r>
           <w:rPr>
@@ -2131,7 +2140,7 @@
             <w:noProof/>
             <w:webHidden/>
           </w:rPr>
-          <w:instrText xml:space="preserve"> PAGEREF _Toc156420390 \h </w:instrText>
+          <w:instrText xml:space="preserve"> PAGEREF _Toc157594292 \h </w:instrText>
         </w:r>
         <w:r>
           <w:rPr>
@@ -2151,7 +2160,277 @@
             <w:noProof/>
             <w:webHidden/>
           </w:rPr>
-          <w:t>4</w:t>
+          <w:t>8</w:t>
+        </w:r>
+        <w:r>
+          <w:rPr>
+            <w:noProof/>
+            <w:webHidden/>
+          </w:rPr>
+          <w:fldChar w:fldCharType="end"/>
+        </w:r>
+      </w:hyperlink>
+    </w:p>
+    <w:p>
+      <w:pPr>
+        <w:pStyle w:val="TOC3"/>
+        <w:rPr>
+          <w:rFonts w:asciiTheme="minorHAnsi" w:eastAsiaTheme="minorEastAsia" w:hAnsiTheme="minorHAnsi"/>
+          <w:b w:val="0"/>
+          <w:noProof/>
+          <w:kern w:val="2"/>
+          <w:sz w:val="22"/>
+          <w:lang w:val="en-FI" w:eastAsia="en-FI"/>
+          <w14:ligatures w14:val="standardContextual"/>
+        </w:rPr>
+      </w:pPr>
+      <w:hyperlink w:anchor="_Toc157594293" w:history="1">
+        <w:r>
+          <w:rPr>
+            <w:rStyle w:val="Hyperlink"/>
+            <w:noProof/>
+          </w:rPr>
+          <w:t>3.2.2</w:t>
+        </w:r>
+        <w:r>
+          <w:rPr>
+            <w:rFonts w:asciiTheme="minorHAnsi" w:eastAsiaTheme="minorEastAsia" w:hAnsiTheme="minorHAnsi"/>
+            <w:b w:val="0"/>
+            <w:noProof/>
+            <w:kern w:val="2"/>
+            <w:sz w:val="22"/>
+            <w:lang w:val="en-FI" w:eastAsia="en-FI"/>
+            <w14:ligatures w14:val="standardContextual"/>
+          </w:rPr>
+          <w:tab/>
+        </w:r>
+        <w:r>
+          <w:rPr>
+            <w:rStyle w:val="Hyperlink"/>
+            <w:noProof/>
+          </w:rPr>
+          <w:t>Model-Driven Apps</w:t>
+        </w:r>
+        <w:r>
+          <w:rPr>
+            <w:noProof/>
+            <w:webHidden/>
+          </w:rPr>
+          <w:tab/>
+        </w:r>
+        <w:r>
+          <w:rPr>
+            <w:noProof/>
+            <w:webHidden/>
+          </w:rPr>
+          <w:fldChar w:fldCharType="begin"/>
+        </w:r>
+        <w:r>
+          <w:rPr>
+            <w:noProof/>
+            <w:webHidden/>
+          </w:rPr>
+          <w:instrText xml:space="preserve"> PAGEREF _Toc157594293 \h </w:instrText>
+        </w:r>
+        <w:r>
+          <w:rPr>
+            <w:noProof/>
+            <w:webHidden/>
+          </w:rPr>
+        </w:r>
+        <w:r>
+          <w:rPr>
+            <w:noProof/>
+            <w:webHidden/>
+          </w:rPr>
+          <w:fldChar w:fldCharType="separate"/>
+        </w:r>
+        <w:r>
+          <w:rPr>
+            <w:noProof/>
+            <w:webHidden/>
+          </w:rPr>
+          <w:t>9</w:t>
+        </w:r>
+        <w:r>
+          <w:rPr>
+            <w:noProof/>
+            <w:webHidden/>
+          </w:rPr>
+          <w:fldChar w:fldCharType="end"/>
+        </w:r>
+      </w:hyperlink>
+    </w:p>
+    <w:p>
+      <w:pPr>
+        <w:pStyle w:val="TOC3"/>
+        <w:rPr>
+          <w:rFonts w:asciiTheme="minorHAnsi" w:eastAsiaTheme="minorEastAsia" w:hAnsiTheme="minorHAnsi"/>
+          <w:b w:val="0"/>
+          <w:noProof/>
+          <w:kern w:val="2"/>
+          <w:sz w:val="22"/>
+          <w:lang w:val="en-FI" w:eastAsia="en-FI"/>
+          <w14:ligatures w14:val="standardContextual"/>
+        </w:rPr>
+      </w:pPr>
+      <w:hyperlink w:anchor="_Toc157594294" w:history="1">
+        <w:r>
+          <w:rPr>
+            <w:rStyle w:val="Hyperlink"/>
+            <w:noProof/>
+          </w:rPr>
+          <w:t>3.2.3</w:t>
+        </w:r>
+        <w:r>
+          <w:rPr>
+            <w:rFonts w:asciiTheme="minorHAnsi" w:eastAsiaTheme="minorEastAsia" w:hAnsiTheme="minorHAnsi"/>
+            <w:b w:val="0"/>
+            <w:noProof/>
+            <w:kern w:val="2"/>
+            <w:sz w:val="22"/>
+            <w:lang w:val="en-FI" w:eastAsia="en-FI"/>
+            <w14:ligatures w14:val="standardContextual"/>
+          </w:rPr>
+          <w:tab/>
+        </w:r>
+        <w:r>
+          <w:rPr>
+            <w:rStyle w:val="Hyperlink"/>
+            <w:noProof/>
+          </w:rPr>
+          <w:t>Web Portals Apps</w:t>
+        </w:r>
+        <w:r>
+          <w:rPr>
+            <w:noProof/>
+            <w:webHidden/>
+          </w:rPr>
+          <w:tab/>
+        </w:r>
+        <w:r>
+          <w:rPr>
+            <w:noProof/>
+            <w:webHidden/>
+          </w:rPr>
+          <w:fldChar w:fldCharType="begin"/>
+        </w:r>
+        <w:r>
+          <w:rPr>
+            <w:noProof/>
+            <w:webHidden/>
+          </w:rPr>
+          <w:instrText xml:space="preserve"> PAGEREF _Toc157594294 \h </w:instrText>
+        </w:r>
+        <w:r>
+          <w:rPr>
+            <w:noProof/>
+            <w:webHidden/>
+          </w:rPr>
+        </w:r>
+        <w:r>
+          <w:rPr>
+            <w:noProof/>
+            <w:webHidden/>
+          </w:rPr>
+          <w:fldChar w:fldCharType="separate"/>
+        </w:r>
+        <w:r>
+          <w:rPr>
+            <w:noProof/>
+            <w:webHidden/>
+          </w:rPr>
+          <w:t>10</w:t>
+        </w:r>
+        <w:r>
+          <w:rPr>
+            <w:noProof/>
+            <w:webHidden/>
+          </w:rPr>
+          <w:fldChar w:fldCharType="end"/>
+        </w:r>
+      </w:hyperlink>
+    </w:p>
+    <w:p>
+      <w:pPr>
+        <w:pStyle w:val="TOC2"/>
+        <w:rPr>
+          <w:rFonts w:asciiTheme="minorHAnsi" w:eastAsiaTheme="minorEastAsia" w:hAnsiTheme="minorHAnsi"/>
+          <w:b w:val="0"/>
+          <w:noProof/>
+          <w:kern w:val="2"/>
+          <w:sz w:val="22"/>
+          <w:lang w:val="en-FI" w:eastAsia="en-FI"/>
+          <w14:ligatures w14:val="standardContextual"/>
+        </w:rPr>
+      </w:pPr>
+      <w:hyperlink w:anchor="_Toc157594295" w:history="1">
+        <w:r>
+          <w:rPr>
+            <w:rStyle w:val="Hyperlink"/>
+            <w:noProof/>
+          </w:rPr>
+          <w:t>3.3</w:t>
+        </w:r>
+        <w:r>
+          <w:rPr>
+            <w:rFonts w:asciiTheme="minorHAnsi" w:eastAsiaTheme="minorEastAsia" w:hAnsiTheme="minorHAnsi"/>
+            <w:b w:val="0"/>
+            <w:noProof/>
+            <w:kern w:val="2"/>
+            <w:sz w:val="22"/>
+            <w:lang w:val="en-FI" w:eastAsia="en-FI"/>
+            <w14:ligatures w14:val="standardContextual"/>
+          </w:rPr>
+          <w:tab/>
+        </w:r>
+        <w:r>
+          <w:rPr>
+            <w:rStyle w:val="Hyperlink"/>
+            <w:noProof/>
+          </w:rPr>
+          <w:t>Advantages and Disadvantages of Using PowerApps</w:t>
+        </w:r>
+        <w:r>
+          <w:rPr>
+            <w:noProof/>
+            <w:webHidden/>
+          </w:rPr>
+          <w:tab/>
+        </w:r>
+        <w:r>
+          <w:rPr>
+            <w:noProof/>
+            <w:webHidden/>
+          </w:rPr>
+          <w:fldChar w:fldCharType="begin"/>
+        </w:r>
+        <w:r>
+          <w:rPr>
+            <w:noProof/>
+            <w:webHidden/>
+          </w:rPr>
+          <w:instrText xml:space="preserve"> PAGEREF _Toc157594295 \h </w:instrText>
+        </w:r>
+        <w:r>
+          <w:rPr>
+            <w:noProof/>
+            <w:webHidden/>
+          </w:rPr>
+        </w:r>
+        <w:r>
+          <w:rPr>
+            <w:noProof/>
+            <w:webHidden/>
+          </w:rPr>
+          <w:fldChar w:fldCharType="separate"/>
+        </w:r>
+        <w:r>
+          <w:rPr>
+            <w:noProof/>
+            <w:webHidden/>
+          </w:rPr>
+          <w:t>11</w:t>
         </w:r>
         <w:r>
           <w:rPr>
@@ -2175,7 +2454,7 @@
           <w14:ligatures w14:val="standardContextual"/>
         </w:rPr>
       </w:pPr>
-      <w:hyperlink w:anchor="_Toc156420391" w:history="1">
+      <w:hyperlink w:anchor="_Toc157594296" w:history="1">
         <w:r>
           <w:rPr>
             <w:rStyle w:val="Hyperlink"/>
@@ -2216,7 +2495,7 @@
           <w:rPr>
             <w:webHidden/>
           </w:rPr>
-          <w:instrText xml:space="preserve"> PAGEREF _Toc156420391 \h </w:instrText>
+          <w:instrText xml:space="preserve"> PAGEREF _Toc157594296 \h </w:instrText>
         </w:r>
         <w:r>
           <w:rPr>
@@ -2233,7 +2512,7 @@
           <w:rPr>
             <w:webHidden/>
           </w:rPr>
-          <w:t>5</w:t>
+          <w:t>12</w:t>
         </w:r>
         <w:r>
           <w:rPr>
@@ -2256,7 +2535,7 @@
           <w14:ligatures w14:val="standardContextual"/>
         </w:rPr>
       </w:pPr>
-      <w:hyperlink w:anchor="_Toc156420392" w:history="1">
+      <w:hyperlink w:anchor="_Toc157594297" w:history="1">
         <w:r>
           <w:rPr>
             <w:rStyle w:val="Hyperlink"/>
@@ -2302,7 +2581,7 @@
             <w:noProof/>
             <w:webHidden/>
           </w:rPr>
-          <w:instrText xml:space="preserve"> PAGEREF _Toc156420392 \h </w:instrText>
+          <w:instrText xml:space="preserve"> PAGEREF _Toc157594297 \h </w:instrText>
         </w:r>
         <w:r>
           <w:rPr>
@@ -2322,7 +2601,7 @@
             <w:noProof/>
             <w:webHidden/>
           </w:rPr>
-          <w:t>5</w:t>
+          <w:t>12</w:t>
         </w:r>
         <w:r>
           <w:rPr>
@@ -2346,7 +2625,7 @@
           <w14:ligatures w14:val="standardContextual"/>
         </w:rPr>
       </w:pPr>
-      <w:hyperlink w:anchor="_Toc156420393" w:history="1">
+      <w:hyperlink w:anchor="_Toc157594298" w:history="1">
         <w:r>
           <w:rPr>
             <w:rStyle w:val="Hyperlink"/>
@@ -2394,7 +2673,7 @@
             <w:noProof/>
             <w:webHidden/>
           </w:rPr>
-          <w:instrText xml:space="preserve"> PAGEREF _Toc156420393 \h </w:instrText>
+          <w:instrText xml:space="preserve"> PAGEREF _Toc157594298 \h </w:instrText>
         </w:r>
         <w:r>
           <w:rPr>
@@ -2414,7 +2693,7 @@
             <w:noProof/>
             <w:webHidden/>
           </w:rPr>
-          <w:t>5</w:t>
+          <w:t>12</w:t>
         </w:r>
         <w:r>
           <w:rPr>
@@ -2438,12 +2717,11 @@
           <w14:ligatures w14:val="standardContextual"/>
         </w:rPr>
       </w:pPr>
-      <w:hyperlink w:anchor="_Toc156420394" w:history="1">
+      <w:hyperlink w:anchor="_Toc157594299" w:history="1">
         <w:r>
           <w:rPr>
             <w:rStyle w:val="Hyperlink"/>
             <w:noProof/>
-            <w:lang w:val="en-US"/>
           </w:rPr>
           <w:t>4.3</w:t>
         </w:r>
@@ -2463,7 +2741,6 @@
           <w:rPr>
             <w:rStyle w:val="Hyperlink"/>
             <w:noProof/>
-            <w:lang w:val="en-US"/>
           </w:rPr>
           <w:t>Hands-on Demonstration</w:t>
         </w:r>
@@ -2486,7 +2763,7 @@
             <w:noProof/>
             <w:webHidden/>
           </w:rPr>
-          <w:instrText xml:space="preserve"> PAGEREF _Toc156420394 \h </w:instrText>
+          <w:instrText xml:space="preserve"> PAGEREF _Toc157594299 \h </w:instrText>
         </w:r>
         <w:r>
           <w:rPr>
@@ -2506,7 +2783,7 @@
             <w:noProof/>
             <w:webHidden/>
           </w:rPr>
-          <w:t>5</w:t>
+          <w:t>12</w:t>
         </w:r>
         <w:r>
           <w:rPr>
@@ -2530,7 +2807,7 @@
           <w14:ligatures w14:val="standardContextual"/>
         </w:rPr>
       </w:pPr>
-      <w:hyperlink w:anchor="_Toc156420395" w:history="1">
+      <w:hyperlink w:anchor="_Toc157594300" w:history="1">
         <w:r>
           <w:rPr>
             <w:rStyle w:val="Hyperlink"/>
@@ -2571,7 +2848,7 @@
           <w:rPr>
             <w:webHidden/>
           </w:rPr>
-          <w:instrText xml:space="preserve"> PAGEREF _Toc156420395 \h </w:instrText>
+          <w:instrText xml:space="preserve"> PAGEREF _Toc157594300 \h </w:instrText>
         </w:r>
         <w:r>
           <w:rPr>
@@ -2588,7 +2865,7 @@
           <w:rPr>
             <w:webHidden/>
           </w:rPr>
-          <w:t>6</w:t>
+          <w:t>13</w:t>
         </w:r>
         <w:r>
           <w:rPr>
@@ -2707,252 +2984,176 @@
     </w:p>
     <w:p>
       <w:pPr>
+        <w:pStyle w:val="TableofFigures"/>
         <w:tabs>
-          <w:tab w:val="right" w:leader="dot" w:pos="9923"/>
+          <w:tab w:val="right" w:leader="dot" w:pos="9911"/>
         </w:tabs>
-        <w:spacing w:line="240" w:lineRule="auto"/>
-        <w:jc w:val="left"/>
-        <w:rPr>
-          <w:rFonts w:cs="Times New Roman"/>
-          <w:szCs w:val="24"/>
-        </w:rPr>
-      </w:pPr>
-      <w:r>
-        <w:rPr>
-          <w:rFonts w:cs="Times New Roman"/>
-          <w:szCs w:val="24"/>
-        </w:rPr>
-        <w:t>FIGURE 1.</w:t>
-      </w:r>
-      <w:r>
-        <w:rPr>
-          <w:rFonts w:cs="Times New Roman"/>
-          <w:szCs w:val="24"/>
-        </w:rPr>
-        <w:t xml:space="preserve"> </w:t>
-      </w:r>
-      <w:r>
-        <w:rPr>
-          <w:rFonts w:cs="Times New Roman"/>
-          <w:szCs w:val="24"/>
-        </w:rPr>
-        <w:t>Success factors for competitive edge</w:t>
-      </w:r>
-      <w:r>
-        <w:rPr>
-          <w:rFonts w:cs="Times New Roman"/>
-          <w:szCs w:val="24"/>
-        </w:rPr>
-        <w:tab/>
-        <w:t>4</w:t>
-      </w:r>
-    </w:p>
-    <w:p>
-      <w:pPr>
+        <w:rPr>
+          <w:rFonts w:asciiTheme="minorHAnsi" w:eastAsiaTheme="minorEastAsia" w:hAnsiTheme="minorHAnsi"/>
+          <w:noProof/>
+          <w:kern w:val="2"/>
+          <w:sz w:val="22"/>
+          <w:lang w:val="en-FI" w:eastAsia="en-FI"/>
+          <w14:ligatures w14:val="standardContextual"/>
+        </w:rPr>
+      </w:pPr>
+      <w:r>
+        <w:rPr>
+          <w:rFonts w:cs="Times New Roman"/>
+          <w:b/>
+          <w:color w:val="FF0000"/>
+          <w:szCs w:val="24"/>
+        </w:rPr>
+        <w:fldChar w:fldCharType="begin"/>
+      </w:r>
+      <w:r>
+        <w:rPr>
+          <w:rFonts w:cs="Times New Roman"/>
+          <w:b/>
+          <w:color w:val="FF0000"/>
+          <w:szCs w:val="24"/>
+        </w:rPr>
+        <w:instrText xml:space="preserve"> TOC \h \z \c "Figure" </w:instrText>
+      </w:r>
+      <w:r>
+        <w:rPr>
+          <w:rFonts w:cs="Times New Roman"/>
+          <w:b/>
+          <w:color w:val="FF0000"/>
+          <w:szCs w:val="24"/>
+        </w:rPr>
+        <w:fldChar w:fldCharType="separate"/>
+      </w:r>
+      <w:hyperlink w:anchor="_Toc157594301" w:history="1">
+        <w:r>
+          <w:rPr>
+            <w:rStyle w:val="Hyperlink"/>
+            <w:noProof/>
+          </w:rPr>
+          <w:t>Figure 1 Blank canvas app layout</w:t>
+        </w:r>
+        <w:r>
+          <w:rPr>
+            <w:noProof/>
+            <w:webHidden/>
+          </w:rPr>
+          <w:tab/>
+        </w:r>
+        <w:r>
+          <w:rPr>
+            <w:noProof/>
+            <w:webHidden/>
+          </w:rPr>
+          <w:fldChar w:fldCharType="begin"/>
+        </w:r>
+        <w:r>
+          <w:rPr>
+            <w:noProof/>
+            <w:webHidden/>
+          </w:rPr>
+          <w:instrText xml:space="preserve"> PAGEREF _Toc157594301 \h </w:instrText>
+        </w:r>
+        <w:r>
+          <w:rPr>
+            <w:noProof/>
+            <w:webHidden/>
+          </w:rPr>
+        </w:r>
+        <w:r>
+          <w:rPr>
+            <w:noProof/>
+            <w:webHidden/>
+          </w:rPr>
+          <w:fldChar w:fldCharType="separate"/>
+        </w:r>
+        <w:r>
+          <w:rPr>
+            <w:noProof/>
+            <w:webHidden/>
+          </w:rPr>
+          <w:t>8</w:t>
+        </w:r>
+        <w:r>
+          <w:rPr>
+            <w:noProof/>
+            <w:webHidden/>
+          </w:rPr>
+          <w:fldChar w:fldCharType="end"/>
+        </w:r>
+      </w:hyperlink>
+    </w:p>
+    <w:p>
+      <w:pPr>
+        <w:pStyle w:val="TableofFigures"/>
         <w:tabs>
-          <w:tab w:val="right" w:leader="dot" w:pos="9923"/>
+          <w:tab w:val="right" w:leader="dot" w:pos="9911"/>
         </w:tabs>
-        <w:spacing w:line="240" w:lineRule="auto"/>
-        <w:jc w:val="left"/>
-        <w:rPr>
-          <w:rFonts w:cs="Times New Roman"/>
-          <w:szCs w:val="24"/>
-        </w:rPr>
-      </w:pPr>
-    </w:p>
-    <w:p>
-      <w:pPr>
-        <w:tabs>
-          <w:tab w:val="right" w:leader="dot" w:pos="9923"/>
-        </w:tabs>
-        <w:spacing w:line="240" w:lineRule="auto"/>
-        <w:jc w:val="left"/>
-        <w:rPr>
-          <w:rFonts w:cs="Times New Roman"/>
-          <w:b/>
-          <w:szCs w:val="24"/>
-        </w:rPr>
-      </w:pPr>
-      <w:r>
-        <w:rPr>
-          <w:rFonts w:cs="Times New Roman"/>
-          <w:b/>
-          <w:szCs w:val="24"/>
-        </w:rPr>
-        <w:t>PICTURES</w:t>
-      </w:r>
-    </w:p>
-    <w:p>
-      <w:pPr>
-        <w:tabs>
-          <w:tab w:val="right" w:leader="dot" w:pos="9923"/>
-        </w:tabs>
-        <w:spacing w:line="240" w:lineRule="auto"/>
-        <w:jc w:val="left"/>
-        <w:rPr>
-          <w:rFonts w:cs="Times New Roman"/>
-          <w:szCs w:val="24"/>
-        </w:rPr>
-      </w:pPr>
-      <w:r>
-        <w:rPr>
-          <w:rFonts w:cs="Times New Roman"/>
-          <w:szCs w:val="24"/>
-        </w:rPr>
-        <w:t>PICTURE 1. Motorcycling in Finland´s Winter</w:t>
-      </w:r>
-      <w:r>
-        <w:rPr>
-          <w:rFonts w:cs="Times New Roman"/>
-          <w:szCs w:val="24"/>
-        </w:rPr>
-        <w:tab/>
-        <w:t>5</w:t>
-      </w:r>
-    </w:p>
-    <w:p>
-      <w:pPr>
-        <w:tabs>
-          <w:tab w:val="right" w:leader="dot" w:pos="9923"/>
-        </w:tabs>
-        <w:spacing w:line="240" w:lineRule="auto"/>
-        <w:jc w:val="left"/>
-        <w:rPr>
-          <w:rFonts w:cs="Times New Roman"/>
-          <w:szCs w:val="24"/>
-        </w:rPr>
-      </w:pPr>
-      <w:r>
-        <w:rPr>
-          <w:rFonts w:cs="Times New Roman"/>
-          <w:szCs w:val="24"/>
-        </w:rPr>
-        <w:t>PICTURE 2. Heading</w:t>
-      </w:r>
-      <w:r>
-        <w:rPr>
-          <w:rFonts w:cs="Times New Roman"/>
-          <w:szCs w:val="24"/>
-        </w:rPr>
-        <w:tab/>
-        <w:t>5</w:t>
-      </w:r>
-    </w:p>
-    <w:p>
-      <w:pPr>
-        <w:tabs>
-          <w:tab w:val="right" w:leader="dot" w:pos="9923"/>
-        </w:tabs>
-        <w:spacing w:line="240" w:lineRule="auto"/>
-        <w:jc w:val="left"/>
-        <w:rPr>
-          <w:rFonts w:cs="Times New Roman"/>
-          <w:szCs w:val="24"/>
-        </w:rPr>
-      </w:pPr>
-    </w:p>
-    <w:p>
-      <w:pPr>
-        <w:tabs>
-          <w:tab w:val="right" w:leader="dot" w:pos="9923"/>
-        </w:tabs>
-        <w:spacing w:line="240" w:lineRule="auto"/>
-        <w:jc w:val="left"/>
-        <w:rPr>
-          <w:rFonts w:cs="Times New Roman"/>
-          <w:szCs w:val="24"/>
-        </w:rPr>
-      </w:pPr>
-      <w:r>
-        <w:rPr>
-          <w:rFonts w:cs="Times New Roman"/>
-          <w:b/>
-          <w:szCs w:val="24"/>
-        </w:rPr>
-        <w:t>TABLES</w:t>
-      </w:r>
-    </w:p>
-    <w:p>
-      <w:pPr>
-        <w:tabs>
-          <w:tab w:val="right" w:leader="dot" w:pos="9923"/>
-        </w:tabs>
-        <w:spacing w:line="240" w:lineRule="auto"/>
-        <w:jc w:val="left"/>
-        <w:rPr>
-          <w:rFonts w:cs="Times New Roman"/>
-          <w:szCs w:val="24"/>
-        </w:rPr>
-      </w:pPr>
-      <w:r>
-        <w:rPr>
-          <w:rFonts w:cs="Times New Roman"/>
-          <w:szCs w:val="24"/>
-        </w:rPr>
-        <w:t>TABLE 1. Age distribution of the respondents</w:t>
-      </w:r>
-      <w:r>
-        <w:rPr>
-          <w:rFonts w:cs="Times New Roman"/>
-          <w:szCs w:val="24"/>
-        </w:rPr>
-        <w:tab/>
-        <w:t>5</w:t>
-      </w:r>
-    </w:p>
-    <w:p>
-      <w:pPr>
-        <w:tabs>
-          <w:tab w:val="right" w:leader="dot" w:pos="9923"/>
-        </w:tabs>
-        <w:spacing w:line="240" w:lineRule="auto"/>
-        <w:jc w:val="left"/>
-        <w:rPr>
-          <w:rFonts w:cs="Times New Roman"/>
-          <w:szCs w:val="24"/>
-        </w:rPr>
-      </w:pPr>
-      <w:r>
-        <w:rPr>
-          <w:rFonts w:cs="Times New Roman"/>
-          <w:szCs w:val="24"/>
-        </w:rPr>
-        <w:t>TABLE 2. Heading</w:t>
-      </w:r>
-      <w:r>
-        <w:rPr>
-          <w:rFonts w:cs="Times New Roman"/>
-          <w:szCs w:val="24"/>
-        </w:rPr>
-        <w:tab/>
-        <w:t>5</w:t>
-      </w:r>
-    </w:p>
-    <w:p>
-      <w:pPr>
-        <w:tabs>
-          <w:tab w:val="right" w:leader="dot" w:pos="9923"/>
-        </w:tabs>
-        <w:spacing w:line="240" w:lineRule="auto"/>
-        <w:jc w:val="left"/>
-        <w:rPr>
-          <w:rFonts w:cs="Times New Roman"/>
-          <w:szCs w:val="24"/>
-        </w:rPr>
-      </w:pPr>
-    </w:p>
-    <w:p>
-      <w:pPr>
-        <w:tabs>
-          <w:tab w:val="right" w:leader="dot" w:pos="9923"/>
-        </w:tabs>
-        <w:spacing w:line="240" w:lineRule="auto"/>
-        <w:jc w:val="left"/>
-        <w:rPr>
-          <w:rFonts w:cs="Times New Roman"/>
-          <w:szCs w:val="24"/>
-        </w:rPr>
-      </w:pPr>
+        <w:rPr>
+          <w:rFonts w:asciiTheme="minorHAnsi" w:eastAsiaTheme="minorEastAsia" w:hAnsiTheme="minorHAnsi"/>
+          <w:noProof/>
+          <w:kern w:val="2"/>
+          <w:sz w:val="22"/>
+          <w:lang w:val="en-FI" w:eastAsia="en-FI"/>
+          <w14:ligatures w14:val="standardContextual"/>
+        </w:rPr>
+      </w:pPr>
+      <w:hyperlink w:anchor="_Toc157594302" w:history="1">
+        <w:r>
+          <w:rPr>
+            <w:rStyle w:val="Hyperlink"/>
+            <w:noProof/>
+          </w:rPr>
+          <w:t>Figure 2 A dashboard in Model driven layout with different sections (Microsoft)</w:t>
+        </w:r>
+        <w:r>
+          <w:rPr>
+            <w:noProof/>
+            <w:webHidden/>
+          </w:rPr>
+          <w:tab/>
+        </w:r>
+        <w:r>
+          <w:rPr>
+            <w:noProof/>
+            <w:webHidden/>
+          </w:rPr>
+          <w:fldChar w:fldCharType="begin"/>
+        </w:r>
+        <w:r>
+          <w:rPr>
+            <w:noProof/>
+            <w:webHidden/>
+          </w:rPr>
+          <w:instrText xml:space="preserve"> PAGEREF _Toc157594302 \h </w:instrText>
+        </w:r>
+        <w:r>
+          <w:rPr>
+            <w:noProof/>
+            <w:webHidden/>
+          </w:rPr>
+        </w:r>
+        <w:r>
+          <w:rPr>
+            <w:noProof/>
+            <w:webHidden/>
+          </w:rPr>
+          <w:fldChar w:fldCharType="separate"/>
+        </w:r>
+        <w:r>
+          <w:rPr>
+            <w:noProof/>
+            <w:webHidden/>
+          </w:rPr>
+          <w:t>9</w:t>
+        </w:r>
+        <w:r>
+          <w:rPr>
+            <w:noProof/>
+            <w:webHidden/>
+          </w:rPr>
+          <w:fldChar w:fldCharType="end"/>
+        </w:r>
+      </w:hyperlink>
     </w:p>
     <w:p>
       <w:pPr>
@@ -2972,6 +3173,15 @@
           <w:docGrid w:linePitch="360"/>
         </w:sectPr>
       </w:pPr>
+      <w:r>
+        <w:rPr>
+          <w:rFonts w:cs="Times New Roman"/>
+          <w:b/>
+          <w:color w:val="FF0000"/>
+          <w:szCs w:val="24"/>
+        </w:rPr>
+        <w:fldChar w:fldCharType="end"/>
+      </w:r>
     </w:p>
     <w:p>
       <w:pPr>
@@ -2983,7 +3193,7 @@
       </w:pPr>
       <w:bookmarkStart w:id="0" w:name="_Toc434416060"/>
       <w:bookmarkStart w:id="1" w:name="_Toc40863882"/>
-      <w:bookmarkStart w:id="2" w:name="_Toc156420383"/>
+      <w:bookmarkStart w:id="2" w:name="_Toc157594285"/>
       <w:r>
         <w:lastRenderedPageBreak/>
         <w:t>INTRODUCTION</w:t>
@@ -3004,15 +3214,7 @@
         <w:t>issue</w:t>
       </w:r>
       <w:r>
-        <w:t>, low-</w:t>
-      </w:r>
-      <w:proofErr w:type="gramStart"/>
-      <w:r>
-        <w:t>code</w:t>
-      </w:r>
-      <w:proofErr w:type="gramEnd"/>
-      <w:r>
-        <w:t xml:space="preserve"> and no-code development platforms (LCPDs) </w:t>
+        <w:t xml:space="preserve">, low-code and no-code development platforms (LCPDs) </w:t>
       </w:r>
       <w:r>
         <w:t xml:space="preserve">have been an effective solution, enabling developers or anyone with little to zero coding knowledge to design complex software in lesser time. </w:t>
@@ -3077,20 +3279,15 @@
         <w:t>Users can easily construct different app components, connect to various data sources</w:t>
       </w:r>
       <w:r>
-        <w:t xml:space="preserve">, and personalize user interface without writing a single line of code. This strategy encourages a larger range of people, including non-experienced individuals, to engage in the application development process, boosting the cooperation and creativity throughout the business. PowerApps provides a huge collection of pre-built templates that responds to several business demands while also making the app building process easy, simple, and effective. These templates provide as a strong basis for developing customized apps, saving the time and workload required to carve a fully functional app. Users may simply adapt these templates to match their personal demands, resulting in a unique solution that meets their specific organisational goals. PowerApps has transformed the way corporations approach application creation by simplifying app development and </w:t>
+        <w:t xml:space="preserve">, and personalize user interface without writing a single line of code. This strategy encourages a larger range of people, including non-experienced individuals, to engage in the application development process, boosting the cooperation and creativity throughout the business. PowerApps provides a huge collection of pre-built templates that responds to several business demands while also making the app building process easy, simple, and effective. These templates provide as a strong basis for developing customized apps, saving the time and workload required to carve a fully functional app. Users may simply adapt these templates to match their personal demands, resulting in a unique solution that meets their specific organisational goals. PowerApps has transformed the way corporations approach application creation by simplifying </w:t>
       </w:r>
       <w:r>
         <w:lastRenderedPageBreak/>
-        <w:t xml:space="preserve">empowering non-technical individuals. This low-code platform has made accessible app development, </w:t>
-      </w:r>
-      <w:proofErr w:type="gramStart"/>
-      <w:r>
-        <w:t>remov</w:t>
+        <w:t>app development and empowering non-technical individuals. This low-code platform has made accessible app development, remov</w:t>
       </w:r>
       <w:r>
         <w:t>ing</w:t>
       </w:r>
-      <w:proofErr w:type="gramEnd"/>
       <w:r>
         <w:t xml:space="preserve"> obstacles and allowing businesses to swiftly innovate and adapt to changing business environments. PowerApps is prepared to shape the future of digital transformation by enabling organizations to achieve increased agility, efficiency, and creativity. </w:t>
       </w:r>
@@ -3135,7 +3332,7 @@
         <w:pStyle w:val="Heading1"/>
         <w:jc w:val="left"/>
       </w:pPr>
-      <w:bookmarkStart w:id="3" w:name="_Toc156420384"/>
+      <w:bookmarkStart w:id="3" w:name="_Toc157594286"/>
       <w:r>
         <w:lastRenderedPageBreak/>
         <w:t>Low-code and no-code development</w:t>
@@ -3144,6 +3341,60 @@
     </w:p>
     <w:p>
       <w:pPr>
+        <w:spacing w:after="160" w:line="360" w:lineRule="auto"/>
+        <w:jc w:val="left"/>
+      </w:pPr>
+      <w:r>
+        <w:t>No-code and low-code development are innovative approaches that enables people with variety of technical skills to build software and web applications without following traditional programming approach. No-code platforms need little to zero coding knowledge, relying on visual interfaces and readymade modules or templates for program development instead. Low-code systems, on the other hand, require some coding experience, but at a more abstract level, allowing for faster creation through graphical user interface and pre-assembled modules (Woo, 2020).</w:t>
+      </w:r>
+    </w:p>
+    <w:p>
+      <w:pPr>
+        <w:spacing w:after="160" w:line="360" w:lineRule="auto"/>
+        <w:jc w:val="left"/>
+      </w:pPr>
+    </w:p>
+    <w:p>
+      <w:pPr>
+        <w:spacing w:after="160" w:line="360" w:lineRule="auto"/>
+        <w:jc w:val="left"/>
+      </w:pPr>
+      <w:r>
+        <w:t xml:space="preserve">The evolution of development approaches has seen a shift from manual coding to higher degrees of abstraction. While classical coding required skills in languages like Java, JavaScript, Python, PHP and many other languages. The emergence of low-code and no-code techniques has made software production more accessible, allowing for more participation in the process from business users and non-developers. </w:t>
+      </w:r>
+    </w:p>
+    <w:p>
+      <w:pPr>
+        <w:spacing w:after="160" w:line="360" w:lineRule="auto"/>
+        <w:jc w:val="left"/>
+      </w:pPr>
+    </w:p>
+    <w:p>
+      <w:pPr>
+        <w:spacing w:after="160" w:line="360" w:lineRule="auto"/>
+        <w:jc w:val="left"/>
+      </w:pPr>
+      <w:r>
+        <w:t xml:space="preserve">Both no-code and low-code conceptual frameworks focus around shortening the app development cycles, reducing direct dependency on specialist experts, and encouraging collaboration among technical and non-technical stakeholders. This strategic advancement attempts to improve efficiency, </w:t>
+      </w:r>
+      <w:r>
+        <w:t>agility,</w:t>
+      </w:r>
+      <w:r>
+        <w:t xml:space="preserve"> and inclusion in the application development process (Rokis &amp; Kirikova, 2023). These frameworks are positioned to play a crucial role in creating the future landscape of software development as </w:t>
+      </w:r>
+      <w:r>
+        <w:t xml:space="preserve">the </w:t>
+      </w:r>
+      <w:r>
+        <w:t>technology advances</w:t>
+      </w:r>
+      <w:r>
+        <w:t xml:space="preserve">. </w:t>
+      </w:r>
+    </w:p>
+    <w:p>
+      <w:pPr>
         <w:spacing w:after="160"/>
         <w:jc w:val="left"/>
       </w:pPr>
@@ -3152,7 +3403,7 @@
       <w:pPr>
         <w:pStyle w:val="Heading2"/>
       </w:pPr>
-      <w:bookmarkStart w:id="4" w:name="_Toc156420385"/>
+      <w:bookmarkStart w:id="4" w:name="_Toc157594287"/>
       <w:r>
         <w:t>Evolution of Development Approaches</w:t>
       </w:r>
@@ -3161,31 +3412,432 @@
     <w:p/>
     <w:p>
       <w:pPr>
+        <w:spacing w:line="360" w:lineRule="auto"/>
+      </w:pPr>
+      <w:r>
+        <w:t xml:space="preserve">Advances in innovation, changing advertise needs, and the needs to be speed up the development process that have all fueled the development areas of software development approaches. Early process, such as Waterfall Model, depended on a consistent, straightforward rule, with each stage must be wrapped up before moving on to the next one (Petersen et al. 2009). In any case, within the boundary of persistently changing necessities and advertise pattern, this strict system needed to be consistent. More iterative techniques, such as Rapid Application Development (RAD), replaced the waterfall model around the 1970s (Chrismanto et al. 2019). In order to enable quick prototyping and adaptability </w:t>
+      </w:r>
+      <w:r>
+        <w:lastRenderedPageBreak/>
+        <w:t xml:space="preserve">to change requirements, RAD placed a strong impact on partner and engineer communication. Businesses seeking to shorten their advancement period, provided programs more quickly to demonstrate began to employ the strategy. </w:t>
+      </w:r>
+    </w:p>
+    <w:p>
+      <w:pPr>
+        <w:spacing w:line="360" w:lineRule="auto"/>
+      </w:pPr>
+    </w:p>
+    <w:p>
+      <w:pPr>
+        <w:spacing w:line="360" w:lineRule="auto"/>
+      </w:pPr>
+      <w:r>
+        <w:t xml:space="preserve">In 1990s, the </w:t>
+      </w:r>
+      <w:r>
+        <w:t>generation saw</w:t>
+      </w:r>
+      <w:r>
+        <w:t xml:space="preserve"> the trend of agile methodologies such as Scrum and Extreme Programming (XP), reducing the development process into smaller periods referred to as sprints, agile methodologies embraced flexibility and responsiveness in its workflow (Simplilearn, 202</w:t>
+      </w:r>
+      <w:r>
+        <w:t>3</w:t>
+      </w:r>
+      <w:r>
+        <w:t xml:space="preserve">). This approach was suitable for the rapidly developing modern mode of software development because it provided constant feedback and improvements. With </w:t>
+      </w:r>
+      <w:r>
+        <w:t xml:space="preserve">the concept of DevOps, a corporative model that pairs development application with IT operations, software development lifecycle is now shorter. It supports efficient organization and input rings by its communication, computerization, continuous delivery (Educative, 2024). The degree of this problem has risen correspondingly with increasing complexity and trade and also the connectivity of the program. </w:t>
+      </w:r>
+    </w:p>
+    <w:p>
+      <w:pPr>
+        <w:spacing w:line="360" w:lineRule="auto"/>
+      </w:pPr>
+    </w:p>
+    <w:p>
+      <w:pPr>
+        <w:spacing w:line="360" w:lineRule="auto"/>
+      </w:pPr>
+      <w:r>
+        <w:t xml:space="preserve">Platforms for low-code and no-code creation have surfaced recently, expanding software development by enabling non-technical individuals to create web apps and software with little to no programming experience. With the use of these platforms’ drag and drop interface, prebuilt parts, and visual programming tools, people and organizations may create applications without needing to have much programming skills. The rising need for quicker, more flexible software development that can accommodate the demands of a larger user base is reflected in the trend towards low-code and no-code development (Böck &amp; Frank, 2021). These platforms allow companies of all sizes to develop and adjust to a constantly changing digital world by reducing difficulties and boosting productivity. </w:t>
+      </w:r>
+    </w:p>
+    <w:p>
+      <w:pPr>
+        <w:spacing w:line="360" w:lineRule="auto"/>
+      </w:pPr>
+    </w:p>
+    <w:p>
+      <w:pPr>
+        <w:spacing w:line="360" w:lineRule="auto"/>
+      </w:pPr>
+    </w:p>
+    <w:p>
+      <w:pPr>
         <w:pStyle w:val="Heading2"/>
-        <w:rPr>
-          <w:lang w:val="fr-FR"/>
-        </w:rPr>
-      </w:pPr>
-      <w:bookmarkStart w:id="5" w:name="_Toc156420386"/>
-      <w:r>
-        <w:rPr>
-          <w:lang w:val="fr-FR"/>
-        </w:rPr>
-        <w:t>General</w:t>
-      </w:r>
-      <w:r>
-        <w:rPr>
-          <w:lang w:val="fr-FR"/>
+      </w:pPr>
+      <w:bookmarkStart w:id="5" w:name="_Toc157594288"/>
+      <w:r>
+        <w:t>Essentials</w:t>
+      </w:r>
+      <w:r>
+        <w:t xml:space="preserve"> of</w:t>
+      </w:r>
+      <w:r>
+        <w:t xml:space="preserve"> Low-code and No-code </w:t>
+      </w:r>
+      <w:r>
+        <w:t>Development</w:t>
+      </w:r>
+      <w:bookmarkEnd w:id="5"/>
+    </w:p>
+    <w:p>
+      <w:pPr>
+        <w:spacing w:line="360" w:lineRule="auto"/>
+        <w:rPr>
+          <w:rFonts w:cs="Times New Roman"/>
+        </w:rPr>
+      </w:pPr>
+    </w:p>
+    <w:p>
+      <w:pPr>
+        <w:spacing w:line="360" w:lineRule="auto"/>
+        <w:rPr>
+          <w:rFonts w:cs="Times New Roman"/>
+        </w:rPr>
+      </w:pPr>
+      <w:r>
+        <w:rPr>
+          <w:rFonts w:cs="Times New Roman"/>
+        </w:rPr>
+        <w:t xml:space="preserve">The principle of low-code and no-code development involve choosing the right platform, mastering its use, utilizing visual tools, promoting reusability, and leveraging automation capabilities. These principles aim to streamline application development, increases productivity, and reduce maintenance efforts. Selecting </w:t>
+      </w:r>
+      <w:r>
+        <w:rPr>
+          <w:rFonts w:cs="Times New Roman"/>
+        </w:rPr>
+        <w:t>the right</w:t>
+      </w:r>
+      <w:r>
+        <w:rPr>
+          <w:rFonts w:cs="Times New Roman"/>
+        </w:rPr>
+        <w:t xml:space="preserve"> low-code or no-code platform is crucial for efficient </w:t>
+      </w:r>
+      <w:r>
+        <w:rPr>
+          <w:rFonts w:cs="Times New Roman"/>
+        </w:rPr>
+        <w:t>development</w:t>
+      </w:r>
+      <w:r>
+        <w:rPr>
+          <w:rFonts w:cs="Times New Roman"/>
+        </w:rPr>
+        <w:t xml:space="preserve">. It involves considering features, </w:t>
+      </w:r>
+      <w:r>
+        <w:rPr>
+          <w:rFonts w:cs="Times New Roman"/>
+        </w:rPr>
+        <w:t>intended</w:t>
+      </w:r>
+      <w:r>
+        <w:rPr>
+          <w:rFonts w:cs="Times New Roman"/>
         </w:rPr>
         <w:t xml:space="preserve"> </w:t>
       </w:r>
       <w:r>
         <w:rPr>
-          <w:lang w:val="fr-FR"/>
-        </w:rPr>
-        <w:t>Concepts</w:t>
-      </w:r>
-      <w:bookmarkEnd w:id="5"/>
+          <w:rFonts w:cs="Times New Roman"/>
+        </w:rPr>
+        <w:t>scenarios</w:t>
+      </w:r>
+      <w:r>
+        <w:rPr>
+          <w:rFonts w:cs="Times New Roman"/>
+        </w:rPr>
+        <w:t xml:space="preserve">, and organizational needs. Avoiding vendor lock-in </w:t>
+      </w:r>
+      <w:r>
+        <w:rPr>
+          <w:rFonts w:cs="Times New Roman"/>
+        </w:rPr>
+        <w:t>is also</w:t>
+      </w:r>
+      <w:r>
+        <w:rPr>
+          <w:rFonts w:cs="Times New Roman"/>
+        </w:rPr>
+        <w:t xml:space="preserve"> essential to </w:t>
+      </w:r>
+      <w:r>
+        <w:rPr>
+          <w:rFonts w:cs="Times New Roman"/>
+        </w:rPr>
+        <w:t>protect</w:t>
+      </w:r>
+      <w:r>
+        <w:rPr>
+          <w:rFonts w:cs="Times New Roman"/>
+        </w:rPr>
+        <w:t xml:space="preserve"> investments (</w:t>
+      </w:r>
+      <w:r>
+        <w:t>Rokis &amp; Kirikova, 2023</w:t>
+      </w:r>
+      <w:r>
+        <w:rPr>
+          <w:rFonts w:cs="Times New Roman"/>
+        </w:rPr>
+        <w:t>)</w:t>
+      </w:r>
+      <w:r>
+        <w:rPr>
+          <w:rFonts w:cs="Times New Roman"/>
+        </w:rPr>
+        <w:t xml:space="preserve">. Learning and mastering the chosen platform is vital for unleashing its full potential. While </w:t>
+      </w:r>
+      <w:r>
+        <w:rPr>
+          <w:rFonts w:cs="Times New Roman"/>
+        </w:rPr>
+        <w:t>initial</w:t>
+      </w:r>
+      <w:r>
+        <w:rPr>
+          <w:rFonts w:cs="Times New Roman"/>
+        </w:rPr>
+        <w:t xml:space="preserve"> development may be straightforward, understanding platform features, integrations, and development processes ensures optimal outcomes. </w:t>
+      </w:r>
+    </w:p>
+    <w:p>
+      <w:pPr>
+        <w:spacing w:line="360" w:lineRule="auto"/>
+        <w:rPr>
+          <w:rFonts w:cs="Times New Roman"/>
+        </w:rPr>
+      </w:pPr>
+    </w:p>
+    <w:p>
+      <w:pPr>
+        <w:spacing w:line="360" w:lineRule="auto"/>
+        <w:rPr>
+          <w:rFonts w:cs="Times New Roman"/>
+        </w:rPr>
+      </w:pPr>
+      <w:r>
+        <w:rPr>
+          <w:rFonts w:cs="Times New Roman"/>
+        </w:rPr>
+        <w:t>Visual application development plays a key r</w:t>
+      </w:r>
+      <w:r>
+        <w:rPr>
+          <w:rFonts w:cs="Times New Roman"/>
+        </w:rPr>
+        <w:t>o</w:t>
+      </w:r>
+      <w:r>
+        <w:rPr>
+          <w:rFonts w:cs="Times New Roman"/>
+        </w:rPr>
+        <w:t xml:space="preserve">le, allowing developers to create </w:t>
+      </w:r>
+      <w:r>
+        <w:rPr>
+          <w:rFonts w:cs="Times New Roman"/>
+        </w:rPr>
+        <w:t>applications</w:t>
+      </w:r>
+      <w:r>
+        <w:rPr>
+          <w:rFonts w:cs="Times New Roman"/>
+        </w:rPr>
+        <w:t xml:space="preserve"> without extensive manual coding. </w:t>
+      </w:r>
+      <w:r>
+        <w:rPr>
+          <w:rFonts w:cs="Times New Roman"/>
+        </w:rPr>
+        <w:t>Predefined</w:t>
+      </w:r>
+      <w:r>
+        <w:rPr>
+          <w:rFonts w:cs="Times New Roman"/>
+        </w:rPr>
+        <w:t xml:space="preserve"> </w:t>
+      </w:r>
+      <w:r>
+        <w:rPr>
+          <w:rFonts w:cs="Times New Roman"/>
+        </w:rPr>
+        <w:t>components</w:t>
+      </w:r>
+      <w:r>
+        <w:rPr>
+          <w:rFonts w:cs="Times New Roman"/>
+        </w:rPr>
+        <w:t>, elements, and templates provided by the platform enhance efficiency and reduce development time. Re</w:t>
+      </w:r>
+      <w:r>
+        <w:rPr>
+          <w:rFonts w:cs="Times New Roman"/>
+        </w:rPr>
+        <w:t xml:space="preserve">usability is emphasized to efficiently utilize previously </w:t>
+      </w:r>
+      <w:r>
+        <w:rPr>
+          <w:rFonts w:cs="Times New Roman"/>
+        </w:rPr>
+        <w:t>created</w:t>
+      </w:r>
+      <w:r>
+        <w:rPr>
+          <w:rFonts w:cs="Times New Roman"/>
+        </w:rPr>
+        <w:t xml:space="preserve"> artifacts, leading to increased productivity and reduced maintenance efforts. This principle extends across various </w:t>
+      </w:r>
+      <w:r>
+        <w:rPr>
+          <w:rFonts w:cs="Times New Roman"/>
+        </w:rPr>
+        <w:t>components</w:t>
+      </w:r>
+      <w:r>
+        <w:rPr>
+          <w:rFonts w:cs="Times New Roman"/>
+        </w:rPr>
+        <w:t>, including data models, UI elements and testing (</w:t>
+      </w:r>
+      <w:r>
+        <w:t>Rokis &amp; Kirikova, 2023</w:t>
+      </w:r>
+      <w:r>
+        <w:rPr>
+          <w:rFonts w:cs="Times New Roman"/>
+        </w:rPr>
+        <w:t xml:space="preserve">). Automation </w:t>
+      </w:r>
+      <w:r>
+        <w:rPr>
+          <w:rFonts w:cs="Times New Roman"/>
+        </w:rPr>
+        <w:t>capabilities</w:t>
+      </w:r>
+      <w:r>
+        <w:rPr>
+          <w:rFonts w:cs="Times New Roman"/>
+        </w:rPr>
+        <w:t xml:space="preserve"> integrated into low-code and no-code platforms facilitate tasks throughout the development lifecycle. From generating </w:t>
+      </w:r>
+      <w:r>
+        <w:rPr>
+          <w:rFonts w:cs="Times New Roman"/>
+        </w:rPr>
+        <w:t>applications</w:t>
+      </w:r>
+      <w:r>
+        <w:rPr>
+          <w:rFonts w:cs="Times New Roman"/>
+        </w:rPr>
+        <w:t xml:space="preserve"> automatically to deploying and scaling, automation speeds up the application delivery process. Customization is encouraged but should be </w:t>
+      </w:r>
+      <w:r>
+        <w:rPr>
+          <w:rFonts w:cs="Times New Roman"/>
+        </w:rPr>
+        <w:t>fair</w:t>
+      </w:r>
+      <w:r>
+        <w:rPr>
+          <w:rFonts w:cs="Times New Roman"/>
+        </w:rPr>
+        <w:t xml:space="preserve">. While additional customization features allow for a higher degree of personalization, developers must balance the benefits with increased development time and complexity. Empowering citizen developers, individuals with </w:t>
+      </w:r>
+      <w:r>
+        <w:rPr>
+          <w:rFonts w:cs="Times New Roman"/>
+        </w:rPr>
+        <w:t>minimal</w:t>
+      </w:r>
+      <w:r>
+        <w:rPr>
+          <w:rFonts w:cs="Times New Roman"/>
+        </w:rPr>
+        <w:t xml:space="preserve"> coding experience, in a collaborative fusion team with IT professionals enhances development speed and aligns better with business needs. Promoting IT-business collaboration ensures faster translation of business requirements into functional applications. Regular feedback and continuous refinement through quick iteration improve communication and project outcomes. </w:t>
+      </w:r>
+    </w:p>
+    <w:p>
+      <w:pPr>
+        <w:spacing w:line="360" w:lineRule="auto"/>
+        <w:rPr>
+          <w:rFonts w:cs="Times New Roman"/>
+        </w:rPr>
+      </w:pPr>
+    </w:p>
+    <w:p>
+      <w:pPr>
+        <w:spacing w:line="360" w:lineRule="auto"/>
+        <w:rPr>
+          <w:rFonts w:cs="Times New Roman"/>
+        </w:rPr>
+      </w:pPr>
+      <w:r>
+        <w:rPr>
+          <w:rFonts w:cs="Times New Roman"/>
+        </w:rPr>
+        <w:t xml:space="preserve">Establishing governance is also crucial to prevent security and IT governance concerns associated with fast application delivery. It ensures that proper measures are in place to uphold security and </w:t>
+      </w:r>
+      <w:r>
+        <w:rPr>
+          <w:rFonts w:cs="Times New Roman"/>
+        </w:rPr>
+        <w:t>compliance</w:t>
+      </w:r>
+      <w:r>
+        <w:rPr>
+          <w:rFonts w:cs="Times New Roman"/>
+        </w:rPr>
+        <w:t xml:space="preserve"> standards. Following an iterative development lifecycle, embracing a test-and-lean culture for innovation, and supporting changing requirements are additional principles that contribute to the success of low-code and no-code development (</w:t>
+      </w:r>
+      <w:r>
+        <w:t>Rokis &amp; Kirikova, 2023</w:t>
+      </w:r>
+      <w:r>
+        <w:rPr>
+          <w:rFonts w:cs="Times New Roman"/>
+        </w:rPr>
+        <w:t xml:space="preserve">). These principles </w:t>
+      </w:r>
+      <w:r>
+        <w:rPr>
+          <w:rFonts w:cs="Times New Roman"/>
+        </w:rPr>
+        <w:t>collectively</w:t>
+      </w:r>
+      <w:r>
+        <w:rPr>
+          <w:rFonts w:cs="Times New Roman"/>
+        </w:rPr>
+        <w:t xml:space="preserve"> drive agility, responsiveness and innovation in software development process. </w:t>
+      </w:r>
+    </w:p>
+    <w:p>
+      <w:pPr>
+        <w:rPr>
+          <w:rFonts w:cs="Times New Roman"/>
+        </w:rPr>
+      </w:pPr>
+    </w:p>
+    <w:p>
+      <w:pPr>
+        <w:rPr>
+          <w:rFonts w:cs="Times New Roman"/>
+        </w:rPr>
+      </w:pPr>
     </w:p>
     <w:p>
       <w:pPr>
@@ -3193,7 +3845,7 @@
         <w:jc w:val="left"/>
       </w:pPr>
       <w:bookmarkStart w:id="6" w:name="_Hlk50540170"/>
-      <w:bookmarkStart w:id="7" w:name="_Toc156420387"/>
+      <w:bookmarkStart w:id="7" w:name="_Toc157594289"/>
       <w:r>
         <w:lastRenderedPageBreak/>
         <w:t>Powerapps fundamentals</w:t>
@@ -3202,62 +3854,648 @@
     </w:p>
     <w:p>
       <w:pPr>
+        <w:spacing w:after="160" w:line="360" w:lineRule="auto"/>
+        <w:jc w:val="left"/>
+      </w:pPr>
+      <w:r>
+        <w:t xml:space="preserve">A complete set of tools called PowerApps </w:t>
+      </w:r>
+      <w:r>
+        <w:t>was</w:t>
+      </w:r>
+      <w:r>
+        <w:t xml:space="preserve"> invented to let developers create customized app with little code needed to server both individual users and businesses. It operates in a low-code environment and </w:t>
+      </w:r>
+      <w:r>
+        <w:t>connects</w:t>
+      </w:r>
+      <w:r>
+        <w:t xml:space="preserve"> to Microsoft Office services with ease. PowerApps works with typical web browsers and mobile platforms (iOS and Android). PowerApps effectively use integrated data sets and operate within the Office 365 domain. The development of applications can be divided into three distinct paradigms: the Model-driven paradigm, in which data is sourced from supported connectors to enable ordered and visually compelling data representation. The Canvas-driven paradigm, which allows users the freedom to create interfaces from scratch using simple drag and drop features. </w:t>
+      </w:r>
+      <w:r>
+        <w:t>Whereas</w:t>
+      </w:r>
+      <w:r>
+        <w:t xml:space="preserve"> Portals apps </w:t>
+      </w:r>
+      <w:r>
+        <w:t>allow</w:t>
+      </w:r>
+      <w:r>
+        <w:t xml:space="preserve"> the creation of canvas or model-driven apps to share internally with authenticated users (Palmer, 2020).</w:t>
+      </w:r>
+    </w:p>
+    <w:p>
+      <w:pPr>
+        <w:spacing w:after="160" w:line="360" w:lineRule="auto"/>
+        <w:jc w:val="left"/>
+      </w:pPr>
+    </w:p>
+    <w:p>
+      <w:pPr>
+        <w:spacing w:after="160" w:line="360" w:lineRule="auto"/>
+        <w:jc w:val="left"/>
+      </w:pPr>
+      <w:r>
+        <w:t xml:space="preserve">An essential part of Office 365, PowerApps enables smooth data sharing between many Microsoft products, including Excel, Power BI, and SharePoint. PowerApps also promotes integration inside Microsoft’s business ecosystems. With PowerApps, users can create, </w:t>
+      </w:r>
+      <w:r>
+        <w:t>share,</w:t>
+      </w:r>
+      <w:r>
+        <w:t xml:space="preserve"> and execute programs on any device by utilizing a cloud-based architecture. It may be integrated with several different data sources, including </w:t>
+      </w:r>
+      <w:r>
+        <w:t>on-premises</w:t>
+      </w:r>
+      <w:r>
+        <w:t xml:space="preserve"> </w:t>
+      </w:r>
+      <w:r>
+        <w:t>systems</w:t>
+      </w:r>
+      <w:r>
+        <w:t xml:space="preserve"> and cloud services like Dynamics 365, Microsoft 365, and Azure. It is </w:t>
+      </w:r>
+      <w:r>
+        <w:t>less simple</w:t>
+      </w:r>
+      <w:r>
+        <w:t xml:space="preserve"> to create apps tha</w:t>
+      </w:r>
+      <w:r>
+        <w:t>t</w:t>
+      </w:r>
+      <w:r>
+        <w:t xml:space="preserve"> m</w:t>
+      </w:r>
+      <w:r>
+        <w:t>a</w:t>
+      </w:r>
+      <w:r>
+        <w:t xml:space="preserve">ke use of current data and services because </w:t>
+      </w:r>
+      <w:r>
+        <w:t>of</w:t>
+      </w:r>
+      <w:r>
+        <w:t xml:space="preserve"> this architecture’s seamless data communication and integration capabilities.</w:t>
+      </w:r>
+      <w:r>
+        <w:t xml:space="preserve"> The compatibility of application deployment across several platforms is further increased with the release of the PowerApps container application (Palmer, 2020). Like Microsoft Excel or Access, PowerApps improves workflow efficiency with a little coding needed. Knowing the software inside and out is crucial since it uses a variety of formulas and functions to carry out front-end and backend operations. As a result, PowerApps became a competent and intuitive tool that facilitates quick and effective application development process in both university and business settings.  </w:t>
+      </w:r>
+      <w:r>
+        <w:t xml:space="preserve"> </w:t>
+      </w:r>
+    </w:p>
+    <w:p>
+      <w:pPr>
         <w:spacing w:after="160"/>
         <w:jc w:val="left"/>
       </w:pPr>
+      <w:r>
+        <w:br w:type="page"/>
+      </w:r>
     </w:p>
     <w:p>
       <w:pPr>
         <w:pStyle w:val="Heading2"/>
       </w:pPr>
-      <w:bookmarkStart w:id="8" w:name="_Toc156420388"/>
-      <w:r>
-        <w:t>Key features</w:t>
+      <w:bookmarkStart w:id="8" w:name="_Toc157594290"/>
+      <w:r>
+        <w:lastRenderedPageBreak/>
+        <w:t>Key Features</w:t>
       </w:r>
       <w:bookmarkEnd w:id="8"/>
-    </w:p>
+      <w:r>
+        <w:t xml:space="preserve"> </w:t>
+      </w:r>
+    </w:p>
+    <w:p/>
+    <w:p>
+      <w:pPr>
+        <w:spacing w:line="360" w:lineRule="auto"/>
+      </w:pPr>
+      <w:r>
+        <w:t xml:space="preserve">Microsoft PowerApps </w:t>
+      </w:r>
+      <w:r>
+        <w:t>offers</w:t>
+      </w:r>
+      <w:r>
+        <w:t xml:space="preserve"> a range of key features that make it a powerful tool for app development. One of its main features is its low-code development platform, enabling businesses to create custom apps without extensive coding experience</w:t>
+      </w:r>
+      <w:r>
+        <w:t xml:space="preserve"> (</w:t>
+      </w:r>
+      <w:r>
+        <w:rPr>
+          <w:rFonts w:cs="Times New Roman"/>
+          <w:szCs w:val="24"/>
+        </w:rPr>
+        <w:t>Singh</w:t>
+      </w:r>
+      <w:r>
+        <w:rPr>
+          <w:rFonts w:cs="Times New Roman"/>
+          <w:szCs w:val="24"/>
+        </w:rPr>
+        <w:t>, 2023</w:t>
+      </w:r>
+      <w:r>
+        <w:t>)</w:t>
+      </w:r>
+      <w:r>
+        <w:t>.</w:t>
+      </w:r>
+      <w:r>
+        <w:t xml:space="preserve"> The platform provides a simple drag and drop interface, allowing users to build apps without writing any code, making </w:t>
+      </w:r>
+      <w:r>
+        <w:t>it</w:t>
+      </w:r>
+      <w:r>
+        <w:t xml:space="preserve"> more accessible to the users with varying </w:t>
+      </w:r>
+      <w:r>
+        <w:t>levels</w:t>
+      </w:r>
+      <w:r>
+        <w:t xml:space="preserve"> of coding expertise. PowerApps also offers </w:t>
+      </w:r>
+      <w:r>
+        <w:t>integration</w:t>
+      </w:r>
+      <w:r>
+        <w:t xml:space="preserve"> with various services such as Excel, OneDrive, and SharePoint, providing flexibility and connectivity with other Microsoft tools and services (</w:t>
+      </w:r>
+      <w:r>
+        <w:t>Microsoft, 2022</w:t>
+      </w:r>
+      <w:r>
+        <w:t>).</w:t>
+      </w:r>
+      <w:r>
+        <w:t xml:space="preserve"> </w:t>
+      </w:r>
+      <w:r>
+        <w:t xml:space="preserve">Additionally, PowerApps provides access to the Common Data Service (CDS), a cloud-based data storage and management service that allows users to store and share data across different platforms. This feature enables businesses to create a more comprehensive view of their data, making it easier to identify trends, make informed decisions, and gain a competitive edge. Furthermore, PowerApps supports responsive designs allowing apps to run smoothly in browsers or on mobile devices, improving user experience and engagement (Singh, 2023). Another key feature is the AI Builder, an artificial intelligence platform that allows companies to create custom AI models, offering pre-built AI models that can be utilized for various purposes. These features, combined with its user-friendly interface and easy connectivity with different cloud services, make PowerApps a unique, versatile, and valuable platform for any business looking to create custom apps and improve productivity (Microsoft, 2022).   </w:t>
+      </w:r>
+    </w:p>
+    <w:p>
+      <w:pPr>
+        <w:spacing w:line="360" w:lineRule="auto"/>
+      </w:pPr>
+    </w:p>
+    <w:p/>
     <w:p>
       <w:pPr>
         <w:pStyle w:val="Heading2"/>
       </w:pPr>
-      <w:bookmarkStart w:id="9" w:name="_Toc156420389"/>
-      <w:r>
-        <w:t>PowerApps Components</w:t>
+      <w:bookmarkStart w:id="9" w:name="_Toc157594291"/>
+      <w:r>
+        <w:t xml:space="preserve">PowerApps </w:t>
+      </w:r>
+      <w:r>
+        <w:t xml:space="preserve">Application </w:t>
+      </w:r>
+      <w:r>
+        <w:t>Types</w:t>
       </w:r>
       <w:bookmarkEnd w:id="9"/>
     </w:p>
     <w:p/>
     <w:p>
       <w:pPr>
+        <w:spacing w:line="360" w:lineRule="auto"/>
+      </w:pPr>
+      <w:r>
+        <w:t xml:space="preserve">There are mainly three different types of apps that can be designed with PowerApps. They are Canvas app, Model-driven app, and Web portal apps. Each apps can be made to accommodate various project sizes, kinds, and development requirements. Their approaches to app’s general design are where they diverge most. Canvas apps provide a blank canvas for flexible creation, model-driven apps make use of pre-existing data structures for a more structured approaches, while web portal apps concentrate on offering external access to the application. With these alternatives, developers may select the most appropriate method of creation according to the needs of the project. </w:t>
+      </w:r>
+    </w:p>
+    <w:p>
+      <w:pPr>
+        <w:spacing w:after="160"/>
+        <w:jc w:val="left"/>
+      </w:pPr>
+      <w:r>
+        <w:br w:type="page"/>
+      </w:r>
+    </w:p>
+    <w:p>
+      <w:pPr>
+        <w:pStyle w:val="Heading3"/>
+      </w:pPr>
+      <w:bookmarkStart w:id="10" w:name="_Toc157594292"/>
+      <w:r>
+        <w:lastRenderedPageBreak/>
+        <w:t>Canvas Apps</w:t>
+      </w:r>
+      <w:bookmarkEnd w:id="10"/>
+    </w:p>
+    <w:p/>
+    <w:p>
+      <w:pPr>
+        <w:spacing w:line="360" w:lineRule="auto"/>
+      </w:pPr>
+      <w:r>
+        <w:t>The most visually simple kind of PowerApps app development is called a Canvas app. From a blank canvas app, it involves creating a customized and intricate interface with a strong focus on usability. Similar to making a PowerPoint presentation or utilizing common prototype tools, developers can choose things from menu and drag and drop items into the respective place as per the design. Once ready, the interface may connect to a variety of data sources, and canvas enables the creation of particular logic pipelines for data using expressions similar to those found in Microsoft Excel (Microsoft, 2023). However, it is essential to note that canvas apps can be time</w:t>
+      </w:r>
+      <w:r>
+        <w:t xml:space="preserve"> consuming</w:t>
+      </w:r>
+      <w:r>
+        <w:t xml:space="preserve"> for data-</w:t>
+      </w:r>
+      <w:r>
+        <w:t xml:space="preserve">oriented requirements. Canvas apps may lack responsiveness, with a fixed screen size, and creating multiple apps may be necessary for different screen sizes. Additionally, grids/views can be complex and may require some coding knowledge for sorting and searching functionalities (Kristina, 2022). </w:t>
+      </w:r>
+    </w:p>
+    <w:p>
+      <w:pPr>
+        <w:spacing w:line="360" w:lineRule="auto"/>
+      </w:pPr>
+    </w:p>
+    <w:p>
+      <w:pPr>
+        <w:keepNext/>
+        <w:spacing w:line="360" w:lineRule="auto"/>
+      </w:pPr>
+      <w:r>
+        <w:rPr>
+          <w:noProof/>
+        </w:rPr>
+        <w:drawing>
+          <wp:inline distT="0" distB="0" distL="0" distR="0" wp14:anchorId="324C7D32" wp14:editId="474F591D">
+            <wp:extent cx="6324600" cy="3749813"/>
+            <wp:effectExtent l="0" t="0" r="0" b="0"/>
+            <wp:docPr id="1432653866" name="Picture 1" descr="A screenshot of a computer&#10;&#10;Description automatically generated"/>
+            <wp:cNvGraphicFramePr>
+              <a:graphicFrameLocks xmlns:a="http://schemas.openxmlformats.org/drawingml/2006/main" noChangeAspect="1"/>
+            </wp:cNvGraphicFramePr>
+            <a:graphic xmlns:a="http://schemas.openxmlformats.org/drawingml/2006/main">
+              <a:graphicData uri="http://schemas.openxmlformats.org/drawingml/2006/picture">
+                <pic:pic xmlns:pic="http://schemas.openxmlformats.org/drawingml/2006/picture">
+                  <pic:nvPicPr>
+                    <pic:cNvPr id="1432653866" name="Picture 1" descr="A screenshot of a computer&#10;&#10;Description automatically generated"/>
+                    <pic:cNvPicPr>
+                      <a:picLocks noChangeAspect="1" noChangeArrowheads="1"/>
+                    </pic:cNvPicPr>
+                  </pic:nvPicPr>
+                  <pic:blipFill>
+                    <a:blip r:embed="rId14" cstate="print">
+                      <a:extLst>
+                        <a:ext uri="{28A0092B-C50C-407E-A947-70E740481C1C}">
+                          <a14:useLocalDpi xmlns:a14="http://schemas.microsoft.com/office/drawing/2010/main" val="0"/>
+                        </a:ext>
+                      </a:extLst>
+                    </a:blip>
+                    <a:srcRect/>
+                    <a:stretch>
+                      <a:fillRect/>
+                    </a:stretch>
+                  </pic:blipFill>
+                  <pic:spPr bwMode="auto">
+                    <a:xfrm>
+                      <a:off x="0" y="0"/>
+                      <a:ext cx="6463301" cy="3832048"/>
+                    </a:xfrm>
+                    <a:prstGeom prst="rect">
+                      <a:avLst/>
+                    </a:prstGeom>
+                    <a:noFill/>
+                    <a:ln>
+                      <a:noFill/>
+                    </a:ln>
+                  </pic:spPr>
+                </pic:pic>
+              </a:graphicData>
+            </a:graphic>
+          </wp:inline>
+        </w:drawing>
+      </w:r>
+    </w:p>
+    <w:p>
+      <w:pPr>
+        <w:pStyle w:val="Caption"/>
+      </w:pPr>
+      <w:bookmarkStart w:id="11" w:name="_Toc157594301"/>
+      <w:r>
+        <w:t xml:space="preserve">Figure </w:t>
+      </w:r>
+      <w:r>
+        <w:fldChar w:fldCharType="begin"/>
+      </w:r>
+      <w:r>
+        <w:instrText xml:space="preserve"> SEQ Figure \* ARABIC </w:instrText>
+      </w:r>
+      <w:r>
+        <w:fldChar w:fldCharType="separate"/>
+      </w:r>
+      <w:r>
+        <w:rPr>
+          <w:noProof/>
+        </w:rPr>
+        <w:t>1</w:t>
+      </w:r>
+      <w:r>
+        <w:fldChar w:fldCharType="end"/>
+      </w:r>
+      <w:r>
+        <w:t xml:space="preserve"> Blank canvas app layout</w:t>
+      </w:r>
+      <w:bookmarkEnd w:id="11"/>
+    </w:p>
+    <w:p>
+      <w:pPr>
+        <w:spacing w:after="160"/>
+        <w:jc w:val="left"/>
+        <w:rPr>
+          <w:i/>
+          <w:iCs/>
+          <w:color w:val="44546A" w:themeColor="text2"/>
+          <w:sz w:val="18"/>
+          <w:szCs w:val="18"/>
+        </w:rPr>
+      </w:pPr>
+      <w:r>
+        <w:br w:type="page"/>
+      </w:r>
+    </w:p>
+    <w:p>
+      <w:pPr>
+        <w:pStyle w:val="Heading3"/>
+      </w:pPr>
+      <w:bookmarkStart w:id="12" w:name="_Toc157594293"/>
+      <w:r>
+        <w:lastRenderedPageBreak/>
+        <w:t>Model-Driven Apps</w:t>
+      </w:r>
+      <w:bookmarkEnd w:id="12"/>
+    </w:p>
+    <w:p/>
+    <w:p>
+      <w:pPr>
+        <w:spacing w:line="360" w:lineRule="auto"/>
+      </w:pPr>
+      <w:r>
+        <w:t xml:space="preserve">Model-driven app development offers benefits including fast build process, a uniform appearance across different devices, and simple environment transition because a larger portion of the user experience is decided by the components which is added to the layout. Model-driven apps, as compared to the Canvas apps, start with a basic data model, which makes them ideal for task requiring a higher degree of data quality. These applications work best in situations where handling vast volumes of data is the primary focus of it and the user interface is much more simpler. By using this component, the user can quickly develop a model-driven application that allows users to see, update and manage data through configurable dashboards, forms, and views. Users may also add a personalized touch to Model-drive layout by embedding Canvas app, even if the UI/UX may not be as customizable (Microsoft, 2023). </w:t>
+      </w:r>
+    </w:p>
+    <w:p>
+      <w:pPr>
+        <w:spacing w:line="360" w:lineRule="auto"/>
+      </w:pPr>
+    </w:p>
+    <w:p>
+      <w:pPr>
+        <w:spacing w:line="360" w:lineRule="auto"/>
+      </w:pPr>
+      <w:r>
+        <w:rPr>
+          <w:noProof/>
+        </w:rPr>
+        <w:drawing>
+          <wp:inline distT="0" distB="0" distL="0" distR="0" wp14:anchorId="3F4F6D69" wp14:editId="7803798A">
+            <wp:extent cx="6299835" cy="3717925"/>
+            <wp:effectExtent l="0" t="0" r="0" b="0"/>
+            <wp:docPr id="268238451" name="Picture 1" descr="A screenshot of a computer&#10;&#10;Description automatically generated"/>
+            <wp:cNvGraphicFramePr>
+              <a:graphicFrameLocks xmlns:a="http://schemas.openxmlformats.org/drawingml/2006/main" noChangeAspect="1"/>
+            </wp:cNvGraphicFramePr>
+            <a:graphic xmlns:a="http://schemas.openxmlformats.org/drawingml/2006/main">
+              <a:graphicData uri="http://schemas.openxmlformats.org/drawingml/2006/picture">
+                <pic:pic xmlns:pic="http://schemas.openxmlformats.org/drawingml/2006/picture">
+                  <pic:nvPicPr>
+                    <pic:cNvPr id="268238451" name="Picture 1" descr="A screenshot of a computer&#10;&#10;Description automatically generated"/>
+                    <pic:cNvPicPr>
+                      <a:picLocks noChangeAspect="1" noChangeArrowheads="1"/>
+                    </pic:cNvPicPr>
+                  </pic:nvPicPr>
+                  <pic:blipFill>
+                    <a:blip r:embed="rId15" cstate="print">
+                      <a:extLst>
+                        <a:ext uri="{28A0092B-C50C-407E-A947-70E740481C1C}">
+                          <a14:useLocalDpi xmlns:a14="http://schemas.microsoft.com/office/drawing/2010/main" val="0"/>
+                        </a:ext>
+                      </a:extLst>
+                    </a:blip>
+                    <a:srcRect/>
+                    <a:stretch>
+                      <a:fillRect/>
+                    </a:stretch>
+                  </pic:blipFill>
+                  <pic:spPr bwMode="auto">
+                    <a:xfrm>
+                      <a:off x="0" y="0"/>
+                      <a:ext cx="6299835" cy="3717925"/>
+                    </a:xfrm>
+                    <a:prstGeom prst="rect">
+                      <a:avLst/>
+                    </a:prstGeom>
+                    <a:noFill/>
+                    <a:ln>
+                      <a:noFill/>
+                    </a:ln>
+                  </pic:spPr>
+                </pic:pic>
+              </a:graphicData>
+            </a:graphic>
+          </wp:inline>
+        </w:drawing>
+      </w:r>
+    </w:p>
+    <w:p>
+      <w:pPr>
+        <w:pStyle w:val="Caption"/>
+      </w:pPr>
+      <w:bookmarkStart w:id="13" w:name="_Toc157594302"/>
+      <w:r>
+        <w:t xml:space="preserve">Figure </w:t>
+      </w:r>
+      <w:r>
+        <w:fldChar w:fldCharType="begin"/>
+      </w:r>
+      <w:r>
+        <w:instrText xml:space="preserve"> SEQ Figure \* ARABIC </w:instrText>
+      </w:r>
+      <w:r>
+        <w:fldChar w:fldCharType="separate"/>
+      </w:r>
+      <w:r>
+        <w:rPr>
+          <w:noProof/>
+        </w:rPr>
+        <w:t>2</w:t>
+      </w:r>
+      <w:r>
+        <w:fldChar w:fldCharType="end"/>
+      </w:r>
+      <w:r>
+        <w:t xml:space="preserve"> A dashboard in Model driven layout with different sections (Microsoft)</w:t>
+      </w:r>
+      <w:bookmarkEnd w:id="13"/>
+    </w:p>
+    <w:p>
+      <w:pPr>
+        <w:spacing w:after="160"/>
+        <w:jc w:val="left"/>
+        <w:rPr>
+          <w:i/>
+          <w:iCs/>
+          <w:color w:val="44546A" w:themeColor="text2"/>
+          <w:sz w:val="18"/>
+          <w:szCs w:val="18"/>
+        </w:rPr>
+      </w:pPr>
+      <w:r>
+        <w:br w:type="page"/>
+      </w:r>
+    </w:p>
+    <w:p>
+      <w:pPr>
+        <w:pStyle w:val="Heading3"/>
+      </w:pPr>
+      <w:bookmarkStart w:id="14" w:name="_Toc157594294"/>
+      <w:r>
+        <w:lastRenderedPageBreak/>
+        <w:t>Web Portal</w:t>
+      </w:r>
+      <w:r>
+        <w:t>s</w:t>
+      </w:r>
+      <w:r>
+        <w:t xml:space="preserve"> </w:t>
+      </w:r>
+      <w:r>
+        <w:t>Apps</w:t>
+      </w:r>
+      <w:bookmarkEnd w:id="14"/>
+    </w:p>
+    <w:p/>
+    <w:p>
+      <w:pPr>
+        <w:spacing w:line="360" w:lineRule="auto"/>
+      </w:pPr>
+      <w:r>
+        <w:t xml:space="preserve">By making it possible to create website with an external facing page, the third component of PowerApps, Web Portals which were developed in 2019, provides a distinctive user experience. One of the unique features of Portals is that users can access the sites using </w:t>
+      </w:r>
+      <w:r>
+        <w:t>a variety</w:t>
+      </w:r>
+      <w:r>
+        <w:t xml:space="preserve"> of pre-installed identifiers, such as login credentials, without necessarily being employees of the user company. As a great breakthrough</w:t>
+      </w:r>
+      <w:r>
+        <w:t xml:space="preserve"> in the application development without necessitating advanced coding knowledge, online users can read and edit certain available data even in the absence of corporate credentials (</w:t>
+      </w:r>
+      <w:r>
+        <w:t>Microsoft, 2023</w:t>
+      </w:r>
+      <w:r>
+        <w:t>)</w:t>
+      </w:r>
+      <w:r>
+        <w:t xml:space="preserve">. In other words, through Portals, users from outside the company may engage with Dataverse if they are external websites. Security roles can be provided to external users, allowing them access to important data while preventing any misuse with the data. Portals may now be set up to function independently with Dataverse, but they were originally connected to Dynamics 365 customer interaction apps. Additionally, Portals’ responsive default user interface may also be customized to match corporate identity (Kristina, 2022). </w:t>
+      </w:r>
+    </w:p>
+    <w:p/>
+    <w:p>
+      <w:pPr>
+        <w:spacing w:after="160"/>
+        <w:jc w:val="left"/>
+      </w:pPr>
+    </w:p>
+    <w:p>
+      <w:pPr>
+        <w:spacing w:after="160"/>
+        <w:jc w:val="left"/>
+      </w:pPr>
+      <w:r>
+        <w:br w:type="page"/>
+      </w:r>
+    </w:p>
+    <w:p>
+      <w:pPr>
         <w:pStyle w:val="Heading2"/>
       </w:pPr>
-      <w:bookmarkStart w:id="10" w:name="_Toc156420390"/>
-      <w:r>
-        <w:t>Advantages and disadvantages</w:t>
-      </w:r>
-      <w:bookmarkEnd w:id="10"/>
+      <w:bookmarkStart w:id="15" w:name="_Toc157594295"/>
+      <w:r>
+        <w:lastRenderedPageBreak/>
+        <w:t xml:space="preserve">Advantages and </w:t>
+      </w:r>
+      <w:r>
+        <w:t>D</w:t>
+      </w:r>
+      <w:r>
+        <w:t>isadvantages</w:t>
+      </w:r>
+      <w:r>
+        <w:t xml:space="preserve"> of Using PowerApps</w:t>
+      </w:r>
+      <w:bookmarkEnd w:id="15"/>
+    </w:p>
+    <w:p/>
+    <w:p>
+      <w:pPr>
+        <w:spacing w:line="360" w:lineRule="auto"/>
+      </w:pPr>
+      <w:r>
+        <w:t>Application creation that is quick and simple is made possible by drag and drop feature of PowerApps, which requires little to no coding experience to create a unique app</w:t>
+      </w:r>
+      <w:r>
+        <w:t xml:space="preserve">lication. This makes it possible for companies to create applications fast and effectively without needing to hire costly developers. Since </w:t>
+      </w:r>
+      <w:r>
+        <w:t>PowerApps</w:t>
+      </w:r>
+      <w:r>
+        <w:t xml:space="preserve"> is a low-code platform, it needs less time and money to build an app than traditional coding approaches. When designing several applications, this may save firms a significant amount of time and capital. PowerApps and Microsoft Dynamics 365 are closely connected with each other. </w:t>
+      </w:r>
+      <w:r>
+        <w:t>Microsoft Dynamics is a well-liked enterprise resource planning (E</w:t>
+      </w:r>
+      <w:r>
+        <w:t>RP</w:t>
+      </w:r>
+      <w:r>
+        <w:t xml:space="preserve">) solution (Joona, 2021). This facilitates the process of linking PowerApps applications to Dynamics 365 and workflows that already exist. PowerApps programs may be installed on a range of devices, including desktops, laptops, tablets, and smartphones, with smooth cross-platform connectivity. This makes it possible for businesses to provide their staff members access to apps from any location at any time. As discussed about powerful customization possibilities, PowerApps provides several modification options, allowing companies to adapt their apps to the exact requirement. This includes the availability to bring in new data sources, connect to other services, and define custom controls. </w:t>
+      </w:r>
+    </w:p>
+    <w:p>
+      <w:pPr>
+        <w:spacing w:line="360" w:lineRule="auto"/>
+      </w:pPr>
+    </w:p>
+    <w:p>
+      <w:pPr>
+        <w:spacing w:line="360" w:lineRule="auto"/>
+      </w:pPr>
+      <w:r>
+        <w:t xml:space="preserve">On the other hand, PowerApps has limited scalability and performance. A more traditional development platform may be a better fit for projects that require a big number of users and data sets. PowerApps may not be secure as those created using standard coding languages. This is due to PowerApps’ dependency on Azure Active Directory for login and permissions (Joona, 2021), which may be less secure than customized security solutions. While PowerApps is simple to learn for those who have no prior knowledge of coding or programming languages, companies may need some training to effectively develop and manage PowerApps applications. Model-driven applications have limited customization availability. Apps are expected to be as quick as possible and simple to construct and use, but it gives less flexibility than Canvas-driven applications. This means businesses may have to give up certain customizations possibilities in order to save time and development expenses. </w:t>
+      </w:r>
     </w:p>
     <w:p>
       <w:pPr>
         <w:pStyle w:val="Heading1"/>
       </w:pPr>
-      <w:bookmarkStart w:id="11" w:name="_Toc156420391"/>
+      <w:bookmarkStart w:id="16" w:name="_Toc157594296"/>
       <w:bookmarkEnd w:id="6"/>
       <w:r>
         <w:lastRenderedPageBreak/>
         <w:t>Building a crud application with powerapps</w:t>
       </w:r>
-      <w:bookmarkEnd w:id="11"/>
+      <w:bookmarkEnd w:id="16"/>
     </w:p>
     <w:p>
       <w:pPr>
         <w:pStyle w:val="Heading2"/>
       </w:pPr>
-      <w:bookmarkStart w:id="12" w:name="_Toc156420392"/>
+      <w:bookmarkStart w:id="17" w:name="_Toc157594297"/>
       <w:r>
         <w:t>Overview of CRUD Operations</w:t>
       </w:r>
-      <w:bookmarkEnd w:id="12"/>
+      <w:bookmarkEnd w:id="17"/>
     </w:p>
     <w:p>
       <w:pPr>
@@ -3266,46 +4504,26 @@
           <w:lang w:val="fr-FR"/>
         </w:rPr>
       </w:pPr>
-      <w:bookmarkStart w:id="13" w:name="_Toc156420393"/>
-      <w:proofErr w:type="spellStart"/>
+      <w:bookmarkStart w:id="18" w:name="_Toc157594298"/>
       <w:r>
         <w:rPr>
           <w:lang w:val="fr-FR"/>
         </w:rPr>
-        <w:t>PowerApps</w:t>
-      </w:r>
-      <w:proofErr w:type="spellEnd"/>
-      <w:r>
-        <w:rPr>
-          <w:lang w:val="fr-FR"/>
-        </w:rPr>
-        <w:t xml:space="preserve"> Design For CRUD</w:t>
-      </w:r>
-      <w:bookmarkEnd w:id="13"/>
+        <w:t>PowerApps Design For CRUD</w:t>
+      </w:r>
+      <w:bookmarkEnd w:id="18"/>
     </w:p>
     <w:p>
       <w:pPr>
         <w:pStyle w:val="Heading2"/>
-        <w:rPr>
-          <w:lang w:val="en-US"/>
-        </w:rPr>
-      </w:pPr>
-      <w:bookmarkStart w:id="14" w:name="_Toc156420394"/>
-      <w:r>
-        <w:rPr>
-          <w:lang w:val="en-US"/>
-        </w:rPr>
+      </w:pPr>
+      <w:bookmarkStart w:id="19" w:name="_Toc157594299"/>
+      <w:r>
         <w:t>Hands-on Demonstration</w:t>
       </w:r>
-      <w:bookmarkEnd w:id="14"/>
-    </w:p>
-    <w:p>
-      <w:pPr>
-        <w:rPr>
-          <w:lang w:val="en-US"/>
-        </w:rPr>
-      </w:pPr>
-    </w:p>
+      <w:bookmarkEnd w:id="19"/>
+    </w:p>
+    <w:p/>
     <w:p>
       <w:pPr>
         <w:spacing w:line="360" w:lineRule="auto"/>
@@ -3317,12 +4535,12 @@
         <w:pStyle w:val="Heading1"/>
         <w:jc w:val="left"/>
       </w:pPr>
-      <w:bookmarkStart w:id="15" w:name="_Toc156420395"/>
+      <w:bookmarkStart w:id="20" w:name="_Toc157594300"/>
       <w:r>
         <w:lastRenderedPageBreak/>
         <w:t>Conclusion</w:t>
       </w:r>
-      <w:bookmarkEnd w:id="15"/>
+      <w:bookmarkEnd w:id="20"/>
     </w:p>
     <w:p>
       <w:pPr>
@@ -3415,131 +4633,62 @@
         <w:rPr>
           <w:rStyle w:val="Hyperlink"/>
           <w:rFonts w:cs="Times New Roman"/>
+        </w:rPr>
+      </w:pPr>
+    </w:p>
+    <w:p>
+      <w:pPr>
+        <w:spacing w:line="240" w:lineRule="auto"/>
+        <w:jc w:val="left"/>
+        <w:rPr>
+          <w:rFonts w:cs="Times New Roman"/>
           <w:shd w:val="clear" w:color="auto" w:fill="FFFFFF"/>
         </w:rPr>
       </w:pPr>
-    </w:p>
-    <w:p>
-      <w:pPr>
-        <w:spacing w:line="240" w:lineRule="auto"/>
-        <w:jc w:val="left"/>
-        <w:rPr>
-          <w:rStyle w:val="Hyperlink"/>
+      <w:r>
+        <w:rPr>
           <w:rFonts w:cs="Times New Roman"/>
           <w:shd w:val="clear" w:color="auto" w:fill="FFFFFF"/>
         </w:rPr>
-      </w:pPr>
-      <w:r>
-        <w:rPr>
-          <w:rFonts w:cs="Times New Roman"/>
-          <w:color w:val="1E1D1A"/>
+        <w:t>Böck, A. and Frank, U. 2021. Low-code platform. Business &amp;Amp; Information Systems Engineering, 63(6), 733-740.</w:t>
+      </w:r>
+      <w:r>
+        <w:rPr>
+          <w:rFonts w:cs="Times New Roman"/>
           <w:shd w:val="clear" w:color="auto" w:fill="FFFFFF"/>
         </w:rPr>
-        <w:t>Lehto Petri</w:t>
-      </w:r>
-      <w:r>
-        <w:rPr>
-          <w:rFonts w:cs="Times New Roman"/>
-          <w:color w:val="1E1D1A"/>
+        <w:t xml:space="preserve"> Available at:</w:t>
+      </w:r>
+      <w:r>
+        <w:rPr>
+          <w:rFonts w:cs="Times New Roman"/>
           <w:shd w:val="clear" w:color="auto" w:fill="FFFFFF"/>
         </w:rPr>
-        <w:t xml:space="preserve"> (2</w:t>
-      </w:r>
-      <w:r>
-        <w:rPr>
-          <w:rFonts w:cs="Times New Roman"/>
-          <w:color w:val="1E1D1A"/>
-          <w:shd w:val="clear" w:color="auto" w:fill="FFFFFF"/>
-        </w:rPr>
-        <w:t xml:space="preserve">021). </w:t>
-      </w:r>
-      <w:r>
-        <w:rPr>
-          <w:rFonts w:cs="Times New Roman"/>
-          <w:color w:val="1E1D1A"/>
-          <w:shd w:val="clear" w:color="auto" w:fill="FFFFFF"/>
-        </w:rPr>
-        <w:t xml:space="preserve">Power </w:t>
-      </w:r>
-      <w:proofErr w:type="spellStart"/>
-      <w:r>
-        <w:rPr>
-          <w:rFonts w:cs="Times New Roman"/>
-          <w:color w:val="1E1D1A"/>
-          <w:shd w:val="clear" w:color="auto" w:fill="FFFFFF"/>
-        </w:rPr>
-        <w:t>Appsin</w:t>
-      </w:r>
-      <w:proofErr w:type="spellEnd"/>
-      <w:r>
-        <w:rPr>
-          <w:rFonts w:cs="Times New Roman"/>
-          <w:color w:val="1E1D1A"/>
-          <w:shd w:val="clear" w:color="auto" w:fill="FFFFFF"/>
-        </w:rPr>
         <w:t xml:space="preserve"> </w:t>
       </w:r>
-      <w:proofErr w:type="spellStart"/>
-      <w:r>
-        <w:rPr>
-          <w:rFonts w:cs="Times New Roman"/>
-          <w:color w:val="1E1D1A"/>
-          <w:shd w:val="clear" w:color="auto" w:fill="FFFFFF"/>
-        </w:rPr>
-        <w:t>käytön</w:t>
-      </w:r>
-      <w:proofErr w:type="spellEnd"/>
-      <w:r>
-        <w:rPr>
-          <w:rFonts w:cs="Times New Roman"/>
-          <w:color w:val="1E1D1A"/>
-          <w:shd w:val="clear" w:color="auto" w:fill="FFFFFF"/>
-        </w:rPr>
-        <w:t xml:space="preserve"> </w:t>
-      </w:r>
-      <w:proofErr w:type="spellStart"/>
-      <w:r>
-        <w:rPr>
-          <w:rFonts w:cs="Times New Roman"/>
-          <w:color w:val="1E1D1A"/>
-          <w:shd w:val="clear" w:color="auto" w:fill="FFFFFF"/>
-        </w:rPr>
-        <w:t>aloittaminen</w:t>
-      </w:r>
-      <w:proofErr w:type="spellEnd"/>
-      <w:r>
-        <w:rPr>
-          <w:rFonts w:cs="Times New Roman"/>
-          <w:color w:val="1E1D1A"/>
-          <w:shd w:val="clear" w:color="auto" w:fill="FFFFFF"/>
-        </w:rPr>
-        <w:t xml:space="preserve">. </w:t>
-      </w:r>
-      <w:r>
-        <w:rPr>
-          <w:rStyle w:val="Hyperlink"/>
-          <w:rFonts w:cs="Times New Roman"/>
-          <w:shd w:val="clear" w:color="auto" w:fill="FFFFFF"/>
-        </w:rPr>
-        <w:t xml:space="preserve"> </w:t>
-      </w:r>
-      <w:hyperlink r:id="rId14" w:history="1">
+      <w:hyperlink r:id="rId16" w:history="1">
         <w:r>
           <w:rPr>
             <w:rStyle w:val="Hyperlink"/>
             <w:rFonts w:cs="Times New Roman"/>
             <w:shd w:val="clear" w:color="auto" w:fill="FFFFFF"/>
           </w:rPr>
-          <w:t>https://urn.fi/URN:NBN:fi:amk-2021082017071</w:t>
+          <w:t>https://doi.org/10.1007/s12599-021-00726-8</w:t>
         </w:r>
       </w:hyperlink>
+      <w:r>
+        <w:rPr>
+          <w:rFonts w:cs="Times New Roman"/>
+          <w:shd w:val="clear" w:color="auto" w:fill="FFFFFF"/>
+        </w:rPr>
+        <w:t xml:space="preserve"> Accessed 19th January 2024.</w:t>
+      </w:r>
     </w:p>
     <w:p>
       <w:pPr>
         <w:spacing w:line="240" w:lineRule="auto"/>
         <w:jc w:val="left"/>
         <w:rPr>
-          <w:rStyle w:val="Hyperlink"/>
           <w:rFonts w:cs="Times New Roman"/>
           <w:shd w:val="clear" w:color="auto" w:fill="FFFFFF"/>
         </w:rPr>
@@ -3550,9 +4699,8 @@
         <w:spacing w:line="240" w:lineRule="auto"/>
         <w:jc w:val="left"/>
         <w:rPr>
-          <w:rStyle w:val="Hyperlink"/>
-          <w:rFonts w:cs="Times New Roman"/>
-          <w:shd w:val="clear" w:color="auto" w:fill="FFFFFF"/>
+          <w:rFonts w:cs="Times New Roman"/>
+          <w:szCs w:val="24"/>
         </w:rPr>
       </w:pPr>
       <w:r>
@@ -3561,7 +4709,168 @@
           <w:color w:val="1E1D1A"/>
           <w:shd w:val="clear" w:color="auto" w:fill="FFFFFF"/>
         </w:rPr>
-        <w:t>Palmer Troy (2023). Microsoft PowerApps as an Alternative Solution to Business Application Development</w:t>
+        <w:t xml:space="preserve">Chrismanto, A. R., Santoso, H. B., Wibowo, A., Delima, R., &amp; Kristiawan, R. A. 2019. Developing agriculture land mapping using rapid application development (rad): a case study from indonesia. International Journal of Advanced Computer Science and Applications, 10(10). </w:t>
+      </w:r>
+      <w:r>
+        <w:rPr>
+          <w:rFonts w:cs="Times New Roman"/>
+          <w:color w:val="1E1D1A"/>
+          <w:shd w:val="clear" w:color="auto" w:fill="FFFFFF"/>
+        </w:rPr>
+        <w:t xml:space="preserve">Available at: </w:t>
+      </w:r>
+      <w:hyperlink r:id="rId17" w:history="1">
+        <w:r>
+          <w:rPr>
+            <w:rStyle w:val="Hyperlink"/>
+            <w:rFonts w:cs="Times New Roman"/>
+            <w:shd w:val="clear" w:color="auto" w:fill="FFFFFF"/>
+          </w:rPr>
+          <w:t>https://doi.org/10.14569/ijacsa.2019.0101033</w:t>
+        </w:r>
+      </w:hyperlink>
+      <w:r>
+        <w:rPr>
+          <w:rFonts w:cs="Times New Roman"/>
+          <w:color w:val="1E1D1A"/>
+          <w:shd w:val="clear" w:color="auto" w:fill="FFFFFF"/>
+        </w:rPr>
+        <w:t xml:space="preserve"> </w:t>
+      </w:r>
+      <w:r>
+        <w:rPr>
+          <w:rFonts w:cs="Times New Roman"/>
+          <w:szCs w:val="24"/>
+        </w:rPr>
+        <w:t>Accessed 19</w:t>
+      </w:r>
+      <w:r>
+        <w:rPr>
+          <w:rFonts w:cs="Times New Roman"/>
+          <w:szCs w:val="24"/>
+          <w:vertAlign w:val="superscript"/>
+        </w:rPr>
+        <w:t>th</w:t>
+      </w:r>
+      <w:r>
+        <w:rPr>
+          <w:rFonts w:cs="Times New Roman"/>
+          <w:szCs w:val="24"/>
+        </w:rPr>
+        <w:t xml:space="preserve"> January 2024.</w:t>
+      </w:r>
+    </w:p>
+    <w:p>
+      <w:pPr>
+        <w:spacing w:line="240" w:lineRule="auto"/>
+        <w:jc w:val="left"/>
+        <w:rPr>
+          <w:rFonts w:cs="Times New Roman"/>
+          <w:color w:val="1E1D1A"/>
+          <w:shd w:val="clear" w:color="auto" w:fill="FFFFFF"/>
+        </w:rPr>
+      </w:pPr>
+    </w:p>
+    <w:p>
+      <w:pPr>
+        <w:spacing w:line="240" w:lineRule="auto"/>
+        <w:jc w:val="left"/>
+        <w:rPr>
+          <w:rStyle w:val="Hyperlink"/>
+          <w:rFonts w:cs="Times New Roman"/>
+        </w:rPr>
+      </w:pPr>
+      <w:r>
+        <w:rPr>
+          <w:rFonts w:cs="Times New Roman"/>
+        </w:rPr>
+        <w:t>Educative</w:t>
+      </w:r>
+      <w:r>
+        <w:rPr>
+          <w:rFonts w:cs="Times New Roman"/>
+        </w:rPr>
+        <w:t xml:space="preserve"> 2024.</w:t>
+      </w:r>
+      <w:r>
+        <w:rPr>
+          <w:rFonts w:cs="Times New Roman"/>
+        </w:rPr>
+        <w:t xml:space="preserve"> What is DevOps? A Complete Guide to DevOps Methodology</w:t>
+      </w:r>
+      <w:r>
+        <w:rPr>
+          <w:rFonts w:cs="Times New Roman"/>
+        </w:rPr>
+        <w:t xml:space="preserve">, (Online) Available at: </w:t>
+      </w:r>
+      <w:hyperlink r:id="rId18" w:history="1">
+        <w:r>
+          <w:rPr>
+            <w:rStyle w:val="Hyperlink"/>
+            <w:rFonts w:cs="Times New Roman"/>
+          </w:rPr>
+          <w:t>https://www.educative.io/answers/what-exactly-is-devops</w:t>
+        </w:r>
+      </w:hyperlink>
+      <w:r>
+        <w:rPr>
+          <w:rStyle w:val="Hyperlink"/>
+          <w:rFonts w:cs="Times New Roman"/>
+        </w:rPr>
+        <w:t>.</w:t>
+      </w:r>
+    </w:p>
+    <w:p>
+      <w:pPr>
+        <w:spacing w:line="240" w:lineRule="auto"/>
+        <w:jc w:val="left"/>
+        <w:rPr>
+          <w:rFonts w:cs="Times New Roman"/>
+          <w:lang w:val="en-GB"/>
+        </w:rPr>
+      </w:pPr>
+    </w:p>
+    <w:p>
+      <w:pPr>
+        <w:spacing w:line="240" w:lineRule="auto"/>
+        <w:jc w:val="left"/>
+        <w:rPr>
+          <w:rFonts w:cs="Times New Roman"/>
+          <w:szCs w:val="24"/>
+        </w:rPr>
+      </w:pPr>
+      <w:r>
+        <w:rPr>
+          <w:rFonts w:cs="Times New Roman"/>
+          <w:color w:val="1E1D1A"/>
+          <w:shd w:val="clear" w:color="auto" w:fill="FFFFFF"/>
+        </w:rPr>
+        <w:t>Joona</w:t>
+      </w:r>
+      <w:r>
+        <w:rPr>
+          <w:rFonts w:cs="Times New Roman"/>
+          <w:color w:val="1E1D1A"/>
+          <w:shd w:val="clear" w:color="auto" w:fill="FFFFFF"/>
+        </w:rPr>
+        <w:t>, J</w:t>
+      </w:r>
+      <w:r>
+        <w:rPr>
+          <w:rFonts w:cs="Times New Roman"/>
+          <w:color w:val="1E1D1A"/>
+          <w:shd w:val="clear" w:color="auto" w:fill="FFFFFF"/>
+        </w:rPr>
+        <w:t xml:space="preserve"> (2021). </w:t>
+      </w:r>
+      <w:r>
+        <w:rPr>
+          <w:rFonts w:cs="Times New Roman"/>
+          <w:color w:val="1E1D1A"/>
+          <w:shd w:val="clear" w:color="auto" w:fill="FFFFFF"/>
+        </w:rPr>
+        <w:t>Powerappsilla toteutettu lainausjärjestelmä</w:t>
       </w:r>
       <w:r>
         <w:rPr>
@@ -3581,7 +4890,348 @@
         </w:rPr>
         <w:t xml:space="preserve"> </w:t>
       </w:r>
-      <w:hyperlink r:id="rId15" w:history="1">
+      <w:hyperlink r:id="rId19" w:history="1">
+        <w:r>
+          <w:rPr>
+            <w:rStyle w:val="Hyperlink"/>
+            <w:rFonts w:ascii="NunitoSans" w:hAnsi="NunitoSans"/>
+            <w:color w:val="0841BF"/>
+            <w:sz w:val="21"/>
+            <w:szCs w:val="21"/>
+            <w:shd w:val="clear" w:color="auto" w:fill="FFFFFF"/>
+          </w:rPr>
+          <w:t>https://urn.fi/URN:NBN:fi:amk-2021052611310</w:t>
+        </w:r>
+      </w:hyperlink>
+      <w:r>
+        <w:rPr>
+          <w:rStyle w:val="Hyperlink"/>
+          <w:rFonts w:ascii="NunitoSans" w:hAnsi="NunitoSans"/>
+          <w:color w:val="0841BF"/>
+          <w:sz w:val="21"/>
+          <w:szCs w:val="21"/>
+          <w:shd w:val="clear" w:color="auto" w:fill="FFFFFF"/>
+        </w:rPr>
+        <w:t xml:space="preserve"> </w:t>
+      </w:r>
+      <w:r>
+        <w:rPr>
+          <w:rFonts w:cs="Times New Roman"/>
+          <w:szCs w:val="24"/>
+        </w:rPr>
+        <w:t xml:space="preserve">Accessed </w:t>
+      </w:r>
+      <w:r>
+        <w:rPr>
+          <w:rFonts w:cs="Times New Roman"/>
+          <w:szCs w:val="24"/>
+        </w:rPr>
+        <w:t>31</w:t>
+      </w:r>
+      <w:r>
+        <w:rPr>
+          <w:rFonts w:cs="Times New Roman"/>
+          <w:szCs w:val="24"/>
+          <w:vertAlign w:val="superscript"/>
+        </w:rPr>
+        <w:t>st</w:t>
+      </w:r>
+      <w:r>
+        <w:rPr>
+          <w:rFonts w:cs="Times New Roman"/>
+          <w:szCs w:val="24"/>
+        </w:rPr>
+        <w:t xml:space="preserve"> January 2024.</w:t>
+      </w:r>
+    </w:p>
+    <w:p>
+      <w:pPr>
+        <w:spacing w:line="240" w:lineRule="auto"/>
+        <w:jc w:val="left"/>
+      </w:pPr>
+    </w:p>
+    <w:p>
+      <w:pPr>
+        <w:spacing w:line="240" w:lineRule="auto"/>
+        <w:jc w:val="left"/>
+        <w:rPr>
+          <w:rStyle w:val="Hyperlink"/>
+        </w:rPr>
+      </w:pPr>
+      <w:r>
+        <w:t xml:space="preserve">Kristina T. (2022). Power Platform: Model-Driven vs. Canvas Apps vs Portal – What To Use When. (Online) Available at: </w:t>
+      </w:r>
+      <w:hyperlink r:id="rId20" w:history="1">
+        <w:r>
+          <w:rPr>
+            <w:rStyle w:val="Hyperlink"/>
+          </w:rPr>
+          <w:t>https://www.withum.com/resources/power-platform-model-driven-vs-canvas-apps-vs-portal-what-to-use-when/</w:t>
+        </w:r>
+      </w:hyperlink>
+    </w:p>
+    <w:p>
+      <w:pPr>
+        <w:spacing w:line="240" w:lineRule="auto"/>
+        <w:jc w:val="left"/>
+      </w:pPr>
+    </w:p>
+    <w:p>
+      <w:pPr>
+        <w:spacing w:line="240" w:lineRule="auto"/>
+        <w:jc w:val="left"/>
+        <w:rPr>
+          <w:rFonts w:cs="Times New Roman"/>
+          <w:szCs w:val="24"/>
+        </w:rPr>
+      </w:pPr>
+      <w:r>
+        <w:rPr>
+          <w:rFonts w:cs="Times New Roman"/>
+          <w:color w:val="1E1D1A"/>
+          <w:shd w:val="clear" w:color="auto" w:fill="FFFFFF"/>
+        </w:rPr>
+        <w:t>Lehto, P.</w:t>
+      </w:r>
+      <w:r>
+        <w:rPr>
+          <w:rFonts w:cs="Times New Roman"/>
+          <w:color w:val="1E1D1A"/>
+          <w:shd w:val="clear" w:color="auto" w:fill="FFFFFF"/>
+        </w:rPr>
+        <w:t xml:space="preserve"> 2</w:t>
+      </w:r>
+      <w:r>
+        <w:rPr>
+          <w:rFonts w:cs="Times New Roman"/>
+          <w:color w:val="1E1D1A"/>
+          <w:shd w:val="clear" w:color="auto" w:fill="FFFFFF"/>
+        </w:rPr>
+        <w:t xml:space="preserve">021. </w:t>
+      </w:r>
+      <w:r>
+        <w:rPr>
+          <w:rFonts w:cs="Times New Roman"/>
+          <w:color w:val="1E1D1A"/>
+          <w:shd w:val="clear" w:color="auto" w:fill="FFFFFF"/>
+        </w:rPr>
+        <w:t>Power Appsin käytön aloittaminen</w:t>
+      </w:r>
+      <w:r>
+        <w:rPr>
+          <w:rFonts w:cs="Times New Roman"/>
+          <w:color w:val="1E1D1A"/>
+          <w:shd w:val="clear" w:color="auto" w:fill="FFFFFF"/>
+        </w:rPr>
+        <w:t xml:space="preserve">. </w:t>
+      </w:r>
+      <w:r>
+        <w:rPr>
+          <w:rFonts w:cs="Times New Roman"/>
+          <w:szCs w:val="24"/>
+        </w:rPr>
+        <w:t>Available at:</w:t>
+      </w:r>
+      <w:r>
+        <w:rPr>
+          <w:rStyle w:val="Hyperlink"/>
+          <w:rFonts w:cs="Times New Roman"/>
+          <w:u w:val="none"/>
+          <w:shd w:val="clear" w:color="auto" w:fill="FFFFFF"/>
+        </w:rPr>
+        <w:t xml:space="preserve"> </w:t>
+      </w:r>
+      <w:hyperlink r:id="rId21" w:history="1">
+        <w:r>
+          <w:rPr>
+            <w:rStyle w:val="Hyperlink"/>
+            <w:rFonts w:cs="Times New Roman"/>
+            <w:shd w:val="clear" w:color="auto" w:fill="FFFFFF"/>
+          </w:rPr>
+          <w:t>https://urn.fi/URN:NBN:fi:amk-2021082017071</w:t>
+        </w:r>
+      </w:hyperlink>
+      <w:r>
+        <w:rPr>
+          <w:rFonts w:cs="Times New Roman"/>
+          <w:szCs w:val="24"/>
+        </w:rPr>
+        <w:t xml:space="preserve">. </w:t>
+      </w:r>
+      <w:r>
+        <w:rPr>
+          <w:rFonts w:cs="Times New Roman"/>
+          <w:szCs w:val="24"/>
+        </w:rPr>
+        <w:t>Accessed 19</w:t>
+      </w:r>
+      <w:r>
+        <w:rPr>
+          <w:rFonts w:cs="Times New Roman"/>
+          <w:szCs w:val="24"/>
+          <w:vertAlign w:val="superscript"/>
+        </w:rPr>
+        <w:t>th</w:t>
+      </w:r>
+      <w:r>
+        <w:rPr>
+          <w:rFonts w:cs="Times New Roman"/>
+          <w:szCs w:val="24"/>
+        </w:rPr>
+        <w:t xml:space="preserve"> January 2024.</w:t>
+      </w:r>
+    </w:p>
+    <w:p>
+      <w:pPr>
+        <w:spacing w:line="240" w:lineRule="auto"/>
+        <w:jc w:val="left"/>
+        <w:rPr>
+          <w:rFonts w:cs="Times New Roman"/>
+          <w:szCs w:val="24"/>
+        </w:rPr>
+      </w:pPr>
+    </w:p>
+    <w:p>
+      <w:pPr>
+        <w:spacing w:line="240" w:lineRule="auto"/>
+        <w:jc w:val="left"/>
+      </w:pPr>
+      <w:r>
+        <w:t xml:space="preserve">Microsoft (2023). What are model-driven apps in PowerApps? Available at:  </w:t>
+      </w:r>
+      <w:hyperlink r:id="rId22" w:history="1">
+        <w:r>
+          <w:rPr>
+            <w:rStyle w:val="Hyperlink"/>
+          </w:rPr>
+          <w:t>https://learn.microsoft.com/en-us/power-apps/maker/model-driven-apps/model-driven-app-overview</w:t>
+        </w:r>
+      </w:hyperlink>
+      <w:r>
+        <w:t>.</w:t>
+      </w:r>
+    </w:p>
+    <w:p>
+      <w:pPr>
+        <w:spacing w:line="240" w:lineRule="auto"/>
+        <w:jc w:val="left"/>
+        <w:rPr>
+          <w:rStyle w:val="Hyperlink"/>
+        </w:rPr>
+      </w:pPr>
+    </w:p>
+    <w:p>
+      <w:pPr>
+        <w:spacing w:line="240" w:lineRule="auto"/>
+        <w:jc w:val="left"/>
+        <w:rPr>
+          <w:rFonts w:cs="Times New Roman"/>
+          <w:szCs w:val="24"/>
+        </w:rPr>
+      </w:pPr>
+      <w:r>
+        <w:rPr>
+          <w:rFonts w:cs="Times New Roman"/>
+          <w:szCs w:val="24"/>
+        </w:rPr>
+        <w:t xml:space="preserve">Microsoft. 2022. PowerApps and Features of PowerApps! TechCommunity. (Online) Available at: </w:t>
+      </w:r>
+      <w:hyperlink r:id="rId23" w:history="1">
+        <w:r>
+          <w:rPr>
+            <w:rStyle w:val="Hyperlink"/>
+            <w:rFonts w:cs="Times New Roman"/>
+            <w:szCs w:val="24"/>
+          </w:rPr>
+          <w:t>https://techcommunity.microsoft.com/t5/nta-techies/powerapps-and-features-of-powerapps/ba-p/3672520</w:t>
+        </w:r>
+      </w:hyperlink>
+      <w:r>
+        <w:rPr>
+          <w:rFonts w:cs="Times New Roman"/>
+          <w:szCs w:val="24"/>
+        </w:rPr>
+        <w:t>.</w:t>
+      </w:r>
+    </w:p>
+    <w:p>
+      <w:pPr>
+        <w:spacing w:line="240" w:lineRule="auto"/>
+        <w:jc w:val="left"/>
+        <w:rPr>
+          <w:rFonts w:cs="Times New Roman"/>
+          <w:szCs w:val="24"/>
+        </w:rPr>
+      </w:pPr>
+    </w:p>
+    <w:p>
+      <w:pPr>
+        <w:spacing w:line="240" w:lineRule="auto"/>
+        <w:jc w:val="left"/>
+        <w:rPr>
+          <w:rStyle w:val="Hyperlink"/>
+          <w:rFonts w:ascii="NunitoSans" w:hAnsi="NunitoSans"/>
+          <w:color w:val="0888FF"/>
+          <w:sz w:val="21"/>
+          <w:szCs w:val="21"/>
+          <w:shd w:val="clear" w:color="auto" w:fill="FFFFFF"/>
+        </w:rPr>
+      </w:pPr>
+      <w:r>
+        <w:rPr>
+          <w:rFonts w:cs="Times New Roman"/>
+          <w:color w:val="121212"/>
+          <w:szCs w:val="24"/>
+          <w:shd w:val="clear" w:color="auto" w:fill="FFFFFF"/>
+        </w:rPr>
+        <w:t>Palmer, T. 2020. </w:t>
+      </w:r>
+      <w:r>
+        <w:rPr>
+          <w:rFonts w:cs="Times New Roman"/>
+          <w:i/>
+          <w:iCs/>
+          <w:color w:val="121212"/>
+          <w:szCs w:val="24"/>
+          <w:shd w:val="clear" w:color="auto" w:fill="FFFFFF"/>
+        </w:rPr>
+        <w:t>Microsoft PowerApps as an Alternative Solution to Business Application Development</w:t>
+      </w:r>
+      <w:r>
+        <w:rPr>
+          <w:rFonts w:cs="Times New Roman"/>
+          <w:color w:val="121212"/>
+          <w:szCs w:val="24"/>
+          <w:shd w:val="clear" w:color="auto" w:fill="FFFFFF"/>
+        </w:rPr>
+        <w:t>.</w:t>
+      </w:r>
+      <w:r>
+        <w:rPr>
+          <w:rFonts w:cs="Times New Roman"/>
+          <w:color w:val="121212"/>
+          <w:szCs w:val="24"/>
+          <w:shd w:val="clear" w:color="auto" w:fill="FFFFFF"/>
+        </w:rPr>
+        <w:t xml:space="preserve"> </w:t>
+      </w:r>
+      <w:r>
+        <w:rPr>
+          <w:rFonts w:cs="Times New Roman"/>
+          <w:szCs w:val="24"/>
+        </w:rPr>
+        <w:t>Available at:</w:t>
+      </w:r>
+      <w:r>
+        <w:rPr>
+          <w:rStyle w:val="Hyperlink"/>
+          <w:rFonts w:cs="Times New Roman"/>
+          <w:u w:val="none"/>
+          <w:shd w:val="clear" w:color="auto" w:fill="FFFFFF"/>
+        </w:rPr>
+        <w:t xml:space="preserve"> </w:t>
+      </w:r>
+      <w:hyperlink r:id="rId24" w:history="1">
         <w:r>
           <w:rPr>
             <w:rStyle w:val="Hyperlink"/>
@@ -3594,6 +5244,339 @@
           <w:t>https://urn.fi/URN:NBN:fi:amk-2020120325932</w:t>
         </w:r>
       </w:hyperlink>
+      <w:r>
+        <w:rPr>
+          <w:rStyle w:val="Hyperlink"/>
+          <w:rFonts w:ascii="NunitoSans" w:hAnsi="NunitoSans"/>
+          <w:color w:val="0888FF"/>
+          <w:sz w:val="21"/>
+          <w:szCs w:val="21"/>
+          <w:shd w:val="clear" w:color="auto" w:fill="FFFFFF"/>
+        </w:rPr>
+        <w:t>.</w:t>
+      </w:r>
+    </w:p>
+    <w:p>
+      <w:pPr>
+        <w:spacing w:line="240" w:lineRule="auto"/>
+        <w:jc w:val="left"/>
+        <w:rPr>
+          <w:rFonts w:cs="Times New Roman"/>
+          <w:szCs w:val="24"/>
+        </w:rPr>
+      </w:pPr>
+    </w:p>
+    <w:p>
+      <w:pPr>
+        <w:spacing w:line="240" w:lineRule="auto"/>
+        <w:jc w:val="left"/>
+        <w:rPr>
+          <w:rFonts w:cs="Times New Roman"/>
+          <w:szCs w:val="24"/>
+        </w:rPr>
+      </w:pPr>
+      <w:r>
+        <w:rPr>
+          <w:rFonts w:cs="Times New Roman"/>
+          <w:color w:val="1E1D1A"/>
+          <w:shd w:val="clear" w:color="auto" w:fill="FFFFFF"/>
+        </w:rPr>
+        <w:t>Petersen, K., Wohlin, C., &amp; Baca, D. 2009. The waterfall model in large-scale development. Lecture Notes in Business Information Processing, 386-400.</w:t>
+      </w:r>
+      <w:r>
+        <w:rPr>
+          <w:rFonts w:cs="Times New Roman"/>
+          <w:color w:val="1E1D1A"/>
+          <w:shd w:val="clear" w:color="auto" w:fill="FFFFFF"/>
+        </w:rPr>
+        <w:t xml:space="preserve"> Available at:</w:t>
+      </w:r>
+      <w:r>
+        <w:rPr>
+          <w:rFonts w:cs="Times New Roman"/>
+          <w:color w:val="1E1D1A"/>
+          <w:shd w:val="clear" w:color="auto" w:fill="FFFFFF"/>
+        </w:rPr>
+        <w:t xml:space="preserve"> </w:t>
+      </w:r>
+      <w:hyperlink r:id="rId25" w:history="1">
+        <w:r>
+          <w:rPr>
+            <w:rStyle w:val="Hyperlink"/>
+            <w:rFonts w:cs="Times New Roman"/>
+            <w:shd w:val="clear" w:color="auto" w:fill="FFFFFF"/>
+          </w:rPr>
+          <w:t>https://doi.org/10.1007/978-3-642-02152-7_29</w:t>
+        </w:r>
+      </w:hyperlink>
+      <w:r>
+        <w:rPr>
+          <w:rFonts w:cs="Times New Roman"/>
+          <w:color w:val="1E1D1A"/>
+          <w:shd w:val="clear" w:color="auto" w:fill="FFFFFF"/>
+        </w:rPr>
+        <w:t xml:space="preserve"> </w:t>
+      </w:r>
+      <w:r>
+        <w:rPr>
+          <w:rFonts w:cs="Times New Roman"/>
+          <w:szCs w:val="24"/>
+        </w:rPr>
+        <w:t xml:space="preserve"> </w:t>
+      </w:r>
+      <w:r>
+        <w:rPr>
+          <w:rFonts w:cs="Times New Roman"/>
+          <w:szCs w:val="24"/>
+        </w:rPr>
+        <w:t>Accessed 24</w:t>
+      </w:r>
+      <w:r>
+        <w:rPr>
+          <w:rFonts w:cs="Times New Roman"/>
+          <w:szCs w:val="24"/>
+          <w:vertAlign w:val="superscript"/>
+        </w:rPr>
+        <w:t>th</w:t>
+      </w:r>
+      <w:r>
+        <w:rPr>
+          <w:rFonts w:cs="Times New Roman"/>
+          <w:szCs w:val="24"/>
+        </w:rPr>
+        <w:t xml:space="preserve"> January 2024.</w:t>
+      </w:r>
+    </w:p>
+    <w:p>
+      <w:pPr>
+        <w:spacing w:line="240" w:lineRule="auto"/>
+        <w:jc w:val="left"/>
+        <w:rPr>
+          <w:rFonts w:cs="Times New Roman"/>
+          <w:color w:val="1E1D1A"/>
+          <w:shd w:val="clear" w:color="auto" w:fill="FFFFFF"/>
+          <w:lang w:val="en-GB"/>
+        </w:rPr>
+      </w:pPr>
+    </w:p>
+    <w:p>
+      <w:pPr>
+        <w:spacing w:line="240" w:lineRule="auto"/>
+        <w:jc w:val="left"/>
+        <w:rPr>
+          <w:rFonts w:cs="Times New Roman"/>
+          <w:szCs w:val="24"/>
+        </w:rPr>
+      </w:pPr>
+      <w:r>
+        <w:rPr>
+          <w:rFonts w:cs="Times New Roman"/>
+          <w:szCs w:val="24"/>
+        </w:rPr>
+        <w:t xml:space="preserve">Rokis, K. and Kirikova, M. 2023. Exploring low-code development: a comprehensive literature review. Complex Systems Informatics and Modeling Quarterly, (36), 68-86. </w:t>
+      </w:r>
+      <w:r>
+        <w:rPr>
+          <w:rFonts w:cs="Times New Roman"/>
+          <w:szCs w:val="24"/>
+        </w:rPr>
+        <w:t xml:space="preserve">Available at: </w:t>
+      </w:r>
+      <w:hyperlink r:id="rId26" w:history="1">
+        <w:r>
+          <w:rPr>
+            <w:rStyle w:val="Hyperlink"/>
+            <w:rFonts w:cs="Times New Roman"/>
+            <w:szCs w:val="24"/>
+          </w:rPr>
+          <w:t>https://doi.org/10.7250/csimq.2023-36.04</w:t>
+        </w:r>
+      </w:hyperlink>
+      <w:r>
+        <w:rPr>
+          <w:rFonts w:cs="Times New Roman"/>
+          <w:szCs w:val="24"/>
+        </w:rPr>
+        <w:t xml:space="preserve">  Accessed 19</w:t>
+      </w:r>
+      <w:r>
+        <w:rPr>
+          <w:rFonts w:cs="Times New Roman"/>
+          <w:szCs w:val="24"/>
+          <w:vertAlign w:val="superscript"/>
+        </w:rPr>
+        <w:t>th</w:t>
+      </w:r>
+      <w:r>
+        <w:rPr>
+          <w:rFonts w:cs="Times New Roman"/>
+          <w:szCs w:val="24"/>
+        </w:rPr>
+        <w:t xml:space="preserve"> January 2024.</w:t>
+      </w:r>
+    </w:p>
+    <w:p>
+      <w:pPr>
+        <w:spacing w:line="240" w:lineRule="auto"/>
+        <w:jc w:val="left"/>
+        <w:rPr>
+          <w:rFonts w:cs="Times New Roman"/>
+          <w:szCs w:val="24"/>
+        </w:rPr>
+      </w:pPr>
+    </w:p>
+    <w:p>
+      <w:pPr>
+        <w:spacing w:line="240" w:lineRule="auto"/>
+        <w:jc w:val="left"/>
+        <w:rPr>
+          <w:rStyle w:val="Hyperlink"/>
+          <w:rFonts w:cs="Times New Roman"/>
+        </w:rPr>
+      </w:pPr>
+      <w:r>
+        <w:rPr>
+          <w:rFonts w:cs="Times New Roman"/>
+        </w:rPr>
+        <w:t>ScienceSoft, 2024. Microsoft Power Apps in Brief, (Online) Available at:</w:t>
+      </w:r>
+      <w:hyperlink r:id="rId27" w:history="1">
+        <w:r>
+          <w:rPr>
+            <w:rStyle w:val="Hyperlink"/>
+            <w:rFonts w:cs="Times New Roman"/>
+          </w:rPr>
+          <w:t xml:space="preserve"> </w:t>
+        </w:r>
+        <w:r>
+          <w:rPr>
+            <w:rStyle w:val="Hyperlink"/>
+            <w:rFonts w:cs="Times New Roman"/>
+          </w:rPr>
+          <w:t>https://www.scnsoft.com/microsoft-power-apps</w:t>
+        </w:r>
+      </w:hyperlink>
+      <w:r>
+        <w:rPr>
+          <w:rStyle w:val="Hyperlink"/>
+          <w:rFonts w:cs="Times New Roman"/>
+        </w:rPr>
+        <w:t>.</w:t>
+      </w:r>
+    </w:p>
+    <w:p>
+      <w:pPr>
+        <w:spacing w:line="240" w:lineRule="auto"/>
+        <w:jc w:val="left"/>
+        <w:rPr>
+          <w:rStyle w:val="Hyperlink"/>
+          <w:rFonts w:cs="Times New Roman"/>
+        </w:rPr>
+      </w:pPr>
+    </w:p>
+    <w:p>
+      <w:pPr>
+        <w:spacing w:line="240" w:lineRule="auto"/>
+        <w:jc w:val="left"/>
+        <w:rPr>
+          <w:rStyle w:val="Hyperlink"/>
+          <w:rFonts w:cs="Times New Roman"/>
+        </w:rPr>
+      </w:pPr>
+      <w:r>
+        <w:rPr>
+          <w:rFonts w:cs="Times New Roman"/>
+        </w:rPr>
+        <w:t xml:space="preserve">Simplilearn, 2023. </w:t>
+      </w:r>
+      <w:r>
+        <w:rPr>
+          <w:rFonts w:cs="Times New Roman"/>
+        </w:rPr>
+        <w:t>Agile Development Methodologies</w:t>
+      </w:r>
+      <w:r>
+        <w:rPr>
+          <w:rFonts w:cs="Times New Roman"/>
+        </w:rPr>
+        <w:t>, (Online) Available at:</w:t>
+      </w:r>
+      <w:hyperlink r:id="rId28" w:history="1">
+        <w:r>
+          <w:rPr>
+            <w:rStyle w:val="Hyperlink"/>
+            <w:rFonts w:cs="Times New Roman"/>
+          </w:rPr>
+          <w:t xml:space="preserve"> https://www.simplilearn.com/tutorials/agile-scrum-tutorial/what-is-agile</w:t>
+        </w:r>
+      </w:hyperlink>
+      <w:r>
+        <w:rPr>
+          <w:rStyle w:val="Hyperlink"/>
+          <w:rFonts w:cs="Times New Roman"/>
+        </w:rPr>
+        <w:t>.</w:t>
+      </w:r>
+    </w:p>
+    <w:p>
+      <w:pPr>
+        <w:spacing w:line="240" w:lineRule="auto"/>
+        <w:jc w:val="left"/>
+        <w:rPr>
+          <w:rFonts w:cs="Times New Roman"/>
+        </w:rPr>
+      </w:pPr>
+    </w:p>
+    <w:p>
+      <w:pPr>
+        <w:spacing w:line="240" w:lineRule="auto"/>
+        <w:jc w:val="left"/>
+        <w:rPr>
+          <w:rFonts w:cs="Times New Roman"/>
+          <w:szCs w:val="24"/>
+        </w:rPr>
+      </w:pPr>
+      <w:r>
+        <w:rPr>
+          <w:rFonts w:cs="Times New Roman"/>
+          <w:szCs w:val="24"/>
+        </w:rPr>
+        <w:lastRenderedPageBreak/>
+        <w:t xml:space="preserve">Singh, A. 2023. 5 key features of Microsoft Power Apps that can help your business grow. LinkedIn. </w:t>
+      </w:r>
+      <w:r>
+        <w:rPr>
+          <w:rFonts w:cs="Times New Roman"/>
+          <w:szCs w:val="24"/>
+        </w:rPr>
+        <w:t xml:space="preserve">(Online) </w:t>
+      </w:r>
+      <w:hyperlink r:id="rId29" w:history="1">
+        <w:r>
+          <w:rPr>
+            <w:rStyle w:val="Hyperlink"/>
+            <w:rFonts w:cs="Times New Roman"/>
+            <w:szCs w:val="24"/>
+          </w:rPr>
+          <w:t>https://www.linkedin.com/pulse/5-key-features-microsoft-power-apps-can-help-your</w:t>
+        </w:r>
+      </w:hyperlink>
+      <w:r>
+        <w:rPr>
+          <w:rFonts w:cs="Times New Roman"/>
+          <w:szCs w:val="24"/>
+        </w:rPr>
+        <w:t>.</w:t>
+      </w:r>
+    </w:p>
+    <w:p>
+      <w:pPr>
+        <w:spacing w:line="240" w:lineRule="auto"/>
+        <w:jc w:val="left"/>
+        <w:rPr>
+          <w:rFonts w:cs="Times New Roman"/>
+        </w:rPr>
+      </w:pPr>
     </w:p>
     <w:p>
       <w:pPr>
@@ -3616,11 +5599,21 @@
     </w:p>
     <w:p>
       <w:pPr>
+        <w:spacing w:after="160"/>
+        <w:jc w:val="left"/>
+        <w:rPr>
+          <w:rStyle w:val="Hyperlink"/>
+          <w:rFonts w:cs="Times New Roman"/>
+          <w:shd w:val="clear" w:color="auto" w:fill="FFFFFF"/>
+        </w:rPr>
+      </w:pPr>
+    </w:p>
+    <w:p>
+      <w:pPr>
         <w:spacing w:line="240" w:lineRule="auto"/>
         <w:jc w:val="left"/>
       </w:pPr>
       <w:r>
-        <w:lastRenderedPageBreak/>
         <w:t>APPENDIX</w:t>
       </w:r>
       <w:r>
@@ -3658,7 +5651,7 @@
       </w:pPr>
     </w:p>
     <w:sectPr>
-      <w:headerReference w:type="default" r:id="rId16"/>
+      <w:headerReference w:type="default" r:id="rId30"/>
       <w:pgSz w:w="11906" w:h="16838" w:code="9"/>
       <w:pgMar w:top="1418" w:right="851" w:bottom="1418" w:left="1134" w:header="709" w:footer="709" w:gutter="0"/>
       <w:pgNumType w:start="1"/>
@@ -4292,7 +6285,7 @@
     <w:rPr>
       <w:rFonts w:ascii="Times New Roman" w:hAnsi="Times New Roman"/>
       <w:sz w:val="24"/>
-      <w:lang w:val="en-GB"/>
+      <w:lang w:val="en-US"/>
     </w:rPr>
   </w:style>
   <w:style w:type="paragraph" w:styleId="Heading1">
@@ -5080,6 +7073,33 @@
       <w:u w:val="single"/>
     </w:rPr>
   </w:style>
+  <w:style w:type="paragraph" w:styleId="Caption">
+    <w:name w:val="caption"/>
+    <w:basedOn w:val="Normal"/>
+    <w:next w:val="Normal"/>
+    <w:uiPriority w:val="35"/>
+    <w:unhideWhenUsed/>
+    <w:qFormat/>
+    <w:rsid w:val="008951D7"/>
+    <w:pPr>
+      <w:spacing w:after="200" w:line="240" w:lineRule="auto"/>
+    </w:pPr>
+    <w:rPr>
+      <w:i/>
+      <w:iCs/>
+      <w:color w:val="44546A" w:themeColor="text2"/>
+      <w:sz w:val="18"/>
+      <w:szCs w:val="18"/>
+    </w:rPr>
+  </w:style>
+  <w:style w:type="paragraph" w:styleId="TableofFigures">
+    <w:name w:val="table of figures"/>
+    <w:basedOn w:val="Normal"/>
+    <w:next w:val="Normal"/>
+    <w:uiPriority w:val="99"/>
+    <w:unhideWhenUsed/>
+    <w:rsid w:val="00CF4E96"/>
+  </w:style>
 </w:styles>
 </file>
 
@@ -5345,7 +7365,9 @@
 </file>
 
 <file path=customXml/item1.xml><?xml version="1.0" encoding="utf-8"?>
-<b:Sources xmlns:b="http://schemas.openxmlformats.org/officeDocument/2006/bibliography" xmlns="http://schemas.openxmlformats.org/officeDocument/2006/bibliography" SelectedStyle="\APASixthEditionOfficeOnline.xsl" StyleName="APA" Version="6"/>
+<p:properties xmlns:p="http://schemas.microsoft.com/office/2006/metadata/properties" xmlns:xsi="http://www.w3.org/2001/XMLSchema-instance" xmlns:pc="http://schemas.microsoft.com/office/infopath/2007/PartnerControls">
+  <documentManagement/>
+</p:properties>
 </file>
 
 <file path=customXml/item2.xml><?xml version="1.0" encoding="utf-8"?>
@@ -5572,12 +7594,6 @@
 </file>
 
 <file path=customXml/item3.xml><?xml version="1.0" encoding="utf-8"?>
-<p:properties xmlns:p="http://schemas.microsoft.com/office/2006/metadata/properties" xmlns:xsi="http://www.w3.org/2001/XMLSchema-instance" xmlns:pc="http://schemas.microsoft.com/office/infopath/2007/PartnerControls">
-  <documentManagement/>
-</p:properties>
-</file>
-
-<file path=customXml/item4.xml><?xml version="1.0" encoding="utf-8"?>
 <?mso-contentType ?>
 <FormTemplates xmlns="http://schemas.microsoft.com/sharepoint/v3/contenttype/forms">
   <Display>DocumentLibraryForm</Display>
@@ -5586,10 +7602,15 @@
 </FormTemplates>
 </file>
 
+<file path=customXml/item4.xml><?xml version="1.0" encoding="utf-8"?>
+<b:Sources xmlns:b="http://schemas.openxmlformats.org/officeDocument/2006/bibliography" xmlns="http://schemas.openxmlformats.org/officeDocument/2006/bibliography" SelectedStyle="\APASixthEditionOfficeOnline.xsl" StyleName="APA" Version="6"/>
+</file>
+
 <file path=customXml/itemProps1.xml><?xml version="1.0" encoding="utf-8"?>
-<ds:datastoreItem xmlns:ds="http://schemas.openxmlformats.org/officeDocument/2006/customXml" ds:itemID="{DC139A46-B865-4DCA-9509-8AA50BB781A4}">
+<ds:datastoreItem xmlns:ds="http://schemas.openxmlformats.org/officeDocument/2006/customXml" ds:itemID="{B8262DB5-59E2-4AF6-A092-9EC56765131C}">
   <ds:schemaRefs>
-    <ds:schemaRef ds:uri="http://schemas.openxmlformats.org/officeDocument/2006/bibliography"/>
+    <ds:schemaRef ds:uri="http://schemas.microsoft.com/office/2006/metadata/properties"/>
+    <ds:schemaRef ds:uri="http://schemas.microsoft.com/office/infopath/2007/PartnerControls"/>
   </ds:schemaRefs>
 </ds:datastoreItem>
 </file>
@@ -5614,18 +7635,17 @@
 </file>
 
 <file path=customXml/itemProps3.xml><?xml version="1.0" encoding="utf-8"?>
-<ds:datastoreItem xmlns:ds="http://schemas.openxmlformats.org/officeDocument/2006/customXml" ds:itemID="{B8262DB5-59E2-4AF6-A092-9EC56765131C}">
+<ds:datastoreItem xmlns:ds="http://schemas.openxmlformats.org/officeDocument/2006/customXml" ds:itemID="{3E4CEE87-4CF8-45C8-8E26-170CB08E0373}">
   <ds:schemaRefs>
-    <ds:schemaRef ds:uri="http://schemas.microsoft.com/office/2006/metadata/properties"/>
-    <ds:schemaRef ds:uri="http://schemas.microsoft.com/office/infopath/2007/PartnerControls"/>
+    <ds:schemaRef ds:uri="http://schemas.microsoft.com/sharepoint/v3/contenttype/forms"/>
   </ds:schemaRefs>
 </ds:datastoreItem>
 </file>
 
 <file path=customXml/itemProps4.xml><?xml version="1.0" encoding="utf-8"?>
-<ds:datastoreItem xmlns:ds="http://schemas.openxmlformats.org/officeDocument/2006/customXml" ds:itemID="{3E4CEE87-4CF8-45C8-8E26-170CB08E0373}">
+<ds:datastoreItem xmlns:ds="http://schemas.openxmlformats.org/officeDocument/2006/customXml" ds:itemID="{DC139A46-B865-4DCA-9509-8AA50BB781A4}">
   <ds:schemaRefs>
-    <ds:schemaRef ds:uri="http://schemas.microsoft.com/sharepoint/v3/contenttype/forms"/>
+    <ds:schemaRef ds:uri="http://schemas.openxmlformats.org/officeDocument/2006/bibliography"/>
   </ds:schemaRefs>
 </ds:datastoreItem>
 </file>
</xml_diff>

<commit_message>
requirement analysis almost done
</commit_message>
<xml_diff>
--- a/Thesis Academic.docx
+++ b/Thesis Academic.docx
@@ -3137,7 +3137,8 @@
           <w:rFonts w:asciiTheme="minorHAnsi" w:eastAsiaTheme="minorEastAsia" w:hAnsiTheme="minorHAnsi"/>
           <w:noProof/>
           <w:kern w:val="2"/>
-          <w:sz w:val="22"/>
+          <w:szCs w:val="24"/>
+          <w:lang w:val="en-NP"/>
           <w14:ligatures w14:val="standardContextual"/>
         </w:rPr>
       </w:pPr>
@@ -3168,7 +3169,7 @@
         </w:rPr>
         <w:fldChar w:fldCharType="separate"/>
       </w:r>
-      <w:hyperlink w:anchor="_Toc157594301" w:history="1">
+      <w:hyperlink w:anchor="_Toc161487978" w:history="1">
         <w:r>
           <w:rPr>
             <w:rStyle w:val="Hyperlink"/>
@@ -3195,7 +3196,7 @@
             <w:noProof/>
             <w:webHidden/>
           </w:rPr>
-          <w:instrText xml:space="preserve"> PAGEREF _Toc157594301 \h </w:instrText>
+          <w:instrText xml:space="preserve"> PAGEREF _Toc161487978 \h </w:instrText>
         </w:r>
         <w:r>
           <w:rPr>
@@ -3215,7 +3216,7 @@
             <w:noProof/>
             <w:webHidden/>
           </w:rPr>
-          <w:t>8</w:t>
+          <w:t>9</w:t>
         </w:r>
         <w:r>
           <w:rPr>
@@ -3236,11 +3237,12 @@
           <w:rFonts w:asciiTheme="minorHAnsi" w:eastAsiaTheme="minorEastAsia" w:hAnsiTheme="minorHAnsi"/>
           <w:noProof/>
           <w:kern w:val="2"/>
-          <w:sz w:val="22"/>
+          <w:szCs w:val="24"/>
+          <w:lang w:val="en-NP"/>
           <w14:ligatures w14:val="standardContextual"/>
         </w:rPr>
       </w:pPr>
-      <w:hyperlink w:anchor="_Toc157594302" w:history="1">
+      <w:hyperlink w:anchor="_Toc161487979" w:history="1">
         <w:r>
           <w:rPr>
             <w:rStyle w:val="Hyperlink"/>
@@ -3267,7 +3269,7 @@
             <w:noProof/>
             <w:webHidden/>
           </w:rPr>
-          <w:instrText xml:space="preserve"> PAGEREF _Toc157594302 \h </w:instrText>
+          <w:instrText xml:space="preserve"> PAGEREF _Toc161487979 \h </w:instrText>
         </w:r>
         <w:r>
           <w:rPr>
@@ -3287,7 +3289,153 @@
             <w:noProof/>
             <w:webHidden/>
           </w:rPr>
-          <w:t>9</w:t>
+          <w:t>10</w:t>
+        </w:r>
+        <w:r>
+          <w:rPr>
+            <w:noProof/>
+            <w:webHidden/>
+          </w:rPr>
+          <w:fldChar w:fldCharType="end"/>
+        </w:r>
+      </w:hyperlink>
+    </w:p>
+    <w:p>
+      <w:pPr>
+        <w:pStyle w:val="TableofFigures"/>
+        <w:tabs>
+          <w:tab w:val="right" w:leader="dot" w:pos="9911"/>
+        </w:tabs>
+        <w:rPr>
+          <w:rFonts w:asciiTheme="minorHAnsi" w:eastAsiaTheme="minorEastAsia" w:hAnsiTheme="minorHAnsi"/>
+          <w:noProof/>
+          <w:kern w:val="2"/>
+          <w:szCs w:val="24"/>
+          <w:lang w:val="en-NP"/>
+          <w14:ligatures w14:val="standardContextual"/>
+        </w:rPr>
+      </w:pPr>
+      <w:hyperlink w:anchor="_Toc161487980" w:history="1">
+        <w:r>
+          <w:rPr>
+            <w:rStyle w:val="Hyperlink"/>
+            <w:noProof/>
+          </w:rPr>
+          <w:t>Figure 3 The landing page of the application that stores First Name, Last Name and Email as an input (Desktop version)</w:t>
+        </w:r>
+        <w:r>
+          <w:rPr>
+            <w:noProof/>
+            <w:webHidden/>
+          </w:rPr>
+          <w:tab/>
+        </w:r>
+        <w:r>
+          <w:rPr>
+            <w:noProof/>
+            <w:webHidden/>
+          </w:rPr>
+          <w:fldChar w:fldCharType="begin"/>
+        </w:r>
+        <w:r>
+          <w:rPr>
+            <w:noProof/>
+            <w:webHidden/>
+          </w:rPr>
+          <w:instrText xml:space="preserve"> PAGEREF _Toc161487980 \h </w:instrText>
+        </w:r>
+        <w:r>
+          <w:rPr>
+            <w:noProof/>
+            <w:webHidden/>
+          </w:rPr>
+        </w:r>
+        <w:r>
+          <w:rPr>
+            <w:noProof/>
+            <w:webHidden/>
+          </w:rPr>
+          <w:fldChar w:fldCharType="separate"/>
+        </w:r>
+        <w:r>
+          <w:rPr>
+            <w:noProof/>
+            <w:webHidden/>
+          </w:rPr>
+          <w:t>14</w:t>
+        </w:r>
+        <w:r>
+          <w:rPr>
+            <w:noProof/>
+            <w:webHidden/>
+          </w:rPr>
+          <w:fldChar w:fldCharType="end"/>
+        </w:r>
+      </w:hyperlink>
+    </w:p>
+    <w:p>
+      <w:pPr>
+        <w:pStyle w:val="TableofFigures"/>
+        <w:tabs>
+          <w:tab w:val="right" w:leader="dot" w:pos="9911"/>
+        </w:tabs>
+        <w:rPr>
+          <w:rFonts w:asciiTheme="minorHAnsi" w:eastAsiaTheme="minorEastAsia" w:hAnsiTheme="minorHAnsi"/>
+          <w:noProof/>
+          <w:kern w:val="2"/>
+          <w:szCs w:val="24"/>
+          <w:lang w:val="en-NP"/>
+          <w14:ligatures w14:val="standardContextual"/>
+        </w:rPr>
+      </w:pPr>
+      <w:hyperlink w:anchor="_Toc161487981" w:history="1">
+        <w:r>
+          <w:rPr>
+            <w:rStyle w:val="Hyperlink"/>
+            <w:noProof/>
+          </w:rPr>
+          <w:t>Figure 4 Two different version of the same app for Mobile and Tablet</w:t>
+        </w:r>
+        <w:r>
+          <w:rPr>
+            <w:noProof/>
+            <w:webHidden/>
+          </w:rPr>
+          <w:tab/>
+        </w:r>
+        <w:r>
+          <w:rPr>
+            <w:noProof/>
+            <w:webHidden/>
+          </w:rPr>
+          <w:fldChar w:fldCharType="begin"/>
+        </w:r>
+        <w:r>
+          <w:rPr>
+            <w:noProof/>
+            <w:webHidden/>
+          </w:rPr>
+          <w:instrText xml:space="preserve"> PAGEREF _Toc161487981 \h </w:instrText>
+        </w:r>
+        <w:r>
+          <w:rPr>
+            <w:noProof/>
+            <w:webHidden/>
+          </w:rPr>
+        </w:r>
+        <w:r>
+          <w:rPr>
+            <w:noProof/>
+            <w:webHidden/>
+          </w:rPr>
+          <w:fldChar w:fldCharType="separate"/>
+        </w:r>
+        <w:r>
+          <w:rPr>
+            <w:noProof/>
+            <w:webHidden/>
+          </w:rPr>
+          <w:t>15</w:t>
         </w:r>
         <w:r>
           <w:rPr>
@@ -4617,7 +4765,7 @@
       <w:pPr>
         <w:pStyle w:val="Caption"/>
       </w:pPr>
-      <w:bookmarkStart w:id="12" w:name="_Toc157594301"/>
+      <w:bookmarkStart w:id="12" w:name="_Toc161487978"/>
       <w:r>
         <w:t xml:space="preserve">Figure </w:t>
       </w:r>
@@ -4776,7 +4924,7 @@
       <w:pPr>
         <w:pStyle w:val="Caption"/>
       </w:pPr>
-      <w:bookmarkStart w:id="14" w:name="_Toc157594302"/>
+      <w:bookmarkStart w:id="14" w:name="_Toc161487979"/>
       <w:r>
         <w:t xml:space="preserve">Figure </w:t>
       </w:r>
@@ -5069,6 +5217,7 @@
     <w:p/>
     <w:p>
       <w:pPr>
+        <w:spacing w:line="360" w:lineRule="auto"/>
         <w:rPr>
           <w:lang w:val="en-NP"/>
         </w:rPr>
@@ -5077,12 +5226,48 @@
         <w:rPr>
           <w:lang w:val="en-NP"/>
         </w:rPr>
-        <w:t>The application created in PowerApps has a main page with three input sections: "First Name," "Last Name," and "Email," as well as three buttons: "LIST ALL," "CONTINUE," and "EXIT." This layout illustrates a business application designed for basic CRUD (Create, Read, Update, Delete) operations on data saved in Microsoft Excel. PowerApps' versatility is demonstrated by its easy connection with diverse data sources in the Dataverse, providing dependable and simple to use data storage. When users enter data into all three fields, the program prompts them to save the information on the next page. Users may then see, edit, change, or remove the input data from the data source, which improves the application's usability and data management.</w:t>
+        <w:t>The application created in PowerApps has a main page with three input sections: "First Name," "Last Name," and "Email," as well as three buttons: "LIST ALL"</w:t>
       </w:r>
       <w:r>
         <w:rPr>
           <w:lang w:val="en-NP"/>
         </w:rPr>
+        <w:t>,</w:t>
+      </w:r>
+      <w:r>
+        <w:rPr>
+          <w:lang w:val="en-NP"/>
+        </w:rPr>
+        <w:t xml:space="preserve"> "CONTINUE"</w:t>
+      </w:r>
+      <w:r>
+        <w:rPr>
+          <w:lang w:val="en-NP"/>
+        </w:rPr>
+        <w:t>,</w:t>
+      </w:r>
+      <w:r>
+        <w:rPr>
+          <w:lang w:val="en-NP"/>
+        </w:rPr>
+        <w:t xml:space="preserve"> and "EXIT"</w:t>
+      </w:r>
+      <w:r>
+        <w:rPr>
+          <w:lang w:val="en-NP"/>
+        </w:rPr>
+        <w:t>.</w:t>
+      </w:r>
+      <w:r>
+        <w:rPr>
+          <w:lang w:val="en-NP"/>
+        </w:rPr>
+        <w:t xml:space="preserve"> This layout illustrates a business application designed for basic CRUD (Create, Read, Update, Delete) operations on data saved in Microsoft Excel. PowerApps' versatility is demonstrated by its easy connection with diverse data sources in the Dataverse, providing dependable and simple to use data storage. When users enter data into all three fields, the program prompts them to save the information on the next page. Users may then see, edit, change, or remove the input data from the data source, which improves the application's usability and data management.</w:t>
+      </w:r>
+      <w:r>
+        <w:rPr>
+          <w:lang w:val="en-NP"/>
+        </w:rPr>
         <w:t xml:space="preserve"> </w:t>
       </w:r>
       <w:r>
@@ -5100,6 +5285,9 @@
       </w:pPr>
     </w:p>
     <w:p>
+      <w:pPr>
+        <w:keepNext/>
+      </w:pPr>
       <w:r>
         <w:rPr>
           <w:noProof/>
@@ -5149,12 +5337,196 @@
     </w:p>
     <w:p>
       <w:pPr>
+        <w:pStyle w:val="Caption"/>
+      </w:pPr>
+      <w:bookmarkStart w:id="20" w:name="_Toc161487980"/>
+      <w:r>
+        <w:t xml:space="preserve">Figure </w:t>
+      </w:r>
+      <w:r>
+        <w:fldChar w:fldCharType="begin"/>
+      </w:r>
+      <w:r>
+        <w:instrText xml:space="preserve"> SEQ Figure \* ARABIC </w:instrText>
+      </w:r>
+      <w:r>
+        <w:fldChar w:fldCharType="separate"/>
+      </w:r>
+      <w:r>
+        <w:rPr>
+          <w:noProof/>
+        </w:rPr>
+        <w:t>3</w:t>
+      </w:r>
+      <w:r>
+        <w:fldChar w:fldCharType="end"/>
+      </w:r>
+      <w:r>
+        <w:t xml:space="preserve"> The landing page of the application that stores First Name, Last Name and Email as an input (Desktop version)</w:t>
+      </w:r>
+      <w:bookmarkEnd w:id="20"/>
+    </w:p>
+    <w:p/>
+    <w:p>
+      <w:pPr>
+        <w:spacing w:line="360" w:lineRule="auto"/>
+      </w:pPr>
+      <w:r>
+        <w:t xml:space="preserve">Another feature that this application should have </w:t>
+      </w:r>
+      <w:r>
+        <w:t>been</w:t>
+      </w:r>
+      <w:r>
+        <w:t xml:space="preserve"> that the application must be responsive for all the digital devices available, such as for mobile phone, </w:t>
+      </w:r>
+      <w:r>
+        <w:t>tablets,</w:t>
+      </w:r>
+      <w:r>
+        <w:t xml:space="preserve"> and bigger displays like desktops. The primary focus of modern developers is to make applications that is responsive for mobile phones. Mobile phones are widely used all over the world</w:t>
+      </w:r>
+      <w:r>
+        <w:t xml:space="preserve"> and any websites or any business applications must have their mobile friendly version available. The two figures below show the compatibility of this software in all possible digital devices. </w:t>
+      </w:r>
+    </w:p>
+    <w:p>
+      <w:pPr>
+        <w:keepNext/>
+      </w:pPr>
+      <w:r>
+        <w:rPr>
+          <w:noProof/>
+        </w:rPr>
+        <w:lastRenderedPageBreak/>
+        <w:drawing>
+          <wp:inline distT="0" distB="0" distL="0" distR="0" wp14:anchorId="328A4BDE" wp14:editId="1915BE7D">
+            <wp:extent cx="2552700" cy="6026479"/>
+            <wp:effectExtent l="0" t="0" r="0" b="0"/>
+            <wp:docPr id="603289728" name="Picture 1" descr="A screenshot of a login form&#10;&#10;Description automatically generated"/>
+            <wp:cNvGraphicFramePr>
+              <a:graphicFrameLocks xmlns:a="http://schemas.openxmlformats.org/drawingml/2006/main" noChangeAspect="1"/>
+            </wp:cNvGraphicFramePr>
+            <a:graphic xmlns:a="http://schemas.openxmlformats.org/drawingml/2006/main">
+              <a:graphicData uri="http://schemas.openxmlformats.org/drawingml/2006/picture">
+                <pic:pic xmlns:pic="http://schemas.openxmlformats.org/drawingml/2006/picture">
+                  <pic:nvPicPr>
+                    <pic:cNvPr id="603289728" name="Picture 1" descr="A screenshot of a login form&#10;&#10;Description automatically generated"/>
+                    <pic:cNvPicPr/>
+                  </pic:nvPicPr>
+                  <pic:blipFill>
+                    <a:blip r:embed="rId17">
+                      <a:extLst>
+                        <a:ext uri="{28A0092B-C50C-407E-A947-70E740481C1C}">
+                          <a14:useLocalDpi xmlns:a14="http://schemas.microsoft.com/office/drawing/2010/main" val="0"/>
+                        </a:ext>
+                      </a:extLst>
+                    </a:blip>
+                    <a:stretch>
+                      <a:fillRect/>
+                    </a:stretch>
+                  </pic:blipFill>
+                  <pic:spPr>
+                    <a:xfrm>
+                      <a:off x="0" y="0"/>
+                      <a:ext cx="2573300" cy="6075112"/>
+                    </a:xfrm>
+                    <a:prstGeom prst="rect">
+                      <a:avLst/>
+                    </a:prstGeom>
+                  </pic:spPr>
+                </pic:pic>
+              </a:graphicData>
+            </a:graphic>
+          </wp:inline>
+        </w:drawing>
+      </w:r>
+      <w:r>
+        <w:rPr>
+          <w:noProof/>
+        </w:rPr>
+        <w:drawing>
+          <wp:inline distT="0" distB="0" distL="0" distR="0" wp14:anchorId="257D1ABE" wp14:editId="6B9A68F3">
+            <wp:extent cx="3620770" cy="6020514"/>
+            <wp:effectExtent l="0" t="0" r="0" b="0"/>
+            <wp:docPr id="83758975" name="Picture 2" descr="A screenshot of a computer&#10;&#10;Description automatically generated"/>
+            <wp:cNvGraphicFramePr>
+              <a:graphicFrameLocks xmlns:a="http://schemas.openxmlformats.org/drawingml/2006/main" noChangeAspect="1"/>
+            </wp:cNvGraphicFramePr>
+            <a:graphic xmlns:a="http://schemas.openxmlformats.org/drawingml/2006/main">
+              <a:graphicData uri="http://schemas.openxmlformats.org/drawingml/2006/picture">
+                <pic:pic xmlns:pic="http://schemas.openxmlformats.org/drawingml/2006/picture">
+                  <pic:nvPicPr>
+                    <pic:cNvPr id="83758975" name="Picture 2" descr="A screenshot of a computer&#10;&#10;Description automatically generated"/>
+                    <pic:cNvPicPr/>
+                  </pic:nvPicPr>
+                  <pic:blipFill>
+                    <a:blip r:embed="rId18">
+                      <a:extLst>
+                        <a:ext uri="{28A0092B-C50C-407E-A947-70E740481C1C}">
+                          <a14:useLocalDpi xmlns:a14="http://schemas.microsoft.com/office/drawing/2010/main" val="0"/>
+                        </a:ext>
+                      </a:extLst>
+                    </a:blip>
+                    <a:stretch>
+                      <a:fillRect/>
+                    </a:stretch>
+                  </pic:blipFill>
+                  <pic:spPr>
+                    <a:xfrm>
+                      <a:off x="0" y="0"/>
+                      <a:ext cx="3667012" cy="6097404"/>
+                    </a:xfrm>
+                    <a:prstGeom prst="rect">
+                      <a:avLst/>
+                    </a:prstGeom>
+                  </pic:spPr>
+                </pic:pic>
+              </a:graphicData>
+            </a:graphic>
+          </wp:inline>
+        </w:drawing>
+      </w:r>
+    </w:p>
+    <w:p>
+      <w:pPr>
+        <w:pStyle w:val="Caption"/>
+      </w:pPr>
+      <w:bookmarkStart w:id="21" w:name="_Toc161487981"/>
+      <w:r>
+        <w:t xml:space="preserve">Figure </w:t>
+      </w:r>
+      <w:r>
+        <w:fldChar w:fldCharType="begin"/>
+      </w:r>
+      <w:r>
+        <w:instrText xml:space="preserve"> SEQ Figure \* ARABIC </w:instrText>
+      </w:r>
+      <w:r>
+        <w:fldChar w:fldCharType="separate"/>
+      </w:r>
+      <w:r>
+        <w:rPr>
+          <w:noProof/>
+        </w:rPr>
+        <w:t>4</w:t>
+      </w:r>
+      <w:r>
+        <w:fldChar w:fldCharType="end"/>
+      </w:r>
+      <w:r>
+        <w:t xml:space="preserve"> Two different version of the same app for Mobile and Tablet</w:t>
+      </w:r>
+      <w:bookmarkEnd w:id="21"/>
+    </w:p>
+    <w:p>
+      <w:pPr>
         <w:pStyle w:val="Heading2"/>
         <w:rPr>
           <w:lang w:val="fr-FR"/>
         </w:rPr>
       </w:pPr>
-      <w:bookmarkStart w:id="20" w:name="_Toc161253401"/>
+      <w:bookmarkStart w:id="22" w:name="_Toc161253401"/>
       <w:proofErr w:type="spellStart"/>
       <w:r>
         <w:rPr>
@@ -5169,7 +5541,7 @@
         </w:rPr>
         <w:t xml:space="preserve"> Process</w:t>
       </w:r>
-      <w:bookmarkEnd w:id="20"/>
+      <w:bookmarkEnd w:id="22"/>
     </w:p>
     <w:p>
       <w:r>
@@ -5180,11 +5552,11 @@
       <w:pPr>
         <w:pStyle w:val="Heading2"/>
       </w:pPr>
-      <w:bookmarkStart w:id="21" w:name="_Toc161253402"/>
+      <w:bookmarkStart w:id="23" w:name="_Toc161253402"/>
       <w:r>
         <w:t>Hands-on Demonstration</w:t>
       </w:r>
-      <w:bookmarkEnd w:id="21"/>
+      <w:bookmarkEnd w:id="23"/>
     </w:p>
     <w:p>
       <w:r>
@@ -5203,24 +5575,24 @@
         <w:pStyle w:val="Heading1"/>
         <w:jc w:val="left"/>
       </w:pPr>
-      <w:bookmarkStart w:id="22" w:name="_Toc161253403"/>
+      <w:bookmarkStart w:id="24" w:name="_Toc161253403"/>
       <w:r>
         <w:lastRenderedPageBreak/>
         <w:t>Results</w:t>
       </w:r>
-      <w:bookmarkEnd w:id="22"/>
+      <w:bookmarkEnd w:id="24"/>
     </w:p>
     <w:p>
       <w:pPr>
         <w:pStyle w:val="Heading1"/>
         <w:jc w:val="left"/>
       </w:pPr>
-      <w:bookmarkStart w:id="23" w:name="_Toc161253404"/>
+      <w:bookmarkStart w:id="25" w:name="_Toc161253404"/>
       <w:r>
         <w:lastRenderedPageBreak/>
         <w:t>Conclusion</w:t>
       </w:r>
-      <w:bookmarkEnd w:id="23"/>
+      <w:bookmarkEnd w:id="25"/>
     </w:p>
     <w:p>
       <w:pPr>
@@ -5340,7 +5712,7 @@
         </w:rPr>
         <w:t xml:space="preserve"> </w:t>
       </w:r>
-      <w:hyperlink r:id="rId17" w:history="1">
+      <w:hyperlink r:id="rId19" w:history="1">
         <w:r>
           <w:rPr>
             <w:rStyle w:val="Hyperlink"/>
@@ -5457,7 +5829,7 @@
         </w:rPr>
         <w:t xml:space="preserve">Available at: </w:t>
       </w:r>
-      <w:hyperlink r:id="rId18" w:history="1">
+      <w:hyperlink r:id="rId20" w:history="1">
         <w:r>
           <w:rPr>
             <w:rStyle w:val="Hyperlink"/>
@@ -5545,7 +5917,7 @@
         </w:rPr>
         <w:t xml:space="preserve">, (Online) Available at: </w:t>
       </w:r>
-      <w:hyperlink r:id="rId19" w:history="1">
+      <w:hyperlink r:id="rId21" w:history="1">
         <w:r>
           <w:rPr>
             <w:rStyle w:val="Hyperlink"/>
@@ -5708,7 +6080,7 @@
         </w:rPr>
         <w:t xml:space="preserve"> </w:t>
       </w:r>
-      <w:hyperlink r:id="rId20" w:history="1">
+      <w:hyperlink r:id="rId22" w:history="1">
         <w:r>
           <w:rPr>
             <w:rStyle w:val="Hyperlink"/>
@@ -5790,7 +6162,7 @@
       <w:r>
         <w:t xml:space="preserve"> Use When. (Online) Available at: </w:t>
       </w:r>
-      <w:hyperlink r:id="rId21" w:history="1">
+      <w:hyperlink r:id="rId23" w:history="1">
         <w:r>
           <w:rPr>
             <w:rStyle w:val="Hyperlink"/>
@@ -5887,7 +6259,7 @@
         </w:rPr>
         <w:t xml:space="preserve"> </w:t>
       </w:r>
-      <w:hyperlink r:id="rId22" w:history="1">
+      <w:hyperlink r:id="rId24" w:history="1">
         <w:r>
           <w:rPr>
             <w:rStyle w:val="Hyperlink"/>
@@ -5939,7 +6311,7 @@
           <w:szCs w:val="24"/>
         </w:rPr>
       </w:pPr>
-      <w:bookmarkStart w:id="24" w:name="_Hlk160439550"/>
+      <w:bookmarkStart w:id="26" w:name="_Hlk160439550"/>
       <w:r>
         <w:t>Microsoft</w:t>
       </w:r>
@@ -5949,7 +6321,7 @@
       <w:r>
         <w:t xml:space="preserve"> 2023. What are model-driven apps in PowerApps? Available at:  </w:t>
       </w:r>
-      <w:hyperlink r:id="rId23" w:history="1">
+      <w:hyperlink r:id="rId25" w:history="1">
         <w:r>
           <w:rPr>
             <w:rStyle w:val="Hyperlink"/>
@@ -5983,7 +6355,7 @@
         <w:t xml:space="preserve"> January 2024.</w:t>
       </w:r>
     </w:p>
-    <w:bookmarkEnd w:id="24"/>
+    <w:bookmarkEnd w:id="26"/>
     <w:p>
       <w:pPr>
         <w:spacing w:line="240" w:lineRule="auto"/>
@@ -6025,7 +6397,7 @@
         </w:rPr>
         <w:t xml:space="preserve">. (Online) Available at: </w:t>
       </w:r>
-      <w:hyperlink r:id="rId24" w:history="1">
+      <w:hyperlink r:id="rId26" w:history="1">
         <w:r>
           <w:rPr>
             <w:rStyle w:val="Hyperlink"/>
@@ -6077,7 +6449,7 @@
           <w:szCs w:val="24"/>
         </w:rPr>
       </w:pPr>
-      <w:bookmarkStart w:id="25" w:name="_Hlk160436773"/>
+      <w:bookmarkStart w:id="27" w:name="_Hlk160436773"/>
       <w:r>
         <w:rPr>
           <w:rFonts w:cs="Times New Roman"/>
@@ -6148,7 +6520,7 @@
         </w:rPr>
         <w:t xml:space="preserve"> </w:t>
       </w:r>
-      <w:hyperlink r:id="rId25" w:history="1">
+      <w:hyperlink r:id="rId27" w:history="1">
         <w:r>
           <w:rPr>
             <w:rStyle w:val="Hyperlink"/>
@@ -6206,7 +6578,7 @@
         <w:t xml:space="preserve"> January 2024.</w:t>
       </w:r>
     </w:p>
-    <w:bookmarkEnd w:id="25"/>
+    <w:bookmarkEnd w:id="27"/>
     <w:p>
       <w:pPr>
         <w:spacing w:line="240" w:lineRule="auto"/>
@@ -6279,7 +6651,7 @@
         </w:rPr>
         <w:t xml:space="preserve"> </w:t>
       </w:r>
-      <w:hyperlink r:id="rId26" w:history="1">
+      <w:hyperlink r:id="rId28" w:history="1">
         <w:r>
           <w:rPr>
             <w:rStyle w:val="Hyperlink"/>
@@ -6387,7 +6759,7 @@
         </w:rPr>
         <w:t xml:space="preserve">Available at: </w:t>
       </w:r>
-      <w:hyperlink r:id="rId27" w:history="1">
+      <w:hyperlink r:id="rId29" w:history="1">
         <w:r>
           <w:rPr>
             <w:rStyle w:val="Hyperlink"/>
@@ -6453,7 +6825,7 @@
         </w:rPr>
         <w:t>, 2024. Microsoft Power Apps in Brief, (Online) Available at:</w:t>
       </w:r>
-      <w:hyperlink r:id="rId28" w:history="1">
+      <w:hyperlink r:id="rId30" w:history="1">
         <w:r>
           <w:rPr>
             <w:rStyle w:val="Hyperlink"/>
@@ -6564,7 +6936,7 @@
         </w:rPr>
         <w:t>, (Online) Available at:</w:t>
       </w:r>
-      <w:hyperlink r:id="rId29" w:history="1">
+      <w:hyperlink r:id="rId31" w:history="1">
         <w:r>
           <w:rPr>
             <w:rStyle w:val="Hyperlink"/>
@@ -6628,7 +7000,7 @@
           <w:szCs w:val="24"/>
         </w:rPr>
       </w:pPr>
-      <w:bookmarkStart w:id="26" w:name="_Hlk160436381"/>
+      <w:bookmarkStart w:id="28" w:name="_Hlk160436381"/>
       <w:r>
         <w:rPr>
           <w:rFonts w:cs="Times New Roman"/>
@@ -6643,7 +7015,7 @@
         </w:rPr>
         <w:t xml:space="preserve">(Online) </w:t>
       </w:r>
-      <w:hyperlink r:id="rId30" w:history="1">
+      <w:hyperlink r:id="rId32" w:history="1">
         <w:r>
           <w:rPr>
             <w:rStyle w:val="Hyperlink"/>
@@ -6686,7 +7058,7 @@
         </w:rPr>
       </w:pPr>
     </w:p>
-    <w:bookmarkEnd w:id="26"/>
+    <w:bookmarkEnd w:id="28"/>
     <w:p>
       <w:pPr>
         <w:spacing w:line="240" w:lineRule="auto"/>
@@ -6769,7 +7141,7 @@
       </w:pPr>
     </w:p>
     <w:sectPr>
-      <w:headerReference w:type="default" r:id="rId31"/>
+      <w:headerReference w:type="default" r:id="rId33"/>
       <w:pgSz w:w="11906" w:h="16838" w:code="9"/>
       <w:pgMar w:top="1418" w:right="851" w:bottom="1418" w:left="1134" w:header="709" w:footer="709" w:gutter="0"/>
       <w:pgNumType w:start="1"/>
@@ -8706,12 +9078,9 @@
 </file>
 
 <file path=customXml/item2.xml><?xml version="1.0" encoding="utf-8"?>
-<?mso-contentType ?>
-<FormTemplates xmlns="http://schemas.microsoft.com/sharepoint/v3/contenttype/forms">
-  <Display>DocumentLibraryForm</Display>
-  <Edit>DocumentLibraryForm</Edit>
-  <New>DocumentLibraryForm</New>
-</FormTemplates>
+<p:properties xmlns:p="http://schemas.microsoft.com/office/2006/metadata/properties" xmlns:xsi="http://www.w3.org/2001/XMLSchema-instance" xmlns:pc="http://schemas.microsoft.com/office/infopath/2007/PartnerControls">
+  <documentManagement/>
+</p:properties>
 </file>
 
 <file path=customXml/item3.xml><?xml version="1.0" encoding="utf-8"?>
@@ -8719,9 +9088,12 @@
 </file>
 
 <file path=customXml/item4.xml><?xml version="1.0" encoding="utf-8"?>
-<p:properties xmlns:p="http://schemas.microsoft.com/office/2006/metadata/properties" xmlns:xsi="http://www.w3.org/2001/XMLSchema-instance" xmlns:pc="http://schemas.microsoft.com/office/infopath/2007/PartnerControls">
-  <documentManagement/>
-</p:properties>
+<?mso-contentType ?>
+<FormTemplates xmlns="http://schemas.microsoft.com/sharepoint/v3/contenttype/forms">
+  <Display>DocumentLibraryForm</Display>
+  <Edit>DocumentLibraryForm</Edit>
+  <New>DocumentLibraryForm</New>
+</FormTemplates>
 </file>
 
 <file path=customXml/itemProps1.xml><?xml version="1.0" encoding="utf-8"?>
@@ -8744,9 +9116,10 @@
 </file>
 
 <file path=customXml/itemProps2.xml><?xml version="1.0" encoding="utf-8"?>
-<ds:datastoreItem xmlns:ds="http://schemas.openxmlformats.org/officeDocument/2006/customXml" ds:itemID="{3E4CEE87-4CF8-45C8-8E26-170CB08E0373}">
+<ds:datastoreItem xmlns:ds="http://schemas.openxmlformats.org/officeDocument/2006/customXml" ds:itemID="{B8262DB5-59E2-4AF6-A092-9EC56765131C}">
   <ds:schemaRefs>
-    <ds:schemaRef ds:uri="http://schemas.microsoft.com/sharepoint/v3/contenttype/forms"/>
+    <ds:schemaRef ds:uri="http://schemas.microsoft.com/office/2006/metadata/properties"/>
+    <ds:schemaRef ds:uri="http://schemas.microsoft.com/office/infopath/2007/PartnerControls"/>
   </ds:schemaRefs>
 </ds:datastoreItem>
 </file>
@@ -8760,10 +9133,9 @@
 </file>
 
 <file path=customXml/itemProps4.xml><?xml version="1.0" encoding="utf-8"?>
-<ds:datastoreItem xmlns:ds="http://schemas.openxmlformats.org/officeDocument/2006/customXml" ds:itemID="{B8262DB5-59E2-4AF6-A092-9EC56765131C}">
+<ds:datastoreItem xmlns:ds="http://schemas.openxmlformats.org/officeDocument/2006/customXml" ds:itemID="{3E4CEE87-4CF8-45C8-8E26-170CB08E0373}">
   <ds:schemaRefs>
-    <ds:schemaRef ds:uri="http://schemas.microsoft.com/office/2006/metadata/properties"/>
-    <ds:schemaRef ds:uri="http://schemas.microsoft.com/office/infopath/2007/PartnerControls"/>
+    <ds:schemaRef ds:uri="http://schemas.microsoft.com/sharepoint/v3/contenttype/forms"/>
   </ds:schemaRefs>
 </ds:datastoreItem>
 </file>
</xml_diff>

<commit_message>
added paragraph in introduction and requirement
</commit_message>
<xml_diff>
--- a/Thesis Academic.docx
+++ b/Thesis Academic.docx
@@ -3129,7 +3129,6 @@
           <w:noProof/>
           <w:kern w:val="2"/>
           <w:szCs w:val="24"/>
-          <w:lang/>
           <w14:ligatures w14:val="standardContextual"/>
         </w:rPr>
       </w:pPr>
@@ -3229,7 +3228,6 @@
           <w:noProof/>
           <w:kern w:val="2"/>
           <w:szCs w:val="24"/>
-          <w:lang/>
           <w14:ligatures w14:val="standardContextual"/>
         </w:rPr>
       </w:pPr>
@@ -3302,7 +3300,6 @@
           <w:noProof/>
           <w:kern w:val="2"/>
           <w:szCs w:val="24"/>
-          <w:lang/>
           <w14:ligatures w14:val="standardContextual"/>
         </w:rPr>
       </w:pPr>
@@ -3375,7 +3372,6 @@
           <w:noProof/>
           <w:kern w:val="2"/>
           <w:szCs w:val="24"/>
-          <w:lang/>
           <w14:ligatures w14:val="standardContextual"/>
         </w:rPr>
       </w:pPr>
@@ -3569,7 +3565,13 @@
         <w:t>prototype</w:t>
       </w:r>
       <w:r>
-        <w:t xml:space="preserve"> testing, connecting the application to a data source, and determining if the program can do the desired task. LCPDs are not limited to those without any prior coding knowledge. It all boils down to the purpose and the application of the intended application. Professional software developers might reduce their workload and produce prototypes more quickly with the help of such LCPDs. </w:t>
+        <w:t xml:space="preserve"> testing, connecting the application to a data source, and determining if the program can do the desired task</w:t>
+      </w:r>
+      <w:r>
+        <w:t>s</w:t>
+      </w:r>
+      <w:r>
+        <w:t xml:space="preserve">. LCPDs are not limited to those without any prior coding knowledge. It all boils down to the purpose and the application of the intended application. Professional software developers might reduce their workload and produce prototypes more quickly with the help of such LCPDs. </w:t>
       </w:r>
     </w:p>
     <w:p>
@@ -3597,7 +3599,13 @@
         <w:t>respond</w:t>
       </w:r>
       <w:r>
-        <w:t xml:space="preserve"> to several business demands while also making the app building process easy, simple, and effective. These templates provide as a strong basis for developing customized apps, saving the time and workload required to carve a fully functional app. Users may simply adapt these templates to match their personal demands, resulting in a unique solution that meets their specific </w:t>
+        <w:t xml:space="preserve"> to several business demands while also making the app building process easy, simple, and effective. These templates provide as a strong bas</w:t>
+      </w:r>
+      <w:r>
+        <w:t>e</w:t>
+      </w:r>
+      <w:r>
+        <w:t xml:space="preserve"> for developing customized apps, saving the time and workload required to carve a fully functional app. Users may simply adapt these templates to match their personal demands, resulting in a unique solution that meets their specific </w:t>
       </w:r>
       <w:r>
         <w:t>organizational</w:t>
@@ -3607,16 +3615,11 @@
       </w:r>
       <w:r>
         <w:lastRenderedPageBreak/>
-        <w:t xml:space="preserve">app development and empowering non-technical individuals. This low-code platform has made accessible app development, </w:t>
-      </w:r>
-      <w:proofErr w:type="gramStart"/>
-      <w:r>
-        <w:t>remov</w:t>
+        <w:t>app development and empowering non-technical individuals. This low-code platform has made accessible app development, remov</w:t>
       </w:r>
       <w:r>
         <w:t>ing</w:t>
       </w:r>
-      <w:proofErr w:type="gramEnd"/>
       <w:r>
         <w:t xml:space="preserve"> obstacles and allowing businesses to swiftly innovate and adapt to changing business environments. PowerApps is prepared to shape the future of digital transformation by enabling organizations to achieve increased agility, efficiency, and creativity. </w:t>
       </w:r>
@@ -3627,7 +3630,16 @@
         <w:t xml:space="preserve">This thesis unboxes the </w:t>
       </w:r>
       <w:r>
-        <w:t xml:space="preserve">power of PowerApps, showing its flexibility and applicability over a broad range of business scenarios. </w:t>
+        <w:t>properties</w:t>
+      </w:r>
+      <w:r>
+        <w:t xml:space="preserve"> of PowerApps, showing its flexibility and applicability </w:t>
+      </w:r>
+      <w:r>
+        <w:t>with the basic implementation</w:t>
+      </w:r>
+      <w:r>
+        <w:t xml:space="preserve">. </w:t>
       </w:r>
     </w:p>
     <w:p>
@@ -3653,7 +3665,63 @@
           <w:rFonts w:cs="Times New Roman"/>
           <w:szCs w:val="24"/>
         </w:rPr>
-        <w:t xml:space="preserve">The objective of the thesis was divided into two separate goals, first to understanding the core concept of LCDPs like PowerApps for building a business application which responsive to all the devices and perform simple CRUD operation to the data and second to implement all the knowledge and concept by building a simple prototype. To gain these two primaries, the thesis was divided into 5 different sections, beginning from the introduction. The first “Introduction” part talks about the low-code and no-code development and the LCDPs. The second part “Low-code and no-code development” covers the historical background and the evolution of low code approach of application creation. The third section “PowerApps fundamentals” talks about the core concept of one of the best LCDPs Microsoft PowerApps and its features and merits and demerits. The fourth section “Low-code Development with PowerApps” is the demonstration of creating a simple business prototype that handles the data and apply basic CRUD operations to manipulate the data as necessary. The fifth section “Results”, shows the outcome of the thesis and the project prototype and the comparison with the requirements. Lastly, the thesis ends with a conclusion. </w:t>
+        <w:t xml:space="preserve">The objective of the thesis was divided into two separate goals, first to understanding the core concept of LCDPs like PowerApps for building a business application which </w:t>
+      </w:r>
+      <w:r>
+        <w:rPr>
+          <w:rFonts w:cs="Times New Roman"/>
+          <w:szCs w:val="24"/>
+        </w:rPr>
+        <w:t xml:space="preserve">is </w:t>
+      </w:r>
+      <w:r>
+        <w:rPr>
+          <w:rFonts w:cs="Times New Roman"/>
+          <w:szCs w:val="24"/>
+        </w:rPr>
+        <w:t xml:space="preserve">responsive to all the devices and perform simple CRUD operation to the data and second to implement all the knowledge and concept by building a simple prototype. To gain these two primaries, the thesis was divided into 5 different sections, beginning from the introduction. The first “Introduction” part talks about the low-code and no-code development and the LCDPs. The second part “Low-code and no-code development” covers the historical background and the evolution of low code approach of application creation. The third section “PowerApps fundamentals” talks about the core concept of one of the </w:t>
+      </w:r>
+      <w:r>
+        <w:rPr>
+          <w:rFonts w:cs="Times New Roman"/>
+          <w:szCs w:val="24"/>
+        </w:rPr>
+        <w:t>modern</w:t>
+      </w:r>
+      <w:r>
+        <w:rPr>
+          <w:rFonts w:cs="Times New Roman"/>
+          <w:szCs w:val="24"/>
+        </w:rPr>
+        <w:t xml:space="preserve"> LCDPs Microsoft PowerApps and its features</w:t>
+      </w:r>
+      <w:r>
+        <w:rPr>
+          <w:rFonts w:cs="Times New Roman"/>
+          <w:szCs w:val="24"/>
+        </w:rPr>
+        <w:t xml:space="preserve">, </w:t>
+      </w:r>
+      <w:r>
+        <w:rPr>
+          <w:rFonts w:cs="Times New Roman"/>
+          <w:szCs w:val="24"/>
+        </w:rPr>
+        <w:t>merits and demerits. The fourth section “Low-code Development with PowerApps” is the demonstration</w:t>
+      </w:r>
+      <w:r>
+        <w:rPr>
+          <w:rFonts w:cs="Times New Roman"/>
+          <w:szCs w:val="24"/>
+        </w:rPr>
+        <w:t xml:space="preserve"> section</w:t>
+      </w:r>
+      <w:r>
+        <w:rPr>
+          <w:rFonts w:cs="Times New Roman"/>
+          <w:szCs w:val="24"/>
+        </w:rPr>
+        <w:t xml:space="preserve"> of creating a simple business prototype that handles the data and apply basic CRUD operations to manipulate the data as necessary. The fifth section “Results” shows the outcome of the thesis and the project prototype and the comparison with the requirements. Lastly, the thesis ends with a conclusion. </w:t>
       </w:r>
     </w:p>
     <w:p>
@@ -3707,15 +3775,7 @@
         <w:jc w:val="left"/>
       </w:pPr>
       <w:r>
-        <w:t xml:space="preserve">The evolution of development approaches has seen a shift from manual coding to higher degrees of abstraction. While classical coding required skills in languages like Java, JavaScript, Python, </w:t>
-      </w:r>
-      <w:proofErr w:type="gramStart"/>
-      <w:r>
-        <w:t>PHP</w:t>
-      </w:r>
-      <w:proofErr w:type="gramEnd"/>
-      <w:r>
-        <w:t xml:space="preserve"> and many other languages. The emergence of low-code and no-code techniques has made software production more accessible, allowing for more participation in the process from business users and non-developers.</w:t>
+        <w:t>The evolution of development approaches has seen a shift from manual coding to higher degrees of abstraction. While classical coding required skills in languages like Java, JavaScript, Python, PHP and many other languages. The emergence of low-code and no-code techniques has made software production more accessible, allowing for more participation in the process from business users and non-developers.</w:t>
       </w:r>
       <w:r>
         <w:t xml:space="preserve"> </w:t>
@@ -3807,15 +3867,7 @@
       </w:r>
       <w:proofErr w:type="spellEnd"/>
       <w:r>
-        <w:t xml:space="preserve"> et al. 2019). </w:t>
-      </w:r>
-      <w:proofErr w:type="gramStart"/>
-      <w:r>
-        <w:t>In order to</w:t>
-      </w:r>
-      <w:proofErr w:type="gramEnd"/>
-      <w:r>
-        <w:t xml:space="preserve"> enable quick prototyping and adaptability to change requirements, RAD placed a strong impact on partner and engineer communication. Businesses seeking to shorten their advancement period, provided programs more quickly to demonstrate began to employ the strategy. </w:t>
+        <w:t xml:space="preserve"> et al. 2019). In order to enable quick prototyping and adaptability to change requirements, RAD placed a strong impact on partner and engineer communication. Businesses seeking to shorten their advancement period, provided programs more quickly to demonstrate began to employ the strategy. </w:t>
       </w:r>
     </w:p>
     <w:p>
@@ -3843,15 +3895,7 @@
         <w:t xml:space="preserve">). This approach was suitable for the rapidly developing modern mode of software development because it provided constant feedback and improvements. With </w:t>
       </w:r>
       <w:r>
-        <w:t xml:space="preserve">the concept of DevOps, a corporative model that pairs development application with IT operations, software development lifecycle is now shorter. It supports efficient organization and input rings by its communication, computerization, continuous delivery (Educative, 2024). The degree of this problem has risen correspondingly with increasing complexity and trade </w:t>
-      </w:r>
-      <w:proofErr w:type="gramStart"/>
-      <w:r>
-        <w:t>and also</w:t>
-      </w:r>
-      <w:proofErr w:type="gramEnd"/>
-      <w:r>
-        <w:t xml:space="preserve"> the connectivity of the program. </w:t>
+        <w:t xml:space="preserve">the concept of DevOps, a corporative model that pairs development application with IT operations, software development lifecycle is now shorter. It supports efficient organization and input rings by its communication, computerization, continuous delivery (Educative, 2024). The degree of this problem has risen correspondingly with increasing complexity and trade and also the connectivity of the program. </w:t>
       </w:r>
     </w:p>
     <w:p>
@@ -4044,21 +4088,7 @@
         <w:rPr>
           <w:rFonts w:cs="Times New Roman"/>
         </w:rPr>
-        <w:t xml:space="preserve">. Learning and mastering the chosen platform </w:t>
-      </w:r>
-      <w:proofErr w:type="gramStart"/>
-      <w:r>
-        <w:rPr>
-          <w:rFonts w:cs="Times New Roman"/>
-        </w:rPr>
-        <w:t>is</w:t>
-      </w:r>
-      <w:proofErr w:type="gramEnd"/>
-      <w:r>
-        <w:rPr>
-          <w:rFonts w:cs="Times New Roman"/>
-        </w:rPr>
-        <w:t xml:space="preserve"> vital for unleashing its full potential. While </w:t>
+        <w:t xml:space="preserve">. Learning and mastering the chosen platform is vital for unleashing its full potential. While </w:t>
       </w:r>
       <w:r>
         <w:rPr>
@@ -4624,27 +4654,11 @@
       </w:pPr>
       <w:bookmarkStart w:id="11" w:name="_Hlk160438559"/>
       <w:r>
-        <w:t xml:space="preserve">The most visually simple kind of PowerApps app development is called a Canvas app. From a blank canvas app, it involves creating a customized and intricate interface with a strong focus on usability. </w:t>
-      </w:r>
-      <w:proofErr w:type="gramStart"/>
-      <w:r>
-        <w:t>Similar to</w:t>
-      </w:r>
-      <w:proofErr w:type="gramEnd"/>
-      <w:r>
-        <w:t xml:space="preserve"> making a PowerPoint presentation or utilizing common prototype tools, developers can choose things from menu and drag and drop items into the respective place as per the design. </w:t>
+        <w:t xml:space="preserve">The most visually simple kind of PowerApps app development is called a Canvas app. From a blank canvas app, it involves creating a customized and intricate interface with a strong focus on usability. Similar to making a PowerPoint presentation or utilizing common prototype tools, developers can choose things from menu and drag and drop items into the respective place as per the design. </w:t>
       </w:r>
       <w:bookmarkEnd w:id="11"/>
       <w:r>
-        <w:t xml:space="preserve">Once ready, the interface may connect to a variety of data sources, and canvas enables the creation of </w:t>
-      </w:r>
-      <w:proofErr w:type="gramStart"/>
-      <w:r>
-        <w:t>particular logic</w:t>
-      </w:r>
-      <w:proofErr w:type="gramEnd"/>
-      <w:r>
-        <w:t xml:space="preserve"> pipelines for data using expressions similar to those found in Microsoft Excel (Microsoft, 2023). However, it is essential to note that canvas apps can be time</w:t>
+        <w:t>Once ready, the interface may connect to a variety of data sources, and canvas enables the creation of particular logic pipelines for data using expressions similar to those found in Microsoft Excel (Microsoft, 2023). However, it is essential to note that canvas apps can be time</w:t>
       </w:r>
       <w:r>
         <w:t xml:space="preserve"> consuming</w:t>
@@ -4759,14 +4773,9 @@
         <w:fldChar w:fldCharType="end"/>
       </w:r>
       <w:r>
-        <w:t xml:space="preserve"> Blank canvas app </w:t>
-      </w:r>
-      <w:proofErr w:type="gramStart"/>
-      <w:r>
-        <w:t>layout</w:t>
+        <w:t xml:space="preserve"> Blank canvas app layout</w:t>
       </w:r>
       <w:bookmarkEnd w:id="12"/>
-      <w:proofErr w:type="gramEnd"/>
     </w:p>
     <w:p>
       <w:pPr>
@@ -5157,72 +5166,42 @@
     <w:p>
       <w:pPr>
         <w:spacing w:line="360" w:lineRule="auto"/>
-        <w:rPr>
-          <w:lang/>
-        </w:rPr>
-      </w:pPr>
-      <w:r>
-        <w:rPr>
-          <w:lang/>
-        </w:rPr>
+      </w:pPr>
+      <w:r>
         <w:t>The application created in PowerApps has a main page with three input sections: "First Name," "Last Name," and "Email," as well as three buttons: "LIST ALL"</w:t>
       </w:r>
       <w:r>
-        <w:rPr>
-          <w:lang/>
-        </w:rPr>
         <w:t>,</w:t>
       </w:r>
       <w:r>
-        <w:rPr>
-          <w:lang/>
-        </w:rPr>
         <w:t xml:space="preserve"> "CONTINUE"</w:t>
       </w:r>
       <w:r>
-        <w:rPr>
-          <w:lang/>
-        </w:rPr>
         <w:t>,</w:t>
       </w:r>
       <w:r>
-        <w:rPr>
-          <w:lang/>
-        </w:rPr>
         <w:t xml:space="preserve"> and "EXIT"</w:t>
       </w:r>
       <w:r>
-        <w:rPr>
-          <w:lang/>
-        </w:rPr>
         <w:t>.</w:t>
       </w:r>
       <w:r>
-        <w:rPr>
-          <w:lang/>
-        </w:rPr>
         <w:t xml:space="preserve"> This layout illustrates a business application designed for basic CRUD (Create, Read, Update, Delete) operations on data saved in Microsoft Excel. PowerApps' versatility is demonstrated by its easy connection with diverse data sources in the Dataverse, providing dependable and simple to use data storage. When users enter data into all three fields, the program prompts them to save the information on the next page. Users may then see, edit, change, or remove the input data from the data source, which improves the application's usability and data management.</w:t>
       </w:r>
       <w:r>
-        <w:rPr>
-          <w:lang/>
-        </w:rPr>
         <w:t xml:space="preserve"> </w:t>
       </w:r>
       <w:r>
-        <w:rPr>
-          <w:lang/>
-        </w:rPr>
-        <w:t>This user-friendly interface, together with PowerApps' ability to connect with a variety of data sources, displays the platform's versatility in developing efficient and engaging business applications.</w:t>
-      </w:r>
-    </w:p>
-    <w:p>
-      <w:pPr>
-        <w:rPr>
-          <w:lang/>
-        </w:rPr>
-      </w:pPr>
-    </w:p>
+        <w:t xml:space="preserve">This user-friendly interface, together with PowerApps' </w:t>
+      </w:r>
+      <w:r>
+        <w:t>features</w:t>
+      </w:r>
+      <w:r>
+        <w:t xml:space="preserve"> to connect with a variety of data sources, displays the platform's versatility in developing efficient and engaging business applications.</w:t>
+      </w:r>
+    </w:p>
+    <w:p/>
     <w:p>
       <w:pPr>
         <w:keepNext/>
@@ -5323,10 +5302,28 @@
         <w:t>tablets,</w:t>
       </w:r>
       <w:r>
-        <w:t xml:space="preserve"> and bigger displays like desktops. The primary focus of modern developers is to make applications that is responsive for mobile phones. Mobile phones are widely used all over the world</w:t>
-      </w:r>
-      <w:r>
-        <w:t xml:space="preserve"> and any websites or any business applications must have their mobile friendly version available. The two figures below show the compatibility of this software in all possible digital devices. </w:t>
+        <w:t xml:space="preserve"> and bigger displays like desktops</w:t>
+      </w:r>
+      <w:r>
+        <w:t xml:space="preserve"> and laptops</w:t>
+      </w:r>
+      <w:r>
+        <w:t>. The primary focus of modern developers is to make applications that is responsive for mobile phones. Mobile phones are widely used all over the world</w:t>
+      </w:r>
+      <w:r>
+        <w:t xml:space="preserve"> and any websites or any business applications must have their mobile friendly version available. The two figures below show the compatibility of this software </w:t>
+      </w:r>
+      <w:r>
+        <w:t>with</w:t>
+      </w:r>
+      <w:r>
+        <w:t xml:space="preserve"> all possible digital devices</w:t>
+      </w:r>
+      <w:r>
+        <w:t xml:space="preserve"> like mobile phones and tablets</w:t>
+      </w:r>
+      <w:r>
+        <w:t xml:space="preserve">. </w:t>
       </w:r>
     </w:p>
     <w:p>
@@ -5459,6 +5456,11 @@
       <w:bookmarkEnd w:id="21"/>
     </w:p>
     <w:p>
+      <w:r>
+        <w:t xml:space="preserve">To build a functional and responsive app, it is important to analyze the requirements of a responsive application. Upon analyzing the requirements of a business application, the app must be device and user friendly, and have data storage for data manipulation.  </w:t>
+      </w:r>
+    </w:p>
+    <w:p>
       <w:pPr>
         <w:pStyle w:val="Heading2"/>
         <w:rPr>
@@ -6054,15 +6056,7 @@
         <w:t>,</w:t>
       </w:r>
       <w:r>
-        <w:t xml:space="preserve"> T. 2022. Power Platform: Model-Driven vs. Canvas Apps vs Portal – What </w:t>
-      </w:r>
-      <w:proofErr w:type="gramStart"/>
-      <w:r>
-        <w:t>To</w:t>
-      </w:r>
-      <w:proofErr w:type="gramEnd"/>
-      <w:r>
-        <w:t xml:space="preserve"> Use When. (Online) Available at: </w:t>
+        <w:t xml:space="preserve"> T. 2022. Power Platform: Model-Driven vs. Canvas Apps vs Portal – What To Use When. (Online) Available at: </w:t>
       </w:r>
       <w:hyperlink r:id="rId23" w:history="1">
         <w:r>
@@ -8709,6 +8703,15 @@
 </file>
 
 <file path=customXml/item1.xml><?xml version="1.0" encoding="utf-8"?>
+<?mso-contentType ?>
+<FormTemplates xmlns="http://schemas.microsoft.com/sharepoint/v3/contenttype/forms">
+  <Display>DocumentLibraryForm</Display>
+  <Edit>DocumentLibraryForm</Edit>
+  <New>DocumentLibraryForm</New>
+</FormTemplates>
+</file>
+
+<file path=customXml/item2.xml><?xml version="1.0" encoding="utf-8"?>
 <ct:contentTypeSchema xmlns:ct="http://schemas.microsoft.com/office/2006/metadata/contentType" xmlns:ma="http://schemas.microsoft.com/office/2006/metadata/properties/metaAttributes" ct:_="" ma:_="" ma:contentTypeName="Asiakirja" ma:contentTypeID="0x010100DD18662049348E449C4B5839E65FE018" ma:contentTypeVersion="13" ma:contentTypeDescription="Luo uusi asiakirja." ma:contentTypeScope="" ma:versionID="1983079786422afb9c3fbcbc3d3eb466">
   <xsd:schema xmlns:xsd="http://www.w3.org/2001/XMLSchema" xmlns:xs="http://www.w3.org/2001/XMLSchema" xmlns:p="http://schemas.microsoft.com/office/2006/metadata/properties" xmlns:ns3="a44822e6-62eb-444b-9901-c04bb7a5fa46" xmlns:ns4="fab3c65d-2f79-4211-8e03-7debd470f571" targetNamespace="http://schemas.microsoft.com/office/2006/metadata/properties" ma:root="true" ma:fieldsID="d35978de2218c8599363cbd351c2827f" ns3:_="" ns4:_="">
     <xsd:import namespace="a44822e6-62eb-444b-9901-c04bb7a5fa46"/>
@@ -8931,26 +8934,25 @@
 </ct:contentTypeSchema>
 </file>
 
-<file path=customXml/item2.xml><?xml version="1.0" encoding="utf-8"?>
-<?mso-contentType ?>
-<FormTemplates xmlns="http://schemas.microsoft.com/sharepoint/v3/contenttype/forms">
-  <Display>DocumentLibraryForm</Display>
-  <Edit>DocumentLibraryForm</Edit>
-  <New>DocumentLibraryForm</New>
-</FormTemplates>
-</file>
-
 <file path=customXml/item3.xml><?xml version="1.0" encoding="utf-8"?>
-<b:Sources xmlns:b="http://schemas.openxmlformats.org/officeDocument/2006/bibliography" xmlns="http://schemas.openxmlformats.org/officeDocument/2006/bibliography" SelectedStyle="\APASixthEditionOfficeOnline.xsl" StyleName="APA" Version="6"/>
-</file>
-
-<file path=customXml/item4.xml><?xml version="1.0" encoding="utf-8"?>
 <p:properties xmlns:p="http://schemas.microsoft.com/office/2006/metadata/properties" xmlns:xsi="http://www.w3.org/2001/XMLSchema-instance" xmlns:pc="http://schemas.microsoft.com/office/infopath/2007/PartnerControls">
   <documentManagement/>
 </p:properties>
 </file>
 
+<file path=customXml/item4.xml><?xml version="1.0" encoding="utf-8"?>
+<b:Sources xmlns:b="http://schemas.openxmlformats.org/officeDocument/2006/bibliography" xmlns="http://schemas.openxmlformats.org/officeDocument/2006/bibliography" SelectedStyle="\APASixthEditionOfficeOnline.xsl" StyleName="APA" Version="6"/>
+</file>
+
 <file path=customXml/itemProps1.xml><?xml version="1.0" encoding="utf-8"?>
+<ds:datastoreItem xmlns:ds="http://schemas.openxmlformats.org/officeDocument/2006/customXml" ds:itemID="{3E4CEE87-4CF8-45C8-8E26-170CB08E0373}">
+  <ds:schemaRefs>
+    <ds:schemaRef ds:uri="http://schemas.microsoft.com/sharepoint/v3/contenttype/forms"/>
+  </ds:schemaRefs>
+</ds:datastoreItem>
+</file>
+
+<file path=customXml/itemProps2.xml><?xml version="1.0" encoding="utf-8"?>
 <ds:datastoreItem xmlns:ds="http://schemas.openxmlformats.org/officeDocument/2006/customXml" ds:itemID="{AED84FB4-FF50-49C3-B5CB-C5E75C3320F1}">
   <ds:schemaRefs>
     <ds:schemaRef ds:uri="http://schemas.microsoft.com/office/2006/metadata/contentType"/>
@@ -8969,27 +8971,19 @@
 </ds:datastoreItem>
 </file>
 
-<file path=customXml/itemProps2.xml><?xml version="1.0" encoding="utf-8"?>
-<ds:datastoreItem xmlns:ds="http://schemas.openxmlformats.org/officeDocument/2006/customXml" ds:itemID="{3E4CEE87-4CF8-45C8-8E26-170CB08E0373}">
-  <ds:schemaRefs>
-    <ds:schemaRef ds:uri="http://schemas.microsoft.com/sharepoint/v3/contenttype/forms"/>
-  </ds:schemaRefs>
-</ds:datastoreItem>
-</file>
-
 <file path=customXml/itemProps3.xml><?xml version="1.0" encoding="utf-8"?>
-<ds:datastoreItem xmlns:ds="http://schemas.openxmlformats.org/officeDocument/2006/customXml" ds:itemID="{DC139A46-B865-4DCA-9509-8AA50BB781A4}">
-  <ds:schemaRefs>
-    <ds:schemaRef ds:uri="http://schemas.openxmlformats.org/officeDocument/2006/bibliography"/>
-  </ds:schemaRefs>
-</ds:datastoreItem>
-</file>
-
-<file path=customXml/itemProps4.xml><?xml version="1.0" encoding="utf-8"?>
 <ds:datastoreItem xmlns:ds="http://schemas.openxmlformats.org/officeDocument/2006/customXml" ds:itemID="{B8262DB5-59E2-4AF6-A092-9EC56765131C}">
   <ds:schemaRefs>
     <ds:schemaRef ds:uri="http://schemas.microsoft.com/office/2006/metadata/properties"/>
     <ds:schemaRef ds:uri="http://schemas.microsoft.com/office/infopath/2007/PartnerControls"/>
   </ds:schemaRefs>
 </ds:datastoreItem>
+</file>
+
+<file path=customXml/itemProps4.xml><?xml version="1.0" encoding="utf-8"?>
+<ds:datastoreItem xmlns:ds="http://schemas.openxmlformats.org/officeDocument/2006/customXml" ds:itemID="{DC139A46-B865-4DCA-9509-8AA50BB781A4}">
+  <ds:schemaRefs>
+    <ds:schemaRef ds:uri="http://schemas.openxmlformats.org/officeDocument/2006/bibliography"/>
+  </ds:schemaRefs>
+</ds:datastoreItem>
 </file>
</xml_diff>

<commit_message>
changes for input fields
</commit_message>
<xml_diff>
--- a/Thesis Academic.docx
+++ b/Thesis Academic.docx
@@ -4914,14 +4914,12 @@
         <w:fldChar w:fldCharType="end"/>
       </w:r>
       <w:r>
-        <w:t xml:space="preserve"> Blank canvas app </w:t>
-      </w:r>
-      <w:proofErr w:type="gramStart"/>
-      <w:r>
-        <w:t>layout</w:t>
+        <w:t xml:space="preserve"> Blank canvas app layout</w:t>
       </w:r>
       <w:bookmarkEnd w:id="12"/>
-      <w:proofErr w:type="gramEnd"/>
+      <w:r>
+        <w:t>.</w:t>
+      </w:r>
     </w:p>
     <w:p>
       <w:pPr>
@@ -5076,6 +5074,9 @@
         <w:t xml:space="preserve"> A dashboard in Model driven layout with different sections (Microsoft)</w:t>
       </w:r>
       <w:bookmarkEnd w:id="14"/>
+      <w:r>
+        <w:t>.</w:t>
+      </w:r>
     </w:p>
     <w:p>
       <w:pPr>
@@ -5459,6 +5460,9 @@
         <w:t xml:space="preserve"> The landing page of the application that stores First Name, Last Name and Email as an input (Desktop version)</w:t>
       </w:r>
       <w:bookmarkEnd w:id="20"/>
+      <w:r>
+        <w:t>.</w:t>
+      </w:r>
     </w:p>
     <w:p>
       <w:pPr>
@@ -5689,6 +5693,9 @@
         <w:t xml:space="preserve"> of the same app for Mobile and Tablet</w:t>
       </w:r>
       <w:bookmarkEnd w:id="21"/>
+      <w:r>
+        <w:t>.</w:t>
+      </w:r>
     </w:p>
     <w:p>
       <w:pPr>
@@ -5920,13 +5927,11 @@
         <w:fldChar w:fldCharType="end"/>
       </w:r>
       <w:r>
-        <w:t xml:space="preserve"> New application options to </w:t>
-      </w:r>
-      <w:proofErr w:type="gramStart"/>
-      <w:r>
-        <w:t>create</w:t>
-      </w:r>
-      <w:proofErr w:type="gramEnd"/>
+        <w:t xml:space="preserve"> New application options to create</w:t>
+      </w:r>
+      <w:r>
+        <w:t>.</w:t>
+      </w:r>
     </w:p>
     <w:p>
       <w:pPr>
@@ -6014,13 +6019,11 @@
         <w:fldChar w:fldCharType="end"/>
       </w:r>
       <w:r>
-        <w:t xml:space="preserve"> Options for different types of </w:t>
-      </w:r>
-      <w:proofErr w:type="gramStart"/>
-      <w:r>
-        <w:t>applications</w:t>
-      </w:r>
-      <w:proofErr w:type="gramEnd"/>
+        <w:t xml:space="preserve"> Options for different types of applications</w:t>
+      </w:r>
+      <w:r>
+        <w:t>.</w:t>
+      </w:r>
     </w:p>
     <w:p/>
     <w:p>
@@ -6111,13 +6114,11 @@
         <w:fldChar w:fldCharType="end"/>
       </w:r>
       <w:r>
-        <w:t xml:space="preserve"> Naming the </w:t>
-      </w:r>
-      <w:proofErr w:type="gramStart"/>
-      <w:r>
-        <w:t>application</w:t>
-      </w:r>
-      <w:proofErr w:type="gramEnd"/>
+        <w:t xml:space="preserve"> Naming the application</w:t>
+      </w:r>
+      <w:r>
+        <w:t>.</w:t>
+      </w:r>
     </w:p>
     <w:p>
       <w:pPr>
@@ -6314,13 +6315,11 @@
         <w:fldChar w:fldCharType="end"/>
       </w:r>
       <w:r>
-        <w:t xml:space="preserve"> Excel file with three data components to save </w:t>
-      </w:r>
-      <w:proofErr w:type="gramStart"/>
-      <w:r>
-        <w:t>data</w:t>
-      </w:r>
-      <w:proofErr w:type="gramEnd"/>
+        <w:t xml:space="preserve"> Excel file with three data components to save data</w:t>
+      </w:r>
+      <w:r>
+        <w:t>.</w:t>
+      </w:r>
     </w:p>
     <w:p>
       <w:pPr>
@@ -6513,13 +6512,11 @@
         <w:fldChar w:fldCharType="end"/>
       </w:r>
       <w:r>
-        <w:t xml:space="preserve"> Selecting OneDrive for Business for data </w:t>
-      </w:r>
-      <w:proofErr w:type="gramStart"/>
-      <w:r>
-        <w:t>source</w:t>
-      </w:r>
-      <w:proofErr w:type="gramEnd"/>
+        <w:t xml:space="preserve"> Selecting OneDrive for Business for data source</w:t>
+      </w:r>
+      <w:r>
+        <w:t>.</w:t>
+      </w:r>
     </w:p>
     <w:p>
       <w:pPr>
@@ -6705,13 +6702,11 @@
         <w:fldChar w:fldCharType="end"/>
       </w:r>
       <w:r>
-        <w:t xml:space="preserve"> selecting the table from the excel file to store the data from </w:t>
-      </w:r>
-      <w:proofErr w:type="gramStart"/>
-      <w:r>
-        <w:t>PowerApps</w:t>
-      </w:r>
-      <w:proofErr w:type="gramEnd"/>
+        <w:t xml:space="preserve"> selecting the table from the excel file to store the data from PowerApps</w:t>
+      </w:r>
+      <w:r>
+        <w:t>.</w:t>
+      </w:r>
     </w:p>
     <w:p/>
     <w:p>
@@ -6761,6 +6756,9 @@
     </w:p>
     <w:p/>
     <w:p>
+      <w:pPr>
+        <w:keepNext/>
+      </w:pPr>
       <w:r>
         <w:rPr>
           <w:noProof/>
@@ -6815,6 +6813,35 @@
         </w:drawing>
       </w:r>
     </w:p>
+    <w:p>
+      <w:pPr>
+        <w:pStyle w:val="Caption"/>
+      </w:pPr>
+      <w:r>
+        <w:t xml:space="preserve">Figure </w:t>
+      </w:r>
+      <w:r>
+        <w:fldChar w:fldCharType="begin"/>
+      </w:r>
+      <w:r>
+        <w:instrText xml:space="preserve"> SEQ Figure \* ARABIC </w:instrText>
+      </w:r>
+      <w:r>
+        <w:fldChar w:fldCharType="separate"/>
+      </w:r>
+      <w:r>
+        <w:rPr>
+          <w:noProof/>
+        </w:rPr>
+        <w:t>11</w:t>
+      </w:r>
+      <w:r>
+        <w:fldChar w:fldCharType="end"/>
+      </w:r>
+      <w:r>
+        <w:t xml:space="preserve"> changing display setting to work with responsive designs.</w:t>
+      </w:r>
+    </w:p>
     <w:p/>
     <w:p/>
     <w:p>
@@ -6842,7 +6869,11 @@
         <w:t>front</w:t>
       </w:r>
       <w:r>
-        <w:t xml:space="preserve"> page of the application consists of text labels, input components and buttons. First, three buttons were added to the screen with the help of “Insert” dropdown menu from the tab. Two buttons “LIST ALL” and “CONTINUE” were placed on top of the screen on each side and “EXIT” button at bottom of the screen. Then text labels were added to the screen as “First Name”, “Last Name”, and “Email” and three text inputs were also added to the screen respectively.</w:t>
+        <w:t xml:space="preserve"> page of the application consists of text labels, input components and buttons. First, three buttons were added to the screen with the help of “Insert” dropdown menu from the tab. Two buttons “LIST ALL” and “CONTINUE” were placed on top of the screen on each side and “EXIT” button at bottom of the screen. Then text labels were added to the screen as “First Name”, </w:t>
+      </w:r>
+      <w:r>
+        <w:lastRenderedPageBreak/>
+        <w:t>“Last Name”, and “Email” and three text inputs were also added to the screen respectively.</w:t>
       </w:r>
       <w:r>
         <w:t xml:space="preserve"> </w:t>
@@ -6854,11 +6885,7 @@
         <w:t>form</w:t>
       </w:r>
       <w:r>
-        <w:t xml:space="preserve"> </w:t>
-      </w:r>
-      <w:r>
-        <w:lastRenderedPageBreak/>
-        <w:t xml:space="preserve">contains three inputs </w:t>
+        <w:t xml:space="preserve"> contains three inputs </w:t>
       </w:r>
       <w:r>
         <w:t>as the form which takes first name, last name, and a</w:t>
@@ -6955,12 +6982,32 @@
     </w:p>
     <w:p>
       <w:pPr>
-        <w:pStyle w:val="Heading3"/>
-        <w:numPr>
-          <w:ilvl w:val="0"/>
-          <w:numId w:val="0"/>
-        </w:numPr>
-      </w:pPr>
+        <w:pStyle w:val="Caption"/>
+      </w:pPr>
+      <w:r>
+        <w:t xml:space="preserve">Figure </w:t>
+      </w:r>
+      <w:r>
+        <w:fldChar w:fldCharType="begin"/>
+      </w:r>
+      <w:r>
+        <w:instrText xml:space="preserve"> SEQ Figure \* ARABIC </w:instrText>
+      </w:r>
+      <w:r>
+        <w:fldChar w:fldCharType="separate"/>
+      </w:r>
+      <w:r>
+        <w:rPr>
+          <w:noProof/>
+        </w:rPr>
+        <w:t>12</w:t>
+      </w:r>
+      <w:r>
+        <w:fldChar w:fldCharType="end"/>
+      </w:r>
+      <w:r>
+        <w:t xml:space="preserve"> The CONTINUE button is deactivated unless all the fields are correctly given.</w:t>
+      </w:r>
     </w:p>
     <w:p>
       <w:pPr>
@@ -7019,17 +7066,41 @@
     </w:p>
     <w:p>
       <w:pPr>
-        <w:pStyle w:val="Heading3"/>
-        <w:numPr>
-          <w:ilvl w:val="0"/>
-          <w:numId w:val="0"/>
-        </w:numPr>
-      </w:pPr>
-    </w:p>
-    <w:p>
-      <w:pPr>
+        <w:pStyle w:val="Caption"/>
+      </w:pPr>
+      <w:r>
+        <w:t xml:space="preserve">Figure </w:t>
+      </w:r>
+      <w:r>
+        <w:fldChar w:fldCharType="begin"/>
+      </w:r>
+      <w:r>
+        <w:instrText xml:space="preserve"> SEQ Figure \* ARABIC </w:instrText>
+      </w:r>
+      <w:r>
+        <w:fldChar w:fldCharType="separate"/>
+      </w:r>
+      <w:r>
+        <w:rPr>
+          <w:noProof/>
+        </w:rPr>
+        <w:t>13</w:t>
+      </w:r>
+      <w:r>
+        <w:fldChar w:fldCharType="end"/>
+      </w:r>
+      <w:r>
+        <w:t xml:space="preserve"> The CONTINUE button activates when all fields are in correct format.</w:t>
+      </w:r>
+    </w:p>
+    <w:p>
+      <w:pPr>
+        <w:keepNext/>
         <w:spacing w:after="160" w:line="360" w:lineRule="auto"/>
         <w:jc w:val="left"/>
+        <w:rPr>
+          <w:noProof/>
+        </w:rPr>
       </w:pPr>
       <w:r>
         <w:t xml:space="preserve">The code that was used to check the empty fields for the inputs and email validity, the following code is used to ensure the functionality of the application works as expected. The following </w:t>
@@ -7057,25 +7128,26 @@
       <w:r>
         <w:t>” property of the “CONTINUE” button.</w:t>
       </w:r>
-    </w:p>
-    <w:p>
-      <w:pPr>
-        <w:spacing w:after="160"/>
-        <w:jc w:val="left"/>
-      </w:pPr>
-      <w:r>
+      <w:r>
+        <w:rPr>
+          <w:noProof/>
+        </w:rPr>
         <w:t xml:space="preserve"> </w:t>
       </w:r>
-      <w:r>
-        <w:t xml:space="preserve"> </w:t>
-      </w:r>
+    </w:p>
+    <w:p>
+      <w:pPr>
+        <w:keepNext/>
+        <w:spacing w:after="160" w:line="360" w:lineRule="auto"/>
+        <w:jc w:val="left"/>
+      </w:pPr>
       <w:r>
         <w:rPr>
           <w:noProof/>
         </w:rPr>
         <w:drawing>
-          <wp:inline distT="0" distB="0" distL="0" distR="0" wp14:anchorId="6CEC0760" wp14:editId="330D0B09">
-            <wp:extent cx="6299835" cy="668655"/>
+          <wp:inline distT="0" distB="0" distL="0" distR="0" wp14:anchorId="16B13A86" wp14:editId="4D5306DA">
+            <wp:extent cx="6299835" cy="742384"/>
             <wp:effectExtent l="0" t="0" r="0" b="0"/>
             <wp:docPr id="550468236" name="Picture 3"/>
             <wp:cNvGraphicFramePr>
@@ -7103,7 +7175,7 @@
                   <pic:spPr>
                     <a:xfrm>
                       <a:off x="0" y="0"/>
-                      <a:ext cx="6299835" cy="668655"/>
+                      <a:ext cx="6325592" cy="745419"/>
                     </a:xfrm>
                     <a:prstGeom prst="rect">
                       <a:avLst/>
@@ -7114,6 +7186,49 @@
             </a:graphic>
           </wp:inline>
         </w:drawing>
+      </w:r>
+    </w:p>
+    <w:p>
+      <w:pPr>
+        <w:pStyle w:val="Caption"/>
+        <w:jc w:val="left"/>
+      </w:pPr>
+      <w:r>
+        <w:t xml:space="preserve">Figure </w:t>
+      </w:r>
+      <w:r>
+        <w:fldChar w:fldCharType="begin"/>
+      </w:r>
+      <w:r>
+        <w:instrText xml:space="preserve"> SEQ Figure \* ARABIC </w:instrText>
+      </w:r>
+      <w:r>
+        <w:fldChar w:fldCharType="separate"/>
+      </w:r>
+      <w:r>
+        <w:rPr>
+          <w:noProof/>
+        </w:rPr>
+        <w:t>14</w:t>
+      </w:r>
+      <w:r>
+        <w:fldChar w:fldCharType="end"/>
+      </w:r>
+      <w:r>
+        <w:t xml:space="preserve"> Code to check if all input fields have valid inputs.</w:t>
+      </w:r>
+    </w:p>
+    <w:p>
+      <w:pPr>
+        <w:spacing w:after="160"/>
+        <w:jc w:val="left"/>
+      </w:pPr>
+      <w:r>
+        <w:lastRenderedPageBreak/>
+        <w:t xml:space="preserve"> </w:t>
+      </w:r>
+      <w:r>
+        <w:t xml:space="preserve"> </w:t>
       </w:r>
     </w:p>
     <w:p>

</xml_diff>

<commit_message>
Table of content reslolved
</commit_message>
<xml_diff>
--- a/Thesis Academic.docx
+++ b/Thesis Academic.docx
@@ -967,7 +967,7 @@
                 <w:rFonts w:cs="Times New Roman"/>
                 <w:szCs w:val="24"/>
               </w:rPr>
-              <w:t>20</w:t>
+              <w:t>34</w:t>
             </w:r>
           </w:p>
         </w:tc>
@@ -1528,6 +1528,7 @@
           <w:caps w:val="0"/>
           <w:kern w:val="2"/>
           <w:szCs w:val="24"/>
+          <w:lang w:val="en-FI" w:eastAsia="en-FI"/>
           <w14:ligatures w14:val="standardContextual"/>
         </w:rPr>
       </w:pPr>
@@ -1555,7 +1556,7 @@
         </w:rPr>
         <w:fldChar w:fldCharType="separate"/>
       </w:r>
-      <w:hyperlink w:anchor="_Toc161820101" w:history="1">
+      <w:hyperlink w:anchor="_Toc162173291" w:history="1">
         <w:r>
           <w:rPr>
             <w:rStyle w:val="Hyperlink"/>
@@ -1569,6 +1570,7 @@
             <w:caps w:val="0"/>
             <w:kern w:val="2"/>
             <w:szCs w:val="24"/>
+            <w:lang w:val="en-FI" w:eastAsia="en-FI"/>
             <w14:ligatures w14:val="standardContextual"/>
           </w:rPr>
           <w:tab/>
@@ -1595,7 +1597,7 @@
           <w:rPr>
             <w:webHidden/>
           </w:rPr>
-          <w:instrText xml:space="preserve"> PAGEREF _Toc161820101 \h </w:instrText>
+          <w:instrText xml:space="preserve"> PAGEREF _Toc162173291 \h </w:instrText>
         </w:r>
         <w:r>
           <w:rPr>
@@ -1631,10 +1633,11 @@
           <w:caps w:val="0"/>
           <w:kern w:val="2"/>
           <w:szCs w:val="24"/>
+          <w:lang w:val="en-FI" w:eastAsia="en-FI"/>
           <w14:ligatures w14:val="standardContextual"/>
         </w:rPr>
       </w:pPr>
-      <w:hyperlink w:anchor="_Toc161820102" w:history="1">
+      <w:hyperlink w:anchor="_Toc162173292" w:history="1">
         <w:r>
           <w:rPr>
             <w:rStyle w:val="Hyperlink"/>
@@ -1648,6 +1651,7 @@
             <w:caps w:val="0"/>
             <w:kern w:val="2"/>
             <w:szCs w:val="24"/>
+            <w:lang w:val="en-FI" w:eastAsia="en-FI"/>
             <w14:ligatures w14:val="standardContextual"/>
           </w:rPr>
           <w:tab/>
@@ -1674,7 +1678,7 @@
           <w:rPr>
             <w:webHidden/>
           </w:rPr>
-          <w:instrText xml:space="preserve"> PAGEREF _Toc161820102 \h </w:instrText>
+          <w:instrText xml:space="preserve"> PAGEREF _Toc162173292 \h </w:instrText>
         </w:r>
         <w:r>
           <w:rPr>
@@ -1710,10 +1714,11 @@
           <w:noProof/>
           <w:kern w:val="2"/>
           <w:szCs w:val="24"/>
+          <w:lang w:val="en-FI" w:eastAsia="en-FI"/>
           <w14:ligatures w14:val="standardContextual"/>
         </w:rPr>
       </w:pPr>
-      <w:hyperlink w:anchor="_Toc161820103" w:history="1">
+      <w:hyperlink w:anchor="_Toc162173293" w:history="1">
         <w:r>
           <w:rPr>
             <w:rStyle w:val="Hyperlink"/>
@@ -1728,6 +1733,7 @@
             <w:noProof/>
             <w:kern w:val="2"/>
             <w:szCs w:val="24"/>
+            <w:lang w:val="en-FI" w:eastAsia="en-FI"/>
             <w14:ligatures w14:val="standardContextual"/>
           </w:rPr>
           <w:tab/>
@@ -1758,7 +1764,7 @@
             <w:noProof/>
             <w:webHidden/>
           </w:rPr>
-          <w:instrText xml:space="preserve"> PAGEREF _Toc161820103 \h </w:instrText>
+          <w:instrText xml:space="preserve"> PAGEREF _Toc162173293 \h </w:instrText>
         </w:r>
         <w:r>
           <w:rPr>
@@ -1798,10 +1804,11 @@
           <w:noProof/>
           <w:kern w:val="2"/>
           <w:szCs w:val="24"/>
+          <w:lang w:val="en-FI" w:eastAsia="en-FI"/>
           <w14:ligatures w14:val="standardContextual"/>
         </w:rPr>
       </w:pPr>
-      <w:hyperlink w:anchor="_Toc161820104" w:history="1">
+      <w:hyperlink w:anchor="_Toc162173294" w:history="1">
         <w:r>
           <w:rPr>
             <w:rStyle w:val="Hyperlink"/>
@@ -1816,6 +1823,7 @@
             <w:noProof/>
             <w:kern w:val="2"/>
             <w:szCs w:val="24"/>
+            <w:lang w:val="en-FI" w:eastAsia="en-FI"/>
             <w14:ligatures w14:val="standardContextual"/>
           </w:rPr>
           <w:tab/>
@@ -1846,7 +1854,7 @@
             <w:noProof/>
             <w:webHidden/>
           </w:rPr>
-          <w:instrText xml:space="preserve"> PAGEREF _Toc161820104 \h </w:instrText>
+          <w:instrText xml:space="preserve"> PAGEREF _Toc162173294 \h </w:instrText>
         </w:r>
         <w:r>
           <w:rPr>
@@ -1886,10 +1894,11 @@
           <w:caps w:val="0"/>
           <w:kern w:val="2"/>
           <w:szCs w:val="24"/>
+          <w:lang w:val="en-FI" w:eastAsia="en-FI"/>
           <w14:ligatures w14:val="standardContextual"/>
         </w:rPr>
       </w:pPr>
-      <w:hyperlink w:anchor="_Toc161820105" w:history="1">
+      <w:hyperlink w:anchor="_Toc162173295" w:history="1">
         <w:r>
           <w:rPr>
             <w:rStyle w:val="Hyperlink"/>
@@ -1903,6 +1912,7 @@
             <w:caps w:val="0"/>
             <w:kern w:val="2"/>
             <w:szCs w:val="24"/>
+            <w:lang w:val="en-FI" w:eastAsia="en-FI"/>
             <w14:ligatures w14:val="standardContextual"/>
           </w:rPr>
           <w:tab/>
@@ -1929,7 +1939,7 @@
           <w:rPr>
             <w:webHidden/>
           </w:rPr>
-          <w:instrText xml:space="preserve"> PAGEREF _Toc161820105 \h </w:instrText>
+          <w:instrText xml:space="preserve"> PAGEREF _Toc162173295 \h </w:instrText>
         </w:r>
         <w:r>
           <w:rPr>
@@ -1965,10 +1975,11 @@
           <w:noProof/>
           <w:kern w:val="2"/>
           <w:szCs w:val="24"/>
+          <w:lang w:val="en-FI" w:eastAsia="en-FI"/>
           <w14:ligatures w14:val="standardContextual"/>
         </w:rPr>
       </w:pPr>
-      <w:hyperlink w:anchor="_Toc161820106" w:history="1">
+      <w:hyperlink w:anchor="_Toc162173296" w:history="1">
         <w:r>
           <w:rPr>
             <w:rStyle w:val="Hyperlink"/>
@@ -1983,6 +1994,7 @@
             <w:noProof/>
             <w:kern w:val="2"/>
             <w:szCs w:val="24"/>
+            <w:lang w:val="en-FI" w:eastAsia="en-FI"/>
             <w14:ligatures w14:val="standardContextual"/>
           </w:rPr>
           <w:tab/>
@@ -2013,7 +2025,7 @@
             <w:noProof/>
             <w:webHidden/>
           </w:rPr>
-          <w:instrText xml:space="preserve"> PAGEREF _Toc161820106 \h </w:instrText>
+          <w:instrText xml:space="preserve"> PAGEREF _Toc162173296 \h </w:instrText>
         </w:r>
         <w:r>
           <w:rPr>
@@ -2053,10 +2065,11 @@
           <w:noProof/>
           <w:kern w:val="2"/>
           <w:szCs w:val="24"/>
+          <w:lang w:val="en-FI" w:eastAsia="en-FI"/>
           <w14:ligatures w14:val="standardContextual"/>
         </w:rPr>
       </w:pPr>
-      <w:hyperlink w:anchor="_Toc161820107" w:history="1">
+      <w:hyperlink w:anchor="_Toc162173297" w:history="1">
         <w:r>
           <w:rPr>
             <w:rStyle w:val="Hyperlink"/>
@@ -2071,6 +2084,7 @@
             <w:noProof/>
             <w:kern w:val="2"/>
             <w:szCs w:val="24"/>
+            <w:lang w:val="en-FI" w:eastAsia="en-FI"/>
             <w14:ligatures w14:val="standardContextual"/>
           </w:rPr>
           <w:tab/>
@@ -2101,7 +2115,7 @@
             <w:noProof/>
             <w:webHidden/>
           </w:rPr>
-          <w:instrText xml:space="preserve"> PAGEREF _Toc161820107 \h </w:instrText>
+          <w:instrText xml:space="preserve"> PAGEREF _Toc162173297 \h </w:instrText>
         </w:r>
         <w:r>
           <w:rPr>
@@ -2141,10 +2155,11 @@
           <w:noProof/>
           <w:kern w:val="2"/>
           <w:szCs w:val="24"/>
+          <w:lang w:val="en-FI" w:eastAsia="en-FI"/>
           <w14:ligatures w14:val="standardContextual"/>
         </w:rPr>
       </w:pPr>
-      <w:hyperlink w:anchor="_Toc161820108" w:history="1">
+      <w:hyperlink w:anchor="_Toc162173298" w:history="1">
         <w:r>
           <w:rPr>
             <w:rStyle w:val="Hyperlink"/>
@@ -2159,6 +2174,7 @@
             <w:noProof/>
             <w:kern w:val="2"/>
             <w:szCs w:val="24"/>
+            <w:lang w:val="en-FI" w:eastAsia="en-FI"/>
             <w14:ligatures w14:val="standardContextual"/>
           </w:rPr>
           <w:tab/>
@@ -2189,7 +2205,7 @@
             <w:noProof/>
             <w:webHidden/>
           </w:rPr>
-          <w:instrText xml:space="preserve"> PAGEREF _Toc161820108 \h </w:instrText>
+          <w:instrText xml:space="preserve"> PAGEREF _Toc162173298 \h </w:instrText>
         </w:r>
         <w:r>
           <w:rPr>
@@ -2229,10 +2245,11 @@
           <w:noProof/>
           <w:kern w:val="2"/>
           <w:szCs w:val="24"/>
+          <w:lang w:val="en-FI" w:eastAsia="en-FI"/>
           <w14:ligatures w14:val="standardContextual"/>
         </w:rPr>
       </w:pPr>
-      <w:hyperlink w:anchor="_Toc161820109" w:history="1">
+      <w:hyperlink w:anchor="_Toc162173299" w:history="1">
         <w:r>
           <w:rPr>
             <w:rStyle w:val="Hyperlink"/>
@@ -2247,6 +2264,7 @@
             <w:noProof/>
             <w:kern w:val="2"/>
             <w:szCs w:val="24"/>
+            <w:lang w:val="en-FI" w:eastAsia="en-FI"/>
             <w14:ligatures w14:val="standardContextual"/>
           </w:rPr>
           <w:tab/>
@@ -2277,7 +2295,7 @@
             <w:noProof/>
             <w:webHidden/>
           </w:rPr>
-          <w:instrText xml:space="preserve"> PAGEREF _Toc161820109 \h </w:instrText>
+          <w:instrText xml:space="preserve"> PAGEREF _Toc162173299 \h </w:instrText>
         </w:r>
         <w:r>
           <w:rPr>
@@ -2317,10 +2335,11 @@
           <w:noProof/>
           <w:kern w:val="2"/>
           <w:szCs w:val="24"/>
+          <w:lang w:val="en-FI" w:eastAsia="en-FI"/>
           <w14:ligatures w14:val="standardContextual"/>
         </w:rPr>
       </w:pPr>
-      <w:hyperlink w:anchor="_Toc161820110" w:history="1">
+      <w:hyperlink w:anchor="_Toc162173300" w:history="1">
         <w:r>
           <w:rPr>
             <w:rStyle w:val="Hyperlink"/>
@@ -2335,6 +2354,7 @@
             <w:noProof/>
             <w:kern w:val="2"/>
             <w:szCs w:val="24"/>
+            <w:lang w:val="en-FI" w:eastAsia="en-FI"/>
             <w14:ligatures w14:val="standardContextual"/>
           </w:rPr>
           <w:tab/>
@@ -2365,7 +2385,7 @@
             <w:noProof/>
             <w:webHidden/>
           </w:rPr>
-          <w:instrText xml:space="preserve"> PAGEREF _Toc161820110 \h </w:instrText>
+          <w:instrText xml:space="preserve"> PAGEREF _Toc162173300 \h </w:instrText>
         </w:r>
         <w:r>
           <w:rPr>
@@ -2405,10 +2425,11 @@
           <w:noProof/>
           <w:kern w:val="2"/>
           <w:szCs w:val="24"/>
+          <w:lang w:val="en-FI" w:eastAsia="en-FI"/>
           <w14:ligatures w14:val="standardContextual"/>
         </w:rPr>
       </w:pPr>
-      <w:hyperlink w:anchor="_Toc161820111" w:history="1">
+      <w:hyperlink w:anchor="_Toc162173301" w:history="1">
         <w:r>
           <w:rPr>
             <w:rStyle w:val="Hyperlink"/>
@@ -2423,6 +2444,7 @@
             <w:noProof/>
             <w:kern w:val="2"/>
             <w:szCs w:val="24"/>
+            <w:lang w:val="en-FI" w:eastAsia="en-FI"/>
             <w14:ligatures w14:val="standardContextual"/>
           </w:rPr>
           <w:tab/>
@@ -2453,7 +2475,7 @@
             <w:noProof/>
             <w:webHidden/>
           </w:rPr>
-          <w:instrText xml:space="preserve"> PAGEREF _Toc161820111 \h </w:instrText>
+          <w:instrText xml:space="preserve"> PAGEREF _Toc162173301 \h </w:instrText>
         </w:r>
         <w:r>
           <w:rPr>
@@ -2493,10 +2515,11 @@
           <w:caps w:val="0"/>
           <w:kern w:val="2"/>
           <w:szCs w:val="24"/>
+          <w:lang w:val="en-FI" w:eastAsia="en-FI"/>
           <w14:ligatures w14:val="standardContextual"/>
         </w:rPr>
       </w:pPr>
-      <w:hyperlink w:anchor="_Toc161820112" w:history="1">
+      <w:hyperlink w:anchor="_Toc162173302" w:history="1">
         <w:r>
           <w:rPr>
             <w:rStyle w:val="Hyperlink"/>
@@ -2510,6 +2533,7 @@
             <w:caps w:val="0"/>
             <w:kern w:val="2"/>
             <w:szCs w:val="24"/>
+            <w:lang w:val="en-FI" w:eastAsia="en-FI"/>
             <w14:ligatures w14:val="standardContextual"/>
           </w:rPr>
           <w:tab/>
@@ -2536,7 +2560,7 @@
           <w:rPr>
             <w:webHidden/>
           </w:rPr>
-          <w:instrText xml:space="preserve"> PAGEREF _Toc161820112 \h </w:instrText>
+          <w:instrText xml:space="preserve"> PAGEREF _Toc162173302 \h </w:instrText>
         </w:r>
         <w:r>
           <w:rPr>
@@ -2572,10 +2596,11 @@
           <w:noProof/>
           <w:kern w:val="2"/>
           <w:szCs w:val="24"/>
+          <w:lang w:val="en-FI" w:eastAsia="en-FI"/>
           <w14:ligatures w14:val="standardContextual"/>
         </w:rPr>
       </w:pPr>
-      <w:hyperlink w:anchor="_Toc161820113" w:history="1">
+      <w:hyperlink w:anchor="_Toc162173303" w:history="1">
         <w:r>
           <w:rPr>
             <w:rStyle w:val="Hyperlink"/>
@@ -2590,6 +2615,7 @@
             <w:noProof/>
             <w:kern w:val="2"/>
             <w:szCs w:val="24"/>
+            <w:lang w:val="en-FI" w:eastAsia="en-FI"/>
             <w14:ligatures w14:val="standardContextual"/>
           </w:rPr>
           <w:tab/>
@@ -2620,7 +2646,7 @@
             <w:noProof/>
             <w:webHidden/>
           </w:rPr>
-          <w:instrText xml:space="preserve"> PAGEREF _Toc161820113 \h </w:instrText>
+          <w:instrText xml:space="preserve"> PAGEREF _Toc162173303 \h </w:instrText>
         </w:r>
         <w:r>
           <w:rPr>
@@ -2660,10 +2686,11 @@
           <w:noProof/>
           <w:kern w:val="2"/>
           <w:szCs w:val="24"/>
+          <w:lang w:val="en-FI" w:eastAsia="en-FI"/>
           <w14:ligatures w14:val="standardContextual"/>
         </w:rPr>
       </w:pPr>
-      <w:hyperlink w:anchor="_Toc161820114" w:history="1">
+      <w:hyperlink w:anchor="_Toc162173304" w:history="1">
         <w:r>
           <w:rPr>
             <w:rStyle w:val="Hyperlink"/>
@@ -2679,6 +2706,7 @@
             <w:noProof/>
             <w:kern w:val="2"/>
             <w:szCs w:val="24"/>
+            <w:lang w:val="en-FI" w:eastAsia="en-FI"/>
             <w14:ligatures w14:val="standardContextual"/>
           </w:rPr>
           <w:tab/>
@@ -2710,7 +2738,7 @@
             <w:noProof/>
             <w:webHidden/>
           </w:rPr>
-          <w:instrText xml:space="preserve"> PAGEREF _Toc161820114 \h </w:instrText>
+          <w:instrText xml:space="preserve"> PAGEREF _Toc162173304 \h </w:instrText>
         </w:r>
         <w:r>
           <w:rPr>
@@ -2750,10 +2778,11 @@
           <w:noProof/>
           <w:kern w:val="2"/>
           <w:szCs w:val="24"/>
+          <w:lang w:val="en-FI" w:eastAsia="en-FI"/>
           <w14:ligatures w14:val="standardContextual"/>
         </w:rPr>
       </w:pPr>
-      <w:hyperlink w:anchor="_Toc161820115" w:history="1">
+      <w:hyperlink w:anchor="_Toc162173305" w:history="1">
         <w:r>
           <w:rPr>
             <w:rStyle w:val="Hyperlink"/>
@@ -2769,6 +2798,7 @@
             <w:noProof/>
             <w:kern w:val="2"/>
             <w:szCs w:val="24"/>
+            <w:lang w:val="en-FI" w:eastAsia="en-FI"/>
             <w14:ligatures w14:val="standardContextual"/>
           </w:rPr>
           <w:tab/>
@@ -2800,7 +2830,7 @@
             <w:noProof/>
             <w:webHidden/>
           </w:rPr>
-          <w:instrText xml:space="preserve"> PAGEREF _Toc161820115 \h </w:instrText>
+          <w:instrText xml:space="preserve"> PAGEREF _Toc162173305 \h </w:instrText>
         </w:r>
         <w:r>
           <w:rPr>
@@ -2840,16 +2870,25 @@
           <w:noProof/>
           <w:kern w:val="2"/>
           <w:szCs w:val="24"/>
+          <w:lang w:val="en-FI" w:eastAsia="en-FI"/>
           <w14:ligatures w14:val="standardContextual"/>
         </w:rPr>
       </w:pPr>
-      <w:hyperlink w:anchor="_Toc161820116" w:history="1">
+      <w:hyperlink w:anchor="_Toc162173306" w:history="1">
         <w:r>
           <w:rPr>
             <w:rStyle w:val="Hyperlink"/>
             <w:noProof/>
           </w:rPr>
-          <w:t>4.2.2 Connecting to the Data Source</w:t>
+          <w:t>4.2.2 Connecting application to the Data Source</w:t>
+        </w:r>
+        <w:r>
+          <w:rPr>
+            <w:rStyle w:val="Hyperlink"/>
+            <w:bCs/>
+            <w:noProof/>
+          </w:rPr>
+          <w:t>.</w:t>
         </w:r>
         <w:r>
           <w:rPr>
@@ -2870,7 +2909,7 @@
             <w:noProof/>
             <w:webHidden/>
           </w:rPr>
-          <w:instrText xml:space="preserve"> PAGEREF _Toc161820116 \h </w:instrText>
+          <w:instrText xml:space="preserve"> PAGEREF _Toc162173306 \h </w:instrText>
         </w:r>
         <w:r>
           <w:rPr>
@@ -2903,23 +2942,24 @@
     </w:p>
     <w:p>
       <w:pPr>
-        <w:pStyle w:val="TOC2"/>
+        <w:pStyle w:val="TOC3"/>
         <w:rPr>
           <w:rFonts w:asciiTheme="minorHAnsi" w:eastAsiaTheme="minorEastAsia" w:hAnsiTheme="minorHAnsi"/>
           <w:b w:val="0"/>
           <w:noProof/>
           <w:kern w:val="2"/>
           <w:szCs w:val="24"/>
+          <w:lang w:val="en-FI" w:eastAsia="en-FI"/>
           <w14:ligatures w14:val="standardContextual"/>
         </w:rPr>
       </w:pPr>
-      <w:hyperlink w:anchor="_Toc161820117" w:history="1">
+      <w:hyperlink w:anchor="_Toc162173307" w:history="1">
         <w:r>
           <w:rPr>
             <w:rStyle w:val="Hyperlink"/>
             <w:noProof/>
           </w:rPr>
-          <w:t>4.3</w:t>
+          <w:t>4.2.3</w:t>
         </w:r>
         <w:r>
           <w:rPr>
@@ -2928,6 +2968,7 @@
             <w:noProof/>
             <w:kern w:val="2"/>
             <w:szCs w:val="24"/>
+            <w:lang w:val="en-FI" w:eastAsia="en-FI"/>
             <w14:ligatures w14:val="standardContextual"/>
           </w:rPr>
           <w:tab/>
@@ -2937,6 +2978,96 @@
             <w:rStyle w:val="Hyperlink"/>
             <w:noProof/>
           </w:rPr>
+          <w:t>Crafting Components for UI</w:t>
+        </w:r>
+        <w:r>
+          <w:rPr>
+            <w:noProof/>
+            <w:webHidden/>
+          </w:rPr>
+          <w:tab/>
+        </w:r>
+        <w:r>
+          <w:rPr>
+            <w:noProof/>
+            <w:webHidden/>
+          </w:rPr>
+          <w:fldChar w:fldCharType="begin"/>
+        </w:r>
+        <w:r>
+          <w:rPr>
+            <w:noProof/>
+            <w:webHidden/>
+          </w:rPr>
+          <w:instrText xml:space="preserve"> PAGEREF _Toc162173307 \h </w:instrText>
+        </w:r>
+        <w:r>
+          <w:rPr>
+            <w:noProof/>
+            <w:webHidden/>
+          </w:rPr>
+        </w:r>
+        <w:r>
+          <w:rPr>
+            <w:noProof/>
+            <w:webHidden/>
+          </w:rPr>
+          <w:fldChar w:fldCharType="separate"/>
+        </w:r>
+        <w:r>
+          <w:rPr>
+            <w:noProof/>
+            <w:webHidden/>
+          </w:rPr>
+          <w:t>22</w:t>
+        </w:r>
+        <w:r>
+          <w:rPr>
+            <w:noProof/>
+            <w:webHidden/>
+          </w:rPr>
+          <w:fldChar w:fldCharType="end"/>
+        </w:r>
+      </w:hyperlink>
+    </w:p>
+    <w:p>
+      <w:pPr>
+        <w:pStyle w:val="TOC2"/>
+        <w:rPr>
+          <w:rFonts w:asciiTheme="minorHAnsi" w:eastAsiaTheme="minorEastAsia" w:hAnsiTheme="minorHAnsi"/>
+          <w:b w:val="0"/>
+          <w:noProof/>
+          <w:kern w:val="2"/>
+          <w:szCs w:val="24"/>
+          <w:lang w:val="en-FI" w:eastAsia="en-FI"/>
+          <w14:ligatures w14:val="standardContextual"/>
+        </w:rPr>
+      </w:pPr>
+      <w:hyperlink w:anchor="_Toc162173308" w:history="1">
+        <w:r>
+          <w:rPr>
+            <w:rStyle w:val="Hyperlink"/>
+            <w:noProof/>
+          </w:rPr>
+          <w:t>4.3</w:t>
+        </w:r>
+        <w:r>
+          <w:rPr>
+            <w:rFonts w:asciiTheme="minorHAnsi" w:eastAsiaTheme="minorEastAsia" w:hAnsiTheme="minorHAnsi"/>
+            <w:b w:val="0"/>
+            <w:noProof/>
+            <w:kern w:val="2"/>
+            <w:szCs w:val="24"/>
+            <w:lang w:val="en-FI" w:eastAsia="en-FI"/>
+            <w14:ligatures w14:val="standardContextual"/>
+          </w:rPr>
+          <w:tab/>
+        </w:r>
+        <w:r>
+          <w:rPr>
+            <w:rStyle w:val="Hyperlink"/>
+            <w:noProof/>
+          </w:rPr>
           <w:t>Hands-on Demonstration</w:t>
         </w:r>
         <w:r>
@@ -2958,7 +3089,7 @@
             <w:noProof/>
             <w:webHidden/>
           </w:rPr>
-          <w:instrText xml:space="preserve"> PAGEREF _Toc161820117 \h </w:instrText>
+          <w:instrText xml:space="preserve"> PAGEREF _Toc162173308 \h </w:instrText>
         </w:r>
         <w:r>
           <w:rPr>
@@ -2978,7 +3109,7 @@
             <w:noProof/>
             <w:webHidden/>
           </w:rPr>
-          <w:t>20</w:t>
+          <w:t>25</w:t>
         </w:r>
         <w:r>
           <w:rPr>
@@ -2998,10 +3129,11 @@
           <w:caps w:val="0"/>
           <w:kern w:val="2"/>
           <w:szCs w:val="24"/>
+          <w:lang w:val="en-FI" w:eastAsia="en-FI"/>
           <w14:ligatures w14:val="standardContextual"/>
         </w:rPr>
       </w:pPr>
-      <w:hyperlink w:anchor="_Toc161820118" w:history="1">
+      <w:hyperlink w:anchor="_Toc162173309" w:history="1">
         <w:r>
           <w:rPr>
             <w:rStyle w:val="Hyperlink"/>
@@ -3015,6 +3147,7 @@
             <w:caps w:val="0"/>
             <w:kern w:val="2"/>
             <w:szCs w:val="24"/>
+            <w:lang w:val="en-FI" w:eastAsia="en-FI"/>
             <w14:ligatures w14:val="standardContextual"/>
           </w:rPr>
           <w:tab/>
@@ -3041,7 +3174,7 @@
           <w:rPr>
             <w:webHidden/>
           </w:rPr>
-          <w:instrText xml:space="preserve"> PAGEREF _Toc161820118 \h </w:instrText>
+          <w:instrText xml:space="preserve"> PAGEREF _Toc162173309 \h </w:instrText>
         </w:r>
         <w:r>
           <w:rPr>
@@ -3058,7 +3191,7 @@
           <w:rPr>
             <w:webHidden/>
           </w:rPr>
-          <w:t>21</w:t>
+          <w:t>26</w:t>
         </w:r>
         <w:r>
           <w:rPr>
@@ -3077,10 +3210,11 @@
           <w:caps w:val="0"/>
           <w:kern w:val="2"/>
           <w:szCs w:val="24"/>
+          <w:lang w:val="en-FI" w:eastAsia="en-FI"/>
           <w14:ligatures w14:val="standardContextual"/>
         </w:rPr>
       </w:pPr>
-      <w:hyperlink w:anchor="_Toc161820119" w:history="1">
+      <w:hyperlink w:anchor="_Toc162173310" w:history="1">
         <w:r>
           <w:rPr>
             <w:rStyle w:val="Hyperlink"/>
@@ -3094,6 +3228,7 @@
             <w:caps w:val="0"/>
             <w:kern w:val="2"/>
             <w:szCs w:val="24"/>
+            <w:lang w:val="en-FI" w:eastAsia="en-FI"/>
             <w14:ligatures w14:val="standardContextual"/>
           </w:rPr>
           <w:tab/>
@@ -3120,7 +3255,7 @@
           <w:rPr>
             <w:webHidden/>
           </w:rPr>
-          <w:instrText xml:space="preserve"> PAGEREF _Toc161820119 \h </w:instrText>
+          <w:instrText xml:space="preserve"> PAGEREF _Toc162173310 \h </w:instrText>
         </w:r>
         <w:r>
           <w:rPr>
@@ -3137,7 +3272,7 @@
           <w:rPr>
             <w:webHidden/>
           </w:rPr>
-          <w:t>22</w:t>
+          <w:t>27</w:t>
         </w:r>
         <w:r>
           <w:rPr>
@@ -3265,6 +3400,7 @@
           <w:noProof/>
           <w:kern w:val="2"/>
           <w:szCs w:val="24"/>
+          <w:lang w:val="en-FI" w:eastAsia="en-FI"/>
           <w14:ligatures w14:val="standardContextual"/>
         </w:rPr>
       </w:pPr>
@@ -3295,13 +3431,13 @@
         </w:rPr>
         <w:fldChar w:fldCharType="separate"/>
       </w:r>
-      <w:hyperlink w:anchor="_Toc161818865" w:history="1">
+      <w:hyperlink w:anchor="_Toc162173381" w:history="1">
         <w:r>
           <w:rPr>
             <w:rStyle w:val="Hyperlink"/>
             <w:noProof/>
           </w:rPr>
-          <w:t>Figure 1 Blank canvas app layout</w:t>
+          <w:t>Figure 1 Blank canvas app layout.</w:t>
         </w:r>
         <w:r>
           <w:rPr>
@@ -3322,7 +3458,7 @@
             <w:noProof/>
             <w:webHidden/>
           </w:rPr>
-          <w:instrText xml:space="preserve"> PAGEREF _Toc161818865 \h </w:instrText>
+          <w:instrText xml:space="preserve"> PAGEREF _Toc162173381 \h </w:instrText>
         </w:r>
         <w:r>
           <w:rPr>
@@ -3364,16 +3500,17 @@
           <w:noProof/>
           <w:kern w:val="2"/>
           <w:szCs w:val="24"/>
+          <w:lang w:val="en-FI" w:eastAsia="en-FI"/>
           <w14:ligatures w14:val="standardContextual"/>
         </w:rPr>
       </w:pPr>
-      <w:hyperlink w:anchor="_Toc161818866" w:history="1">
+      <w:hyperlink w:anchor="_Toc162173382" w:history="1">
         <w:r>
           <w:rPr>
             <w:rStyle w:val="Hyperlink"/>
             <w:noProof/>
           </w:rPr>
-          <w:t>Figure 2 A dashboard in Model driven layout with different sections (Microsoft)</w:t>
+          <w:t>Figure 2 A dashboard in Model driven layout with different sections (Microsoft).</w:t>
         </w:r>
         <w:r>
           <w:rPr>
@@ -3394,7 +3531,7 @@
             <w:noProof/>
             <w:webHidden/>
           </w:rPr>
-          <w:instrText xml:space="preserve"> PAGEREF _Toc161818866 \h </w:instrText>
+          <w:instrText xml:space="preserve"> PAGEREF _Toc162173382 \h </w:instrText>
         </w:r>
         <w:r>
           <w:rPr>
@@ -3436,16 +3573,17 @@
           <w:noProof/>
           <w:kern w:val="2"/>
           <w:szCs w:val="24"/>
+          <w:lang w:val="en-FI" w:eastAsia="en-FI"/>
           <w14:ligatures w14:val="standardContextual"/>
         </w:rPr>
       </w:pPr>
-      <w:hyperlink w:anchor="_Toc161818867" w:history="1">
+      <w:hyperlink w:anchor="_Toc162173383" w:history="1">
         <w:r>
           <w:rPr>
             <w:rStyle w:val="Hyperlink"/>
             <w:noProof/>
           </w:rPr>
-          <w:t>Figure 3 The landing page of the application that stores First Name, Last Name and Email as an input (Desktop version)</w:t>
+          <w:t>Figure 3 The landing page of the application that stores First Name, Last Name and Email as an input (Desktop version).</w:t>
         </w:r>
         <w:r>
           <w:rPr>
@@ -3466,7 +3604,7 @@
             <w:noProof/>
             <w:webHidden/>
           </w:rPr>
-          <w:instrText xml:space="preserve"> PAGEREF _Toc161818867 \h </w:instrText>
+          <w:instrText xml:space="preserve"> PAGEREF _Toc162173383 \h </w:instrText>
         </w:r>
         <w:r>
           <w:rPr>
@@ -3508,16 +3646,17 @@
           <w:noProof/>
           <w:kern w:val="2"/>
           <w:szCs w:val="24"/>
+          <w:lang w:val="en-FI" w:eastAsia="en-FI"/>
           <w14:ligatures w14:val="standardContextual"/>
         </w:rPr>
       </w:pPr>
-      <w:hyperlink w:anchor="_Toc161818868" w:history="1">
+      <w:hyperlink w:anchor="_Toc162173384" w:history="1">
         <w:r>
           <w:rPr>
             <w:rStyle w:val="Hyperlink"/>
             <w:noProof/>
           </w:rPr>
-          <w:t>Figure 4 Two different responsive versions of the same app for Mobile and Tablet</w:t>
+          <w:t>Figure 4 Two different responsive versions of the same app for Mobile and Tablet.</w:t>
         </w:r>
         <w:r>
           <w:rPr>
@@ -3538,7 +3677,7 @@
             <w:noProof/>
             <w:webHidden/>
           </w:rPr>
-          <w:instrText xml:space="preserve"> PAGEREF _Toc161818868 \h </w:instrText>
+          <w:instrText xml:space="preserve"> PAGEREF _Toc162173384 \h </w:instrText>
         </w:r>
         <w:r>
           <w:rPr>
@@ -3559,6 +3698,736 @@
             <w:webHidden/>
           </w:rPr>
           <w:t>15</w:t>
+        </w:r>
+        <w:r>
+          <w:rPr>
+            <w:noProof/>
+            <w:webHidden/>
+          </w:rPr>
+          <w:fldChar w:fldCharType="end"/>
+        </w:r>
+      </w:hyperlink>
+    </w:p>
+    <w:p>
+      <w:pPr>
+        <w:pStyle w:val="TableofFigures"/>
+        <w:tabs>
+          <w:tab w:val="right" w:leader="dot" w:pos="9911"/>
+        </w:tabs>
+        <w:rPr>
+          <w:rFonts w:asciiTheme="minorHAnsi" w:eastAsiaTheme="minorEastAsia" w:hAnsiTheme="minorHAnsi"/>
+          <w:noProof/>
+          <w:kern w:val="2"/>
+          <w:szCs w:val="24"/>
+          <w:lang w:val="en-FI" w:eastAsia="en-FI"/>
+          <w14:ligatures w14:val="standardContextual"/>
+        </w:rPr>
+      </w:pPr>
+      <w:hyperlink w:anchor="_Toc162173385" w:history="1">
+        <w:r>
+          <w:rPr>
+            <w:rStyle w:val="Hyperlink"/>
+            <w:noProof/>
+          </w:rPr>
+          <w:t>Figure 5 New application options to create.</w:t>
+        </w:r>
+        <w:r>
+          <w:rPr>
+            <w:noProof/>
+            <w:webHidden/>
+          </w:rPr>
+          <w:tab/>
+        </w:r>
+        <w:r>
+          <w:rPr>
+            <w:noProof/>
+            <w:webHidden/>
+          </w:rPr>
+          <w:fldChar w:fldCharType="begin"/>
+        </w:r>
+        <w:r>
+          <w:rPr>
+            <w:noProof/>
+            <w:webHidden/>
+          </w:rPr>
+          <w:instrText xml:space="preserve"> PAGEREF _Toc162173385 \h </w:instrText>
+        </w:r>
+        <w:r>
+          <w:rPr>
+            <w:noProof/>
+            <w:webHidden/>
+          </w:rPr>
+        </w:r>
+        <w:r>
+          <w:rPr>
+            <w:noProof/>
+            <w:webHidden/>
+          </w:rPr>
+          <w:fldChar w:fldCharType="separate"/>
+        </w:r>
+        <w:r>
+          <w:rPr>
+            <w:noProof/>
+            <w:webHidden/>
+          </w:rPr>
+          <w:t>17</w:t>
+        </w:r>
+        <w:r>
+          <w:rPr>
+            <w:noProof/>
+            <w:webHidden/>
+          </w:rPr>
+          <w:fldChar w:fldCharType="end"/>
+        </w:r>
+      </w:hyperlink>
+    </w:p>
+    <w:p>
+      <w:pPr>
+        <w:pStyle w:val="TableofFigures"/>
+        <w:tabs>
+          <w:tab w:val="right" w:leader="dot" w:pos="9911"/>
+        </w:tabs>
+        <w:rPr>
+          <w:rFonts w:asciiTheme="minorHAnsi" w:eastAsiaTheme="minorEastAsia" w:hAnsiTheme="minorHAnsi"/>
+          <w:noProof/>
+          <w:kern w:val="2"/>
+          <w:szCs w:val="24"/>
+          <w:lang w:val="en-FI" w:eastAsia="en-FI"/>
+          <w14:ligatures w14:val="standardContextual"/>
+        </w:rPr>
+      </w:pPr>
+      <w:hyperlink w:anchor="_Toc162173386" w:history="1">
+        <w:r>
+          <w:rPr>
+            <w:rStyle w:val="Hyperlink"/>
+            <w:noProof/>
+          </w:rPr>
+          <w:t>Figure 6 Options for different types of applications.</w:t>
+        </w:r>
+        <w:r>
+          <w:rPr>
+            <w:noProof/>
+            <w:webHidden/>
+          </w:rPr>
+          <w:tab/>
+        </w:r>
+        <w:r>
+          <w:rPr>
+            <w:noProof/>
+            <w:webHidden/>
+          </w:rPr>
+          <w:fldChar w:fldCharType="begin"/>
+        </w:r>
+        <w:r>
+          <w:rPr>
+            <w:noProof/>
+            <w:webHidden/>
+          </w:rPr>
+          <w:instrText xml:space="preserve"> PAGEREF _Toc162173386 \h </w:instrText>
+        </w:r>
+        <w:r>
+          <w:rPr>
+            <w:noProof/>
+            <w:webHidden/>
+          </w:rPr>
+        </w:r>
+        <w:r>
+          <w:rPr>
+            <w:noProof/>
+            <w:webHidden/>
+          </w:rPr>
+          <w:fldChar w:fldCharType="separate"/>
+        </w:r>
+        <w:r>
+          <w:rPr>
+            <w:noProof/>
+            <w:webHidden/>
+          </w:rPr>
+          <w:t>18</w:t>
+        </w:r>
+        <w:r>
+          <w:rPr>
+            <w:noProof/>
+            <w:webHidden/>
+          </w:rPr>
+          <w:fldChar w:fldCharType="end"/>
+        </w:r>
+      </w:hyperlink>
+    </w:p>
+    <w:p>
+      <w:pPr>
+        <w:pStyle w:val="TableofFigures"/>
+        <w:tabs>
+          <w:tab w:val="right" w:leader="dot" w:pos="9911"/>
+        </w:tabs>
+        <w:rPr>
+          <w:rFonts w:asciiTheme="minorHAnsi" w:eastAsiaTheme="minorEastAsia" w:hAnsiTheme="minorHAnsi"/>
+          <w:noProof/>
+          <w:kern w:val="2"/>
+          <w:szCs w:val="24"/>
+          <w:lang w:val="en-FI" w:eastAsia="en-FI"/>
+          <w14:ligatures w14:val="standardContextual"/>
+        </w:rPr>
+      </w:pPr>
+      <w:hyperlink w:anchor="_Toc162173387" w:history="1">
+        <w:r>
+          <w:rPr>
+            <w:rStyle w:val="Hyperlink"/>
+            <w:noProof/>
+          </w:rPr>
+          <w:t>Figure 7 Naming the application.</w:t>
+        </w:r>
+        <w:r>
+          <w:rPr>
+            <w:noProof/>
+            <w:webHidden/>
+          </w:rPr>
+          <w:tab/>
+        </w:r>
+        <w:r>
+          <w:rPr>
+            <w:noProof/>
+            <w:webHidden/>
+          </w:rPr>
+          <w:fldChar w:fldCharType="begin"/>
+        </w:r>
+        <w:r>
+          <w:rPr>
+            <w:noProof/>
+            <w:webHidden/>
+          </w:rPr>
+          <w:instrText xml:space="preserve"> PAGEREF _Toc162173387 \h </w:instrText>
+        </w:r>
+        <w:r>
+          <w:rPr>
+            <w:noProof/>
+            <w:webHidden/>
+          </w:rPr>
+        </w:r>
+        <w:r>
+          <w:rPr>
+            <w:noProof/>
+            <w:webHidden/>
+          </w:rPr>
+          <w:fldChar w:fldCharType="separate"/>
+        </w:r>
+        <w:r>
+          <w:rPr>
+            <w:noProof/>
+            <w:webHidden/>
+          </w:rPr>
+          <w:t>18</w:t>
+        </w:r>
+        <w:r>
+          <w:rPr>
+            <w:noProof/>
+            <w:webHidden/>
+          </w:rPr>
+          <w:fldChar w:fldCharType="end"/>
+        </w:r>
+      </w:hyperlink>
+    </w:p>
+    <w:p>
+      <w:pPr>
+        <w:pStyle w:val="TableofFigures"/>
+        <w:tabs>
+          <w:tab w:val="right" w:leader="dot" w:pos="9911"/>
+        </w:tabs>
+        <w:rPr>
+          <w:rFonts w:asciiTheme="minorHAnsi" w:eastAsiaTheme="minorEastAsia" w:hAnsiTheme="minorHAnsi"/>
+          <w:noProof/>
+          <w:kern w:val="2"/>
+          <w:szCs w:val="24"/>
+          <w:lang w:val="en-FI" w:eastAsia="en-FI"/>
+          <w14:ligatures w14:val="standardContextual"/>
+        </w:rPr>
+      </w:pPr>
+      <w:hyperlink w:anchor="_Toc162173388" w:history="1">
+        <w:r>
+          <w:rPr>
+            <w:rStyle w:val="Hyperlink"/>
+            <w:noProof/>
+          </w:rPr>
+          <w:t>Figure 8 Excel table where the data is stored</w:t>
+        </w:r>
+        <w:r>
+          <w:rPr>
+            <w:noProof/>
+            <w:webHidden/>
+          </w:rPr>
+          <w:tab/>
+        </w:r>
+        <w:r>
+          <w:rPr>
+            <w:noProof/>
+            <w:webHidden/>
+          </w:rPr>
+          <w:fldChar w:fldCharType="begin"/>
+        </w:r>
+        <w:r>
+          <w:rPr>
+            <w:noProof/>
+            <w:webHidden/>
+          </w:rPr>
+          <w:instrText xml:space="preserve"> PAGEREF _Toc162173388 \h </w:instrText>
+        </w:r>
+        <w:r>
+          <w:rPr>
+            <w:noProof/>
+            <w:webHidden/>
+          </w:rPr>
+        </w:r>
+        <w:r>
+          <w:rPr>
+            <w:noProof/>
+            <w:webHidden/>
+          </w:rPr>
+          <w:fldChar w:fldCharType="separate"/>
+        </w:r>
+        <w:r>
+          <w:rPr>
+            <w:noProof/>
+            <w:webHidden/>
+          </w:rPr>
+          <w:t>19</w:t>
+        </w:r>
+        <w:r>
+          <w:rPr>
+            <w:noProof/>
+            <w:webHidden/>
+          </w:rPr>
+          <w:fldChar w:fldCharType="end"/>
+        </w:r>
+      </w:hyperlink>
+    </w:p>
+    <w:p>
+      <w:pPr>
+        <w:pStyle w:val="TableofFigures"/>
+        <w:tabs>
+          <w:tab w:val="right" w:leader="dot" w:pos="9911"/>
+        </w:tabs>
+        <w:rPr>
+          <w:rFonts w:asciiTheme="minorHAnsi" w:eastAsiaTheme="minorEastAsia" w:hAnsiTheme="minorHAnsi"/>
+          <w:noProof/>
+          <w:kern w:val="2"/>
+          <w:szCs w:val="24"/>
+          <w:lang w:val="en-FI" w:eastAsia="en-FI"/>
+          <w14:ligatures w14:val="standardContextual"/>
+        </w:rPr>
+      </w:pPr>
+      <w:hyperlink w:anchor="_Toc162173389" w:history="1">
+        <w:r>
+          <w:rPr>
+            <w:rStyle w:val="Hyperlink"/>
+            <w:noProof/>
+          </w:rPr>
+          <w:t>Figure 9 Selecting OneDrive for Business for data source.</w:t>
+        </w:r>
+        <w:r>
+          <w:rPr>
+            <w:noProof/>
+            <w:webHidden/>
+          </w:rPr>
+          <w:tab/>
+        </w:r>
+        <w:r>
+          <w:rPr>
+            <w:noProof/>
+            <w:webHidden/>
+          </w:rPr>
+          <w:fldChar w:fldCharType="begin"/>
+        </w:r>
+        <w:r>
+          <w:rPr>
+            <w:noProof/>
+            <w:webHidden/>
+          </w:rPr>
+          <w:instrText xml:space="preserve"> PAGEREF _Toc162173389 \h </w:instrText>
+        </w:r>
+        <w:r>
+          <w:rPr>
+            <w:noProof/>
+            <w:webHidden/>
+          </w:rPr>
+        </w:r>
+        <w:r>
+          <w:rPr>
+            <w:noProof/>
+            <w:webHidden/>
+          </w:rPr>
+          <w:fldChar w:fldCharType="separate"/>
+        </w:r>
+        <w:r>
+          <w:rPr>
+            <w:noProof/>
+            <w:webHidden/>
+          </w:rPr>
+          <w:t>20</w:t>
+        </w:r>
+        <w:r>
+          <w:rPr>
+            <w:noProof/>
+            <w:webHidden/>
+          </w:rPr>
+          <w:fldChar w:fldCharType="end"/>
+        </w:r>
+      </w:hyperlink>
+    </w:p>
+    <w:p>
+      <w:pPr>
+        <w:pStyle w:val="TableofFigures"/>
+        <w:tabs>
+          <w:tab w:val="right" w:leader="dot" w:pos="9911"/>
+        </w:tabs>
+        <w:rPr>
+          <w:rFonts w:asciiTheme="minorHAnsi" w:eastAsiaTheme="minorEastAsia" w:hAnsiTheme="minorHAnsi"/>
+          <w:noProof/>
+          <w:kern w:val="2"/>
+          <w:szCs w:val="24"/>
+          <w:lang w:val="en-FI" w:eastAsia="en-FI"/>
+          <w14:ligatures w14:val="standardContextual"/>
+        </w:rPr>
+      </w:pPr>
+      <w:hyperlink w:anchor="_Toc162173390" w:history="1">
+        <w:r>
+          <w:rPr>
+            <w:rStyle w:val="Hyperlink"/>
+            <w:noProof/>
+          </w:rPr>
+          <w:t>Figure 10 selecting the table from the excel file to store the data from PowerApps.</w:t>
+        </w:r>
+        <w:r>
+          <w:rPr>
+            <w:noProof/>
+            <w:webHidden/>
+          </w:rPr>
+          <w:tab/>
+        </w:r>
+        <w:r>
+          <w:rPr>
+            <w:noProof/>
+            <w:webHidden/>
+          </w:rPr>
+          <w:fldChar w:fldCharType="begin"/>
+        </w:r>
+        <w:r>
+          <w:rPr>
+            <w:noProof/>
+            <w:webHidden/>
+          </w:rPr>
+          <w:instrText xml:space="preserve"> PAGEREF _Toc162173390 \h </w:instrText>
+        </w:r>
+        <w:r>
+          <w:rPr>
+            <w:noProof/>
+            <w:webHidden/>
+          </w:rPr>
+        </w:r>
+        <w:r>
+          <w:rPr>
+            <w:noProof/>
+            <w:webHidden/>
+          </w:rPr>
+          <w:fldChar w:fldCharType="separate"/>
+        </w:r>
+        <w:r>
+          <w:rPr>
+            <w:noProof/>
+            <w:webHidden/>
+          </w:rPr>
+          <w:t>21</w:t>
+        </w:r>
+        <w:r>
+          <w:rPr>
+            <w:noProof/>
+            <w:webHidden/>
+          </w:rPr>
+          <w:fldChar w:fldCharType="end"/>
+        </w:r>
+      </w:hyperlink>
+    </w:p>
+    <w:p>
+      <w:pPr>
+        <w:pStyle w:val="TableofFigures"/>
+        <w:tabs>
+          <w:tab w:val="right" w:leader="dot" w:pos="9911"/>
+        </w:tabs>
+        <w:rPr>
+          <w:rFonts w:asciiTheme="minorHAnsi" w:eastAsiaTheme="minorEastAsia" w:hAnsiTheme="minorHAnsi"/>
+          <w:noProof/>
+          <w:kern w:val="2"/>
+          <w:szCs w:val="24"/>
+          <w:lang w:val="en-FI" w:eastAsia="en-FI"/>
+          <w14:ligatures w14:val="standardContextual"/>
+        </w:rPr>
+      </w:pPr>
+      <w:hyperlink w:anchor="_Toc162173391" w:history="1">
+        <w:r>
+          <w:rPr>
+            <w:rStyle w:val="Hyperlink"/>
+            <w:noProof/>
+          </w:rPr>
+          <w:t>Figure 11 changing display setting to work with responsive designs.</w:t>
+        </w:r>
+        <w:r>
+          <w:rPr>
+            <w:noProof/>
+            <w:webHidden/>
+          </w:rPr>
+          <w:tab/>
+        </w:r>
+        <w:r>
+          <w:rPr>
+            <w:noProof/>
+            <w:webHidden/>
+          </w:rPr>
+          <w:fldChar w:fldCharType="begin"/>
+        </w:r>
+        <w:r>
+          <w:rPr>
+            <w:noProof/>
+            <w:webHidden/>
+          </w:rPr>
+          <w:instrText xml:space="preserve"> PAGEREF _Toc162173391 \h </w:instrText>
+        </w:r>
+        <w:r>
+          <w:rPr>
+            <w:noProof/>
+            <w:webHidden/>
+          </w:rPr>
+        </w:r>
+        <w:r>
+          <w:rPr>
+            <w:noProof/>
+            <w:webHidden/>
+          </w:rPr>
+          <w:fldChar w:fldCharType="separate"/>
+        </w:r>
+        <w:r>
+          <w:rPr>
+            <w:noProof/>
+            <w:webHidden/>
+          </w:rPr>
+          <w:t>22</w:t>
+        </w:r>
+        <w:r>
+          <w:rPr>
+            <w:noProof/>
+            <w:webHidden/>
+          </w:rPr>
+          <w:fldChar w:fldCharType="end"/>
+        </w:r>
+      </w:hyperlink>
+    </w:p>
+    <w:p>
+      <w:pPr>
+        <w:pStyle w:val="TableofFigures"/>
+        <w:tabs>
+          <w:tab w:val="right" w:leader="dot" w:pos="9911"/>
+        </w:tabs>
+        <w:rPr>
+          <w:rFonts w:asciiTheme="minorHAnsi" w:eastAsiaTheme="minorEastAsia" w:hAnsiTheme="minorHAnsi"/>
+          <w:noProof/>
+          <w:kern w:val="2"/>
+          <w:szCs w:val="24"/>
+          <w:lang w:val="en-FI" w:eastAsia="en-FI"/>
+          <w14:ligatures w14:val="standardContextual"/>
+        </w:rPr>
+      </w:pPr>
+      <w:hyperlink w:anchor="_Toc162173392" w:history="1">
+        <w:r>
+          <w:rPr>
+            <w:rStyle w:val="Hyperlink"/>
+            <w:noProof/>
+          </w:rPr>
+          <w:t>Figure 12 The CONTINUE button is deactivated unless all the fields are correctly given.</w:t>
+        </w:r>
+        <w:r>
+          <w:rPr>
+            <w:noProof/>
+            <w:webHidden/>
+          </w:rPr>
+          <w:tab/>
+        </w:r>
+        <w:r>
+          <w:rPr>
+            <w:noProof/>
+            <w:webHidden/>
+          </w:rPr>
+          <w:fldChar w:fldCharType="begin"/>
+        </w:r>
+        <w:r>
+          <w:rPr>
+            <w:noProof/>
+            <w:webHidden/>
+          </w:rPr>
+          <w:instrText xml:space="preserve"> PAGEREF _Toc162173392 \h </w:instrText>
+        </w:r>
+        <w:r>
+          <w:rPr>
+            <w:noProof/>
+            <w:webHidden/>
+          </w:rPr>
+        </w:r>
+        <w:r>
+          <w:rPr>
+            <w:noProof/>
+            <w:webHidden/>
+          </w:rPr>
+          <w:fldChar w:fldCharType="separate"/>
+        </w:r>
+        <w:r>
+          <w:rPr>
+            <w:noProof/>
+            <w:webHidden/>
+          </w:rPr>
+          <w:t>23</w:t>
+        </w:r>
+        <w:r>
+          <w:rPr>
+            <w:noProof/>
+            <w:webHidden/>
+          </w:rPr>
+          <w:fldChar w:fldCharType="end"/>
+        </w:r>
+      </w:hyperlink>
+    </w:p>
+    <w:p>
+      <w:pPr>
+        <w:pStyle w:val="TableofFigures"/>
+        <w:tabs>
+          <w:tab w:val="right" w:leader="dot" w:pos="9911"/>
+        </w:tabs>
+        <w:rPr>
+          <w:rFonts w:asciiTheme="minorHAnsi" w:eastAsiaTheme="minorEastAsia" w:hAnsiTheme="minorHAnsi"/>
+          <w:noProof/>
+          <w:kern w:val="2"/>
+          <w:szCs w:val="24"/>
+          <w:lang w:val="en-FI" w:eastAsia="en-FI"/>
+          <w14:ligatures w14:val="standardContextual"/>
+        </w:rPr>
+      </w:pPr>
+      <w:hyperlink w:anchor="_Toc162173393" w:history="1">
+        <w:r>
+          <w:rPr>
+            <w:rStyle w:val="Hyperlink"/>
+            <w:noProof/>
+          </w:rPr>
+          <w:t>Figure 13 The CONTINUE button activates when all fields are in correct format.</w:t>
+        </w:r>
+        <w:r>
+          <w:rPr>
+            <w:noProof/>
+            <w:webHidden/>
+          </w:rPr>
+          <w:tab/>
+        </w:r>
+        <w:r>
+          <w:rPr>
+            <w:noProof/>
+            <w:webHidden/>
+          </w:rPr>
+          <w:fldChar w:fldCharType="begin"/>
+        </w:r>
+        <w:r>
+          <w:rPr>
+            <w:noProof/>
+            <w:webHidden/>
+          </w:rPr>
+          <w:instrText xml:space="preserve"> PAGEREF _Toc162173393 \h </w:instrText>
+        </w:r>
+        <w:r>
+          <w:rPr>
+            <w:noProof/>
+            <w:webHidden/>
+          </w:rPr>
+        </w:r>
+        <w:r>
+          <w:rPr>
+            <w:noProof/>
+            <w:webHidden/>
+          </w:rPr>
+          <w:fldChar w:fldCharType="separate"/>
+        </w:r>
+        <w:r>
+          <w:rPr>
+            <w:noProof/>
+            <w:webHidden/>
+          </w:rPr>
+          <w:t>23</w:t>
+        </w:r>
+        <w:r>
+          <w:rPr>
+            <w:noProof/>
+            <w:webHidden/>
+          </w:rPr>
+          <w:fldChar w:fldCharType="end"/>
+        </w:r>
+      </w:hyperlink>
+    </w:p>
+    <w:p>
+      <w:pPr>
+        <w:pStyle w:val="TableofFigures"/>
+        <w:tabs>
+          <w:tab w:val="right" w:leader="dot" w:pos="9911"/>
+        </w:tabs>
+        <w:rPr>
+          <w:rFonts w:asciiTheme="minorHAnsi" w:eastAsiaTheme="minorEastAsia" w:hAnsiTheme="minorHAnsi"/>
+          <w:noProof/>
+          <w:kern w:val="2"/>
+          <w:szCs w:val="24"/>
+          <w:lang w:val="en-FI" w:eastAsia="en-FI"/>
+          <w14:ligatures w14:val="standardContextual"/>
+        </w:rPr>
+      </w:pPr>
+      <w:hyperlink w:anchor="_Toc162173394" w:history="1">
+        <w:r>
+          <w:rPr>
+            <w:rStyle w:val="Hyperlink"/>
+            <w:noProof/>
+          </w:rPr>
+          <w:t>Figure 14 Code to check if all input fields have valid inputs.</w:t>
+        </w:r>
+        <w:r>
+          <w:rPr>
+            <w:noProof/>
+            <w:webHidden/>
+          </w:rPr>
+          <w:tab/>
+        </w:r>
+        <w:r>
+          <w:rPr>
+            <w:noProof/>
+            <w:webHidden/>
+          </w:rPr>
+          <w:fldChar w:fldCharType="begin"/>
+        </w:r>
+        <w:r>
+          <w:rPr>
+            <w:noProof/>
+            <w:webHidden/>
+          </w:rPr>
+          <w:instrText xml:space="preserve"> PAGEREF _Toc162173394 \h </w:instrText>
+        </w:r>
+        <w:r>
+          <w:rPr>
+            <w:noProof/>
+            <w:webHidden/>
+          </w:rPr>
+        </w:r>
+        <w:r>
+          <w:rPr>
+            <w:noProof/>
+            <w:webHidden/>
+          </w:rPr>
+          <w:fldChar w:fldCharType="separate"/>
+        </w:r>
+        <w:r>
+          <w:rPr>
+            <w:noProof/>
+            <w:webHidden/>
+          </w:rPr>
+          <w:t>23</w:t>
         </w:r>
         <w:r>
           <w:rPr>
@@ -3606,14 +4475,14 @@
         <w:jc w:val="left"/>
       </w:pPr>
       <w:bookmarkStart w:id="0" w:name="_Toc434416060"/>
-      <w:bookmarkStart w:id="1" w:name="_Toc161820101"/>
-      <w:bookmarkStart w:id="2" w:name="_Toc40863882"/>
+      <w:bookmarkStart w:id="1" w:name="_Toc40863882"/>
+      <w:bookmarkStart w:id="2" w:name="_Toc162173291"/>
       <w:r>
         <w:lastRenderedPageBreak/>
         <w:t>INTRODUCTION</w:t>
       </w:r>
       <w:bookmarkEnd w:id="0"/>
-      <w:bookmarkEnd w:id="1"/>
+      <w:bookmarkEnd w:id="2"/>
     </w:p>
     <w:p/>
     <w:p/>
@@ -3793,7 +4662,7 @@
         </w:rPr>
       </w:pPr>
     </w:p>
-    <w:bookmarkEnd w:id="2"/>
+    <w:bookmarkEnd w:id="1"/>
     <w:p>
       <w:pPr>
         <w:spacing w:line="360" w:lineRule="auto"/>
@@ -3879,7 +4748,7 @@
         <w:pStyle w:val="Heading1"/>
         <w:jc w:val="left"/>
       </w:pPr>
-      <w:bookmarkStart w:id="3" w:name="_Toc161820102"/>
+      <w:bookmarkStart w:id="3" w:name="_Toc162173292"/>
       <w:r>
         <w:lastRenderedPageBreak/>
         <w:t>Low-code and no-code development</w:t>
@@ -3970,7 +4839,7 @@
       <w:pPr>
         <w:pStyle w:val="Heading2"/>
       </w:pPr>
-      <w:bookmarkStart w:id="4" w:name="_Toc161820103"/>
+      <w:bookmarkStart w:id="4" w:name="_Toc162173293"/>
       <w:r>
         <w:lastRenderedPageBreak/>
         <w:t>Evolution of Development Approaches</w:t>
@@ -4079,7 +4948,7 @@
       <w:pPr>
         <w:pStyle w:val="Heading2"/>
       </w:pPr>
-      <w:bookmarkStart w:id="5" w:name="_Toc161820104"/>
+      <w:bookmarkStart w:id="5" w:name="_Toc162173294"/>
       <w:r>
         <w:lastRenderedPageBreak/>
         <w:t>Essentials</w:t>
@@ -4502,13 +5371,13 @@
         <w:pStyle w:val="Heading1"/>
         <w:jc w:val="left"/>
       </w:pPr>
-      <w:bookmarkStart w:id="6" w:name="_Toc161820105"/>
-      <w:bookmarkStart w:id="7" w:name="_Hlk50540170"/>
+      <w:bookmarkStart w:id="6" w:name="_Hlk50540170"/>
+      <w:bookmarkStart w:id="7" w:name="_Toc162173295"/>
       <w:r>
         <w:lastRenderedPageBreak/>
         <w:t>Powerapps fundamentals</w:t>
       </w:r>
-      <w:bookmarkEnd w:id="6"/>
+      <w:bookmarkEnd w:id="7"/>
     </w:p>
     <w:p>
       <w:pPr>
@@ -4637,7 +5506,7 @@
       <w:pPr>
         <w:pStyle w:val="Heading2"/>
       </w:pPr>
-      <w:bookmarkStart w:id="8" w:name="_Toc161820106"/>
+      <w:bookmarkStart w:id="8" w:name="_Toc162173296"/>
       <w:r>
         <w:lastRenderedPageBreak/>
         <w:t>Key Features</w:t>
@@ -4721,7 +5590,7 @@
       <w:pPr>
         <w:pStyle w:val="Heading2"/>
       </w:pPr>
-      <w:bookmarkStart w:id="9" w:name="_Toc161820107"/>
+      <w:bookmarkStart w:id="9" w:name="_Toc162173297"/>
       <w:r>
         <w:lastRenderedPageBreak/>
         <w:t xml:space="preserve">Application </w:t>
@@ -4765,7 +5634,7 @@
       <w:pPr>
         <w:pStyle w:val="Heading3"/>
       </w:pPr>
-      <w:bookmarkStart w:id="10" w:name="_Toc161820108"/>
+      <w:bookmarkStart w:id="10" w:name="_Toc162173298"/>
       <w:r>
         <w:lastRenderedPageBreak/>
         <w:t>Canvas Apps</w:t>
@@ -4891,7 +5760,7 @@
       <w:pPr>
         <w:pStyle w:val="Caption"/>
       </w:pPr>
-      <w:bookmarkStart w:id="12" w:name="_Toc161818865"/>
+      <w:bookmarkStart w:id="12" w:name="_Toc162173381"/>
       <w:r>
         <w:t xml:space="preserve">Figure </w:t>
       </w:r>
@@ -4916,10 +5785,10 @@
       <w:r>
         <w:t xml:space="preserve"> Blank canvas app layout</w:t>
       </w:r>
+      <w:r>
+        <w:t>.</w:t>
+      </w:r>
       <w:bookmarkEnd w:id="12"/>
-      <w:r>
-        <w:t>.</w:t>
-      </w:r>
     </w:p>
     <w:p>
       <w:pPr>
@@ -4941,7 +5810,7 @@
       <w:pPr>
         <w:pStyle w:val="Heading3"/>
       </w:pPr>
-      <w:bookmarkStart w:id="13" w:name="_Toc161820109"/>
+      <w:bookmarkStart w:id="13" w:name="_Toc162173299"/>
       <w:r>
         <w:lastRenderedPageBreak/>
         <w:t>Model-Driven Apps</w:t>
@@ -5048,7 +5917,7 @@
       <w:pPr>
         <w:pStyle w:val="Caption"/>
       </w:pPr>
-      <w:bookmarkStart w:id="14" w:name="_Toc161818866"/>
+      <w:bookmarkStart w:id="14" w:name="_Toc162173382"/>
       <w:r>
         <w:t xml:space="preserve">Figure </w:t>
       </w:r>
@@ -5073,10 +5942,10 @@
       <w:r>
         <w:t xml:space="preserve"> A dashboard in Model driven layout with different sections (Microsoft)</w:t>
       </w:r>
+      <w:r>
+        <w:t>.</w:t>
+      </w:r>
       <w:bookmarkEnd w:id="14"/>
-      <w:r>
-        <w:t>.</w:t>
-      </w:r>
     </w:p>
     <w:p>
       <w:pPr>
@@ -5098,7 +5967,7 @@
       <w:pPr>
         <w:pStyle w:val="Heading3"/>
       </w:pPr>
-      <w:bookmarkStart w:id="15" w:name="_Toc161820110"/>
+      <w:bookmarkStart w:id="15" w:name="_Toc162173300"/>
       <w:r>
         <w:lastRenderedPageBreak/>
         <w:t>Web Portal</w:t>
@@ -5179,7 +6048,7 @@
       <w:pPr>
         <w:pStyle w:val="Heading2"/>
       </w:pPr>
-      <w:bookmarkStart w:id="16" w:name="_Toc161820111"/>
+      <w:bookmarkStart w:id="16" w:name="_Toc162173301"/>
       <w:r>
         <w:lastRenderedPageBreak/>
         <w:t>Merits and Demerits</w:t>
@@ -5253,8 +6122,8 @@
       <w:pPr>
         <w:pStyle w:val="Heading1"/>
       </w:pPr>
-      <w:bookmarkStart w:id="18" w:name="_Toc161820112"/>
-      <w:bookmarkEnd w:id="7"/>
+      <w:bookmarkStart w:id="18" w:name="_Toc162173302"/>
+      <w:bookmarkEnd w:id="6"/>
       <w:bookmarkEnd w:id="17"/>
       <w:r>
         <w:lastRenderedPageBreak/>
@@ -5302,7 +6171,7 @@
       <w:pPr>
         <w:pStyle w:val="Heading2"/>
       </w:pPr>
-      <w:bookmarkStart w:id="19" w:name="_Toc161820113"/>
+      <w:bookmarkStart w:id="19" w:name="_Toc162173303"/>
       <w:r>
         <w:lastRenderedPageBreak/>
         <w:t>Requirement Analysis</w:t>
@@ -5434,7 +6303,7 @@
       <w:pPr>
         <w:pStyle w:val="Caption"/>
       </w:pPr>
-      <w:bookmarkStart w:id="20" w:name="_Toc161818867"/>
+      <w:bookmarkStart w:id="20" w:name="_Toc162173383"/>
       <w:r>
         <w:t xml:space="preserve">Figure </w:t>
       </w:r>
@@ -5459,10 +6328,10 @@
       <w:r>
         <w:t xml:space="preserve"> The landing page of the application that stores First Name, Last Name and Email as an input (Desktop version)</w:t>
       </w:r>
+      <w:r>
+        <w:t>.</w:t>
+      </w:r>
       <w:bookmarkEnd w:id="20"/>
-      <w:r>
-        <w:t>.</w:t>
-      </w:r>
     </w:p>
     <w:p>
       <w:pPr>
@@ -5655,7 +6524,7 @@
       <w:pPr>
         <w:pStyle w:val="Caption"/>
       </w:pPr>
-      <w:bookmarkStart w:id="21" w:name="_Toc161818868"/>
+      <w:bookmarkStart w:id="21" w:name="_Toc162173384"/>
       <w:r>
         <w:t xml:space="preserve">Figure </w:t>
       </w:r>
@@ -5692,10 +6561,10 @@
       <w:r>
         <w:t xml:space="preserve"> of the same app for Mobile and Tablet</w:t>
       </w:r>
+      <w:r>
+        <w:t>.</w:t>
+      </w:r>
       <w:bookmarkEnd w:id="21"/>
-      <w:r>
-        <w:t>.</w:t>
-      </w:r>
     </w:p>
     <w:p>
       <w:pPr>
@@ -5744,7 +6613,7 @@
           <w:lang w:val="fr-FR"/>
         </w:rPr>
       </w:pPr>
-      <w:bookmarkStart w:id="22" w:name="_Toc161820114"/>
+      <w:bookmarkStart w:id="22" w:name="_Toc162173304"/>
       <w:proofErr w:type="spellStart"/>
       <w:r>
         <w:rPr>
@@ -5801,7 +6670,7 @@
           <w:lang w:val="fr-FR"/>
         </w:rPr>
       </w:pPr>
-      <w:bookmarkStart w:id="23" w:name="_Toc161820115"/>
+      <w:bookmarkStart w:id="23" w:name="_Toc162173305"/>
       <w:proofErr w:type="spellStart"/>
       <w:r>
         <w:rPr>
@@ -5905,6 +6774,7 @@
       <w:pPr>
         <w:pStyle w:val="Caption"/>
       </w:pPr>
+      <w:bookmarkStart w:id="24" w:name="_Toc162173385"/>
       <w:r>
         <w:t xml:space="preserve">Figure </w:t>
       </w:r>
@@ -5932,6 +6802,7 @@
       <w:r>
         <w:t>.</w:t>
       </w:r>
+      <w:bookmarkEnd w:id="24"/>
     </w:p>
     <w:p>
       <w:pPr>
@@ -5997,6 +6868,7 @@
       <w:pPr>
         <w:pStyle w:val="Caption"/>
       </w:pPr>
+      <w:bookmarkStart w:id="25" w:name="_Toc162173386"/>
       <w:r>
         <w:t xml:space="preserve">Figure </w:t>
       </w:r>
@@ -6024,6 +6896,7 @@
       <w:r>
         <w:t>.</w:t>
       </w:r>
+      <w:bookmarkEnd w:id="25"/>
     </w:p>
     <w:p/>
     <w:p>
@@ -6092,6 +6965,7 @@
           <w:lang w:val="fr-FR"/>
         </w:rPr>
       </w:pPr>
+      <w:bookmarkStart w:id="26" w:name="_Toc162173387"/>
       <w:r>
         <w:t xml:space="preserve">Figure </w:t>
       </w:r>
@@ -6119,6 +6993,7 @@
       <w:r>
         <w:t>.</w:t>
       </w:r>
+      <w:bookmarkEnd w:id="26"/>
     </w:p>
     <w:p>
       <w:pPr>
@@ -6138,7 +7013,12 @@
           <w:ilvl w:val="0"/>
           <w:numId w:val="0"/>
         </w:numPr>
-      </w:pPr>
+        <w:rPr>
+          <w:b w:val="0"/>
+          <w:bCs/>
+        </w:rPr>
+      </w:pPr>
+      <w:bookmarkStart w:id="27" w:name="_Toc162173306"/>
       <w:r>
         <w:rPr>
           <w:b w:val="0"/>
@@ -6149,7 +7029,6 @@
       <w:r>
         <w:t xml:space="preserve">2.2 </w:t>
       </w:r>
-      <w:bookmarkStart w:id="24" w:name="_Toc161820116"/>
       <w:r>
         <w:t>Connecting</w:t>
       </w:r>
@@ -6159,91 +7038,59 @@
       <w:r>
         <w:t xml:space="preserve"> to the Data Source</w:t>
       </w:r>
-      <w:bookmarkEnd w:id="24"/>
-    </w:p>
-    <w:p>
-      <w:pPr>
-        <w:pStyle w:val="Heading3"/>
-        <w:numPr>
-          <w:ilvl w:val="0"/>
-          <w:numId w:val="0"/>
-        </w:numPr>
+      <w:r>
         <w:rPr>
           <w:b w:val="0"/>
           <w:bCs/>
         </w:rPr>
-      </w:pPr>
-    </w:p>
-    <w:p>
-      <w:pPr>
-        <w:pStyle w:val="Heading3"/>
-        <w:numPr>
-          <w:ilvl w:val="0"/>
-          <w:numId w:val="0"/>
-        </w:numPr>
-        <w:rPr>
-          <w:b w:val="0"/>
-          <w:bCs/>
-        </w:rPr>
-      </w:pPr>
-      <w:r>
-        <w:rPr>
-          <w:b w:val="0"/>
-          <w:bCs/>
-        </w:rPr>
-        <w:t xml:space="preserve">In this section, the application is required to be connected to a data source. In this case, one Excel file is created in OneDrive environment where all the data from the application is stored. In </w:t>
-      </w:r>
-      <w:r>
-        <w:rPr>
-          <w:b w:val="0"/>
-          <w:bCs/>
-        </w:rPr>
-        <w:t>figure 8</w:t>
-      </w:r>
-      <w:r>
-        <w:rPr>
-          <w:b w:val="0"/>
-          <w:bCs/>
-        </w:rPr>
-        <w:t xml:space="preserve"> below, the name “</w:t>
+        <w:t>.</w:t>
+      </w:r>
+      <w:bookmarkEnd w:id="27"/>
+    </w:p>
+    <w:p>
+      <w:pPr>
+        <w:spacing w:line="360" w:lineRule="auto"/>
+      </w:pPr>
+    </w:p>
+    <w:p>
+      <w:pPr>
+        <w:spacing w:line="360" w:lineRule="auto"/>
+      </w:pPr>
+      <w:r>
+        <w:t>In this section, the application is required to be connected to a data source. In this case, one Excel file is created in OneDrive environment where all the data from the application is stored. In figure 8 below, the name “</w:t>
       </w:r>
       <w:proofErr w:type="spellStart"/>
       <w:r>
-        <w:rPr>
-          <w:b w:val="0"/>
-          <w:bCs/>
-        </w:rPr>
         <w:t>testData</w:t>
       </w:r>
       <w:proofErr w:type="spellEnd"/>
       <w:r>
-        <w:rPr>
-          <w:b w:val="0"/>
-          <w:bCs/>
-        </w:rPr>
-        <w:t>” is the name of the table where first name, last name and email address is stored directly from the application. Once the excel file is created and table is generated as shown in the figure below. The excel file needs to be connected to PowerApps.</w:t>
-      </w:r>
-    </w:p>
-    <w:p/>
-    <w:p>
-      <w:pPr>
-        <w:pStyle w:val="Heading3"/>
-        <w:numPr>
-          <w:ilvl w:val="0"/>
-          <w:numId w:val="0"/>
-        </w:numPr>
-      </w:pPr>
-      <w:r>
-        <w:rPr>
-          <w:b w:val="0"/>
+        <w:t>” is the name of the table where first name, last name and email address is stored directly from the application. Once the excel file is created and table is generated as shown in the figure below. The excel file needs to be connected to PowerApps</w:t>
+      </w:r>
+      <w:r>
+        <w:t>.</w:t>
+      </w:r>
+    </w:p>
+    <w:p>
+      <w:pPr>
+        <w:spacing w:line="360" w:lineRule="auto"/>
+      </w:pPr>
+    </w:p>
+    <w:p>
+      <w:pPr>
+        <w:keepNext/>
+      </w:pPr>
+      <w:r>
+        <w:rPr>
+          <w:b/>
           <w:bCs/>
           <w:noProof/>
         </w:rPr>
         <w:drawing>
-          <wp:inline distT="0" distB="0" distL="0" distR="0" wp14:anchorId="5D4751E2" wp14:editId="3046241F">
+          <wp:inline distT="0" distB="0" distL="0" distR="0" wp14:anchorId="714287CB" wp14:editId="20607334">
             <wp:extent cx="6286500" cy="3371850"/>
             <wp:effectExtent l="0" t="0" r="0" b="0"/>
-            <wp:docPr id="1530749750" name="Picture 4"/>
+            <wp:docPr id="1530749750" name="Picture 4" descr="A screenshot of a computer&#10;&#10;Description automatically generated"/>
             <wp:cNvGraphicFramePr>
               <a:graphicFrameLocks xmlns:a="http://schemas.openxmlformats.org/drawingml/2006/main" noChangeAspect="1"/>
             </wp:cNvGraphicFramePr>
@@ -6251,7 +7098,7 @@
               <a:graphicData uri="http://schemas.openxmlformats.org/drawingml/2006/picture">
                 <pic:pic xmlns:pic="http://schemas.openxmlformats.org/drawingml/2006/picture">
                   <pic:nvPicPr>
-                    <pic:cNvPr id="0" name="Picture 4"/>
+                    <pic:cNvPr id="1530749750" name="Picture 4" descr="A screenshot of a computer&#10;&#10;Description automatically generated"/>
                     <pic:cNvPicPr>
                       <a:picLocks noChangeAspect="1" noChangeArrowheads="1"/>
                     </pic:cNvPicPr>
@@ -6293,6 +7140,7 @@
       <w:pPr>
         <w:pStyle w:val="Caption"/>
       </w:pPr>
+      <w:bookmarkStart w:id="28" w:name="_Toc162173388"/>
       <w:r>
         <w:t xml:space="preserve">Figure </w:t>
       </w:r>
@@ -6315,42 +7163,70 @@
         <w:fldChar w:fldCharType="end"/>
       </w:r>
       <w:r>
-        <w:t xml:space="preserve"> Excel file with three data components to save data</w:t>
-      </w:r>
-      <w:r>
-        <w:t>.</w:t>
-      </w:r>
-    </w:p>
-    <w:p>
-      <w:pPr>
-        <w:pStyle w:val="Heading3"/>
-        <w:numPr>
-          <w:ilvl w:val="0"/>
-          <w:numId w:val="0"/>
-        </w:numPr>
-        <w:rPr>
-          <w:b w:val="0"/>
+        <w:t xml:space="preserve"> Excel table where the data is </w:t>
+      </w:r>
+      <w:proofErr w:type="gramStart"/>
+      <w:r>
+        <w:t>stored</w:t>
+      </w:r>
+      <w:bookmarkEnd w:id="28"/>
+      <w:proofErr w:type="gramEnd"/>
+    </w:p>
+    <w:p>
+      <w:pPr>
+        <w:spacing w:after="160" w:line="360" w:lineRule="auto"/>
+        <w:rPr>
           <w:bCs/>
         </w:rPr>
       </w:pPr>
-    </w:p>
-    <w:p>
-      <w:pPr>
-        <w:pStyle w:val="Heading3"/>
-        <w:numPr>
-          <w:ilvl w:val="0"/>
-          <w:numId w:val="0"/>
-        </w:numPr>
-        <w:rPr>
-          <w:b w:val="0"/>
+      <w:r>
+        <w:rPr>
+          <w:b/>
           <w:bCs/>
         </w:rPr>
-      </w:pPr>
-    </w:p>
-    <w:p>
-      <w:pPr>
-        <w:spacing w:after="160"/>
-        <w:jc w:val="left"/>
+        <w:br w:type="page"/>
+      </w:r>
+      <w:r>
+        <w:rPr>
+          <w:bCs/>
+        </w:rPr>
+        <w:lastRenderedPageBreak/>
+        <w:t>The file or the google chrome tab must be closed before connecting the Excel file to the application in PowerApps. On the left</w:t>
+      </w:r>
+      <w:r>
+        <w:rPr>
+          <w:bCs/>
+        </w:rPr>
+        <w:t>-</w:t>
+      </w:r>
+      <w:r>
+        <w:rPr>
+          <w:bCs/>
+        </w:rPr>
+        <w:t xml:space="preserve">hand side, from the hamburger menu, select the tab “Data” and click “Add data” to add the data source. OneDrive for Business is selected from the search as shown in </w:t>
+      </w:r>
+      <w:r>
+        <w:rPr>
+          <w:bCs/>
+        </w:rPr>
+        <w:t>figure 9</w:t>
+      </w:r>
+      <w:r>
+        <w:rPr>
+          <w:bCs/>
+        </w:rPr>
+        <w:t xml:space="preserve"> below. This allows to access the Excel file created to this application as the primary data source. </w:t>
+      </w:r>
+      <w:r>
+        <w:rPr>
+          <w:bCs/>
+        </w:rPr>
+        <w:t xml:space="preserve">There is no need to have separate storage for the data. Any data from the application can be directly online without worrying about the files being deleted or corrupted. </w:t>
+      </w:r>
+    </w:p>
+    <w:p>
+      <w:pPr>
+        <w:spacing w:after="160" w:line="360" w:lineRule="auto"/>
         <w:rPr>
           <w:rFonts w:eastAsiaTheme="majorEastAsia" w:cstheme="majorBidi"/>
           <w:bCs/>
@@ -6361,86 +7237,13 @@
         <w:rPr>
           <w:b/>
           <w:bCs/>
-        </w:rPr>
-        <w:br w:type="page"/>
-      </w:r>
-    </w:p>
-    <w:p>
-      <w:pPr>
-        <w:pStyle w:val="Heading3"/>
-        <w:numPr>
-          <w:ilvl w:val="0"/>
-          <w:numId w:val="0"/>
-        </w:numPr>
-        <w:rPr>
-          <w:b w:val="0"/>
-          <w:bCs/>
-        </w:rPr>
-      </w:pPr>
-      <w:r>
-        <w:rPr>
-          <w:b w:val="0"/>
-          <w:bCs/>
-        </w:rPr>
-        <w:lastRenderedPageBreak/>
-        <w:t>The file or the google chrome tab must be closed before connecting the Excel file to the application in PowerApps. On the left</w:t>
-      </w:r>
-      <w:r>
-        <w:rPr>
-          <w:b w:val="0"/>
-          <w:bCs/>
-        </w:rPr>
-        <w:t>-</w:t>
-      </w:r>
-      <w:r>
-        <w:rPr>
-          <w:b w:val="0"/>
-          <w:bCs/>
-        </w:rPr>
-        <w:t xml:space="preserve">hand side, from the hamburger menu, select the tab “Data” and click “Add data” to add the data source. OneDrive for Business is selected from the search as shown in </w:t>
-      </w:r>
-      <w:r>
-        <w:rPr>
-          <w:b w:val="0"/>
-          <w:bCs/>
-        </w:rPr>
-        <w:t>figure 9</w:t>
-      </w:r>
-      <w:r>
-        <w:rPr>
-          <w:b w:val="0"/>
-          <w:bCs/>
-        </w:rPr>
-        <w:t xml:space="preserve"> below. This allows to access the Excel file created to this application as the primary data source. </w:t>
-      </w:r>
-      <w:r>
-        <w:rPr>
-          <w:b w:val="0"/>
-          <w:bCs/>
-        </w:rPr>
-        <w:t xml:space="preserve">There is no need to have separate storage for the data. Any data from the application can be directly online without worrying about the files being deleted or corrupted. </w:t>
-      </w:r>
-    </w:p>
-    <w:p/>
-    <w:p>
-      <w:pPr>
-        <w:pStyle w:val="Heading3"/>
-        <w:numPr>
-          <w:ilvl w:val="0"/>
-          <w:numId w:val="0"/>
-        </w:numPr>
-      </w:pPr>
-      <w:r>
-        <w:rPr>
-          <w:b w:val="0"/>
-          <w:bCs/>
           <w:noProof/>
         </w:rPr>
         <w:drawing>
-          <wp:inline distT="0" distB="0" distL="0" distR="0" wp14:anchorId="0E34C344" wp14:editId="6BC64B14">
+          <wp:inline distT="0" distB="0" distL="0" distR="0" wp14:anchorId="2420DA0A" wp14:editId="1B597705">
             <wp:extent cx="6296025" cy="4238625"/>
             <wp:effectExtent l="0" t="0" r="0" b="0"/>
-            <wp:docPr id="398848917" name="Picture 6"/>
+            <wp:docPr id="398848917" name="Picture 6" descr="A screenshot of a computer&#10;&#10;Description automatically generated"/>
             <wp:cNvGraphicFramePr>
               <a:graphicFrameLocks xmlns:a="http://schemas.openxmlformats.org/drawingml/2006/main" noChangeAspect="1"/>
             </wp:cNvGraphicFramePr>
@@ -6448,7 +7251,7 @@
               <a:graphicData uri="http://schemas.openxmlformats.org/drawingml/2006/picture">
                 <pic:pic xmlns:pic="http://schemas.openxmlformats.org/drawingml/2006/picture">
                   <pic:nvPicPr>
-                    <pic:cNvPr id="0" name="Picture 6"/>
+                    <pic:cNvPr id="398848917" name="Picture 6" descr="A screenshot of a computer&#10;&#10;Description automatically generated"/>
                     <pic:cNvPicPr>
                       <a:picLocks noChangeAspect="1" noChangeArrowheads="1"/>
                     </pic:cNvPicPr>
@@ -6490,6 +7293,7 @@
       <w:pPr>
         <w:pStyle w:val="Caption"/>
       </w:pPr>
+      <w:bookmarkStart w:id="29" w:name="_Toc162173389"/>
       <w:r>
         <w:t xml:space="preserve">Figure </w:t>
       </w:r>
@@ -6517,24 +7321,28 @@
       <w:r>
         <w:t>.</w:t>
       </w:r>
-    </w:p>
-    <w:p>
-      <w:pPr>
-        <w:pStyle w:val="Heading3"/>
-        <w:numPr>
-          <w:ilvl w:val="0"/>
-          <w:numId w:val="0"/>
-        </w:numPr>
-        <w:rPr>
-          <w:b w:val="0"/>
+      <w:bookmarkEnd w:id="29"/>
+    </w:p>
+    <w:p>
+      <w:pPr>
+        <w:spacing w:after="160"/>
+        <w:jc w:val="left"/>
+        <w:rPr>
+          <w:b/>
           <w:bCs/>
         </w:rPr>
       </w:pPr>
-    </w:p>
-    <w:p>
-      <w:pPr>
-        <w:spacing w:after="160"/>
-        <w:jc w:val="left"/>
+      <w:r>
+        <w:rPr>
+          <w:b/>
+          <w:bCs/>
+        </w:rPr>
+        <w:br w:type="page"/>
+      </w:r>
+    </w:p>
+    <w:p>
+      <w:pPr>
+        <w:spacing w:after="160" w:line="360" w:lineRule="auto"/>
         <w:rPr>
           <w:rFonts w:eastAsiaTheme="majorEastAsia" w:cstheme="majorBidi"/>
           <w:bCs/>
@@ -6543,90 +7351,39 @@
       </w:pPr>
       <w:r>
         <w:rPr>
+          <w:bCs/>
+        </w:rPr>
+        <w:lastRenderedPageBreak/>
+        <w:t>Once the OneDrive for Business is selected from the search, another tab is opened on the right-hand side of the screen. From there, the excel file is selected and press connect to connect the file to PowerApps. The table name “</w:t>
+      </w:r>
+      <w:proofErr w:type="spellStart"/>
+      <w:r>
+        <w:rPr>
+          <w:bCs/>
+        </w:rPr>
+        <w:t>testData</w:t>
+      </w:r>
+      <w:proofErr w:type="spellEnd"/>
+      <w:r>
+        <w:rPr>
+          <w:bCs/>
+        </w:rPr>
+        <w:t xml:space="preserve">” must be shown when the Excel file is selected, which shows the PowerApps is successfully reading the data file from the OneDrive. In this way, the information received from the tables could be combined to create components and display information to the user from PowerApps. Once the data source is connected to PowerApps, the designing part of the application can be started. </w:t>
+      </w:r>
+    </w:p>
+    <w:p/>
+    <w:p>
+      <w:r>
+        <w:rPr>
           <w:b/>
           <w:bCs/>
-        </w:rPr>
-        <w:br w:type="page"/>
-      </w:r>
-    </w:p>
-    <w:p>
-      <w:pPr>
-        <w:pStyle w:val="Heading3"/>
-        <w:numPr>
-          <w:ilvl w:val="0"/>
-          <w:numId w:val="0"/>
-        </w:numPr>
-        <w:rPr>
-          <w:b w:val="0"/>
-          <w:bCs/>
-        </w:rPr>
-      </w:pPr>
-      <w:r>
-        <w:rPr>
-          <w:b w:val="0"/>
-          <w:bCs/>
-        </w:rPr>
-        <w:lastRenderedPageBreak/>
-        <w:t xml:space="preserve">Once the OneDrive for Business is selected from the search, another tab is opened on the right-hand side of the screen. </w:t>
-      </w:r>
-      <w:r>
-        <w:rPr>
-          <w:b w:val="0"/>
-          <w:bCs/>
-        </w:rPr>
-        <w:t>From there, the excel file is selected and press connect to connect the file to PowerApps. The table name “</w:t>
-      </w:r>
-      <w:proofErr w:type="spellStart"/>
-      <w:r>
-        <w:rPr>
-          <w:b w:val="0"/>
-          <w:bCs/>
-        </w:rPr>
-        <w:t>testData</w:t>
-      </w:r>
-      <w:proofErr w:type="spellEnd"/>
-      <w:r>
-        <w:rPr>
-          <w:b w:val="0"/>
-          <w:bCs/>
-        </w:rPr>
-        <w:t>” must be shown when the Excel file is selected, which shows the PowerApps is successfully reading the data file from the OneDrive.</w:t>
-      </w:r>
-      <w:r>
-        <w:rPr>
-          <w:b w:val="0"/>
-          <w:bCs/>
-        </w:rPr>
-        <w:t xml:space="preserve"> In this way, the information received from the tables could be combined to create components and display information to the user from PowerApps.</w:t>
-      </w:r>
-      <w:r>
-        <w:rPr>
-          <w:b w:val="0"/>
-          <w:bCs/>
-        </w:rPr>
-        <w:t xml:space="preserve"> Once the data source is connected to PowerApps, the designing part of the application can be started. </w:t>
-      </w:r>
-    </w:p>
-    <w:p/>
-    <w:p>
-      <w:pPr>
-        <w:pStyle w:val="Heading3"/>
-        <w:numPr>
-          <w:ilvl w:val="0"/>
-          <w:numId w:val="0"/>
-        </w:numPr>
-      </w:pPr>
-      <w:r>
-        <w:rPr>
-          <w:b w:val="0"/>
-          <w:bCs/>
           <w:noProof/>
         </w:rPr>
         <w:drawing>
-          <wp:inline distT="0" distB="0" distL="0" distR="0" wp14:anchorId="3CEC3398" wp14:editId="20B0B1A7">
+          <wp:inline distT="0" distB="0" distL="0" distR="0" wp14:anchorId="247CA42C" wp14:editId="5CB2F45D">
             <wp:extent cx="6286500" cy="4486275"/>
             <wp:effectExtent l="0" t="0" r="0" b="0"/>
-            <wp:docPr id="1088477859" name="Picture 7"/>
+            <wp:docPr id="1088477859" name="Picture 7" descr="A screenshot of a computer&#10;&#10;Description automatically generated"/>
             <wp:cNvGraphicFramePr>
               <a:graphicFrameLocks xmlns:a="http://schemas.openxmlformats.org/drawingml/2006/main" noChangeAspect="1"/>
             </wp:cNvGraphicFramePr>
@@ -6634,7 +7391,7 @@
               <a:graphicData uri="http://schemas.openxmlformats.org/drawingml/2006/picture">
                 <pic:pic xmlns:pic="http://schemas.openxmlformats.org/drawingml/2006/picture">
                   <pic:nvPicPr>
-                    <pic:cNvPr id="0" name="Picture 7"/>
+                    <pic:cNvPr id="1088477859" name="Picture 7" descr="A screenshot of a computer&#10;&#10;Description automatically generated"/>
                     <pic:cNvPicPr>
                       <a:picLocks noChangeAspect="1" noChangeArrowheads="1"/>
                     </pic:cNvPicPr>
@@ -6680,6 +7437,7 @@
           <w:bCs/>
         </w:rPr>
       </w:pPr>
+      <w:bookmarkStart w:id="30" w:name="_Toc162173390"/>
       <w:r>
         <w:t xml:space="preserve">Figure </w:t>
       </w:r>
@@ -6707,6 +7465,7 @@
       <w:r>
         <w:t>.</w:t>
       </w:r>
+      <w:bookmarkEnd w:id="30"/>
     </w:p>
     <w:p/>
     <w:p>
@@ -6731,10 +7490,12 @@
       <w:pPr>
         <w:pStyle w:val="Heading3"/>
       </w:pPr>
+      <w:bookmarkStart w:id="31" w:name="_Toc162173307"/>
       <w:r>
         <w:lastRenderedPageBreak/>
         <w:t>Crafting Components for UI</w:t>
       </w:r>
+      <w:bookmarkEnd w:id="31"/>
     </w:p>
     <w:p/>
     <w:p>
@@ -6817,6 +7578,7 @@
       <w:pPr>
         <w:pStyle w:val="Caption"/>
       </w:pPr>
+      <w:bookmarkStart w:id="32" w:name="_Toc162173391"/>
       <w:r>
         <w:t xml:space="preserve">Figure </w:t>
       </w:r>
@@ -6841,6 +7603,7 @@
       <w:r>
         <w:t xml:space="preserve"> changing display setting to work with responsive designs.</w:t>
       </w:r>
+      <w:bookmarkEnd w:id="32"/>
     </w:p>
     <w:p/>
     <w:p/>
@@ -6863,13 +7626,7 @@
         <w:spacing w:line="360" w:lineRule="auto"/>
       </w:pPr>
       <w:r>
-        <w:t xml:space="preserve">The designing of the </w:t>
-      </w:r>
-      <w:r>
-        <w:t>front</w:t>
-      </w:r>
-      <w:r>
-        <w:t xml:space="preserve"> page of the application consists of text labels, input components and buttons. First, three buttons were added to the screen with the help of “Insert” dropdown menu from the tab. Two buttons “LIST ALL” and “CONTINUE” were placed on top of the screen on each side and “EXIT” button at bottom of the screen. Then text labels were added to the screen as “First Name”, </w:t>
+        <w:t xml:space="preserve">The designing of the front page of the application consists of text labels, input components and buttons. First, three buttons were added to the screen with the help of “Insert” dropdown menu from the tab. Two buttons “LIST ALL” and “CONTINUE” were placed on top of the screen on each side and “EXIT” button at bottom of the screen. Then text labels were added to the screen as “First Name”, </w:t>
       </w:r>
       <w:r>
         <w:lastRenderedPageBreak/>
@@ -6924,21 +7681,16 @@
         <w:t>On the other hand, even if the user fails to input all the fields, the button still does not activate.</w:t>
       </w:r>
     </w:p>
-    <w:p/>
-    <w:p>
-      <w:pPr>
-        <w:pStyle w:val="Heading3"/>
-        <w:numPr>
-          <w:ilvl w:val="0"/>
-          <w:numId w:val="0"/>
-        </w:numPr>
+    <w:p>
+      <w:pPr>
+        <w:spacing w:line="360" w:lineRule="auto"/>
       </w:pPr>
       <w:r>
         <w:rPr>
           <w:noProof/>
         </w:rPr>
         <w:drawing>
-          <wp:inline distT="0" distB="0" distL="0" distR="0" wp14:anchorId="2CFB81F7" wp14:editId="1893B7A1">
+          <wp:inline distT="0" distB="0" distL="0" distR="0" wp14:anchorId="590DA376" wp14:editId="26EDB3CC">
             <wp:extent cx="6299835" cy="1964055"/>
             <wp:effectExtent l="0" t="0" r="0" b="0"/>
             <wp:docPr id="1703862400" name="Picture 2" descr="A white paper with blue lines&#10;&#10;Description automatically generated"/>
@@ -6984,6 +7736,7 @@
       <w:pPr>
         <w:pStyle w:val="Caption"/>
       </w:pPr>
+      <w:bookmarkStart w:id="33" w:name="_Toc162173392"/>
       <w:r>
         <w:t xml:space="preserve">Figure </w:t>
       </w:r>
@@ -7008,21 +7761,15 @@
       <w:r>
         <w:t xml:space="preserve"> The CONTINUE button is deactivated unless all the fields are correctly given.</w:t>
       </w:r>
-    </w:p>
-    <w:p>
-      <w:pPr>
-        <w:pStyle w:val="Heading3"/>
-        <w:numPr>
-          <w:ilvl w:val="0"/>
-          <w:numId w:val="0"/>
-        </w:numPr>
-      </w:pPr>
+      <w:bookmarkEnd w:id="33"/>
+    </w:p>
+    <w:p>
       <w:r>
         <w:rPr>
           <w:noProof/>
         </w:rPr>
         <w:drawing>
-          <wp:inline distT="0" distB="0" distL="0" distR="0" wp14:anchorId="5FB3157C" wp14:editId="66B0129D">
+          <wp:inline distT="0" distB="0" distL="0" distR="0" wp14:anchorId="7BA6E29F" wp14:editId="5A1A05BF">
             <wp:extent cx="6299835" cy="1964055"/>
             <wp:effectExtent l="0" t="0" r="0" b="0"/>
             <wp:docPr id="87833421" name="Picture 1" descr="A white board with blue lines&#10;&#10;Description automatically generated"/>
@@ -7064,10 +7811,12 @@
         </w:drawing>
       </w:r>
     </w:p>
+    <w:p/>
     <w:p>
       <w:pPr>
         <w:pStyle w:val="Caption"/>
       </w:pPr>
+      <w:bookmarkStart w:id="34" w:name="_Toc162173393"/>
       <w:r>
         <w:t xml:space="preserve">Figure </w:t>
       </w:r>
@@ -7092,6 +7841,7 @@
       <w:r>
         <w:t xml:space="preserve"> The CONTINUE button activates when all fields are in correct format.</w:t>
       </w:r>
+      <w:bookmarkEnd w:id="34"/>
     </w:p>
     <w:p>
       <w:pPr>
@@ -7193,6 +7943,7 @@
         <w:pStyle w:val="Caption"/>
         <w:jc w:val="left"/>
       </w:pPr>
+      <w:bookmarkStart w:id="35" w:name="_Toc162173394"/>
       <w:r>
         <w:t xml:space="preserve">Figure </w:t>
       </w:r>
@@ -7217,6 +7968,7 @@
       <w:r>
         <w:t xml:space="preserve"> Code to check if all input fields have valid inputs.</w:t>
       </w:r>
+      <w:bookmarkEnd w:id="35"/>
     </w:p>
     <w:p>
       <w:pPr>
@@ -7249,12 +8001,12 @@
       <w:pPr>
         <w:pStyle w:val="Heading2"/>
       </w:pPr>
-      <w:bookmarkStart w:id="25" w:name="_Toc161820117"/>
+      <w:bookmarkStart w:id="36" w:name="_Toc162173308"/>
       <w:r>
         <w:lastRenderedPageBreak/>
         <w:t>Hands-on Demonstration</w:t>
       </w:r>
-      <w:bookmarkEnd w:id="25"/>
+      <w:bookmarkEnd w:id="36"/>
     </w:p>
     <w:p>
       <w:r>
@@ -7273,24 +8025,24 @@
         <w:pStyle w:val="Heading1"/>
         <w:jc w:val="left"/>
       </w:pPr>
-      <w:bookmarkStart w:id="26" w:name="_Toc161820118"/>
+      <w:bookmarkStart w:id="37" w:name="_Toc162173309"/>
       <w:r>
         <w:lastRenderedPageBreak/>
         <w:t>Results</w:t>
       </w:r>
-      <w:bookmarkEnd w:id="26"/>
+      <w:bookmarkEnd w:id="37"/>
     </w:p>
     <w:p>
       <w:pPr>
         <w:pStyle w:val="Heading1"/>
         <w:jc w:val="left"/>
       </w:pPr>
-      <w:bookmarkStart w:id="27" w:name="_Toc161820119"/>
+      <w:bookmarkStart w:id="38" w:name="_Toc162173310"/>
       <w:r>
         <w:lastRenderedPageBreak/>
         <w:t>Conclusion</w:t>
       </w:r>
-      <w:bookmarkEnd w:id="27"/>
+      <w:bookmarkEnd w:id="38"/>
     </w:p>
     <w:p>
       <w:pPr>
@@ -7860,7 +8612,7 @@
           <w:szCs w:val="24"/>
         </w:rPr>
       </w:pPr>
-      <w:bookmarkStart w:id="28" w:name="_Hlk160439550"/>
+      <w:bookmarkStart w:id="39" w:name="_Hlk160439550"/>
       <w:r>
         <w:t>Microsoft</w:t>
       </w:r>
@@ -7904,7 +8656,7 @@
         <w:t xml:space="preserve"> January 2024.</w:t>
       </w:r>
     </w:p>
-    <w:bookmarkEnd w:id="28"/>
+    <w:bookmarkEnd w:id="39"/>
     <w:p>
       <w:pPr>
         <w:spacing w:line="240" w:lineRule="auto"/>
@@ -7982,7 +8734,7 @@
           <w:szCs w:val="24"/>
         </w:rPr>
       </w:pPr>
-      <w:bookmarkStart w:id="29" w:name="_Hlk160436773"/>
+      <w:bookmarkStart w:id="40" w:name="_Hlk160436773"/>
       <w:r>
         <w:rPr>
           <w:rFonts w:cs="Times New Roman"/>
@@ -8111,7 +8863,7 @@
         <w:t xml:space="preserve"> January 2024.</w:t>
       </w:r>
     </w:p>
-    <w:bookmarkEnd w:id="29"/>
+    <w:bookmarkEnd w:id="40"/>
     <w:p>
       <w:pPr>
         <w:spacing w:line="240" w:lineRule="auto"/>
@@ -8472,7 +9224,7 @@
           <w:szCs w:val="24"/>
         </w:rPr>
       </w:pPr>
-      <w:bookmarkStart w:id="30" w:name="_Hlk160436381"/>
+      <w:bookmarkStart w:id="41" w:name="_Hlk160436381"/>
       <w:r>
         <w:rPr>
           <w:rFonts w:cs="Times New Roman"/>
@@ -8530,7 +9282,7 @@
         </w:rPr>
       </w:pPr>
     </w:p>
-    <w:bookmarkEnd w:id="30"/>
+    <w:bookmarkEnd w:id="41"/>
     <w:p>
       <w:pPr>
         <w:spacing w:line="240" w:lineRule="auto"/>
@@ -10327,10 +11079,6 @@
 </file>
 
 <file path=customXml/item1.xml><?xml version="1.0" encoding="utf-8"?>
-<b:Sources xmlns:b="http://schemas.openxmlformats.org/officeDocument/2006/bibliography" xmlns="http://schemas.openxmlformats.org/officeDocument/2006/bibliography" SelectedStyle="\APASixthEditionOfficeOnline.xsl" StyleName="APA" Version="6"/>
-</file>
-
-<file path=customXml/item2.xml><?xml version="1.0" encoding="utf-8"?>
 <?mso-contentType ?>
 <FormTemplates xmlns="http://schemas.microsoft.com/sharepoint/v3/contenttype/forms">
   <Display>DocumentLibraryForm</Display>
@@ -10339,7 +11087,17 @@
 </FormTemplates>
 </file>
 
+<file path=customXml/item2.xml><?xml version="1.0" encoding="utf-8"?>
+<b:Sources xmlns:b="http://schemas.openxmlformats.org/officeDocument/2006/bibliography" xmlns="http://schemas.openxmlformats.org/officeDocument/2006/bibliography" SelectedStyle="\APASixthEditionOfficeOnline.xsl" StyleName="APA" Version="6"/>
+</file>
+
 <file path=customXml/item3.xml><?xml version="1.0" encoding="utf-8"?>
+<p:properties xmlns:p="http://schemas.microsoft.com/office/2006/metadata/properties" xmlns:xsi="http://www.w3.org/2001/XMLSchema-instance" xmlns:pc="http://schemas.microsoft.com/office/infopath/2007/PartnerControls">
+  <documentManagement/>
+</p:properties>
+</file>
+
+<file path=customXml/item4.xml><?xml version="1.0" encoding="utf-8"?>
 <ct:contentTypeSchema xmlns:ct="http://schemas.microsoft.com/office/2006/metadata/contentType" xmlns:ma="http://schemas.microsoft.com/office/2006/metadata/properties/metaAttributes" ct:_="" ma:_="" ma:contentTypeName="Asiakirja" ma:contentTypeID="0x010100DD18662049348E449C4B5839E65FE018" ma:contentTypeVersion="13" ma:contentTypeDescription="Luo uusi asiakirja." ma:contentTypeScope="" ma:versionID="1983079786422afb9c3fbcbc3d3eb466">
   <xsd:schema xmlns:xsd="http://www.w3.org/2001/XMLSchema" xmlns:xs="http://www.w3.org/2001/XMLSchema" xmlns:p="http://schemas.microsoft.com/office/2006/metadata/properties" xmlns:ns3="a44822e6-62eb-444b-9901-c04bb7a5fa46" xmlns:ns4="fab3c65d-2f79-4211-8e03-7debd470f571" targetNamespace="http://schemas.microsoft.com/office/2006/metadata/properties" ma:root="true" ma:fieldsID="d35978de2218c8599363cbd351c2827f" ns3:_="" ns4:_="">
     <xsd:import namespace="a44822e6-62eb-444b-9901-c04bb7a5fa46"/>
@@ -10562,13 +11320,15 @@
 </ct:contentTypeSchema>
 </file>
 
-<file path=customXml/item4.xml><?xml version="1.0" encoding="utf-8"?>
-<p:properties xmlns:p="http://schemas.microsoft.com/office/2006/metadata/properties" xmlns:xsi="http://www.w3.org/2001/XMLSchema-instance" xmlns:pc="http://schemas.microsoft.com/office/infopath/2007/PartnerControls">
-  <documentManagement/>
-</p:properties>
+<file path=customXml/itemProps1.xml><?xml version="1.0" encoding="utf-8"?>
+<ds:datastoreItem xmlns:ds="http://schemas.openxmlformats.org/officeDocument/2006/customXml" ds:itemID="{3E4CEE87-4CF8-45C8-8E26-170CB08E0373}">
+  <ds:schemaRefs>
+    <ds:schemaRef ds:uri="http://schemas.microsoft.com/sharepoint/v3/contenttype/forms"/>
+  </ds:schemaRefs>
+</ds:datastoreItem>
 </file>
 
-<file path=customXml/itemProps1.xml><?xml version="1.0" encoding="utf-8"?>
+<file path=customXml/itemProps2.xml><?xml version="1.0" encoding="utf-8"?>
 <ds:datastoreItem xmlns:ds="http://schemas.openxmlformats.org/officeDocument/2006/customXml" ds:itemID="{DC139A46-B865-4DCA-9509-8AA50BB781A4}">
   <ds:schemaRefs>
     <ds:schemaRef ds:uri="http://schemas.openxmlformats.org/officeDocument/2006/bibliography"/>
@@ -10576,15 +11336,16 @@
 </ds:datastoreItem>
 </file>
 
-<file path=customXml/itemProps2.xml><?xml version="1.0" encoding="utf-8"?>
-<ds:datastoreItem xmlns:ds="http://schemas.openxmlformats.org/officeDocument/2006/customXml" ds:itemID="{3E4CEE87-4CF8-45C8-8E26-170CB08E0373}">
+<file path=customXml/itemProps3.xml><?xml version="1.0" encoding="utf-8"?>
+<ds:datastoreItem xmlns:ds="http://schemas.openxmlformats.org/officeDocument/2006/customXml" ds:itemID="{B8262DB5-59E2-4AF6-A092-9EC56765131C}">
   <ds:schemaRefs>
-    <ds:schemaRef ds:uri="http://schemas.microsoft.com/sharepoint/v3/contenttype/forms"/>
+    <ds:schemaRef ds:uri="http://schemas.microsoft.com/office/2006/metadata/properties"/>
+    <ds:schemaRef ds:uri="http://schemas.microsoft.com/office/infopath/2007/PartnerControls"/>
   </ds:schemaRefs>
 </ds:datastoreItem>
 </file>
 
-<file path=customXml/itemProps3.xml><?xml version="1.0" encoding="utf-8"?>
+<file path=customXml/itemProps4.xml><?xml version="1.0" encoding="utf-8"?>
 <ds:datastoreItem xmlns:ds="http://schemas.openxmlformats.org/officeDocument/2006/customXml" ds:itemID="{AED84FB4-FF50-49C3-B5CB-C5E75C3320F1}">
   <ds:schemaRefs>
     <ds:schemaRef ds:uri="http://schemas.microsoft.com/office/2006/metadata/contentType"/>
@@ -10601,13 +11362,4 @@
     <ds:schemaRef ds:uri="http://schemas.microsoft.com/internal/obd"/>
   </ds:schemaRefs>
 </ds:datastoreItem>
-</file>
-
-<file path=customXml/itemProps4.xml><?xml version="1.0" encoding="utf-8"?>
-<ds:datastoreItem xmlns:ds="http://schemas.openxmlformats.org/officeDocument/2006/customXml" ds:itemID="{B8262DB5-59E2-4AF6-A092-9EC56765131C}">
-  <ds:schemaRefs>
-    <ds:schemaRef ds:uri="http://schemas.microsoft.com/office/2006/metadata/properties"/>
-    <ds:schemaRef ds:uri="http://schemas.microsoft.com/office/infopath/2007/PartnerControls"/>
-  </ds:schemaRefs>
-</ds:datastoreItem>
 </file>
</xml_diff>

<commit_message>
Start with third detail page
</commit_message>
<xml_diff>
--- a/Thesis Academic.docx
+++ b/Thesis Academic.docx
@@ -996,7 +996,6 @@
           <w:p>
             <w:pPr>
               <w:spacing w:line="360" w:lineRule="auto"/>
-              <w:jc w:val="left"/>
               <w:rPr>
                 <w:rFonts w:cs="Times New Roman"/>
                 <w:szCs w:val="24"/>
@@ -1528,7 +1527,7 @@
           <w:caps w:val="0"/>
           <w:kern w:val="2"/>
           <w:szCs w:val="24"/>
-          <w:lang w:val="en-FI" w:eastAsia="en-FI"/>
+          <w:lang/>
           <w14:ligatures w14:val="standardContextual"/>
         </w:rPr>
       </w:pPr>
@@ -1570,7 +1569,7 @@
             <w:caps w:val="0"/>
             <w:kern w:val="2"/>
             <w:szCs w:val="24"/>
-            <w:lang w:val="en-FI" w:eastAsia="en-FI"/>
+            <w:lang/>
             <w14:ligatures w14:val="standardContextual"/>
           </w:rPr>
           <w:tab/>
@@ -1633,7 +1632,7 @@
           <w:caps w:val="0"/>
           <w:kern w:val="2"/>
           <w:szCs w:val="24"/>
-          <w:lang w:val="en-FI" w:eastAsia="en-FI"/>
+          <w:lang/>
           <w14:ligatures w14:val="standardContextual"/>
         </w:rPr>
       </w:pPr>
@@ -1651,7 +1650,7 @@
             <w:caps w:val="0"/>
             <w:kern w:val="2"/>
             <w:szCs w:val="24"/>
-            <w:lang w:val="en-FI" w:eastAsia="en-FI"/>
+            <w:lang/>
             <w14:ligatures w14:val="standardContextual"/>
           </w:rPr>
           <w:tab/>
@@ -1714,7 +1713,7 @@
           <w:noProof/>
           <w:kern w:val="2"/>
           <w:szCs w:val="24"/>
-          <w:lang w:val="en-FI" w:eastAsia="en-FI"/>
+          <w:lang/>
           <w14:ligatures w14:val="standardContextual"/>
         </w:rPr>
       </w:pPr>
@@ -1733,7 +1732,7 @@
             <w:noProof/>
             <w:kern w:val="2"/>
             <w:szCs w:val="24"/>
-            <w:lang w:val="en-FI" w:eastAsia="en-FI"/>
+            <w:lang/>
             <w14:ligatures w14:val="standardContextual"/>
           </w:rPr>
           <w:tab/>
@@ -1804,7 +1803,7 @@
           <w:noProof/>
           <w:kern w:val="2"/>
           <w:szCs w:val="24"/>
-          <w:lang w:val="en-FI" w:eastAsia="en-FI"/>
+          <w:lang/>
           <w14:ligatures w14:val="standardContextual"/>
         </w:rPr>
       </w:pPr>
@@ -1823,7 +1822,7 @@
             <w:noProof/>
             <w:kern w:val="2"/>
             <w:szCs w:val="24"/>
-            <w:lang w:val="en-FI" w:eastAsia="en-FI"/>
+            <w:lang/>
             <w14:ligatures w14:val="standardContextual"/>
           </w:rPr>
           <w:tab/>
@@ -1894,7 +1893,7 @@
           <w:caps w:val="0"/>
           <w:kern w:val="2"/>
           <w:szCs w:val="24"/>
-          <w:lang w:val="en-FI" w:eastAsia="en-FI"/>
+          <w:lang/>
           <w14:ligatures w14:val="standardContextual"/>
         </w:rPr>
       </w:pPr>
@@ -1912,7 +1911,7 @@
             <w:caps w:val="0"/>
             <w:kern w:val="2"/>
             <w:szCs w:val="24"/>
-            <w:lang w:val="en-FI" w:eastAsia="en-FI"/>
+            <w:lang/>
             <w14:ligatures w14:val="standardContextual"/>
           </w:rPr>
           <w:tab/>
@@ -1975,7 +1974,7 @@
           <w:noProof/>
           <w:kern w:val="2"/>
           <w:szCs w:val="24"/>
-          <w:lang w:val="en-FI" w:eastAsia="en-FI"/>
+          <w:lang/>
           <w14:ligatures w14:val="standardContextual"/>
         </w:rPr>
       </w:pPr>
@@ -1994,7 +1993,7 @@
             <w:noProof/>
             <w:kern w:val="2"/>
             <w:szCs w:val="24"/>
-            <w:lang w:val="en-FI" w:eastAsia="en-FI"/>
+            <w:lang/>
             <w14:ligatures w14:val="standardContextual"/>
           </w:rPr>
           <w:tab/>
@@ -2065,7 +2064,7 @@
           <w:noProof/>
           <w:kern w:val="2"/>
           <w:szCs w:val="24"/>
-          <w:lang w:val="en-FI" w:eastAsia="en-FI"/>
+          <w:lang/>
           <w14:ligatures w14:val="standardContextual"/>
         </w:rPr>
       </w:pPr>
@@ -2084,7 +2083,7 @@
             <w:noProof/>
             <w:kern w:val="2"/>
             <w:szCs w:val="24"/>
-            <w:lang w:val="en-FI" w:eastAsia="en-FI"/>
+            <w:lang/>
             <w14:ligatures w14:val="standardContextual"/>
           </w:rPr>
           <w:tab/>
@@ -2155,7 +2154,7 @@
           <w:noProof/>
           <w:kern w:val="2"/>
           <w:szCs w:val="24"/>
-          <w:lang w:val="en-FI" w:eastAsia="en-FI"/>
+          <w:lang/>
           <w14:ligatures w14:val="standardContextual"/>
         </w:rPr>
       </w:pPr>
@@ -2174,7 +2173,7 @@
             <w:noProof/>
             <w:kern w:val="2"/>
             <w:szCs w:val="24"/>
-            <w:lang w:val="en-FI" w:eastAsia="en-FI"/>
+            <w:lang/>
             <w14:ligatures w14:val="standardContextual"/>
           </w:rPr>
           <w:tab/>
@@ -2245,7 +2244,7 @@
           <w:noProof/>
           <w:kern w:val="2"/>
           <w:szCs w:val="24"/>
-          <w:lang w:val="en-FI" w:eastAsia="en-FI"/>
+          <w:lang/>
           <w14:ligatures w14:val="standardContextual"/>
         </w:rPr>
       </w:pPr>
@@ -2264,7 +2263,7 @@
             <w:noProof/>
             <w:kern w:val="2"/>
             <w:szCs w:val="24"/>
-            <w:lang w:val="en-FI" w:eastAsia="en-FI"/>
+            <w:lang/>
             <w14:ligatures w14:val="standardContextual"/>
           </w:rPr>
           <w:tab/>
@@ -2335,7 +2334,7 @@
           <w:noProof/>
           <w:kern w:val="2"/>
           <w:szCs w:val="24"/>
-          <w:lang w:val="en-FI" w:eastAsia="en-FI"/>
+          <w:lang/>
           <w14:ligatures w14:val="standardContextual"/>
         </w:rPr>
       </w:pPr>
@@ -2354,7 +2353,7 @@
             <w:noProof/>
             <w:kern w:val="2"/>
             <w:szCs w:val="24"/>
-            <w:lang w:val="en-FI" w:eastAsia="en-FI"/>
+            <w:lang/>
             <w14:ligatures w14:val="standardContextual"/>
           </w:rPr>
           <w:tab/>
@@ -2425,7 +2424,7 @@
           <w:noProof/>
           <w:kern w:val="2"/>
           <w:szCs w:val="24"/>
-          <w:lang w:val="en-FI" w:eastAsia="en-FI"/>
+          <w:lang/>
           <w14:ligatures w14:val="standardContextual"/>
         </w:rPr>
       </w:pPr>
@@ -2444,7 +2443,7 @@
             <w:noProof/>
             <w:kern w:val="2"/>
             <w:szCs w:val="24"/>
-            <w:lang w:val="en-FI" w:eastAsia="en-FI"/>
+            <w:lang/>
             <w14:ligatures w14:val="standardContextual"/>
           </w:rPr>
           <w:tab/>
@@ -2515,7 +2514,7 @@
           <w:caps w:val="0"/>
           <w:kern w:val="2"/>
           <w:szCs w:val="24"/>
-          <w:lang w:val="en-FI" w:eastAsia="en-FI"/>
+          <w:lang/>
           <w14:ligatures w14:val="standardContextual"/>
         </w:rPr>
       </w:pPr>
@@ -2533,7 +2532,7 @@
             <w:caps w:val="0"/>
             <w:kern w:val="2"/>
             <w:szCs w:val="24"/>
-            <w:lang w:val="en-FI" w:eastAsia="en-FI"/>
+            <w:lang/>
             <w14:ligatures w14:val="standardContextual"/>
           </w:rPr>
           <w:tab/>
@@ -2596,7 +2595,7 @@
           <w:noProof/>
           <w:kern w:val="2"/>
           <w:szCs w:val="24"/>
-          <w:lang w:val="en-FI" w:eastAsia="en-FI"/>
+          <w:lang/>
           <w14:ligatures w14:val="standardContextual"/>
         </w:rPr>
       </w:pPr>
@@ -2615,7 +2614,7 @@
             <w:noProof/>
             <w:kern w:val="2"/>
             <w:szCs w:val="24"/>
-            <w:lang w:val="en-FI" w:eastAsia="en-FI"/>
+            <w:lang/>
             <w14:ligatures w14:val="standardContextual"/>
           </w:rPr>
           <w:tab/>
@@ -2686,7 +2685,7 @@
           <w:noProof/>
           <w:kern w:val="2"/>
           <w:szCs w:val="24"/>
-          <w:lang w:val="en-FI" w:eastAsia="en-FI"/>
+          <w:lang/>
           <w14:ligatures w14:val="standardContextual"/>
         </w:rPr>
       </w:pPr>
@@ -2706,7 +2705,7 @@
             <w:noProof/>
             <w:kern w:val="2"/>
             <w:szCs w:val="24"/>
-            <w:lang w:val="en-FI" w:eastAsia="en-FI"/>
+            <w:lang/>
             <w14:ligatures w14:val="standardContextual"/>
           </w:rPr>
           <w:tab/>
@@ -2778,7 +2777,7 @@
           <w:noProof/>
           <w:kern w:val="2"/>
           <w:szCs w:val="24"/>
-          <w:lang w:val="en-FI" w:eastAsia="en-FI"/>
+          <w:lang/>
           <w14:ligatures w14:val="standardContextual"/>
         </w:rPr>
       </w:pPr>
@@ -2798,7 +2797,7 @@
             <w:noProof/>
             <w:kern w:val="2"/>
             <w:szCs w:val="24"/>
-            <w:lang w:val="en-FI" w:eastAsia="en-FI"/>
+            <w:lang/>
             <w14:ligatures w14:val="standardContextual"/>
           </w:rPr>
           <w:tab/>
@@ -2870,7 +2869,7 @@
           <w:noProof/>
           <w:kern w:val="2"/>
           <w:szCs w:val="24"/>
-          <w:lang w:val="en-FI" w:eastAsia="en-FI"/>
+          <w:lang/>
           <w14:ligatures w14:val="standardContextual"/>
         </w:rPr>
       </w:pPr>
@@ -2949,7 +2948,7 @@
           <w:noProof/>
           <w:kern w:val="2"/>
           <w:szCs w:val="24"/>
-          <w:lang w:val="en-FI" w:eastAsia="en-FI"/>
+          <w:lang/>
           <w14:ligatures w14:val="standardContextual"/>
         </w:rPr>
       </w:pPr>
@@ -2968,7 +2967,7 @@
             <w:noProof/>
             <w:kern w:val="2"/>
             <w:szCs w:val="24"/>
-            <w:lang w:val="en-FI" w:eastAsia="en-FI"/>
+            <w:lang/>
             <w14:ligatures w14:val="standardContextual"/>
           </w:rPr>
           <w:tab/>
@@ -3039,7 +3038,7 @@
           <w:noProof/>
           <w:kern w:val="2"/>
           <w:szCs w:val="24"/>
-          <w:lang w:val="en-FI" w:eastAsia="en-FI"/>
+          <w:lang/>
           <w14:ligatures w14:val="standardContextual"/>
         </w:rPr>
       </w:pPr>
@@ -3058,7 +3057,7 @@
             <w:noProof/>
             <w:kern w:val="2"/>
             <w:szCs w:val="24"/>
-            <w:lang w:val="en-FI" w:eastAsia="en-FI"/>
+            <w:lang/>
             <w14:ligatures w14:val="standardContextual"/>
           </w:rPr>
           <w:tab/>
@@ -3129,7 +3128,7 @@
           <w:caps w:val="0"/>
           <w:kern w:val="2"/>
           <w:szCs w:val="24"/>
-          <w:lang w:val="en-FI" w:eastAsia="en-FI"/>
+          <w:lang/>
           <w14:ligatures w14:val="standardContextual"/>
         </w:rPr>
       </w:pPr>
@@ -3147,7 +3146,7 @@
             <w:caps w:val="0"/>
             <w:kern w:val="2"/>
             <w:szCs w:val="24"/>
-            <w:lang w:val="en-FI" w:eastAsia="en-FI"/>
+            <w:lang/>
             <w14:ligatures w14:val="standardContextual"/>
           </w:rPr>
           <w:tab/>
@@ -3210,7 +3209,7 @@
           <w:caps w:val="0"/>
           <w:kern w:val="2"/>
           <w:szCs w:val="24"/>
-          <w:lang w:val="en-FI" w:eastAsia="en-FI"/>
+          <w:lang/>
           <w14:ligatures w14:val="standardContextual"/>
         </w:rPr>
       </w:pPr>
@@ -3228,7 +3227,7 @@
             <w:caps w:val="0"/>
             <w:kern w:val="2"/>
             <w:szCs w:val="24"/>
-            <w:lang w:val="en-FI" w:eastAsia="en-FI"/>
+            <w:lang/>
             <w14:ligatures w14:val="standardContextual"/>
           </w:rPr>
           <w:tab/>
@@ -3400,7 +3399,7 @@
           <w:noProof/>
           <w:kern w:val="2"/>
           <w:szCs w:val="24"/>
-          <w:lang w:val="en-FI" w:eastAsia="en-FI"/>
+          <w:lang/>
           <w14:ligatures w14:val="standardContextual"/>
         </w:rPr>
       </w:pPr>
@@ -3500,7 +3499,7 @@
           <w:noProof/>
           <w:kern w:val="2"/>
           <w:szCs w:val="24"/>
-          <w:lang w:val="en-FI" w:eastAsia="en-FI"/>
+          <w:lang/>
           <w14:ligatures w14:val="standardContextual"/>
         </w:rPr>
       </w:pPr>
@@ -3573,7 +3572,7 @@
           <w:noProof/>
           <w:kern w:val="2"/>
           <w:szCs w:val="24"/>
-          <w:lang w:val="en-FI" w:eastAsia="en-FI"/>
+          <w:lang/>
           <w14:ligatures w14:val="standardContextual"/>
         </w:rPr>
       </w:pPr>
@@ -3646,7 +3645,7 @@
           <w:noProof/>
           <w:kern w:val="2"/>
           <w:szCs w:val="24"/>
-          <w:lang w:val="en-FI" w:eastAsia="en-FI"/>
+          <w:lang/>
           <w14:ligatures w14:val="standardContextual"/>
         </w:rPr>
       </w:pPr>
@@ -3719,7 +3718,7 @@
           <w:noProof/>
           <w:kern w:val="2"/>
           <w:szCs w:val="24"/>
-          <w:lang w:val="en-FI" w:eastAsia="en-FI"/>
+          <w:lang/>
           <w14:ligatures w14:val="standardContextual"/>
         </w:rPr>
       </w:pPr>
@@ -3792,7 +3791,7 @@
           <w:noProof/>
           <w:kern w:val="2"/>
           <w:szCs w:val="24"/>
-          <w:lang w:val="en-FI" w:eastAsia="en-FI"/>
+          <w:lang/>
           <w14:ligatures w14:val="standardContextual"/>
         </w:rPr>
       </w:pPr>
@@ -3865,7 +3864,7 @@
           <w:noProof/>
           <w:kern w:val="2"/>
           <w:szCs w:val="24"/>
-          <w:lang w:val="en-FI" w:eastAsia="en-FI"/>
+          <w:lang/>
           <w14:ligatures w14:val="standardContextual"/>
         </w:rPr>
       </w:pPr>
@@ -3938,7 +3937,7 @@
           <w:noProof/>
           <w:kern w:val="2"/>
           <w:szCs w:val="24"/>
-          <w:lang w:val="en-FI" w:eastAsia="en-FI"/>
+          <w:lang/>
           <w14:ligatures w14:val="standardContextual"/>
         </w:rPr>
       </w:pPr>
@@ -4011,7 +4010,7 @@
           <w:noProof/>
           <w:kern w:val="2"/>
           <w:szCs w:val="24"/>
-          <w:lang w:val="en-FI" w:eastAsia="en-FI"/>
+          <w:lang/>
           <w14:ligatures w14:val="standardContextual"/>
         </w:rPr>
       </w:pPr>
@@ -4084,7 +4083,7 @@
           <w:noProof/>
           <w:kern w:val="2"/>
           <w:szCs w:val="24"/>
-          <w:lang w:val="en-FI" w:eastAsia="en-FI"/>
+          <w:lang/>
           <w14:ligatures w14:val="standardContextual"/>
         </w:rPr>
       </w:pPr>
@@ -4157,7 +4156,7 @@
           <w:noProof/>
           <w:kern w:val="2"/>
           <w:szCs w:val="24"/>
-          <w:lang w:val="en-FI" w:eastAsia="en-FI"/>
+          <w:lang/>
           <w14:ligatures w14:val="standardContextual"/>
         </w:rPr>
       </w:pPr>
@@ -4230,7 +4229,7 @@
           <w:noProof/>
           <w:kern w:val="2"/>
           <w:szCs w:val="24"/>
-          <w:lang w:val="en-FI" w:eastAsia="en-FI"/>
+          <w:lang/>
           <w14:ligatures w14:val="standardContextual"/>
         </w:rPr>
       </w:pPr>
@@ -4303,7 +4302,7 @@
           <w:noProof/>
           <w:kern w:val="2"/>
           <w:szCs w:val="24"/>
-          <w:lang w:val="en-FI" w:eastAsia="en-FI"/>
+          <w:lang/>
           <w14:ligatures w14:val="standardContextual"/>
         </w:rPr>
       </w:pPr>
@@ -4376,7 +4375,7 @@
           <w:noProof/>
           <w:kern w:val="2"/>
           <w:szCs w:val="24"/>
-          <w:lang w:val="en-FI" w:eastAsia="en-FI"/>
+          <w:lang/>
           <w14:ligatures w14:val="standardContextual"/>
         </w:rPr>
       </w:pPr>
@@ -4475,14 +4474,14 @@
         <w:jc w:val="left"/>
       </w:pPr>
       <w:bookmarkStart w:id="0" w:name="_Toc434416060"/>
-      <w:bookmarkStart w:id="1" w:name="_Toc40863882"/>
-      <w:bookmarkStart w:id="2" w:name="_Toc162173291"/>
+      <w:bookmarkStart w:id="1" w:name="_Toc162173291"/>
+      <w:bookmarkStart w:id="2" w:name="_Toc40863882"/>
       <w:r>
         <w:lastRenderedPageBreak/>
         <w:t>INTRODUCTION</w:t>
       </w:r>
       <w:bookmarkEnd w:id="0"/>
-      <w:bookmarkEnd w:id="2"/>
+      <w:bookmarkEnd w:id="1"/>
     </w:p>
     <w:p/>
     <w:p/>
@@ -4662,7 +4661,7 @@
         </w:rPr>
       </w:pPr>
     </w:p>
-    <w:bookmarkEnd w:id="1"/>
+    <w:bookmarkEnd w:id="2"/>
     <w:p>
       <w:pPr>
         <w:spacing w:line="360" w:lineRule="auto"/>
@@ -4758,7 +4757,6 @@
     <w:p>
       <w:pPr>
         <w:spacing w:after="160" w:line="360" w:lineRule="auto"/>
-        <w:jc w:val="left"/>
       </w:pPr>
       <w:r>
         <w:t xml:space="preserve">No-code and low-code development are innovative approaches that </w:t>
@@ -4785,13 +4783,11 @@
     <w:p>
       <w:pPr>
         <w:spacing w:after="160" w:line="360" w:lineRule="auto"/>
-        <w:jc w:val="left"/>
       </w:pPr>
     </w:p>
     <w:p>
       <w:pPr>
         <w:spacing w:after="160" w:line="360" w:lineRule="auto"/>
-        <w:jc w:val="left"/>
       </w:pPr>
       <w:r>
         <w:t xml:space="preserve">The evolution of development approaches has seen a shift from manual coding to higher degrees of abstraction. While classical coding required skills in languages like Java, JavaScript, Python, </w:t>
@@ -5371,18 +5367,17 @@
         <w:pStyle w:val="Heading1"/>
         <w:jc w:val="left"/>
       </w:pPr>
-      <w:bookmarkStart w:id="6" w:name="_Hlk50540170"/>
-      <w:bookmarkStart w:id="7" w:name="_Toc162173295"/>
+      <w:bookmarkStart w:id="6" w:name="_Toc162173295"/>
+      <w:bookmarkStart w:id="7" w:name="_Hlk50540170"/>
       <w:r>
         <w:lastRenderedPageBreak/>
         <w:t>Powerapps fundamentals</w:t>
       </w:r>
-      <w:bookmarkEnd w:id="7"/>
+      <w:bookmarkEnd w:id="6"/>
     </w:p>
     <w:p>
       <w:pPr>
         <w:spacing w:after="160" w:line="360" w:lineRule="auto"/>
-        <w:jc w:val="left"/>
       </w:pPr>
       <w:r>
         <w:t xml:space="preserve">A complete set of tools called PowerApps </w:t>
@@ -5433,13 +5428,11 @@
     <w:p>
       <w:pPr>
         <w:spacing w:after="160" w:line="360" w:lineRule="auto"/>
-        <w:jc w:val="left"/>
       </w:pPr>
     </w:p>
     <w:p>
       <w:pPr>
         <w:spacing w:after="160" w:line="360" w:lineRule="auto"/>
-        <w:jc w:val="left"/>
       </w:pPr>
       <w:r>
         <w:t xml:space="preserve">An essential part of Office 365, PowerApps enables smooth data sharing between many Microsoft products, including Excel, Power BI, and SharePoint. PowerApps also promotes integration inside Microsoft’s business ecosystems. With PowerApps, users can create, </w:t>
@@ -5496,7 +5489,6 @@
     <w:p>
       <w:pPr>
         <w:spacing w:after="160"/>
-        <w:jc w:val="left"/>
       </w:pPr>
       <w:r>
         <w:br w:type="page"/>
@@ -6123,7 +6115,7 @@
         <w:pStyle w:val="Heading1"/>
       </w:pPr>
       <w:bookmarkStart w:id="18" w:name="_Toc162173302"/>
-      <w:bookmarkEnd w:id="6"/>
+      <w:bookmarkEnd w:id="7"/>
       <w:bookmarkEnd w:id="17"/>
       <w:r>
         <w:lastRenderedPageBreak/>
@@ -7847,7 +7839,6 @@
       <w:pPr>
         <w:keepNext/>
         <w:spacing w:after="160" w:line="360" w:lineRule="auto"/>
-        <w:jc w:val="left"/>
         <w:rPr>
           <w:noProof/>
         </w:rPr>
@@ -7856,7 +7847,13 @@
         <w:t xml:space="preserve">The code that was used to check the empty fields for the inputs and email validity, the following code is used to ensure the functionality of the application works as expected. The following </w:t>
       </w:r>
       <w:r>
-        <w:t>figure shows</w:t>
+        <w:t xml:space="preserve">figure </w:t>
+      </w:r>
+      <w:r>
+        <w:t xml:space="preserve">14 </w:t>
+      </w:r>
+      <w:r>
+        <w:t>shows</w:t>
       </w:r>
       <w:r>
         <w:t xml:space="preserve"> </w:t>
@@ -7865,7 +7862,13 @@
         <w:t>a</w:t>
       </w:r>
       <w:r>
-        <w:t xml:space="preserve"> conditional if statement that checks</w:t>
+        <w:t xml:space="preserve"> conditional </w:t>
+      </w:r>
+      <w:r>
+        <w:t>if</w:t>
+      </w:r>
+      <w:r>
+        <w:t xml:space="preserve"> statement that checks</w:t>
       </w:r>
       <w:r>
         <w:t xml:space="preserve"> for availability of first two inputs for first name and last name and checks the validity format of the email address. The code must be written in the “</w:t>
@@ -7972,15 +7975,19 @@
     </w:p>
     <w:p>
       <w:pPr>
-        <w:spacing w:after="160"/>
-        <w:jc w:val="left"/>
+        <w:spacing w:after="160" w:line="360" w:lineRule="auto"/>
       </w:pPr>
       <w:r>
         <w:lastRenderedPageBreak/>
-        <w:t xml:space="preserve"> </w:t>
-      </w:r>
-      <w:r>
-        <w:t xml:space="preserve"> </w:t>
+        <w:t xml:space="preserve">The second page is the confirmation page to save the data input from the first page. The layout of the second page is </w:t>
+      </w:r>
+      <w:proofErr w:type="gramStart"/>
+      <w:r>
+        <w:t>similar to</w:t>
+      </w:r>
+      <w:proofErr w:type="gramEnd"/>
+      <w:r>
+        <w:t xml:space="preserve"> the first page with a checkbox at the end of the data form. The user inputs the data, and the same data is shown to the second page when user navigates to the second page. The “SAVE” button in the top right also checks if the checkbox is clicked. Similar code is used to check the availability of the checked checkbox as in figure 14. The general idea is to display the data which the user is about to submit, if the data information is correct then the user can check the checkbox and can navigate to the third page with the help of “SAVE” button. </w:t>
       </w:r>
     </w:p>
     <w:p>
@@ -11088,16 +11095,6 @@
 </file>
 
 <file path=customXml/item2.xml><?xml version="1.0" encoding="utf-8"?>
-<b:Sources xmlns:b="http://schemas.openxmlformats.org/officeDocument/2006/bibliography" xmlns="http://schemas.openxmlformats.org/officeDocument/2006/bibliography" SelectedStyle="\APASixthEditionOfficeOnline.xsl" StyleName="APA" Version="6"/>
-</file>
-
-<file path=customXml/item3.xml><?xml version="1.0" encoding="utf-8"?>
-<p:properties xmlns:p="http://schemas.microsoft.com/office/2006/metadata/properties" xmlns:xsi="http://www.w3.org/2001/XMLSchema-instance" xmlns:pc="http://schemas.microsoft.com/office/infopath/2007/PartnerControls">
-  <documentManagement/>
-</p:properties>
-</file>
-
-<file path=customXml/item4.xml><?xml version="1.0" encoding="utf-8"?>
 <ct:contentTypeSchema xmlns:ct="http://schemas.microsoft.com/office/2006/metadata/contentType" xmlns:ma="http://schemas.microsoft.com/office/2006/metadata/properties/metaAttributes" ct:_="" ma:_="" ma:contentTypeName="Asiakirja" ma:contentTypeID="0x010100DD18662049348E449C4B5839E65FE018" ma:contentTypeVersion="13" ma:contentTypeDescription="Luo uusi asiakirja." ma:contentTypeScope="" ma:versionID="1983079786422afb9c3fbcbc3d3eb466">
   <xsd:schema xmlns:xsd="http://www.w3.org/2001/XMLSchema" xmlns:xs="http://www.w3.org/2001/XMLSchema" xmlns:p="http://schemas.microsoft.com/office/2006/metadata/properties" xmlns:ns3="a44822e6-62eb-444b-9901-c04bb7a5fa46" xmlns:ns4="fab3c65d-2f79-4211-8e03-7debd470f571" targetNamespace="http://schemas.microsoft.com/office/2006/metadata/properties" ma:root="true" ma:fieldsID="d35978de2218c8599363cbd351c2827f" ns3:_="" ns4:_="">
     <xsd:import namespace="a44822e6-62eb-444b-9901-c04bb7a5fa46"/>
@@ -11320,6 +11317,16 @@
 </ct:contentTypeSchema>
 </file>
 
+<file path=customXml/item3.xml><?xml version="1.0" encoding="utf-8"?>
+<p:properties xmlns:p="http://schemas.microsoft.com/office/2006/metadata/properties" xmlns:xsi="http://www.w3.org/2001/XMLSchema-instance" xmlns:pc="http://schemas.microsoft.com/office/infopath/2007/PartnerControls">
+  <documentManagement/>
+</p:properties>
+</file>
+
+<file path=customXml/item4.xml><?xml version="1.0" encoding="utf-8"?>
+<b:Sources xmlns:b="http://schemas.openxmlformats.org/officeDocument/2006/bibliography" xmlns="http://schemas.openxmlformats.org/officeDocument/2006/bibliography" SelectedStyle="\APASixthEditionOfficeOnline.xsl" StyleName="APA" Version="6"/>
+</file>
+
 <file path=customXml/itemProps1.xml><?xml version="1.0" encoding="utf-8"?>
 <ds:datastoreItem xmlns:ds="http://schemas.openxmlformats.org/officeDocument/2006/customXml" ds:itemID="{3E4CEE87-4CF8-45C8-8E26-170CB08E0373}">
   <ds:schemaRefs>
@@ -11329,23 +11336,6 @@
 </file>
 
 <file path=customXml/itemProps2.xml><?xml version="1.0" encoding="utf-8"?>
-<ds:datastoreItem xmlns:ds="http://schemas.openxmlformats.org/officeDocument/2006/customXml" ds:itemID="{DC139A46-B865-4DCA-9509-8AA50BB781A4}">
-  <ds:schemaRefs>
-    <ds:schemaRef ds:uri="http://schemas.openxmlformats.org/officeDocument/2006/bibliography"/>
-  </ds:schemaRefs>
-</ds:datastoreItem>
-</file>
-
-<file path=customXml/itemProps3.xml><?xml version="1.0" encoding="utf-8"?>
-<ds:datastoreItem xmlns:ds="http://schemas.openxmlformats.org/officeDocument/2006/customXml" ds:itemID="{B8262DB5-59E2-4AF6-A092-9EC56765131C}">
-  <ds:schemaRefs>
-    <ds:schemaRef ds:uri="http://schemas.microsoft.com/office/2006/metadata/properties"/>
-    <ds:schemaRef ds:uri="http://schemas.microsoft.com/office/infopath/2007/PartnerControls"/>
-  </ds:schemaRefs>
-</ds:datastoreItem>
-</file>
-
-<file path=customXml/itemProps4.xml><?xml version="1.0" encoding="utf-8"?>
 <ds:datastoreItem xmlns:ds="http://schemas.openxmlformats.org/officeDocument/2006/customXml" ds:itemID="{AED84FB4-FF50-49C3-B5CB-C5E75C3320F1}">
   <ds:schemaRefs>
     <ds:schemaRef ds:uri="http://schemas.microsoft.com/office/2006/metadata/contentType"/>
@@ -11362,4 +11352,21 @@
     <ds:schemaRef ds:uri="http://schemas.microsoft.com/internal/obd"/>
   </ds:schemaRefs>
 </ds:datastoreItem>
+</file>
+
+<file path=customXml/itemProps3.xml><?xml version="1.0" encoding="utf-8"?>
+<ds:datastoreItem xmlns:ds="http://schemas.openxmlformats.org/officeDocument/2006/customXml" ds:itemID="{B8262DB5-59E2-4AF6-A092-9EC56765131C}">
+  <ds:schemaRefs>
+    <ds:schemaRef ds:uri="http://schemas.microsoft.com/office/2006/metadata/properties"/>
+    <ds:schemaRef ds:uri="http://schemas.microsoft.com/office/infopath/2007/PartnerControls"/>
+  </ds:schemaRefs>
+</ds:datastoreItem>
+</file>
+
+<file path=customXml/itemProps4.xml><?xml version="1.0" encoding="utf-8"?>
+<ds:datastoreItem xmlns:ds="http://schemas.openxmlformats.org/officeDocument/2006/customXml" ds:itemID="{DC139A46-B865-4DCA-9509-8AA50BB781A4}">
+  <ds:schemaRefs>
+    <ds:schemaRef ds:uri="http://schemas.openxmlformats.org/officeDocument/2006/bibliography"/>
+  </ds:schemaRefs>
+</ds:datastoreItem>
 </file>
</xml_diff>

<commit_message>
start with the third page description
</commit_message>
<xml_diff>
--- a/Thesis Academic.docx
+++ b/Thesis Academic.docx
@@ -1527,7 +1527,6 @@
           <w:caps w:val="0"/>
           <w:kern w:val="2"/>
           <w:szCs w:val="24"/>
-          <w:lang/>
           <w14:ligatures w14:val="standardContextual"/>
         </w:rPr>
       </w:pPr>
@@ -1569,7 +1568,6 @@
             <w:caps w:val="0"/>
             <w:kern w:val="2"/>
             <w:szCs w:val="24"/>
-            <w:lang/>
             <w14:ligatures w14:val="standardContextual"/>
           </w:rPr>
           <w:tab/>
@@ -1632,7 +1630,6 @@
           <w:caps w:val="0"/>
           <w:kern w:val="2"/>
           <w:szCs w:val="24"/>
-          <w:lang/>
           <w14:ligatures w14:val="standardContextual"/>
         </w:rPr>
       </w:pPr>
@@ -1650,7 +1647,6 @@
             <w:caps w:val="0"/>
             <w:kern w:val="2"/>
             <w:szCs w:val="24"/>
-            <w:lang/>
             <w14:ligatures w14:val="standardContextual"/>
           </w:rPr>
           <w:tab/>
@@ -1713,7 +1709,6 @@
           <w:noProof/>
           <w:kern w:val="2"/>
           <w:szCs w:val="24"/>
-          <w:lang/>
           <w14:ligatures w14:val="standardContextual"/>
         </w:rPr>
       </w:pPr>
@@ -1732,7 +1727,6 @@
             <w:noProof/>
             <w:kern w:val="2"/>
             <w:szCs w:val="24"/>
-            <w:lang/>
             <w14:ligatures w14:val="standardContextual"/>
           </w:rPr>
           <w:tab/>
@@ -1803,7 +1797,6 @@
           <w:noProof/>
           <w:kern w:val="2"/>
           <w:szCs w:val="24"/>
-          <w:lang/>
           <w14:ligatures w14:val="standardContextual"/>
         </w:rPr>
       </w:pPr>
@@ -1822,7 +1815,6 @@
             <w:noProof/>
             <w:kern w:val="2"/>
             <w:szCs w:val="24"/>
-            <w:lang/>
             <w14:ligatures w14:val="standardContextual"/>
           </w:rPr>
           <w:tab/>
@@ -1893,7 +1885,6 @@
           <w:caps w:val="0"/>
           <w:kern w:val="2"/>
           <w:szCs w:val="24"/>
-          <w:lang/>
           <w14:ligatures w14:val="standardContextual"/>
         </w:rPr>
       </w:pPr>
@@ -1911,7 +1902,6 @@
             <w:caps w:val="0"/>
             <w:kern w:val="2"/>
             <w:szCs w:val="24"/>
-            <w:lang/>
             <w14:ligatures w14:val="standardContextual"/>
           </w:rPr>
           <w:tab/>
@@ -1974,7 +1964,6 @@
           <w:noProof/>
           <w:kern w:val="2"/>
           <w:szCs w:val="24"/>
-          <w:lang/>
           <w14:ligatures w14:val="standardContextual"/>
         </w:rPr>
       </w:pPr>
@@ -1993,7 +1982,6 @@
             <w:noProof/>
             <w:kern w:val="2"/>
             <w:szCs w:val="24"/>
-            <w:lang/>
             <w14:ligatures w14:val="standardContextual"/>
           </w:rPr>
           <w:tab/>
@@ -2064,7 +2052,6 @@
           <w:noProof/>
           <w:kern w:val="2"/>
           <w:szCs w:val="24"/>
-          <w:lang/>
           <w14:ligatures w14:val="standardContextual"/>
         </w:rPr>
       </w:pPr>
@@ -2083,7 +2070,6 @@
             <w:noProof/>
             <w:kern w:val="2"/>
             <w:szCs w:val="24"/>
-            <w:lang/>
             <w14:ligatures w14:val="standardContextual"/>
           </w:rPr>
           <w:tab/>
@@ -2154,7 +2140,6 @@
           <w:noProof/>
           <w:kern w:val="2"/>
           <w:szCs w:val="24"/>
-          <w:lang/>
           <w14:ligatures w14:val="standardContextual"/>
         </w:rPr>
       </w:pPr>
@@ -2173,7 +2158,6 @@
             <w:noProof/>
             <w:kern w:val="2"/>
             <w:szCs w:val="24"/>
-            <w:lang/>
             <w14:ligatures w14:val="standardContextual"/>
           </w:rPr>
           <w:tab/>
@@ -2244,7 +2228,6 @@
           <w:noProof/>
           <w:kern w:val="2"/>
           <w:szCs w:val="24"/>
-          <w:lang/>
           <w14:ligatures w14:val="standardContextual"/>
         </w:rPr>
       </w:pPr>
@@ -2263,7 +2246,6 @@
             <w:noProof/>
             <w:kern w:val="2"/>
             <w:szCs w:val="24"/>
-            <w:lang/>
             <w14:ligatures w14:val="standardContextual"/>
           </w:rPr>
           <w:tab/>
@@ -2334,7 +2316,6 @@
           <w:noProof/>
           <w:kern w:val="2"/>
           <w:szCs w:val="24"/>
-          <w:lang/>
           <w14:ligatures w14:val="standardContextual"/>
         </w:rPr>
       </w:pPr>
@@ -2353,7 +2334,6 @@
             <w:noProof/>
             <w:kern w:val="2"/>
             <w:szCs w:val="24"/>
-            <w:lang/>
             <w14:ligatures w14:val="standardContextual"/>
           </w:rPr>
           <w:tab/>
@@ -2424,7 +2404,6 @@
           <w:noProof/>
           <w:kern w:val="2"/>
           <w:szCs w:val="24"/>
-          <w:lang/>
           <w14:ligatures w14:val="standardContextual"/>
         </w:rPr>
       </w:pPr>
@@ -2443,7 +2422,6 @@
             <w:noProof/>
             <w:kern w:val="2"/>
             <w:szCs w:val="24"/>
-            <w:lang/>
             <w14:ligatures w14:val="standardContextual"/>
           </w:rPr>
           <w:tab/>
@@ -2514,7 +2492,6 @@
           <w:caps w:val="0"/>
           <w:kern w:val="2"/>
           <w:szCs w:val="24"/>
-          <w:lang/>
           <w14:ligatures w14:val="standardContextual"/>
         </w:rPr>
       </w:pPr>
@@ -2532,7 +2509,6 @@
             <w:caps w:val="0"/>
             <w:kern w:val="2"/>
             <w:szCs w:val="24"/>
-            <w:lang/>
             <w14:ligatures w14:val="standardContextual"/>
           </w:rPr>
           <w:tab/>
@@ -2595,7 +2571,6 @@
           <w:noProof/>
           <w:kern w:val="2"/>
           <w:szCs w:val="24"/>
-          <w:lang/>
           <w14:ligatures w14:val="standardContextual"/>
         </w:rPr>
       </w:pPr>
@@ -2614,7 +2589,6 @@
             <w:noProof/>
             <w:kern w:val="2"/>
             <w:szCs w:val="24"/>
-            <w:lang/>
             <w14:ligatures w14:val="standardContextual"/>
           </w:rPr>
           <w:tab/>
@@ -2685,7 +2659,6 @@
           <w:noProof/>
           <w:kern w:val="2"/>
           <w:szCs w:val="24"/>
-          <w:lang/>
           <w14:ligatures w14:val="standardContextual"/>
         </w:rPr>
       </w:pPr>
@@ -2705,7 +2678,6 @@
             <w:noProof/>
             <w:kern w:val="2"/>
             <w:szCs w:val="24"/>
-            <w:lang/>
             <w14:ligatures w14:val="standardContextual"/>
           </w:rPr>
           <w:tab/>
@@ -2777,7 +2749,6 @@
           <w:noProof/>
           <w:kern w:val="2"/>
           <w:szCs w:val="24"/>
-          <w:lang/>
           <w14:ligatures w14:val="standardContextual"/>
         </w:rPr>
       </w:pPr>
@@ -2797,7 +2768,6 @@
             <w:noProof/>
             <w:kern w:val="2"/>
             <w:szCs w:val="24"/>
-            <w:lang/>
             <w14:ligatures w14:val="standardContextual"/>
           </w:rPr>
           <w:tab/>
@@ -2869,7 +2839,6 @@
           <w:noProof/>
           <w:kern w:val="2"/>
           <w:szCs w:val="24"/>
-          <w:lang/>
           <w14:ligatures w14:val="standardContextual"/>
         </w:rPr>
       </w:pPr>
@@ -2948,7 +2917,6 @@
           <w:noProof/>
           <w:kern w:val="2"/>
           <w:szCs w:val="24"/>
-          <w:lang/>
           <w14:ligatures w14:val="standardContextual"/>
         </w:rPr>
       </w:pPr>
@@ -2967,7 +2935,6 @@
             <w:noProof/>
             <w:kern w:val="2"/>
             <w:szCs w:val="24"/>
-            <w:lang/>
             <w14:ligatures w14:val="standardContextual"/>
           </w:rPr>
           <w:tab/>
@@ -3038,7 +3005,6 @@
           <w:noProof/>
           <w:kern w:val="2"/>
           <w:szCs w:val="24"/>
-          <w:lang/>
           <w14:ligatures w14:val="standardContextual"/>
         </w:rPr>
       </w:pPr>
@@ -3057,7 +3023,6 @@
             <w:noProof/>
             <w:kern w:val="2"/>
             <w:szCs w:val="24"/>
-            <w:lang/>
             <w14:ligatures w14:val="standardContextual"/>
           </w:rPr>
           <w:tab/>
@@ -3128,7 +3093,6 @@
           <w:caps w:val="0"/>
           <w:kern w:val="2"/>
           <w:szCs w:val="24"/>
-          <w:lang/>
           <w14:ligatures w14:val="standardContextual"/>
         </w:rPr>
       </w:pPr>
@@ -3146,7 +3110,6 @@
             <w:caps w:val="0"/>
             <w:kern w:val="2"/>
             <w:szCs w:val="24"/>
-            <w:lang/>
             <w14:ligatures w14:val="standardContextual"/>
           </w:rPr>
           <w:tab/>
@@ -3209,7 +3172,6 @@
           <w:caps w:val="0"/>
           <w:kern w:val="2"/>
           <w:szCs w:val="24"/>
-          <w:lang/>
           <w14:ligatures w14:val="standardContextual"/>
         </w:rPr>
       </w:pPr>
@@ -3227,7 +3189,6 @@
             <w:caps w:val="0"/>
             <w:kern w:val="2"/>
             <w:szCs w:val="24"/>
-            <w:lang/>
             <w14:ligatures w14:val="standardContextual"/>
           </w:rPr>
           <w:tab/>
@@ -3399,7 +3360,6 @@
           <w:noProof/>
           <w:kern w:val="2"/>
           <w:szCs w:val="24"/>
-          <w:lang/>
           <w14:ligatures w14:val="standardContextual"/>
         </w:rPr>
       </w:pPr>
@@ -3499,7 +3459,6 @@
           <w:noProof/>
           <w:kern w:val="2"/>
           <w:szCs w:val="24"/>
-          <w:lang/>
           <w14:ligatures w14:val="standardContextual"/>
         </w:rPr>
       </w:pPr>
@@ -3572,7 +3531,6 @@
           <w:noProof/>
           <w:kern w:val="2"/>
           <w:szCs w:val="24"/>
-          <w:lang/>
           <w14:ligatures w14:val="standardContextual"/>
         </w:rPr>
       </w:pPr>
@@ -3645,7 +3603,6 @@
           <w:noProof/>
           <w:kern w:val="2"/>
           <w:szCs w:val="24"/>
-          <w:lang/>
           <w14:ligatures w14:val="standardContextual"/>
         </w:rPr>
       </w:pPr>
@@ -3718,7 +3675,6 @@
           <w:noProof/>
           <w:kern w:val="2"/>
           <w:szCs w:val="24"/>
-          <w:lang/>
           <w14:ligatures w14:val="standardContextual"/>
         </w:rPr>
       </w:pPr>
@@ -3791,7 +3747,6 @@
           <w:noProof/>
           <w:kern w:val="2"/>
           <w:szCs w:val="24"/>
-          <w:lang/>
           <w14:ligatures w14:val="standardContextual"/>
         </w:rPr>
       </w:pPr>
@@ -3864,7 +3819,6 @@
           <w:noProof/>
           <w:kern w:val="2"/>
           <w:szCs w:val="24"/>
-          <w:lang/>
           <w14:ligatures w14:val="standardContextual"/>
         </w:rPr>
       </w:pPr>
@@ -3937,7 +3891,6 @@
           <w:noProof/>
           <w:kern w:val="2"/>
           <w:szCs w:val="24"/>
-          <w:lang/>
           <w14:ligatures w14:val="standardContextual"/>
         </w:rPr>
       </w:pPr>
@@ -4010,7 +3963,6 @@
           <w:noProof/>
           <w:kern w:val="2"/>
           <w:szCs w:val="24"/>
-          <w:lang/>
           <w14:ligatures w14:val="standardContextual"/>
         </w:rPr>
       </w:pPr>
@@ -4083,7 +4035,6 @@
           <w:noProof/>
           <w:kern w:val="2"/>
           <w:szCs w:val="24"/>
-          <w:lang/>
           <w14:ligatures w14:val="standardContextual"/>
         </w:rPr>
       </w:pPr>
@@ -4156,7 +4107,6 @@
           <w:noProof/>
           <w:kern w:val="2"/>
           <w:szCs w:val="24"/>
-          <w:lang/>
           <w14:ligatures w14:val="standardContextual"/>
         </w:rPr>
       </w:pPr>
@@ -4229,7 +4179,6 @@
           <w:noProof/>
           <w:kern w:val="2"/>
           <w:szCs w:val="24"/>
-          <w:lang/>
           <w14:ligatures w14:val="standardContextual"/>
         </w:rPr>
       </w:pPr>
@@ -4302,7 +4251,6 @@
           <w:noProof/>
           <w:kern w:val="2"/>
           <w:szCs w:val="24"/>
-          <w:lang/>
           <w14:ligatures w14:val="standardContextual"/>
         </w:rPr>
       </w:pPr>
@@ -4375,7 +4323,6 @@
           <w:noProof/>
           <w:kern w:val="2"/>
           <w:szCs w:val="24"/>
-          <w:lang/>
           <w14:ligatures w14:val="standardContextual"/>
         </w:rPr>
       </w:pPr>
@@ -4619,16 +4566,11 @@
       </w:r>
       <w:r>
         <w:lastRenderedPageBreak/>
-        <w:t xml:space="preserve">app development and empowering non-technical individuals. This low-code platform has made accessible app development, </w:t>
-      </w:r>
-      <w:proofErr w:type="gramStart"/>
-      <w:r>
-        <w:t>remov</w:t>
+        <w:t>app development and empowering non-technical individuals. This low-code platform has made accessible app development, remov</w:t>
       </w:r>
       <w:r>
         <w:t>ing</w:t>
       </w:r>
-      <w:proofErr w:type="gramEnd"/>
       <w:r>
         <w:t xml:space="preserve"> obstacles and allowing businesses to swiftly innovate and adapt to changing business environments. PowerApps is prepared to shape the future of digital transformation by enabling organizations to achieve increased agility, efficiency, and creativity. </w:t>
       </w:r>
@@ -4711,21 +4653,12 @@
         </w:rPr>
         <w:t xml:space="preserve">, </w:t>
       </w:r>
-      <w:proofErr w:type="gramStart"/>
-      <w:r>
-        <w:rPr>
-          <w:rFonts w:cs="Times New Roman"/>
-          <w:szCs w:val="24"/>
-        </w:rPr>
-        <w:t>merits</w:t>
-      </w:r>
-      <w:proofErr w:type="gramEnd"/>
-      <w:r>
-        <w:rPr>
-          <w:rFonts w:cs="Times New Roman"/>
-          <w:szCs w:val="24"/>
-        </w:rPr>
-        <w:t xml:space="preserve"> and demerits. The fourth section “Low-code Development with PowerApps” is the demonstration</w:t>
+      <w:r>
+        <w:rPr>
+          <w:rFonts w:cs="Times New Roman"/>
+          <w:szCs w:val="24"/>
+        </w:rPr>
+        <w:t>merits and demerits. The fourth section “Low-code Development with PowerApps” is the demonstration</w:t>
       </w:r>
       <w:r>
         <w:rPr>
@@ -4790,15 +4723,7 @@
         <w:spacing w:after="160" w:line="360" w:lineRule="auto"/>
       </w:pPr>
       <w:r>
-        <w:t xml:space="preserve">The evolution of development approaches has seen a shift from manual coding to higher degrees of abstraction. While classical coding required skills in languages like Java, JavaScript, Python, </w:t>
-      </w:r>
-      <w:proofErr w:type="gramStart"/>
-      <w:r>
-        <w:t>PHP</w:t>
-      </w:r>
-      <w:proofErr w:type="gramEnd"/>
-      <w:r>
-        <w:t xml:space="preserve"> and many other languages. The emergence of low-code and no-code techniques has made software production more accessible, allowing for more participation in the process from business users and non-developers.</w:t>
+        <w:t>The evolution of development approaches has seen a shift from manual coding to higher degrees of abstraction. While classical coding required skills in languages like Java, JavaScript, Python, PHP and many other languages. The emergence of low-code and no-code techniques has made software production more accessible, allowing for more participation in the process from business users and non-developers.</w:t>
       </w:r>
       <w:r>
         <w:t xml:space="preserve"> </w:t>
@@ -4866,15 +4791,7 @@
         <w:t>advertising</w:t>
       </w:r>
       <w:r>
-        <w:t xml:space="preserve"> pattern, this strict system needed to be consistent. More iterative techniques, such as Rapid Application Development (RAD), replaced the waterfall model around the 1970s (Chrismanto et al. 2019). </w:t>
-      </w:r>
-      <w:proofErr w:type="gramStart"/>
-      <w:r>
-        <w:t>In order to</w:t>
-      </w:r>
-      <w:proofErr w:type="gramEnd"/>
-      <w:r>
-        <w:t xml:space="preserve"> enable quick prototyping and adaptability to change requirements, RAD placed a strong impact on partner and engineer communication. Businesses seeking to shorten their advancement period, provided programs more quickly to demonstrate began to employ the strategy. </w:t>
+        <w:t xml:space="preserve"> pattern, this strict system needed to be consistent. More iterative techniques, such as Rapid Application Development (RAD), replaced the waterfall model around the 1970s (Chrismanto et al. 2019). In order to enable quick prototyping and adaptability to change requirements, RAD placed a strong impact on partner and engineer communication. Businesses seeking to shorten their advancement period, provided programs more quickly to demonstrate began to employ the strategy. </w:t>
       </w:r>
     </w:p>
     <w:p>
@@ -4902,15 +4819,7 @@
         <w:t xml:space="preserve">). This approach was suitable for the rapidly developing modern mode of software development because it provided constant feedback and improvements. With </w:t>
       </w:r>
       <w:r>
-        <w:t xml:space="preserve">the concept of DevOps, a corporative model that pairs development application with IT operations, software development lifecycle is now shorter. It supports efficient organization and input rings by its communication, computerization, continuous delivery (Educative, 2024). The degree of this problem has risen correspondingly with increasing complexity and trade </w:t>
-      </w:r>
-      <w:proofErr w:type="gramStart"/>
-      <w:r>
-        <w:t>and also</w:t>
-      </w:r>
-      <w:proofErr w:type="gramEnd"/>
-      <w:r>
-        <w:t xml:space="preserve"> the connectivity of the program. </w:t>
+        <w:t xml:space="preserve">the concept of DevOps, a corporative model that pairs development application with IT operations, software development lifecycle is now shorter. It supports efficient organization and input rings by its communication, computerization, continuous delivery (Educative, 2024). The degree of this problem has risen correspondingly with increasing complexity and trade and also the connectivity of the program. </w:t>
       </w:r>
     </w:p>
     <w:p>
@@ -5090,21 +4999,7 @@
         <w:rPr>
           <w:rFonts w:cs="Times New Roman"/>
         </w:rPr>
-        <w:t xml:space="preserve">. Learning and mastering the chosen platform </w:t>
-      </w:r>
-      <w:proofErr w:type="gramStart"/>
-      <w:r>
-        <w:rPr>
-          <w:rFonts w:cs="Times New Roman"/>
-        </w:rPr>
-        <w:t>is</w:t>
-      </w:r>
-      <w:proofErr w:type="gramEnd"/>
-      <w:r>
-        <w:rPr>
-          <w:rFonts w:cs="Times New Roman"/>
-        </w:rPr>
-        <w:t xml:space="preserve"> vital for unleashing its full potential. While </w:t>
+        <w:t xml:space="preserve">. Learning and mastering the chosen platform is vital for unleashing its full potential. While </w:t>
       </w:r>
       <w:r>
         <w:rPr>
@@ -5640,27 +5535,11 @@
       </w:pPr>
       <w:bookmarkStart w:id="11" w:name="_Hlk160438559"/>
       <w:r>
-        <w:t xml:space="preserve">The most visually simple kind of PowerApps app development is called a Canvas app. From a blank canvas app, it involves creating a customized and intricate interface with a strong focus on usability. </w:t>
-      </w:r>
-      <w:proofErr w:type="gramStart"/>
-      <w:r>
-        <w:t>Similar to</w:t>
-      </w:r>
-      <w:proofErr w:type="gramEnd"/>
-      <w:r>
-        <w:t xml:space="preserve"> making a PowerPoint presentation or utilizing common prototype tools, developers can choose things from menu and drag and drop items into the respective place as per the design. </w:t>
+        <w:t xml:space="preserve">The most visually simple kind of PowerApps app development is called a Canvas app. From a blank canvas app, it involves creating a customized and intricate interface with a strong focus on usability. Similar to making a PowerPoint presentation or utilizing common prototype tools, developers can choose things from menu and drag and drop items into the respective place as per the design. </w:t>
       </w:r>
       <w:bookmarkEnd w:id="11"/>
       <w:r>
-        <w:t xml:space="preserve">Once ready, the interface may connect to a variety of data sources, and canvas enables the creation of </w:t>
-      </w:r>
-      <w:proofErr w:type="gramStart"/>
-      <w:r>
-        <w:t>particular logic</w:t>
-      </w:r>
-      <w:proofErr w:type="gramEnd"/>
-      <w:r>
-        <w:t xml:space="preserve"> pipelines for data using expressions similar to those found in Microsoft Excel (Microsoft, 2023). However, it is essential to note that canvas apps can be time</w:t>
+        <w:t>Once ready, the interface may connect to a variety of data sources, and canvas enables the creation of particular logic pipelines for data using expressions similar to those found in Microsoft Excel (Microsoft, 2023). However, it is essential to note that canvas apps can be time</w:t>
       </w:r>
       <w:r>
         <w:t xml:space="preserve"> consuming</w:t>
@@ -7155,14 +7034,9 @@
         <w:fldChar w:fldCharType="end"/>
       </w:r>
       <w:r>
-        <w:t xml:space="preserve"> Excel table where the data is </w:t>
-      </w:r>
-      <w:proofErr w:type="gramStart"/>
-      <w:r>
-        <w:t>stored</w:t>
+        <w:t xml:space="preserve"> Excel table where the data is stored</w:t>
       </w:r>
       <w:bookmarkEnd w:id="28"/>
-      <w:proofErr w:type="gramEnd"/>
     </w:p>
     <w:p>
       <w:pPr>
@@ -7979,16 +7853,26 @@
       </w:pPr>
       <w:r>
         <w:lastRenderedPageBreak/>
-        <w:t xml:space="preserve">The second page is the confirmation page to save the data input from the first page. The layout of the second page is </w:t>
-      </w:r>
-      <w:proofErr w:type="gramStart"/>
-      <w:r>
-        <w:t>similar to</w:t>
-      </w:r>
-      <w:proofErr w:type="gramEnd"/>
-      <w:r>
-        <w:t xml:space="preserve"> the first page with a checkbox at the end of the data form. The user inputs the data, and the same data is shown to the second page when user navigates to the second page. The “SAVE” button in the top right also checks if the checkbox is clicked. Similar code is used to check the availability of the checked checkbox as in figure 14. The general idea is to display the data which the user is about to submit, if the data information is correct then the user can check the checkbox and can navigate to the third page with the help of “SAVE” button. </w:t>
-      </w:r>
+        <w:t xml:space="preserve">The second page is the confirmation page to save the data input from the first page. The layout of the second page is similar to the first page with a checkbox at the end of the data form. The user inputs the data, and the same data is shown to the second page when user navigates to the second page. The “SAVE” button in the top right also checks if the checkbox is clicked. Similar code is used to check the availability of the checked checkbox as in figure 14. The general idea is to display the data which the user is about to submit, if the data information is correct then the user can check the checkbox and can navigate to the third page with the help of “SAVE” button. </w:t>
+      </w:r>
+    </w:p>
+    <w:p>
+      <w:pPr>
+        <w:spacing w:after="160" w:line="360" w:lineRule="auto"/>
+      </w:pPr>
+    </w:p>
+    <w:p>
+      <w:pPr>
+        <w:spacing w:after="160" w:line="360" w:lineRule="auto"/>
+      </w:pPr>
+      <w:r>
+        <w:t xml:space="preserve">The third page of this application is the list page, where the user can view all the data entered. This page was designed with the help of gallery component of the PowerApps. </w:t>
+      </w:r>
+    </w:p>
+    <w:p>
+      <w:pPr>
+        <w:spacing w:after="160" w:line="360" w:lineRule="auto"/>
+      </w:pPr>
     </w:p>
     <w:p>
       <w:pPr>
@@ -11086,15 +10970,6 @@
 </file>
 
 <file path=customXml/item1.xml><?xml version="1.0" encoding="utf-8"?>
-<?mso-contentType ?>
-<FormTemplates xmlns="http://schemas.microsoft.com/sharepoint/v3/contenttype/forms">
-  <Display>DocumentLibraryForm</Display>
-  <Edit>DocumentLibraryForm</Edit>
-  <New>DocumentLibraryForm</New>
-</FormTemplates>
-</file>
-
-<file path=customXml/item2.xml><?xml version="1.0" encoding="utf-8"?>
 <ct:contentTypeSchema xmlns:ct="http://schemas.microsoft.com/office/2006/metadata/contentType" xmlns:ma="http://schemas.microsoft.com/office/2006/metadata/properties/metaAttributes" ct:_="" ma:_="" ma:contentTypeName="Asiakirja" ma:contentTypeID="0x010100DD18662049348E449C4B5839E65FE018" ma:contentTypeVersion="13" ma:contentTypeDescription="Luo uusi asiakirja." ma:contentTypeScope="" ma:versionID="1983079786422afb9c3fbcbc3d3eb466">
   <xsd:schema xmlns:xsd="http://www.w3.org/2001/XMLSchema" xmlns:xs="http://www.w3.org/2001/XMLSchema" xmlns:p="http://schemas.microsoft.com/office/2006/metadata/properties" xmlns:ns3="a44822e6-62eb-444b-9901-c04bb7a5fa46" xmlns:ns4="fab3c65d-2f79-4211-8e03-7debd470f571" targetNamespace="http://schemas.microsoft.com/office/2006/metadata/properties" ma:root="true" ma:fieldsID="d35978de2218c8599363cbd351c2827f" ns3:_="" ns4:_="">
     <xsd:import namespace="a44822e6-62eb-444b-9901-c04bb7a5fa46"/>
@@ -11317,25 +11192,26 @@
 </ct:contentTypeSchema>
 </file>
 
+<file path=customXml/item2.xml><?xml version="1.0" encoding="utf-8"?>
+<?mso-contentType ?>
+<FormTemplates xmlns="http://schemas.microsoft.com/sharepoint/v3/contenttype/forms">
+  <Display>DocumentLibraryForm</Display>
+  <Edit>DocumentLibraryForm</Edit>
+  <New>DocumentLibraryForm</New>
+</FormTemplates>
+</file>
+
 <file path=customXml/item3.xml><?xml version="1.0" encoding="utf-8"?>
+<b:Sources xmlns:b="http://schemas.openxmlformats.org/officeDocument/2006/bibliography" xmlns="http://schemas.openxmlformats.org/officeDocument/2006/bibliography" SelectedStyle="\APASixthEditionOfficeOnline.xsl" StyleName="APA" Version="6"/>
+</file>
+
+<file path=customXml/item4.xml><?xml version="1.0" encoding="utf-8"?>
 <p:properties xmlns:p="http://schemas.microsoft.com/office/2006/metadata/properties" xmlns:xsi="http://www.w3.org/2001/XMLSchema-instance" xmlns:pc="http://schemas.microsoft.com/office/infopath/2007/PartnerControls">
   <documentManagement/>
 </p:properties>
 </file>
 
-<file path=customXml/item4.xml><?xml version="1.0" encoding="utf-8"?>
-<b:Sources xmlns:b="http://schemas.openxmlformats.org/officeDocument/2006/bibliography" xmlns="http://schemas.openxmlformats.org/officeDocument/2006/bibliography" SelectedStyle="\APASixthEditionOfficeOnline.xsl" StyleName="APA" Version="6"/>
-</file>
-
 <file path=customXml/itemProps1.xml><?xml version="1.0" encoding="utf-8"?>
-<ds:datastoreItem xmlns:ds="http://schemas.openxmlformats.org/officeDocument/2006/customXml" ds:itemID="{3E4CEE87-4CF8-45C8-8E26-170CB08E0373}">
-  <ds:schemaRefs>
-    <ds:schemaRef ds:uri="http://schemas.microsoft.com/sharepoint/v3/contenttype/forms"/>
-  </ds:schemaRefs>
-</ds:datastoreItem>
-</file>
-
-<file path=customXml/itemProps2.xml><?xml version="1.0" encoding="utf-8"?>
 <ds:datastoreItem xmlns:ds="http://schemas.openxmlformats.org/officeDocument/2006/customXml" ds:itemID="{AED84FB4-FF50-49C3-B5CB-C5E75C3320F1}">
   <ds:schemaRefs>
     <ds:schemaRef ds:uri="http://schemas.microsoft.com/office/2006/metadata/contentType"/>
@@ -11354,19 +11230,27 @@
 </ds:datastoreItem>
 </file>
 
+<file path=customXml/itemProps2.xml><?xml version="1.0" encoding="utf-8"?>
+<ds:datastoreItem xmlns:ds="http://schemas.openxmlformats.org/officeDocument/2006/customXml" ds:itemID="{3E4CEE87-4CF8-45C8-8E26-170CB08E0373}">
+  <ds:schemaRefs>
+    <ds:schemaRef ds:uri="http://schemas.microsoft.com/sharepoint/v3/contenttype/forms"/>
+  </ds:schemaRefs>
+</ds:datastoreItem>
+</file>
+
 <file path=customXml/itemProps3.xml><?xml version="1.0" encoding="utf-8"?>
+<ds:datastoreItem xmlns:ds="http://schemas.openxmlformats.org/officeDocument/2006/customXml" ds:itemID="{DC139A46-B865-4DCA-9509-8AA50BB781A4}">
+  <ds:schemaRefs>
+    <ds:schemaRef ds:uri="http://schemas.openxmlformats.org/officeDocument/2006/bibliography"/>
+  </ds:schemaRefs>
+</ds:datastoreItem>
+</file>
+
+<file path=customXml/itemProps4.xml><?xml version="1.0" encoding="utf-8"?>
 <ds:datastoreItem xmlns:ds="http://schemas.openxmlformats.org/officeDocument/2006/customXml" ds:itemID="{B8262DB5-59E2-4AF6-A092-9EC56765131C}">
   <ds:schemaRefs>
     <ds:schemaRef ds:uri="http://schemas.microsoft.com/office/2006/metadata/properties"/>
     <ds:schemaRef ds:uri="http://schemas.microsoft.com/office/infopath/2007/PartnerControls"/>
   </ds:schemaRefs>
 </ds:datastoreItem>
-</file>
-
-<file path=customXml/itemProps4.xml><?xml version="1.0" encoding="utf-8"?>
-<ds:datastoreItem xmlns:ds="http://schemas.openxmlformats.org/officeDocument/2006/customXml" ds:itemID="{DC139A46-B865-4DCA-9509-8AA50BB781A4}">
-  <ds:schemaRefs>
-    <ds:schemaRef ds:uri="http://schemas.openxmlformats.org/officeDocument/2006/bibliography"/>
-  </ds:schemaRefs>
-</ds:datastoreItem>
 </file>
</xml_diff>

<commit_message>
All error fixed pointed by teacher
</commit_message>
<xml_diff>
--- a/Thesis Academic.docx
+++ b/Thesis Academic.docx
@@ -766,14 +766,21 @@
                 <w:rFonts w:cs="Times New Roman"/>
                 <w:szCs w:val="24"/>
               </w:rPr>
-              <w:t>December</w:t>
+              <w:t>April</w:t>
             </w:r>
             <w:r>
               <w:rPr>
                 <w:rFonts w:cs="Times New Roman"/>
                 <w:szCs w:val="24"/>
               </w:rPr>
-              <w:t xml:space="preserve"> 2023</w:t>
+              <w:t xml:space="preserve"> 202</w:t>
+            </w:r>
+            <w:r>
+              <w:rPr>
+                <w:rFonts w:cs="Times New Roman"/>
+                <w:szCs w:val="24"/>
+              </w:rPr>
+              <w:t>4</w:t>
             </w:r>
           </w:p>
         </w:tc>
@@ -1066,7 +1073,23 @@
                 <w:bCs/>
                 <w:szCs w:val="24"/>
               </w:rPr>
-              <w:t xml:space="preserve"> the transformative power of PowerApps, exploring its versatility and applicability across a wide range of business scenarios. In conclusion, we summarize the key takeaways from our exploration of PowerApps, emphasizing its ability to rapidly develop applications that enhance productivity, streamline operations, and drive innovation. LCDPs like PowerApps Empower businesses of all sizes to embrace digital transformation without being constrained by coding limitations.</w:t>
+              <w:t xml:space="preserve"> the transformative power of PowerApps, exploring its versatility and applicability across a wide range of business scenarios. </w:t>
+            </w:r>
+            <w:r>
+              <w:rPr>
+                <w:rFonts w:cs="Times New Roman"/>
+                <w:bCs/>
+                <w:szCs w:val="24"/>
+              </w:rPr>
+              <w:t>To conclude,</w:t>
+            </w:r>
+            <w:r>
+              <w:rPr>
+                <w:rFonts w:cs="Times New Roman"/>
+                <w:bCs/>
+                <w:szCs w:val="24"/>
+              </w:rPr>
+              <w:t xml:space="preserve"> the key takeaways from our exploration of PowerApps, emphasizing its ability to rapidly develop applications that enhance productivity, streamline operations, and drive innovation. LCDPs like PowerApps Empower businesses of all sizes to embrace digital transformation without being constrained by coding limitations.</w:t>
             </w:r>
           </w:p>
         </w:tc>
@@ -1305,14 +1328,14 @@
         <w:jc w:val="left"/>
         <w:rPr>
           <w:rFonts w:cs="Times New Roman"/>
-          <w:bCs/>
-          <w:szCs w:val="24"/>
-        </w:rPr>
-      </w:pPr>
-      <w:r>
-        <w:rPr>
-          <w:rFonts w:cs="Times New Roman"/>
-          <w:bCs/>
+          <w:b/>
+          <w:szCs w:val="24"/>
+        </w:rPr>
+      </w:pPr>
+      <w:r>
+        <w:rPr>
+          <w:rFonts w:cs="Times New Roman"/>
+          <w:b/>
           <w:szCs w:val="24"/>
         </w:rPr>
         <w:t>RAD</w:t>
@@ -1343,7 +1366,7 @@
         <w:jc w:val="left"/>
         <w:rPr>
           <w:rFonts w:cs="Times New Roman"/>
-          <w:bCs/>
+          <w:b/>
           <w:szCs w:val="24"/>
         </w:rPr>
       </w:pPr>
@@ -1354,14 +1377,14 @@
         <w:jc w:val="left"/>
         <w:rPr>
           <w:rFonts w:cs="Times New Roman"/>
-          <w:bCs/>
-          <w:szCs w:val="24"/>
-        </w:rPr>
-      </w:pPr>
-      <w:r>
-        <w:rPr>
-          <w:rFonts w:cs="Times New Roman"/>
-          <w:bCs/>
+          <w:b/>
+          <w:szCs w:val="24"/>
+        </w:rPr>
+      </w:pPr>
+      <w:r>
+        <w:rPr>
+          <w:rFonts w:cs="Times New Roman"/>
+          <w:b/>
           <w:szCs w:val="24"/>
         </w:rPr>
         <w:t>XP</w:t>
@@ -1403,14 +1426,14 @@
         <w:jc w:val="left"/>
         <w:rPr>
           <w:rFonts w:cs="Times New Roman"/>
-          <w:bCs/>
-          <w:szCs w:val="24"/>
-        </w:rPr>
-      </w:pPr>
-      <w:r>
-        <w:rPr>
-          <w:rFonts w:cs="Times New Roman"/>
-          <w:bCs/>
+          <w:b/>
+          <w:szCs w:val="24"/>
+        </w:rPr>
+      </w:pPr>
+      <w:r>
+        <w:rPr>
+          <w:rFonts w:cs="Times New Roman"/>
+          <w:b/>
           <w:szCs w:val="24"/>
         </w:rPr>
         <w:t>E</w:t>
@@ -1418,7 +1441,7 @@
       <w:r>
         <w:rPr>
           <w:rFonts w:cs="Times New Roman"/>
-          <w:bCs/>
+          <w:b/>
           <w:szCs w:val="24"/>
         </w:rPr>
         <w:t>RP</w:t>
@@ -4754,7 +4777,7 @@
         <w:t>agility,</w:t>
       </w:r>
       <w:r>
-        <w:t xml:space="preserve"> and inclusion in the application development process (Rokis &amp; Kirikova, 2023). These frameworks are positioned to play a crucial role in creating the future landscape of software development as </w:t>
+        <w:t xml:space="preserve"> and inclusion in the application development process. These frameworks are positioned to play a crucial role in creating the future landscape of software development as </w:t>
       </w:r>
       <w:r>
         <w:t>the technology</w:t>
@@ -4764,6 +4787,9 @@
       </w:r>
       <w:r>
         <w:t xml:space="preserve">. </w:t>
+      </w:r>
+      <w:r>
+        <w:t>(Rokis &amp; Kirikova 2023)</w:t>
       </w:r>
     </w:p>
     <w:p>
@@ -4804,13 +4830,44 @@
         <w:t>to</w:t>
       </w:r>
       <w:r>
-        <w:t xml:space="preserve"> speed up the development process that have all fueled the development areas of software development approaches. Early process, such as Waterfall Model, depended on a consistent, straightforward rule, with each stage must be wrapped up before moving on to the next one (Petersen et al. 2009). In any case, within the boundary of persistently changing necessities and </w:t>
+        <w:t xml:space="preserve"> speed up the development process that have all fueled the development areas of software development approaches. Early process, such as Waterfall Model, depended on a consistent, straightforward rule, with each stage must be wrapped up before moving on to the next one (Petersen</w:t>
+      </w:r>
+      <w:r>
+        <w:rPr>
+          <w:rFonts w:cs="Times New Roman"/>
+          <w:color w:val="1E1D1A"/>
+          <w:shd w:val="clear" w:color="auto" w:fill="FFFFFF"/>
+        </w:rPr>
+        <w:t>, K., Wohlin, C., &amp; Baca, D</w:t>
+      </w:r>
+      <w:r>
+        <w:t xml:space="preserve"> 2009). In any case, within the boundary of persistently changing necessities and </w:t>
       </w:r>
       <w:r>
         <w:t>advertising</w:t>
       </w:r>
       <w:r>
-        <w:t xml:space="preserve"> pattern, this strict system needed to be consistent. More iterative techniques, such as Rapid Application Development (RAD), replaced the waterfall model around the 1970s (Chrismanto et al. 2019). In order to enable quick prototyping and adaptability to change requirements, RAD placed a strong impact on partner and engineer communication. Businesses seeking to shorten their advancement period, provided programs more quickly to demonstrate began to employ the strategy. </w:t>
+        <w:t xml:space="preserve"> pattern, this strict system needed to be consistent. More iterative techniques, such as Rapid Application Development (RAD), replaced the waterfall model around the 1970s. In order to enable quick prototyping and adaptability to change requirements, RAD placed a strong impact on partner and engineer communication. Businesses seeking to shorten their advancement period, provided programs more quickly to demonstrate began to employ the strategy. </w:t>
+      </w:r>
+      <w:r>
+        <w:t>(</w:t>
+      </w:r>
+      <w:r>
+        <w:t xml:space="preserve">Chrismanto </w:t>
+      </w:r>
+      <w:r>
+        <w:rPr>
+          <w:rFonts w:cs="Times New Roman"/>
+          <w:color w:val="1E1D1A"/>
+          <w:shd w:val="clear" w:color="auto" w:fill="FFFFFF"/>
+        </w:rPr>
+        <w:t xml:space="preserve">A. R., Santoso, H. B., Wibowo, A., Delima, R., &amp; Kristiawan, R. A. </w:t>
+      </w:r>
+      <w:r>
+        <w:t>2019</w:t>
+      </w:r>
+      <w:r>
+        <w:t>)</w:t>
       </w:r>
     </w:p>
     <w:p>
@@ -4829,7 +4886,7 @@
         <w:t>generation saw</w:t>
       </w:r>
       <w:r>
-        <w:t xml:space="preserve"> the trend of agile methodologies such as Scrum and Extreme Programming (XP), reducing the development process into smaller periods referred to as sprints, agile methodologies embraced flexibility and responsiveness in its workflow (Simplilearn, 202</w:t>
+        <w:t xml:space="preserve"> the trend of agile methodologies such as Scrum and Extreme Programming (XP), reducing the development process into smaller periods referred to as sprints, agile methodologies embraced flexibility and responsiveness in its workflow (Simplilearn 202</w:t>
       </w:r>
       <w:r>
         <w:t>3</w:t>
@@ -4838,7 +4895,7 @@
         <w:t xml:space="preserve">). This approach was suitable for the rapidly developing modern mode of software development because it provided constant feedback and improvements. With </w:t>
       </w:r>
       <w:r>
-        <w:t xml:space="preserve">the concept of DevOps, a corporative model that pairs development application with IT operations, software development lifecycle is now shorter. It supports efficient organization and input rings by its communication, computerization, continuous delivery (Educative, 2024). The degree of this problem has risen correspondingly with increasing complexity and trade and also the connectivity of the program. </w:t>
+        <w:t xml:space="preserve">the concept of DevOps, a corporative model that pairs development application with IT operations, software development lifecycle is now shorter. It supports efficient organization and input rings by its communication, computerization, continuous delivery (Educative 2024). The degree of this problem has risen correspondingly with increasing complexity and trade and also the connectivity of the program. </w:t>
       </w:r>
     </w:p>
     <w:p>
@@ -4851,7 +4908,7 @@
         <w:spacing w:line="360" w:lineRule="auto"/>
       </w:pPr>
       <w:r>
-        <w:t xml:space="preserve">Platforms for low-code and no-code creation have surfaced recently, expanding software development by enabling non-technical individuals to create web apps and software with little to no programming experience. With the use of these platforms’ drag and drop interface, prebuilt parts, and visual programming tools, people and organizations may create applications without needing to have much programming skills. The rising need for quicker, more flexible software development that can accommodate the demands of a larger user base is reflected in the trend towards low-code and no-code development (Böck &amp; Frank, 2021). These platforms allow companies of all sizes to develop and adjust to a constantly changing digital world by reducing difficulties and boosting productivity. </w:t>
+        <w:t xml:space="preserve">Platforms for low-code and no-code creation have surfaced recently, expanding software development by enabling non-technical individuals to create web apps and software with little to no programming experience. With the use of these platforms’ drag and drop interface, prebuilt parts, and visual programming tools, people and organizations may create applications without needing to have much programming skills. The rising need for quicker, more flexible software development that can accommodate the demands of a larger user base is reflected in the trend towards low-code and no-code development (Böck &amp; Frank 2021). These platforms allow companies of all sizes to develop and adjust to a constantly changing digital world by reducing difficulties and boosting productivity. </w:t>
       </w:r>
     </w:p>
     <w:p>
@@ -5003,10 +5060,34 @@
         <w:rPr>
           <w:rFonts w:cs="Times New Roman"/>
         </w:rPr>
-        <w:t xml:space="preserve"> investments (</w:t>
-      </w:r>
-      <w:r>
-        <w:t>Rokis &amp; Kirikova, 2023</w:t>
+        <w:t xml:space="preserve"> investments</w:t>
+      </w:r>
+      <w:r>
+        <w:rPr>
+          <w:rFonts w:cs="Times New Roman"/>
+        </w:rPr>
+        <w:t xml:space="preserve">. Learning and mastering the chosen platform is vital for unleashing its full potential. While </w:t>
+      </w:r>
+      <w:r>
+        <w:rPr>
+          <w:rFonts w:cs="Times New Roman"/>
+        </w:rPr>
+        <w:t>initial</w:t>
+      </w:r>
+      <w:r>
+        <w:rPr>
+          <w:rFonts w:cs="Times New Roman"/>
+        </w:rPr>
+        <w:t xml:space="preserve"> development may be straightforward, understanding platform features, integrations, and development processes ensures optimal outcomes. </w:t>
+      </w:r>
+      <w:r>
+        <w:rPr>
+          <w:rFonts w:cs="Times New Roman"/>
+        </w:rPr>
+        <w:t>(</w:t>
+      </w:r>
+      <w:r>
+        <w:t>Rokis &amp; Kirikova 2023</w:t>
       </w:r>
       <w:r>
         <w:rPr>
@@ -5014,24 +5095,6 @@
         </w:rPr>
         <w:t>)</w:t>
       </w:r>
-      <w:r>
-        <w:rPr>
-          <w:rFonts w:cs="Times New Roman"/>
-        </w:rPr>
-        <w:t xml:space="preserve">. Learning and mastering the chosen platform is vital for unleashing its full potential. While </w:t>
-      </w:r>
-      <w:r>
-        <w:rPr>
-          <w:rFonts w:cs="Times New Roman"/>
-        </w:rPr>
-        <w:t>initial</w:t>
-      </w:r>
-      <w:r>
-        <w:rPr>
-          <w:rFonts w:cs="Times New Roman"/>
-        </w:rPr>
-        <w:t xml:space="preserve"> development may be straightforward, understanding platform features, integrations, and development processes ensures optimal outcomes. </w:t>
-      </w:r>
     </w:p>
     <w:p>
       <w:pPr>
@@ -5130,16 +5193,7 @@
         <w:rPr>
           <w:rFonts w:cs="Times New Roman"/>
         </w:rPr>
-        <w:t>, including data models, UI elements and testing (</w:t>
-      </w:r>
-      <w:r>
-        <w:t>Rokis &amp; Kirikova, 2023</w:t>
-      </w:r>
-      <w:r>
-        <w:rPr>
-          <w:rFonts w:cs="Times New Roman"/>
-        </w:rPr>
-        <w:t xml:space="preserve">). Automation </w:t>
+        <w:t xml:space="preserve">, including data models, UI elements and testing. Automation </w:t>
       </w:r>
       <w:r>
         <w:rPr>
@@ -5189,6 +5243,21 @@
         </w:rPr>
         <w:t xml:space="preserve"> coding experience, in a collaborative fusion team with IT professionals enhances development speed and aligns better with business needs. Promoting IT-business collaboration ensures faster translation of business requirements into functional applications. Regular feedback and continuous refinement through quick iteration improve communication and project outcomes. </w:t>
       </w:r>
+      <w:r>
+        <w:rPr>
+          <w:rFonts w:cs="Times New Roman"/>
+        </w:rPr>
+        <w:t>(</w:t>
+      </w:r>
+      <w:r>
+        <w:t>Rokis &amp; Kirikova 2023</w:t>
+      </w:r>
+      <w:r>
+        <w:rPr>
+          <w:rFonts w:cs="Times New Roman"/>
+        </w:rPr>
+        <w:t>)</w:t>
+      </w:r>
     </w:p>
     <w:p>
       <w:pPr>
@@ -5224,7 +5293,7 @@
         <w:t xml:space="preserve"> standards. Following an iterative development lifecycle, embracing a test-and-lean culture for innovation, and supporting changing requirements are additional principles that contribute to the success of low-code and no-code development (</w:t>
       </w:r>
       <w:r>
-        <w:t>Rokis &amp; Kirikova, 2023</w:t>
+        <w:t>Rokis &amp; Kirikova 2023</w:t>
       </w:r>
       <w:r>
         <w:rPr>
@@ -5330,13 +5399,7 @@
         <w:t>.</w:t>
       </w:r>
       <w:r>
-        <w:t xml:space="preserve"> (Palmer, 2020</w:t>
-      </w:r>
-      <w:r>
-        <w:t>.</w:t>
-      </w:r>
-      <w:r>
-        <w:t>)</w:t>
+        <w:t xml:space="preserve"> (Palmer 2020)</w:t>
       </w:r>
     </w:p>
     <w:p>
@@ -5394,10 +5457,19 @@
         <w:t xml:space="preserve"> this architecture’s seamless data communication and integration capabilities.</w:t>
       </w:r>
       <w:r>
-        <w:t xml:space="preserve"> The compatibility of application deployment across several platforms is further increased with the release of the PowerApps container application (Palmer, 2020). Like Microsoft Excel or Access, PowerApps improves workflow efficiency with a little coding needed. Knowing the software inside and out is crucial since it uses a variety of formulas and functions to carry out front-end and backend operations. As a result, PowerApps became a competent and intuitive tool that facilitates quick and effective application development process in both university and business settings.  </w:t>
+        <w:t xml:space="preserve"> The compatibility of application deployment across several platforms is further increased with the release of the PowerApps container application</w:t>
+      </w:r>
+      <w:r>
+        <w:t xml:space="preserve">. </w:t>
+      </w:r>
+      <w:r>
+        <w:t>Like Microsoft Excel or Access, PowerApps improves workflow efficiency with a little coding needed. Knowing the software inside and out is crucial since it uses a variety of formulas and functions to carry out front-end and backend operations. As a result, PowerApps became a competent and intuitive tool that facilitates quick and effective application development process in both university and business settings.</w:t>
       </w:r>
       <w:r>
         <w:t xml:space="preserve"> </w:t>
+      </w:r>
+      <w:r>
+        <w:t>(Palmer 2020)</w:t>
       </w:r>
     </w:p>
     <w:p>
@@ -5428,7 +5500,7 @@
         <w:spacing w:line="360" w:lineRule="auto"/>
       </w:pPr>
       <w:r>
-        <w:t>Microsoft PowerApps offers a range of key features that make it a powerful tool for app development. One of its main features is its low-code development platform, enabling businesses to create custom apps without extensive coding experience. The platform provides a simple drag and drop interface, allowing users to build apps without writing any code, making it more accessible to the users with varying levels of coding expertise. PowerApps also offers integration with various services such as Excel, OneDrive, and SharePoint, providing flexibility and connectivity with other Microsoft tools and services (Microsoft, 2022). Additionally, PowerApps provides access to the Common Data Service (CDS), a cloud-based data storage and management service that allows users to store and share data across different platforms. This feature enables businesses to create a more comprehensive view of their data, making it easier to identify trends, make informed decisions, and gain a competitive edge. Furthermore, PowerApps supports responsive designs allowing apps to run smoothly in browsers or on mobile devices, improving user experience and engagement. Another key feature is the AI Builder, an artificial intelligence platform that allows companies to create custom AI models, offering pre-built AI models that can be utilized for various purposes (Singh, 2023). These features, combined with its user-friendly interface and easy connectivity with different cloud services, make PowerApps a unique, versatile, and valuable platform for any business looking to create custom apps and improve productivity</w:t>
+        <w:t>Microsoft PowerApps offers a range of key features that make it a powerful tool for app development. One of its main features is its low-code development platform, enabling businesses to create custom apps without extensive coding experience. The platform provides a simple drag and drop interface, allowing users to build apps without writing any code, making it more accessible to the users with varying levels of coding expertise. PowerApps also offers integration with various services such as Excel, OneDrive, and SharePoint, providing flexibility and connectivity with other Microsoft tools and services (Microsoft 2022). Additionally, PowerApps provides access to the Common Data Service (CDS), a cloud-based data storage and management service that allows users to store and share data across different platforms. This feature enables businesses to create a more comprehensive view of their data, making it easier to identify trends, make informed decisions, and gain a competitive edge. Furthermore, PowerApps supports responsive designs allowing apps to run smoothly in browsers or on mobile devices, improving user experience and engagement. Another key feature is the AI Builder, an artificial intelligence platform that allows companies to create custom AI models, offering pre-built AI models that can be utilized for various purposes (Singh 2023). These features, combined with its user-friendly interface and easy connectivity with different cloud services, make PowerApps a unique, versatile, and valuable platform for any business looking to create custom apps and improve productivity</w:t>
       </w:r>
       <w:r>
         <w:t>.</w:t>
@@ -5458,10 +5530,19 @@
           <w:rFonts w:cs="Times New Roman"/>
           <w:shd w:val="clear" w:color="auto" w:fill="FFFFFF"/>
         </w:rPr>
-        <w:t xml:space="preserve"> &amp; Frank, 2021</w:t>
-      </w:r>
-      <w:r>
-        <w:t>). Also, deployment methods vary, from installation on web servers to applications on devices. All LCPs have components for roles and user permissions in their structure. Some additional features may include workflow modeling and engines that often use Business Process Model and Notation (BPMN) or custom structures. Certain platforms also offer coding features for programming languages such as Java and JavaScript. Leading service platforms provide units for business intelligence, intelligence, and robotic process automation (</w:t>
+        <w:t xml:space="preserve"> &amp; Frank 2021</w:t>
+      </w:r>
+      <w:r>
+        <w:t>). Also, deployment methods vary, from installation on web servers to applications on devices. All LCPs have components for roles and user permissions in their structure. Some additional features may include workflow modeling and engines that often use Business Process Model and Notation (BPMN) or custom structures. Certain platforms also offer coding features for programming languages such as Java and JavaScript. Leading service platforms provide units for business intelligence, intelligence, and robotic process automation</w:t>
+      </w:r>
+      <w:r>
+        <w:t xml:space="preserve">. </w:t>
+      </w:r>
+      <w:r>
+        <w:t xml:space="preserve">Less common features involve domain reference implementations. A few platforms provide libraries of reference data models and functions. While some systems offer collections of functions, they are usually generic or limited in scope. </w:t>
+      </w:r>
+      <w:r>
+        <w:t>(</w:t>
       </w:r>
       <w:r>
         <w:rPr>
@@ -5475,10 +5556,10 @@
           <w:rFonts w:cs="Times New Roman"/>
           <w:shd w:val="clear" w:color="auto" w:fill="FFFFFF"/>
         </w:rPr>
-        <w:t xml:space="preserve"> &amp; Frank, 2021</w:t>
-      </w:r>
-      <w:r>
-        <w:t xml:space="preserve">). Less common features involve domain reference implementations. A few platforms provide libraries of reference data models and functions. While some systems offer collections of functions, they are usually generic or limited in scope. </w:t>
+        <w:t xml:space="preserve"> &amp; Frank 2021</w:t>
+      </w:r>
+      <w:r>
+        <w:t>)</w:t>
       </w:r>
     </w:p>
     <w:p>
@@ -5518,13 +5599,19 @@
         <w:t>.</w:t>
       </w:r>
       <w:r>
-        <w:t xml:space="preserve"> (Microsoft, 2023 &amp; Kristina 2022</w:t>
-      </w:r>
-      <w:r>
-        <w:t>.</w:t>
-      </w:r>
-      <w:r>
-        <w:t>)</w:t>
+        <w:t xml:space="preserve"> (Microsoft 2023</w:t>
+      </w:r>
+      <w:r>
+        <w:t>;</w:t>
+      </w:r>
+      <w:r>
+        <w:t xml:space="preserve"> </w:t>
+      </w:r>
+      <w:r>
+        <w:t>Tollefson</w:t>
+      </w:r>
+      <w:r>
+        <w:t xml:space="preserve"> 2022)</w:t>
       </w:r>
     </w:p>
     <w:p>
@@ -5558,7 +5645,7 @@
       </w:r>
       <w:bookmarkEnd w:id="11"/>
       <w:r>
-        <w:t>Once ready, the interface may connect to a variety of data sources, and canvas enables the creation of particular logic pipelines for data using expressions similar to those found in Microsoft Excel (Microsoft, 2023). However, it is essential to note that canvas apps can be time</w:t>
+        <w:t>Once ready, the interface may connect to a variety of data sources, and canvas enables the creation of particular logic pipelines for data using expressions similar to those found in Microsoft Excel (Microsoft 2023). However, it is essential to note that canvas apps can be time</w:t>
       </w:r>
       <w:r>
         <w:t xml:space="preserve"> consuming</w:t>
@@ -5573,13 +5660,13 @@
         <w:t>.</w:t>
       </w:r>
       <w:r>
-        <w:t xml:space="preserve"> (Kristina, 2022</w:t>
-      </w:r>
-      <w:r>
-        <w:t>.</w:t>
-      </w:r>
-      <w:r>
-        <w:t xml:space="preserve">) </w:t>
+        <w:t xml:space="preserve"> (</w:t>
+      </w:r>
+      <w:r>
+        <w:t>Tollefson</w:t>
+      </w:r>
+      <w:r>
+        <w:t xml:space="preserve"> 2022) </w:t>
       </w:r>
     </w:p>
     <w:p>
@@ -5649,33 +5736,103 @@
     <w:p>
       <w:pPr>
         <w:pStyle w:val="Caption"/>
+        <w:rPr>
+          <w:rFonts w:cs="Times New Roman"/>
+          <w:i w:val="0"/>
+          <w:iCs w:val="0"/>
+          <w:color w:val="auto"/>
+          <w:sz w:val="24"/>
+          <w:szCs w:val="24"/>
+        </w:rPr>
       </w:pPr>
       <w:bookmarkStart w:id="12" w:name="_Toc162173381"/>
       <w:r>
+        <w:rPr>
+          <w:rFonts w:cs="Times New Roman"/>
+          <w:i w:val="0"/>
+          <w:iCs w:val="0"/>
+          <w:color w:val="auto"/>
+          <w:sz w:val="24"/>
+          <w:szCs w:val="24"/>
+        </w:rPr>
         <w:t xml:space="preserve">Figure </w:t>
       </w:r>
       <w:r>
+        <w:rPr>
+          <w:rFonts w:cs="Times New Roman"/>
+          <w:i w:val="0"/>
+          <w:iCs w:val="0"/>
+          <w:color w:val="auto"/>
+          <w:sz w:val="24"/>
+          <w:szCs w:val="24"/>
+        </w:rPr>
         <w:fldChar w:fldCharType="begin"/>
       </w:r>
       <w:r>
+        <w:rPr>
+          <w:rFonts w:cs="Times New Roman"/>
+          <w:i w:val="0"/>
+          <w:iCs w:val="0"/>
+          <w:color w:val="auto"/>
+          <w:sz w:val="24"/>
+          <w:szCs w:val="24"/>
+        </w:rPr>
         <w:instrText xml:space="preserve"> SEQ Figure \* ARABIC </w:instrText>
       </w:r>
       <w:r>
+        <w:rPr>
+          <w:rFonts w:cs="Times New Roman"/>
+          <w:i w:val="0"/>
+          <w:iCs w:val="0"/>
+          <w:color w:val="auto"/>
+          <w:sz w:val="24"/>
+          <w:szCs w:val="24"/>
+        </w:rPr>
         <w:fldChar w:fldCharType="separate"/>
       </w:r>
       <w:r>
         <w:rPr>
+          <w:rFonts w:cs="Times New Roman"/>
+          <w:i w:val="0"/>
+          <w:iCs w:val="0"/>
           <w:noProof/>
+          <w:color w:val="auto"/>
+          <w:sz w:val="24"/>
+          <w:szCs w:val="24"/>
         </w:rPr>
         <w:t>1</w:t>
       </w:r>
       <w:r>
+        <w:rPr>
+          <w:rFonts w:cs="Times New Roman"/>
+          <w:i w:val="0"/>
+          <w:iCs w:val="0"/>
+          <w:color w:val="auto"/>
+          <w:sz w:val="24"/>
+          <w:szCs w:val="24"/>
+        </w:rPr>
         <w:fldChar w:fldCharType="end"/>
       </w:r>
       <w:r>
+        <w:rPr>
+          <w:rFonts w:cs="Times New Roman"/>
+          <w:i w:val="0"/>
+          <w:iCs w:val="0"/>
+          <w:color w:val="auto"/>
+          <w:sz w:val="24"/>
+          <w:szCs w:val="24"/>
+        </w:rPr>
         <w:t xml:space="preserve"> Blank canvas app layout</w:t>
       </w:r>
       <w:r>
+        <w:rPr>
+          <w:rFonts w:cs="Times New Roman"/>
+          <w:i w:val="0"/>
+          <w:iCs w:val="0"/>
+          <w:color w:val="auto"/>
+          <w:sz w:val="24"/>
+          <w:szCs w:val="24"/>
+        </w:rPr>
         <w:t>.</w:t>
       </w:r>
       <w:bookmarkEnd w:id="12"/>
@@ -5731,13 +5888,7 @@
         <w:t>.</w:t>
       </w:r>
       <w:r>
-        <w:t xml:space="preserve"> (Microsoft, 2023</w:t>
-      </w:r>
-      <w:r>
-        <w:t>.</w:t>
-      </w:r>
-      <w:r>
-        <w:t xml:space="preserve">) </w:t>
+        <w:t xml:space="preserve"> (Microsoft 2023) </w:t>
       </w:r>
     </w:p>
     <w:p>
@@ -5806,33 +5957,94 @@
     <w:p>
       <w:pPr>
         <w:pStyle w:val="Caption"/>
+        <w:rPr>
+          <w:i w:val="0"/>
+          <w:iCs w:val="0"/>
+          <w:color w:val="auto"/>
+          <w:sz w:val="24"/>
+          <w:szCs w:val="24"/>
+        </w:rPr>
       </w:pPr>
       <w:bookmarkStart w:id="14" w:name="_Toc162173382"/>
       <w:r>
+        <w:rPr>
+          <w:i w:val="0"/>
+          <w:iCs w:val="0"/>
+          <w:color w:val="auto"/>
+          <w:sz w:val="24"/>
+          <w:szCs w:val="24"/>
+        </w:rPr>
         <w:t xml:space="preserve">Figure </w:t>
       </w:r>
       <w:r>
+        <w:rPr>
+          <w:i w:val="0"/>
+          <w:iCs w:val="0"/>
+          <w:color w:val="auto"/>
+          <w:sz w:val="24"/>
+          <w:szCs w:val="24"/>
+        </w:rPr>
         <w:fldChar w:fldCharType="begin"/>
       </w:r>
       <w:r>
+        <w:rPr>
+          <w:i w:val="0"/>
+          <w:iCs w:val="0"/>
+          <w:color w:val="auto"/>
+          <w:sz w:val="24"/>
+          <w:szCs w:val="24"/>
+        </w:rPr>
         <w:instrText xml:space="preserve"> SEQ Figure \* ARABIC </w:instrText>
       </w:r>
       <w:r>
+        <w:rPr>
+          <w:i w:val="0"/>
+          <w:iCs w:val="0"/>
+          <w:color w:val="auto"/>
+          <w:sz w:val="24"/>
+          <w:szCs w:val="24"/>
+        </w:rPr>
         <w:fldChar w:fldCharType="separate"/>
       </w:r>
       <w:r>
         <w:rPr>
+          <w:i w:val="0"/>
+          <w:iCs w:val="0"/>
           <w:noProof/>
+          <w:color w:val="auto"/>
+          <w:sz w:val="24"/>
+          <w:szCs w:val="24"/>
         </w:rPr>
         <w:t>2</w:t>
       </w:r>
       <w:r>
+        <w:rPr>
+          <w:i w:val="0"/>
+          <w:iCs w:val="0"/>
+          <w:color w:val="auto"/>
+          <w:sz w:val="24"/>
+          <w:szCs w:val="24"/>
+        </w:rPr>
         <w:fldChar w:fldCharType="end"/>
       </w:r>
       <w:r>
+        <w:rPr>
+          <w:i w:val="0"/>
+          <w:iCs w:val="0"/>
+          <w:color w:val="auto"/>
+          <w:sz w:val="24"/>
+          <w:szCs w:val="24"/>
+        </w:rPr>
         <w:t xml:space="preserve"> A dashboard in Model driven layout with different sections (Microsoft)</w:t>
       </w:r>
       <w:r>
+        <w:rPr>
+          <w:i w:val="0"/>
+          <w:iCs w:val="0"/>
+          <w:color w:val="auto"/>
+          <w:sz w:val="24"/>
+          <w:szCs w:val="24"/>
+        </w:rPr>
         <w:t>.</w:t>
       </w:r>
       <w:bookmarkEnd w:id="14"/>
@@ -5897,7 +6109,7 @@
         <w:t xml:space="preserve"> in the application development without necessitating advanced coding knowledge, online users can read and edit certain available data even in the absence of corporate credentials (</w:t>
       </w:r>
       <w:r>
-        <w:t>Microsoft, 2023</w:t>
+        <w:t>Microsoft 2023</w:t>
       </w:r>
       <w:r>
         <w:t>)</w:t>
@@ -5909,13 +6121,13 @@
         <w:t>.</w:t>
       </w:r>
       <w:r>
-        <w:t xml:space="preserve"> (Kristina, 2022</w:t>
-      </w:r>
-      <w:r>
-        <w:t>.</w:t>
-      </w:r>
-      <w:r>
-        <w:t>)</w:t>
+        <w:t xml:space="preserve"> (</w:t>
+      </w:r>
+      <w:r>
+        <w:t>Tollefson</w:t>
+      </w:r>
+      <w:r>
+        <w:t xml:space="preserve"> 2022)</w:t>
       </w:r>
     </w:p>
     <w:p/>
@@ -5980,7 +6192,7 @@
         <w:t>RP</w:t>
       </w:r>
       <w:r>
-        <w:t xml:space="preserve">) solution (Joona, 2021). This facilitates the process of linking PowerApps applications to Dynamics 365 and workflows that already exist. PowerApps programs may be installed on a range of devices, including desktops, laptops, tablets, and smartphones, with smooth cross-platform connectivity. This makes it possible for businesses to provide their staff </w:t>
+        <w:t xml:space="preserve">) solution. This facilitates the process of linking PowerApps applications to Dynamics 365 and workflows that already exist. PowerApps programs may be installed on a range of devices, including desktops, laptops, tablets, and smartphones, with smooth cross-platform connectivity. This makes it possible for businesses to provide their staff </w:t>
       </w:r>
       <w:r>
         <w:t>members with</w:t>
@@ -5988,6 +6200,21 @@
       <w:r>
         <w:t xml:space="preserve"> access to apps from any location at any time. As discussed about powerful customization possibilities, PowerApps provides several modification options, allowing companies to adapt their apps to the exact requirement. This includes the availability to bring in new data sources, connect to other services, and define custom controls. </w:t>
       </w:r>
+      <w:r>
+        <w:t>(J</w:t>
+      </w:r>
+      <w:r>
+        <w:t>u</w:t>
+      </w:r>
+      <w:r>
+        <w:t>u</w:t>
+      </w:r>
+      <w:r>
+        <w:t>ti</w:t>
+      </w:r>
+      <w:r>
+        <w:t xml:space="preserve"> 2021)</w:t>
+      </w:r>
     </w:p>
     <w:p>
       <w:pPr>
@@ -5999,13 +6226,22 @@
         <w:spacing w:line="360" w:lineRule="auto"/>
       </w:pPr>
       <w:r>
-        <w:t xml:space="preserve">On the other hand, PowerApps has limited scalability and performance. A more traditional development platform may be a better fit for projects that require a big number of users and data sets. PowerApps may not be secure as those created using standard coding languages. This is due to PowerApps’ dependency on Azure Active Directory for login and permissions (Joona, 2021), which may be less secure than customized security solutions. While PowerApps is simple to learn for those who have no prior knowledge of coding or programming languages, companies may need some training to effectively develop and manage PowerApps applications. Model-driven applications have limited customization availability. Apps are expected to be as quick as possible and simple to construct and use, but it gives less flexibility than Canvas-driven applications. This means businesses may have to give up certain customizations possibilities </w:t>
+        <w:t xml:space="preserve">On the other hand, PowerApps has limited scalability and performance. A more traditional development platform may be a better fit for projects that require a big number of users and data sets. PowerApps may not be secure as those created using standard coding languages. This is due to PowerApps’ dependency on Azure Active Directory for login and permissions, which may be less secure than customized security solutions. While PowerApps is simple to learn for those who have no prior knowledge of coding or programming languages, companies may need some training to effectively develop and manage PowerApps applications. Model-driven applications have limited customization availability. Apps are expected to be as quick as possible and simple to construct and use, but it gives less flexibility than Canvas-driven applications. This means businesses may have to give up certain customizations possibilities </w:t>
       </w:r>
       <w:r>
         <w:t>to</w:t>
       </w:r>
       <w:r>
         <w:t xml:space="preserve"> save time and development expenses. </w:t>
+      </w:r>
+      <w:r>
+        <w:t>(</w:t>
+      </w:r>
+      <w:r>
+        <w:t>Juuti</w:t>
+      </w:r>
+      <w:r>
+        <w:t xml:space="preserve"> 2021)</w:t>
       </w:r>
     </w:p>
     <w:p>
@@ -6192,33 +6428,94 @@
     <w:p>
       <w:pPr>
         <w:pStyle w:val="Caption"/>
+        <w:rPr>
+          <w:i w:val="0"/>
+          <w:iCs w:val="0"/>
+          <w:color w:val="auto"/>
+          <w:sz w:val="24"/>
+          <w:szCs w:val="24"/>
+        </w:rPr>
       </w:pPr>
       <w:bookmarkStart w:id="20" w:name="_Toc162173383"/>
       <w:r>
+        <w:rPr>
+          <w:i w:val="0"/>
+          <w:iCs w:val="0"/>
+          <w:color w:val="auto"/>
+          <w:sz w:val="24"/>
+          <w:szCs w:val="24"/>
+        </w:rPr>
         <w:t xml:space="preserve">Figure </w:t>
       </w:r>
       <w:r>
+        <w:rPr>
+          <w:i w:val="0"/>
+          <w:iCs w:val="0"/>
+          <w:color w:val="auto"/>
+          <w:sz w:val="24"/>
+          <w:szCs w:val="24"/>
+        </w:rPr>
         <w:fldChar w:fldCharType="begin"/>
       </w:r>
       <w:r>
+        <w:rPr>
+          <w:i w:val="0"/>
+          <w:iCs w:val="0"/>
+          <w:color w:val="auto"/>
+          <w:sz w:val="24"/>
+          <w:szCs w:val="24"/>
+        </w:rPr>
         <w:instrText xml:space="preserve"> SEQ Figure \* ARABIC </w:instrText>
       </w:r>
       <w:r>
+        <w:rPr>
+          <w:i w:val="0"/>
+          <w:iCs w:val="0"/>
+          <w:color w:val="auto"/>
+          <w:sz w:val="24"/>
+          <w:szCs w:val="24"/>
+        </w:rPr>
         <w:fldChar w:fldCharType="separate"/>
       </w:r>
       <w:r>
         <w:rPr>
+          <w:i w:val="0"/>
+          <w:iCs w:val="0"/>
           <w:noProof/>
+          <w:color w:val="auto"/>
+          <w:sz w:val="24"/>
+          <w:szCs w:val="24"/>
         </w:rPr>
         <w:t>3</w:t>
       </w:r>
       <w:r>
+        <w:rPr>
+          <w:i w:val="0"/>
+          <w:iCs w:val="0"/>
+          <w:color w:val="auto"/>
+          <w:sz w:val="24"/>
+          <w:szCs w:val="24"/>
+        </w:rPr>
         <w:fldChar w:fldCharType="end"/>
       </w:r>
       <w:r>
+        <w:rPr>
+          <w:i w:val="0"/>
+          <w:iCs w:val="0"/>
+          <w:color w:val="auto"/>
+          <w:sz w:val="24"/>
+          <w:szCs w:val="24"/>
+        </w:rPr>
         <w:t xml:space="preserve"> The landing page of the application that stores First Name, Last Name and Email as an input (Desktop version)</w:t>
       </w:r>
       <w:r>
+        <w:rPr>
+          <w:i w:val="0"/>
+          <w:iCs w:val="0"/>
+          <w:color w:val="auto"/>
+          <w:sz w:val="24"/>
+          <w:szCs w:val="24"/>
+        </w:rPr>
         <w:t>.</w:t>
       </w:r>
       <w:bookmarkEnd w:id="20"/>
@@ -6413,45 +6710,134 @@
     <w:p>
       <w:pPr>
         <w:pStyle w:val="Caption"/>
+        <w:rPr>
+          <w:i w:val="0"/>
+          <w:iCs w:val="0"/>
+          <w:color w:val="auto"/>
+          <w:sz w:val="24"/>
+          <w:szCs w:val="24"/>
+        </w:rPr>
       </w:pPr>
       <w:bookmarkStart w:id="21" w:name="_Toc162173384"/>
       <w:r>
+        <w:rPr>
+          <w:i w:val="0"/>
+          <w:iCs w:val="0"/>
+          <w:color w:val="auto"/>
+          <w:sz w:val="24"/>
+          <w:szCs w:val="24"/>
+        </w:rPr>
         <w:t xml:space="preserve">Figure </w:t>
       </w:r>
       <w:r>
+        <w:rPr>
+          <w:i w:val="0"/>
+          <w:iCs w:val="0"/>
+          <w:color w:val="auto"/>
+          <w:sz w:val="24"/>
+          <w:szCs w:val="24"/>
+        </w:rPr>
         <w:fldChar w:fldCharType="begin"/>
       </w:r>
       <w:r>
+        <w:rPr>
+          <w:i w:val="0"/>
+          <w:iCs w:val="0"/>
+          <w:color w:val="auto"/>
+          <w:sz w:val="24"/>
+          <w:szCs w:val="24"/>
+        </w:rPr>
         <w:instrText xml:space="preserve"> SEQ Figure \* ARABIC </w:instrText>
       </w:r>
       <w:r>
+        <w:rPr>
+          <w:i w:val="0"/>
+          <w:iCs w:val="0"/>
+          <w:color w:val="auto"/>
+          <w:sz w:val="24"/>
+          <w:szCs w:val="24"/>
+        </w:rPr>
         <w:fldChar w:fldCharType="separate"/>
       </w:r>
       <w:r>
         <w:rPr>
+          <w:i w:val="0"/>
+          <w:iCs w:val="0"/>
           <w:noProof/>
+          <w:color w:val="auto"/>
+          <w:sz w:val="24"/>
+          <w:szCs w:val="24"/>
         </w:rPr>
         <w:t>4</w:t>
       </w:r>
       <w:r>
+        <w:rPr>
+          <w:i w:val="0"/>
+          <w:iCs w:val="0"/>
+          <w:color w:val="auto"/>
+          <w:sz w:val="24"/>
+          <w:szCs w:val="24"/>
+        </w:rPr>
         <w:fldChar w:fldCharType="end"/>
       </w:r>
       <w:r>
+        <w:rPr>
+          <w:i w:val="0"/>
+          <w:iCs w:val="0"/>
+          <w:color w:val="auto"/>
+          <w:sz w:val="24"/>
+          <w:szCs w:val="24"/>
+        </w:rPr>
         <w:t xml:space="preserve"> Two different</w:t>
       </w:r>
       <w:r>
+        <w:rPr>
+          <w:i w:val="0"/>
+          <w:iCs w:val="0"/>
+          <w:color w:val="auto"/>
+          <w:sz w:val="24"/>
+          <w:szCs w:val="24"/>
+        </w:rPr>
         <w:t xml:space="preserve"> responsive</w:t>
       </w:r>
       <w:r>
+        <w:rPr>
+          <w:i w:val="0"/>
+          <w:iCs w:val="0"/>
+          <w:color w:val="auto"/>
+          <w:sz w:val="24"/>
+          <w:szCs w:val="24"/>
+        </w:rPr>
         <w:t xml:space="preserve"> version</w:t>
       </w:r>
       <w:r>
+        <w:rPr>
+          <w:i w:val="0"/>
+          <w:iCs w:val="0"/>
+          <w:color w:val="auto"/>
+          <w:sz w:val="24"/>
+          <w:szCs w:val="24"/>
+        </w:rPr>
         <w:t>s</w:t>
       </w:r>
       <w:r>
+        <w:rPr>
+          <w:i w:val="0"/>
+          <w:iCs w:val="0"/>
+          <w:color w:val="auto"/>
+          <w:sz w:val="24"/>
+          <w:szCs w:val="24"/>
+        </w:rPr>
         <w:t xml:space="preserve"> of the same app for Mobile and Tablet</w:t>
       </w:r>
       <w:r>
+        <w:rPr>
+          <w:i w:val="0"/>
+          <w:iCs w:val="0"/>
+          <w:color w:val="auto"/>
+          <w:sz w:val="24"/>
+          <w:szCs w:val="24"/>
+        </w:rPr>
         <w:t>.</w:t>
       </w:r>
       <w:bookmarkEnd w:id="21"/>
@@ -6647,33 +7033,94 @@
     <w:p>
       <w:pPr>
         <w:pStyle w:val="Caption"/>
+        <w:rPr>
+          <w:i w:val="0"/>
+          <w:iCs w:val="0"/>
+          <w:color w:val="auto"/>
+          <w:sz w:val="24"/>
+          <w:szCs w:val="24"/>
+        </w:rPr>
       </w:pPr>
       <w:bookmarkStart w:id="24" w:name="_Toc162173385"/>
       <w:r>
+        <w:rPr>
+          <w:i w:val="0"/>
+          <w:iCs w:val="0"/>
+          <w:color w:val="auto"/>
+          <w:sz w:val="24"/>
+          <w:szCs w:val="24"/>
+        </w:rPr>
         <w:t xml:space="preserve">Figure </w:t>
       </w:r>
       <w:r>
+        <w:rPr>
+          <w:i w:val="0"/>
+          <w:iCs w:val="0"/>
+          <w:color w:val="auto"/>
+          <w:sz w:val="24"/>
+          <w:szCs w:val="24"/>
+        </w:rPr>
         <w:fldChar w:fldCharType="begin"/>
       </w:r>
       <w:r>
+        <w:rPr>
+          <w:i w:val="0"/>
+          <w:iCs w:val="0"/>
+          <w:color w:val="auto"/>
+          <w:sz w:val="24"/>
+          <w:szCs w:val="24"/>
+        </w:rPr>
         <w:instrText xml:space="preserve"> SEQ Figure \* ARABIC </w:instrText>
       </w:r>
       <w:r>
+        <w:rPr>
+          <w:i w:val="0"/>
+          <w:iCs w:val="0"/>
+          <w:color w:val="auto"/>
+          <w:sz w:val="24"/>
+          <w:szCs w:val="24"/>
+        </w:rPr>
         <w:fldChar w:fldCharType="separate"/>
       </w:r>
       <w:r>
         <w:rPr>
+          <w:i w:val="0"/>
+          <w:iCs w:val="0"/>
           <w:noProof/>
+          <w:color w:val="auto"/>
+          <w:sz w:val="24"/>
+          <w:szCs w:val="24"/>
         </w:rPr>
         <w:t>5</w:t>
       </w:r>
       <w:r>
+        <w:rPr>
+          <w:i w:val="0"/>
+          <w:iCs w:val="0"/>
+          <w:color w:val="auto"/>
+          <w:sz w:val="24"/>
+          <w:szCs w:val="24"/>
+        </w:rPr>
         <w:fldChar w:fldCharType="end"/>
       </w:r>
       <w:r>
+        <w:rPr>
+          <w:i w:val="0"/>
+          <w:iCs w:val="0"/>
+          <w:color w:val="auto"/>
+          <w:sz w:val="24"/>
+          <w:szCs w:val="24"/>
+        </w:rPr>
         <w:t xml:space="preserve"> New application options to create</w:t>
       </w:r>
       <w:r>
+        <w:rPr>
+          <w:i w:val="0"/>
+          <w:iCs w:val="0"/>
+          <w:color w:val="auto"/>
+          <w:sz w:val="24"/>
+          <w:szCs w:val="24"/>
+        </w:rPr>
         <w:t>.</w:t>
       </w:r>
       <w:bookmarkEnd w:id="24"/>
@@ -6741,33 +7188,94 @@
     <w:p>
       <w:pPr>
         <w:pStyle w:val="Caption"/>
+        <w:rPr>
+          <w:i w:val="0"/>
+          <w:iCs w:val="0"/>
+          <w:color w:val="auto"/>
+          <w:sz w:val="24"/>
+          <w:szCs w:val="24"/>
+        </w:rPr>
       </w:pPr>
       <w:bookmarkStart w:id="25" w:name="_Toc162173386"/>
       <w:r>
+        <w:rPr>
+          <w:i w:val="0"/>
+          <w:iCs w:val="0"/>
+          <w:color w:val="auto"/>
+          <w:sz w:val="24"/>
+          <w:szCs w:val="24"/>
+        </w:rPr>
         <w:t xml:space="preserve">Figure </w:t>
       </w:r>
       <w:r>
+        <w:rPr>
+          <w:i w:val="0"/>
+          <w:iCs w:val="0"/>
+          <w:color w:val="auto"/>
+          <w:sz w:val="24"/>
+          <w:szCs w:val="24"/>
+        </w:rPr>
         <w:fldChar w:fldCharType="begin"/>
       </w:r>
       <w:r>
+        <w:rPr>
+          <w:i w:val="0"/>
+          <w:iCs w:val="0"/>
+          <w:color w:val="auto"/>
+          <w:sz w:val="24"/>
+          <w:szCs w:val="24"/>
+        </w:rPr>
         <w:instrText xml:space="preserve"> SEQ Figure \* ARABIC </w:instrText>
       </w:r>
       <w:r>
+        <w:rPr>
+          <w:i w:val="0"/>
+          <w:iCs w:val="0"/>
+          <w:color w:val="auto"/>
+          <w:sz w:val="24"/>
+          <w:szCs w:val="24"/>
+        </w:rPr>
         <w:fldChar w:fldCharType="separate"/>
       </w:r>
       <w:r>
         <w:rPr>
+          <w:i w:val="0"/>
+          <w:iCs w:val="0"/>
           <w:noProof/>
+          <w:color w:val="auto"/>
+          <w:sz w:val="24"/>
+          <w:szCs w:val="24"/>
         </w:rPr>
         <w:t>6</w:t>
       </w:r>
       <w:r>
+        <w:rPr>
+          <w:i w:val="0"/>
+          <w:iCs w:val="0"/>
+          <w:color w:val="auto"/>
+          <w:sz w:val="24"/>
+          <w:szCs w:val="24"/>
+        </w:rPr>
         <w:fldChar w:fldCharType="end"/>
       </w:r>
       <w:r>
+        <w:rPr>
+          <w:i w:val="0"/>
+          <w:iCs w:val="0"/>
+          <w:color w:val="auto"/>
+          <w:sz w:val="24"/>
+          <w:szCs w:val="24"/>
+        </w:rPr>
         <w:t xml:space="preserve"> Options for different types of applications</w:t>
       </w:r>
       <w:r>
+        <w:rPr>
+          <w:i w:val="0"/>
+          <w:iCs w:val="0"/>
+          <w:color w:val="auto"/>
+          <w:sz w:val="24"/>
+          <w:szCs w:val="24"/>
+        </w:rPr>
         <w:t>.</w:t>
       </w:r>
       <w:bookmarkEnd w:id="25"/>
@@ -6836,35 +7344,94 @@
       <w:pPr>
         <w:pStyle w:val="Caption"/>
         <w:rPr>
+          <w:i w:val="0"/>
+          <w:iCs w:val="0"/>
+          <w:color w:val="auto"/>
+          <w:sz w:val="24"/>
+          <w:szCs w:val="24"/>
           <w:lang w:val="fr-FR"/>
         </w:rPr>
       </w:pPr>
       <w:bookmarkStart w:id="26" w:name="_Toc162173387"/>
       <w:r>
+        <w:rPr>
+          <w:i w:val="0"/>
+          <w:iCs w:val="0"/>
+          <w:color w:val="auto"/>
+          <w:sz w:val="24"/>
+          <w:szCs w:val="24"/>
+        </w:rPr>
         <w:t xml:space="preserve">Figure </w:t>
       </w:r>
       <w:r>
+        <w:rPr>
+          <w:i w:val="0"/>
+          <w:iCs w:val="0"/>
+          <w:color w:val="auto"/>
+          <w:sz w:val="24"/>
+          <w:szCs w:val="24"/>
+        </w:rPr>
         <w:fldChar w:fldCharType="begin"/>
       </w:r>
       <w:r>
+        <w:rPr>
+          <w:i w:val="0"/>
+          <w:iCs w:val="0"/>
+          <w:color w:val="auto"/>
+          <w:sz w:val="24"/>
+          <w:szCs w:val="24"/>
+        </w:rPr>
         <w:instrText xml:space="preserve"> SEQ Figure \* ARABIC </w:instrText>
       </w:r>
       <w:r>
+        <w:rPr>
+          <w:i w:val="0"/>
+          <w:iCs w:val="0"/>
+          <w:color w:val="auto"/>
+          <w:sz w:val="24"/>
+          <w:szCs w:val="24"/>
+        </w:rPr>
         <w:fldChar w:fldCharType="separate"/>
       </w:r>
       <w:r>
         <w:rPr>
+          <w:i w:val="0"/>
+          <w:iCs w:val="0"/>
           <w:noProof/>
+          <w:color w:val="auto"/>
+          <w:sz w:val="24"/>
+          <w:szCs w:val="24"/>
         </w:rPr>
         <w:t>7</w:t>
       </w:r>
       <w:r>
+        <w:rPr>
+          <w:i w:val="0"/>
+          <w:iCs w:val="0"/>
+          <w:color w:val="auto"/>
+          <w:sz w:val="24"/>
+          <w:szCs w:val="24"/>
+        </w:rPr>
         <w:fldChar w:fldCharType="end"/>
       </w:r>
       <w:r>
+        <w:rPr>
+          <w:i w:val="0"/>
+          <w:iCs w:val="0"/>
+          <w:color w:val="auto"/>
+          <w:sz w:val="24"/>
+          <w:szCs w:val="24"/>
+        </w:rPr>
         <w:t xml:space="preserve"> Naming the application</w:t>
       </w:r>
       <w:r>
+        <w:rPr>
+          <w:i w:val="0"/>
+          <w:iCs w:val="0"/>
+          <w:color w:val="auto"/>
+          <w:sz w:val="24"/>
+          <w:szCs w:val="24"/>
+        </w:rPr>
         <w:t>.</w:t>
       </w:r>
       <w:bookmarkEnd w:id="26"/>
@@ -7005,30 +7572,84 @@
     <w:p>
       <w:pPr>
         <w:pStyle w:val="Caption"/>
+        <w:rPr>
+          <w:i w:val="0"/>
+          <w:iCs w:val="0"/>
+          <w:color w:val="auto"/>
+          <w:sz w:val="24"/>
+          <w:szCs w:val="24"/>
+        </w:rPr>
       </w:pPr>
       <w:bookmarkStart w:id="28" w:name="_Toc162173388"/>
       <w:r>
+        <w:rPr>
+          <w:i w:val="0"/>
+          <w:iCs w:val="0"/>
+          <w:color w:val="auto"/>
+          <w:sz w:val="24"/>
+          <w:szCs w:val="24"/>
+        </w:rPr>
         <w:t xml:space="preserve">Figure </w:t>
       </w:r>
       <w:r>
+        <w:rPr>
+          <w:i w:val="0"/>
+          <w:iCs w:val="0"/>
+          <w:color w:val="auto"/>
+          <w:sz w:val="24"/>
+          <w:szCs w:val="24"/>
+        </w:rPr>
         <w:fldChar w:fldCharType="begin"/>
       </w:r>
       <w:r>
+        <w:rPr>
+          <w:i w:val="0"/>
+          <w:iCs w:val="0"/>
+          <w:color w:val="auto"/>
+          <w:sz w:val="24"/>
+          <w:szCs w:val="24"/>
+        </w:rPr>
         <w:instrText xml:space="preserve"> SEQ Figure \* ARABIC </w:instrText>
       </w:r>
       <w:r>
+        <w:rPr>
+          <w:i w:val="0"/>
+          <w:iCs w:val="0"/>
+          <w:color w:val="auto"/>
+          <w:sz w:val="24"/>
+          <w:szCs w:val="24"/>
+        </w:rPr>
         <w:fldChar w:fldCharType="separate"/>
       </w:r>
       <w:r>
         <w:rPr>
+          <w:i w:val="0"/>
+          <w:iCs w:val="0"/>
           <w:noProof/>
+          <w:color w:val="auto"/>
+          <w:sz w:val="24"/>
+          <w:szCs w:val="24"/>
         </w:rPr>
         <w:t>8</w:t>
       </w:r>
       <w:r>
+        <w:rPr>
+          <w:i w:val="0"/>
+          <w:iCs w:val="0"/>
+          <w:color w:val="auto"/>
+          <w:sz w:val="24"/>
+          <w:szCs w:val="24"/>
+        </w:rPr>
         <w:fldChar w:fldCharType="end"/>
       </w:r>
       <w:r>
+        <w:rPr>
+          <w:i w:val="0"/>
+          <w:iCs w:val="0"/>
+          <w:color w:val="auto"/>
+          <w:sz w:val="24"/>
+          <w:szCs w:val="24"/>
+        </w:rPr>
         <w:t xml:space="preserve"> Excel table where the data is stored</w:t>
       </w:r>
       <w:bookmarkEnd w:id="28"/>
@@ -7153,34 +7774,85 @@
     <w:p>
       <w:pPr>
         <w:pStyle w:val="Caption"/>
+        <w:rPr>
+          <w:i w:val="0"/>
+          <w:iCs w:val="0"/>
+          <w:color w:val="auto"/>
+          <w:sz w:val="24"/>
+          <w:szCs w:val="24"/>
+        </w:rPr>
       </w:pPr>
       <w:bookmarkStart w:id="29" w:name="_Toc162173389"/>
       <w:r>
+        <w:rPr>
+          <w:i w:val="0"/>
+          <w:iCs w:val="0"/>
+          <w:color w:val="auto"/>
+          <w:sz w:val="24"/>
+          <w:szCs w:val="24"/>
+        </w:rPr>
         <w:t xml:space="preserve">Figure </w:t>
       </w:r>
       <w:r>
+        <w:rPr>
+          <w:i w:val="0"/>
+          <w:iCs w:val="0"/>
+          <w:color w:val="auto"/>
+          <w:sz w:val="24"/>
+          <w:szCs w:val="24"/>
+        </w:rPr>
         <w:fldChar w:fldCharType="begin"/>
       </w:r>
       <w:r>
+        <w:rPr>
+          <w:i w:val="0"/>
+          <w:iCs w:val="0"/>
+          <w:color w:val="auto"/>
+          <w:sz w:val="24"/>
+          <w:szCs w:val="24"/>
+        </w:rPr>
         <w:instrText xml:space="preserve"> SEQ Figure \* ARABIC </w:instrText>
       </w:r>
       <w:r>
+        <w:rPr>
+          <w:i w:val="0"/>
+          <w:iCs w:val="0"/>
+          <w:color w:val="auto"/>
+          <w:sz w:val="24"/>
+          <w:szCs w:val="24"/>
+        </w:rPr>
         <w:fldChar w:fldCharType="separate"/>
       </w:r>
       <w:r>
         <w:rPr>
+          <w:i w:val="0"/>
+          <w:iCs w:val="0"/>
           <w:noProof/>
+          <w:color w:val="auto"/>
+          <w:sz w:val="24"/>
+          <w:szCs w:val="24"/>
         </w:rPr>
         <w:t>9</w:t>
       </w:r>
       <w:r>
+        <w:rPr>
+          <w:i w:val="0"/>
+          <w:iCs w:val="0"/>
+          <w:color w:val="auto"/>
+          <w:sz w:val="24"/>
+          <w:szCs w:val="24"/>
+        </w:rPr>
         <w:fldChar w:fldCharType="end"/>
       </w:r>
       <w:r>
+        <w:rPr>
+          <w:i w:val="0"/>
+          <w:iCs w:val="0"/>
+          <w:color w:val="auto"/>
+          <w:sz w:val="24"/>
+          <w:szCs w:val="24"/>
+        </w:rPr>
         <w:t xml:space="preserve"> Selecting OneDrive for Business for data source</w:t>
-      </w:r>
-      <w:r>
-        <w:t>.</w:t>
       </w:r>
       <w:bookmarkEnd w:id="29"/>
     </w:p>
@@ -7286,27 +7958,74 @@
       </w:pPr>
       <w:bookmarkStart w:id="30" w:name="_Toc162173390"/>
       <w:r>
+        <w:rPr>
+          <w:i w:val="0"/>
+          <w:iCs w:val="0"/>
+          <w:color w:val="auto"/>
+          <w:sz w:val="24"/>
+          <w:szCs w:val="24"/>
+        </w:rPr>
         <w:t xml:space="preserve">Figure </w:t>
       </w:r>
       <w:r>
+        <w:rPr>
+          <w:i w:val="0"/>
+          <w:iCs w:val="0"/>
+          <w:color w:val="auto"/>
+          <w:sz w:val="24"/>
+          <w:szCs w:val="24"/>
+        </w:rPr>
         <w:fldChar w:fldCharType="begin"/>
       </w:r>
       <w:r>
+        <w:rPr>
+          <w:i w:val="0"/>
+          <w:iCs w:val="0"/>
+          <w:color w:val="auto"/>
+          <w:sz w:val="24"/>
+          <w:szCs w:val="24"/>
+        </w:rPr>
         <w:instrText xml:space="preserve"> SEQ Figure \* ARABIC </w:instrText>
       </w:r>
       <w:r>
+        <w:rPr>
+          <w:i w:val="0"/>
+          <w:iCs w:val="0"/>
+          <w:color w:val="auto"/>
+          <w:sz w:val="24"/>
+          <w:szCs w:val="24"/>
+        </w:rPr>
         <w:fldChar w:fldCharType="separate"/>
       </w:r>
       <w:r>
         <w:rPr>
+          <w:i w:val="0"/>
+          <w:iCs w:val="0"/>
           <w:noProof/>
+          <w:color w:val="auto"/>
+          <w:sz w:val="24"/>
+          <w:szCs w:val="24"/>
         </w:rPr>
         <w:t>10</w:t>
       </w:r>
       <w:r>
+        <w:rPr>
+          <w:i w:val="0"/>
+          <w:iCs w:val="0"/>
+          <w:color w:val="auto"/>
+          <w:sz w:val="24"/>
+          <w:szCs w:val="24"/>
+        </w:rPr>
         <w:fldChar w:fldCharType="end"/>
       </w:r>
       <w:r>
+        <w:rPr>
+          <w:i w:val="0"/>
+          <w:iCs w:val="0"/>
+          <w:color w:val="auto"/>
+          <w:sz w:val="24"/>
+          <w:szCs w:val="24"/>
+        </w:rPr>
         <w:t xml:space="preserve"> selecting the table from the excel file to store the data from PowerApps</w:t>
       </w:r>
       <w:r>
@@ -7424,30 +8143,84 @@
     <w:p>
       <w:pPr>
         <w:pStyle w:val="Caption"/>
+        <w:rPr>
+          <w:i w:val="0"/>
+          <w:iCs w:val="0"/>
+          <w:color w:val="auto"/>
+          <w:sz w:val="24"/>
+          <w:szCs w:val="24"/>
+        </w:rPr>
       </w:pPr>
       <w:bookmarkStart w:id="32" w:name="_Toc162173391"/>
       <w:r>
+        <w:rPr>
+          <w:i w:val="0"/>
+          <w:iCs w:val="0"/>
+          <w:color w:val="auto"/>
+          <w:sz w:val="24"/>
+          <w:szCs w:val="24"/>
+        </w:rPr>
         <w:t xml:space="preserve">Figure </w:t>
       </w:r>
       <w:r>
+        <w:rPr>
+          <w:i w:val="0"/>
+          <w:iCs w:val="0"/>
+          <w:color w:val="auto"/>
+          <w:sz w:val="24"/>
+          <w:szCs w:val="24"/>
+        </w:rPr>
         <w:fldChar w:fldCharType="begin"/>
       </w:r>
       <w:r>
+        <w:rPr>
+          <w:i w:val="0"/>
+          <w:iCs w:val="0"/>
+          <w:color w:val="auto"/>
+          <w:sz w:val="24"/>
+          <w:szCs w:val="24"/>
+        </w:rPr>
         <w:instrText xml:space="preserve"> SEQ Figure \* ARABIC </w:instrText>
       </w:r>
       <w:r>
+        <w:rPr>
+          <w:i w:val="0"/>
+          <w:iCs w:val="0"/>
+          <w:color w:val="auto"/>
+          <w:sz w:val="24"/>
+          <w:szCs w:val="24"/>
+        </w:rPr>
         <w:fldChar w:fldCharType="separate"/>
       </w:r>
       <w:r>
         <w:rPr>
+          <w:i w:val="0"/>
+          <w:iCs w:val="0"/>
           <w:noProof/>
+          <w:color w:val="auto"/>
+          <w:sz w:val="24"/>
+          <w:szCs w:val="24"/>
         </w:rPr>
         <w:t>11</w:t>
       </w:r>
       <w:r>
+        <w:rPr>
+          <w:i w:val="0"/>
+          <w:iCs w:val="0"/>
+          <w:color w:val="auto"/>
+          <w:sz w:val="24"/>
+          <w:szCs w:val="24"/>
+        </w:rPr>
         <w:fldChar w:fldCharType="end"/>
       </w:r>
       <w:r>
+        <w:rPr>
+          <w:i w:val="0"/>
+          <w:iCs w:val="0"/>
+          <w:color w:val="auto"/>
+          <w:sz w:val="24"/>
+          <w:szCs w:val="24"/>
+        </w:rPr>
         <w:t xml:space="preserve"> changing display setting to work with responsive designs.</w:t>
       </w:r>
       <w:bookmarkEnd w:id="32"/>
@@ -7531,10 +8304,14 @@
     <w:p>
       <w:pPr>
         <w:spacing w:line="360" w:lineRule="auto"/>
+        <w:rPr>
+          <w:szCs w:val="24"/>
+        </w:rPr>
       </w:pPr>
       <w:r>
         <w:rPr>
           <w:noProof/>
+          <w:szCs w:val="24"/>
         </w:rPr>
         <w:drawing>
           <wp:inline distT="0" distB="0" distL="0" distR="0" wp14:anchorId="590DA376" wp14:editId="26EDB3CC">
@@ -7582,30 +8359,84 @@
     <w:p>
       <w:pPr>
         <w:pStyle w:val="Caption"/>
+        <w:rPr>
+          <w:i w:val="0"/>
+          <w:iCs w:val="0"/>
+          <w:color w:val="auto"/>
+          <w:sz w:val="24"/>
+          <w:szCs w:val="24"/>
+        </w:rPr>
       </w:pPr>
       <w:bookmarkStart w:id="33" w:name="_Toc162173392"/>
       <w:r>
+        <w:rPr>
+          <w:i w:val="0"/>
+          <w:iCs w:val="0"/>
+          <w:color w:val="auto"/>
+          <w:sz w:val="24"/>
+          <w:szCs w:val="24"/>
+        </w:rPr>
         <w:t xml:space="preserve">Figure </w:t>
       </w:r>
       <w:r>
+        <w:rPr>
+          <w:i w:val="0"/>
+          <w:iCs w:val="0"/>
+          <w:color w:val="auto"/>
+          <w:sz w:val="24"/>
+          <w:szCs w:val="24"/>
+        </w:rPr>
         <w:fldChar w:fldCharType="begin"/>
       </w:r>
       <w:r>
+        <w:rPr>
+          <w:i w:val="0"/>
+          <w:iCs w:val="0"/>
+          <w:color w:val="auto"/>
+          <w:sz w:val="24"/>
+          <w:szCs w:val="24"/>
+        </w:rPr>
         <w:instrText xml:space="preserve"> SEQ Figure \* ARABIC </w:instrText>
       </w:r>
       <w:r>
+        <w:rPr>
+          <w:i w:val="0"/>
+          <w:iCs w:val="0"/>
+          <w:color w:val="auto"/>
+          <w:sz w:val="24"/>
+          <w:szCs w:val="24"/>
+        </w:rPr>
         <w:fldChar w:fldCharType="separate"/>
       </w:r>
       <w:r>
         <w:rPr>
+          <w:i w:val="0"/>
+          <w:iCs w:val="0"/>
           <w:noProof/>
+          <w:color w:val="auto"/>
+          <w:sz w:val="24"/>
+          <w:szCs w:val="24"/>
         </w:rPr>
         <w:t>12</w:t>
       </w:r>
       <w:r>
+        <w:rPr>
+          <w:i w:val="0"/>
+          <w:iCs w:val="0"/>
+          <w:color w:val="auto"/>
+          <w:sz w:val="24"/>
+          <w:szCs w:val="24"/>
+        </w:rPr>
         <w:fldChar w:fldCharType="end"/>
       </w:r>
       <w:r>
+        <w:rPr>
+          <w:i w:val="0"/>
+          <w:iCs w:val="0"/>
+          <w:color w:val="auto"/>
+          <w:sz w:val="24"/>
+          <w:szCs w:val="24"/>
+        </w:rPr>
         <w:t xml:space="preserve"> The CONTINUE button is deactivated unless all the fields are correctly given.</w:t>
       </w:r>
       <w:bookmarkEnd w:id="33"/>
@@ -7662,30 +8493,84 @@
     <w:p>
       <w:pPr>
         <w:pStyle w:val="Caption"/>
+        <w:rPr>
+          <w:i w:val="0"/>
+          <w:iCs w:val="0"/>
+          <w:color w:val="auto"/>
+          <w:sz w:val="24"/>
+          <w:szCs w:val="24"/>
+        </w:rPr>
       </w:pPr>
       <w:bookmarkStart w:id="34" w:name="_Toc162173393"/>
       <w:r>
+        <w:rPr>
+          <w:i w:val="0"/>
+          <w:iCs w:val="0"/>
+          <w:color w:val="auto"/>
+          <w:sz w:val="24"/>
+          <w:szCs w:val="24"/>
+        </w:rPr>
         <w:t xml:space="preserve">Figure </w:t>
       </w:r>
       <w:r>
+        <w:rPr>
+          <w:i w:val="0"/>
+          <w:iCs w:val="0"/>
+          <w:color w:val="auto"/>
+          <w:sz w:val="24"/>
+          <w:szCs w:val="24"/>
+        </w:rPr>
         <w:fldChar w:fldCharType="begin"/>
       </w:r>
       <w:r>
+        <w:rPr>
+          <w:i w:val="0"/>
+          <w:iCs w:val="0"/>
+          <w:color w:val="auto"/>
+          <w:sz w:val="24"/>
+          <w:szCs w:val="24"/>
+        </w:rPr>
         <w:instrText xml:space="preserve"> SEQ Figure \* ARABIC </w:instrText>
       </w:r>
       <w:r>
+        <w:rPr>
+          <w:i w:val="0"/>
+          <w:iCs w:val="0"/>
+          <w:color w:val="auto"/>
+          <w:sz w:val="24"/>
+          <w:szCs w:val="24"/>
+        </w:rPr>
         <w:fldChar w:fldCharType="separate"/>
       </w:r>
       <w:r>
         <w:rPr>
+          <w:i w:val="0"/>
+          <w:iCs w:val="0"/>
           <w:noProof/>
+          <w:color w:val="auto"/>
+          <w:sz w:val="24"/>
+          <w:szCs w:val="24"/>
         </w:rPr>
         <w:t>13</w:t>
       </w:r>
       <w:r>
+        <w:rPr>
+          <w:i w:val="0"/>
+          <w:iCs w:val="0"/>
+          <w:color w:val="auto"/>
+          <w:sz w:val="24"/>
+          <w:szCs w:val="24"/>
+        </w:rPr>
         <w:fldChar w:fldCharType="end"/>
       </w:r>
       <w:r>
+        <w:rPr>
+          <w:i w:val="0"/>
+          <w:iCs w:val="0"/>
+          <w:color w:val="auto"/>
+          <w:sz w:val="24"/>
+          <w:szCs w:val="24"/>
+        </w:rPr>
         <w:t xml:space="preserve"> The CONTINUE button activates when all fields are in correct format.</w:t>
       </w:r>
       <w:bookmarkEnd w:id="34"/>
@@ -7699,6 +8584,7 @@
         </w:rPr>
       </w:pPr>
       <w:r>
+        <w:lastRenderedPageBreak/>
         <w:t xml:space="preserve">The code that was used to check the empty fields for the inputs and email validity, the following code is used to ensure the functionality of the application works as expected. The following </w:t>
       </w:r>
       <w:r>
@@ -7792,40 +8678,86 @@
       <w:pPr>
         <w:pStyle w:val="Caption"/>
         <w:jc w:val="left"/>
+        <w:rPr>
+          <w:i w:val="0"/>
+          <w:iCs w:val="0"/>
+          <w:sz w:val="24"/>
+          <w:szCs w:val="24"/>
+        </w:rPr>
       </w:pPr>
       <w:bookmarkStart w:id="35" w:name="_Toc162173394"/>
       <w:r>
+        <w:rPr>
+          <w:i w:val="0"/>
+          <w:iCs w:val="0"/>
+          <w:sz w:val="24"/>
+          <w:szCs w:val="24"/>
+        </w:rPr>
         <w:t xml:space="preserve">Figure </w:t>
       </w:r>
       <w:r>
+        <w:rPr>
+          <w:i w:val="0"/>
+          <w:iCs w:val="0"/>
+          <w:sz w:val="24"/>
+          <w:szCs w:val="24"/>
+        </w:rPr>
         <w:fldChar w:fldCharType="begin"/>
       </w:r>
       <w:r>
+        <w:rPr>
+          <w:i w:val="0"/>
+          <w:iCs w:val="0"/>
+          <w:sz w:val="24"/>
+          <w:szCs w:val="24"/>
+        </w:rPr>
         <w:instrText xml:space="preserve"> SEQ Figure \* ARABIC </w:instrText>
       </w:r>
       <w:r>
+        <w:rPr>
+          <w:i w:val="0"/>
+          <w:iCs w:val="0"/>
+          <w:sz w:val="24"/>
+          <w:szCs w:val="24"/>
+        </w:rPr>
         <w:fldChar w:fldCharType="separate"/>
       </w:r>
       <w:r>
         <w:rPr>
+          <w:i w:val="0"/>
+          <w:iCs w:val="0"/>
           <w:noProof/>
+          <w:sz w:val="24"/>
+          <w:szCs w:val="24"/>
         </w:rPr>
         <w:t>14</w:t>
       </w:r>
       <w:r>
+        <w:rPr>
+          <w:i w:val="0"/>
+          <w:iCs w:val="0"/>
+          <w:sz w:val="24"/>
+          <w:szCs w:val="24"/>
+        </w:rPr>
         <w:fldChar w:fldCharType="end"/>
       </w:r>
       <w:r>
+        <w:rPr>
+          <w:i w:val="0"/>
+          <w:iCs w:val="0"/>
+          <w:sz w:val="24"/>
+          <w:szCs w:val="24"/>
+        </w:rPr>
         <w:t xml:space="preserve"> Code to check if all input fields have valid inputs.</w:t>
       </w:r>
       <w:bookmarkEnd w:id="35"/>
     </w:p>
+    <w:p/>
     <w:p>
       <w:pPr>
         <w:spacing w:after="160" w:line="360" w:lineRule="auto"/>
       </w:pPr>
       <w:r>
-        <w:lastRenderedPageBreak/>
         <w:t xml:space="preserve">The second page is the confirmation page to save the data input from the first page. The layout of the second page is similar to the first page with a checkbox at the end of the data form. The user inputs the data, and the same data is shown to the second page when user navigates to the second page. The “SAVE” button in the top right also checks if the checkbox is clicked. Similar code is used to check the availability of the checked checkbox as in figure 14. The general idea is to display the data which the user is about to submit, if the data information is correct then the user can check the checkbox and can navigate to the third page with the help of “SAVE” button. </w:t>
       </w:r>
     </w:p>
@@ -8229,7 +9161,15 @@
           <w:color w:val="1E1D1A"/>
           <w:shd w:val="clear" w:color="auto" w:fill="FFFFFF"/>
         </w:rPr>
-        <w:t>Joona, J</w:t>
+        <w:t>Juuti</w:t>
+      </w:r>
+      <w:r>
+        <w:rPr>
+          <w:rFonts w:cs="Times New Roman"/>
+          <w:color w:val="1E1D1A"/>
+          <w:shd w:val="clear" w:color="auto" w:fill="FFFFFF"/>
+        </w:rPr>
+        <w:t>, J</w:t>
       </w:r>
       <w:r>
         <w:rPr>
@@ -8339,13 +9279,19 @@
         </w:rPr>
       </w:pPr>
       <w:r>
-        <w:t>Kristina</w:t>
+        <w:t>Tollefson</w:t>
       </w:r>
       <w:r>
         <w:t>,</w:t>
       </w:r>
       <w:r>
-        <w:t xml:space="preserve"> T. 2022. Power Platform: Model-Driven vs. Canvas Apps vs Portal – What To Use When. (Online) Available at: </w:t>
+        <w:t xml:space="preserve"> </w:t>
+      </w:r>
+      <w:r>
+        <w:t>K</w:t>
+      </w:r>
+      <w:r>
+        <w:t xml:space="preserve">. 2022. Power Platform: Model-Driven vs. Canvas Apps vs Portal – What To Use When. (Online) Available at: </w:t>
       </w:r>
       <w:hyperlink r:id="rId33" w:history="1">
         <w:r>

</xml_diff>

<commit_message>
final Changes made for references error
</commit_message>
<xml_diff>
--- a/Thesis Academic.docx
+++ b/Thesis Academic.docx
@@ -697,11 +697,19 @@
                 <w:rFonts w:eastAsia="Times New Roman"/>
               </w:rPr>
             </w:pPr>
+            <w:proofErr w:type="spellStart"/>
             <w:r>
               <w:rPr>
                 <w:rFonts w:eastAsia="Times New Roman"/>
               </w:rPr>
-              <w:t xml:space="preserve">Centria University </w:t>
+              <w:t>Centria</w:t>
+            </w:r>
+            <w:proofErr w:type="spellEnd"/>
+            <w:r>
+              <w:rPr>
+                <w:rFonts w:eastAsia="Times New Roman"/>
+              </w:rPr>
+              <w:t xml:space="preserve"> University </w:t>
             </w:r>
           </w:p>
           <w:p>
@@ -842,8 +850,16 @@
               <w:rPr>
                 <w:rFonts w:eastAsia="Times New Roman"/>
               </w:rPr>
-              <w:t>Degree programme</w:t>
+              <w:t xml:space="preserve">Degree </w:t>
             </w:r>
+            <w:proofErr w:type="spellStart"/>
+            <w:r>
+              <w:rPr>
+                <w:rFonts w:eastAsia="Times New Roman"/>
+              </w:rPr>
+              <w:t>programme</w:t>
+            </w:r>
+            <w:proofErr w:type="spellEnd"/>
           </w:p>
           <w:p>
             <w:pPr>
@@ -922,11 +938,19 @@
               <w:spacing w:before="0" w:beforeAutospacing="0" w:after="0" w:afterAutospacing="0"/>
               <w:jc w:val="left"/>
             </w:pPr>
+            <w:proofErr w:type="spellStart"/>
             <w:r>
               <w:rPr>
                 <w:rFonts w:eastAsia="Times New Roman"/>
               </w:rPr>
-              <w:t xml:space="preserve">Centria </w:t>
+              <w:t>Centria</w:t>
+            </w:r>
+            <w:proofErr w:type="spellEnd"/>
+            <w:r>
+              <w:rPr>
+                <w:rFonts w:eastAsia="Times New Roman"/>
+              </w:rPr>
+              <w:t xml:space="preserve"> </w:t>
             </w:r>
             <w:r>
               <w:rPr>
@@ -4540,11 +4564,16 @@
         <w:t xml:space="preserve"> nowadays</w:t>
       </w:r>
       <w:r>
-        <w:t>. To narrow down the services</w:t>
+        <w:t xml:space="preserve">. To narrow down the </w:t>
+      </w:r>
+      <w:proofErr w:type="gramStart"/>
+      <w:r>
+        <w:t>services</w:t>
       </w:r>
       <w:r>
         <w:t>,</w:t>
       </w:r>
+      <w:proofErr w:type="gramEnd"/>
       <w:r>
         <w:t xml:space="preserve"> the application can offer, the initial step in the application creation process is developing the service using questionnaires</w:t>
       </w:r>
@@ -4580,13 +4609,29 @@
         <w:t>One of the best LCPDs is PowerApps</w:t>
       </w:r>
       <w:r>
-        <w:t xml:space="preserve"> because it is a collection of applications, services, and connectors, as well as data platform, that enables quick development of custom designs as according to the company’s needs and requirements. Also, with PowerApps, data can be stored either in the provided data platforms by Microsoft itself or in any other online or local data sources. </w:t>
+        <w:t xml:space="preserve"> because it is a collection of applications, services, and connectors, as well as data platform, that enables quick development of custom </w:t>
+      </w:r>
+      <w:proofErr w:type="gramStart"/>
+      <w:r>
+        <w:t>designs as</w:t>
+      </w:r>
+      <w:proofErr w:type="gramEnd"/>
+      <w:r>
+        <w:t xml:space="preserve"> according to the company’s needs and requirements. Also, with PowerApps, data can be stored either in the provided data platforms by Microsoft itself or in any other online or local data sources. </w:t>
       </w:r>
       <w:r>
         <w:t>Users can easily construct different app components, connect to various data sources</w:t>
       </w:r>
       <w:r>
-        <w:t xml:space="preserve">, and personalize user interface without writing a single line of code. This strategy encourages a larger range of people, including non-experienced individuals, to engage in the application development process, boosting the cooperation and creativity throughout the business. PowerApps provides a huge collection of pre-built templates that </w:t>
+        <w:t xml:space="preserve">, and personalize user interface without writing a single line of code. This strategy encourages a larger range of people, including non-experienced individuals, to engage in the application development process, boosting </w:t>
+      </w:r>
+      <w:proofErr w:type="gramStart"/>
+      <w:r>
+        <w:t>the cooperation</w:t>
+      </w:r>
+      <w:proofErr w:type="gramEnd"/>
+      <w:r>
+        <w:t xml:space="preserve"> and creativity throughout the business. PowerApps provides a huge collection of pre-built templates that </w:t>
       </w:r>
       <w:r>
         <w:t>respond</w:t>
@@ -4608,11 +4653,16 @@
       </w:r>
       <w:r>
         <w:lastRenderedPageBreak/>
-        <w:t>app development and empowering non-technical individuals. This low-code platform has made accessible app development, remov</w:t>
+        <w:t xml:space="preserve">app development and empowering non-technical individuals. This low-code platform has made accessible app development, </w:t>
+      </w:r>
+      <w:proofErr w:type="gramStart"/>
+      <w:r>
+        <w:t>remov</w:t>
       </w:r>
       <w:r>
         <w:t>ing</w:t>
       </w:r>
+      <w:proofErr w:type="gramEnd"/>
       <w:r>
         <w:t xml:space="preserve"> obstacles and allowing businesses to swiftly innovate and adapt to changing business environments. PowerApps is prepared to shape the future of digital transformation by enabling organizations to achieve increased agility, efficiency, and creativity. </w:t>
       </w:r>
@@ -4695,12 +4745,21 @@
         </w:rPr>
         <w:t xml:space="preserve">, </w:t>
       </w:r>
-      <w:r>
-        <w:rPr>
-          <w:rFonts w:cs="Times New Roman"/>
-          <w:szCs w:val="24"/>
-        </w:rPr>
-        <w:t>merits and demerits. The fourth section “Low-code Development with PowerApps” is the demonstration</w:t>
+      <w:proofErr w:type="gramStart"/>
+      <w:r>
+        <w:rPr>
+          <w:rFonts w:cs="Times New Roman"/>
+          <w:szCs w:val="24"/>
+        </w:rPr>
+        <w:t>merits</w:t>
+      </w:r>
+      <w:proofErr w:type="gramEnd"/>
+      <w:r>
+        <w:rPr>
+          <w:rFonts w:cs="Times New Roman"/>
+          <w:szCs w:val="24"/>
+        </w:rPr>
+        <w:t xml:space="preserve"> and demerits. The fourth section “Low-code Development with PowerApps” is the demonstration</w:t>
       </w:r>
       <w:r>
         <w:rPr>
@@ -4746,7 +4805,7 @@
         <w:t>.</w:t>
       </w:r>
       <w:r>
-        <w:t xml:space="preserve"> (Woo, 2020</w:t>
+        <w:t xml:space="preserve"> (Woo 2020</w:t>
       </w:r>
       <w:r>
         <w:t>.</w:t>
@@ -4765,7 +4824,15 @@
         <w:spacing w:after="160" w:line="360" w:lineRule="auto"/>
       </w:pPr>
       <w:r>
-        <w:t>The evolution of development approaches has seen a shift from manual coding to higher degrees of abstraction. While classical coding required skills in languages like Java, JavaScript, Python, PHP and many other languages. The emergence of low-code and no-code techniques has made software production more accessible, allowing for more participation in the process from business users and non-developers.</w:t>
+        <w:t xml:space="preserve">The evolution of development approaches has seen a shift from manual coding to higher degrees of abstraction. While classical coding required skills in languages like Java, JavaScript, Python, </w:t>
+      </w:r>
+      <w:proofErr w:type="gramStart"/>
+      <w:r>
+        <w:t>PHP</w:t>
+      </w:r>
+      <w:proofErr w:type="gramEnd"/>
+      <w:r>
+        <w:t xml:space="preserve"> and many other languages. The emergence of low-code and no-code techniques has made software production more accessible, allowing for more participation in the process from business users and non-developers.</w:t>
       </w:r>
       <w:r>
         <w:t xml:space="preserve"> </w:t>
@@ -4789,7 +4856,23 @@
         <w:t xml:space="preserve">. </w:t>
       </w:r>
       <w:r>
-        <w:t>(Rokis &amp; Kirikova 2023)</w:t>
+        <w:t>(</w:t>
+      </w:r>
+      <w:proofErr w:type="spellStart"/>
+      <w:r>
+        <w:t>Rokis</w:t>
+      </w:r>
+      <w:proofErr w:type="spellEnd"/>
+      <w:r>
+        <w:t xml:space="preserve"> &amp; </w:t>
+      </w:r>
+      <w:proofErr w:type="spellStart"/>
+      <w:r>
+        <w:t>Kirikova</w:t>
+      </w:r>
+      <w:proofErr w:type="spellEnd"/>
+      <w:r>
+        <w:t xml:space="preserve"> 2023)</w:t>
       </w:r>
     </w:p>
     <w:p>
@@ -4838,36 +4921,82 @@
           <w:color w:val="1E1D1A"/>
           <w:shd w:val="clear" w:color="auto" w:fill="FFFFFF"/>
         </w:rPr>
-        <w:t>, K., Wohlin, C., &amp; Baca, D</w:t>
-      </w:r>
-      <w:r>
-        <w:t xml:space="preserve"> 2009). In any case, within the boundary of persistently changing necessities and </w:t>
-      </w:r>
-      <w:r>
-        <w:t>advertising</w:t>
-      </w:r>
-      <w:r>
-        <w:t xml:space="preserve"> pattern, this strict system needed to be consistent. More iterative techniques, such as Rapid Application Development (RAD), replaced the waterfall model around the 1970s. In order to enable quick prototyping and adaptability to change requirements, RAD placed a strong impact on partner and engineer communication. Businesses seeking to shorten their advancement period, provided programs more quickly to demonstrate began to employ the strategy. </w:t>
-      </w:r>
-      <w:r>
-        <w:t>(</w:t>
-      </w:r>
-      <w:r>
-        <w:t xml:space="preserve">Chrismanto </w:t>
-      </w:r>
+        <w:t xml:space="preserve">, K., </w:t>
+      </w:r>
+      <w:proofErr w:type="spellStart"/>
       <w:r>
         <w:rPr>
           <w:rFonts w:cs="Times New Roman"/>
           <w:color w:val="1E1D1A"/>
           <w:shd w:val="clear" w:color="auto" w:fill="FFFFFF"/>
         </w:rPr>
-        <w:t xml:space="preserve">A. R., Santoso, H. B., Wibowo, A., Delima, R., &amp; Kristiawan, R. A. </w:t>
-      </w:r>
-      <w:r>
-        <w:t>2019</w:t>
-      </w:r>
-      <w:r>
-        <w:t>)</w:t>
+        <w:t>Wohlin</w:t>
+      </w:r>
+      <w:proofErr w:type="spellEnd"/>
+      <w:r>
+        <w:rPr>
+          <w:rFonts w:cs="Times New Roman"/>
+          <w:color w:val="1E1D1A"/>
+          <w:shd w:val="clear" w:color="auto" w:fill="FFFFFF"/>
+        </w:rPr>
+        <w:t>, C., &amp; Baca, D</w:t>
+      </w:r>
+      <w:r>
+        <w:t xml:space="preserve"> 2009). In any case, within the boundary of persistently changing necessities and </w:t>
+      </w:r>
+      <w:r>
+        <w:t>advertising</w:t>
+      </w:r>
+      <w:r>
+        <w:t xml:space="preserve"> pattern, this strict system needed to be consistent. More iterative techniques, such as Rapid Application Development (RAD), replaced the waterfall model around the 1970s. </w:t>
+      </w:r>
+      <w:proofErr w:type="gramStart"/>
+      <w:r>
+        <w:t>In order to</w:t>
+      </w:r>
+      <w:proofErr w:type="gramEnd"/>
+      <w:r>
+        <w:t xml:space="preserve"> enable quick prototyping and adaptability to change requirements, RAD placed a strong impact on partner and engineer communication. Businesses seeking to shorten their advancement period, provided programs more quickly to demonstrate began to employ the strategy. </w:t>
+      </w:r>
+      <w:r>
+        <w:t>(</w:t>
+      </w:r>
+      <w:proofErr w:type="spellStart"/>
+      <w:r>
+        <w:t>Chrismanto</w:t>
+      </w:r>
+      <w:proofErr w:type="spellEnd"/>
+      <w:r>
+        <w:t xml:space="preserve"> </w:t>
+      </w:r>
+      <w:r>
+        <w:rPr>
+          <w:rFonts w:cs="Times New Roman"/>
+          <w:color w:val="1E1D1A"/>
+          <w:shd w:val="clear" w:color="auto" w:fill="FFFFFF"/>
+        </w:rPr>
+        <w:t xml:space="preserve">A. R., Santoso, H. B., Wibowo, A., Delima, R., &amp; </w:t>
+      </w:r>
+      <w:proofErr w:type="spellStart"/>
+      <w:r>
+        <w:rPr>
+          <w:rFonts w:cs="Times New Roman"/>
+          <w:color w:val="1E1D1A"/>
+          <w:shd w:val="clear" w:color="auto" w:fill="FFFFFF"/>
+        </w:rPr>
+        <w:t>Kristiawan</w:t>
+      </w:r>
+      <w:proofErr w:type="spellEnd"/>
+      <w:r>
+        <w:rPr>
+          <w:rFonts w:cs="Times New Roman"/>
+          <w:color w:val="1E1D1A"/>
+          <w:shd w:val="clear" w:color="auto" w:fill="FFFFFF"/>
+        </w:rPr>
+        <w:t xml:space="preserve">, R. A. </w:t>
+      </w:r>
+      <w:r>
+        <w:t>2019)</w:t>
       </w:r>
     </w:p>
     <w:p>
@@ -4895,7 +5024,15 @@
         <w:t xml:space="preserve">). This approach was suitable for the rapidly developing modern mode of software development because it provided constant feedback and improvements. With </w:t>
       </w:r>
       <w:r>
-        <w:t xml:space="preserve">the concept of DevOps, a corporative model that pairs development application with IT operations, software development lifecycle is now shorter. It supports efficient organization and input rings by its communication, computerization, continuous delivery (Educative 2024). The degree of this problem has risen correspondingly with increasing complexity and trade and also the connectivity of the program. </w:t>
+        <w:t xml:space="preserve">the concept of DevOps, a corporative model that pairs development application with IT operations, software development lifecycle is now shorter. It supports efficient organization and input rings by its communication, computerization, continuous delivery (Educative 2024). The degree of this problem has risen correspondingly with increasing complexity and trade </w:t>
+      </w:r>
+      <w:proofErr w:type="gramStart"/>
+      <w:r>
+        <w:t>and also</w:t>
+      </w:r>
+      <w:proofErr w:type="gramEnd"/>
+      <w:r>
+        <w:t xml:space="preserve"> the connectivity of the program. </w:t>
       </w:r>
     </w:p>
     <w:p>
@@ -5066,7 +5203,21 @@
         <w:rPr>
           <w:rFonts w:cs="Times New Roman"/>
         </w:rPr>
-        <w:t xml:space="preserve">. Learning and mastering the chosen platform is vital for unleashing its full potential. While </w:t>
+        <w:t xml:space="preserve">. Learning and mastering the chosen platform </w:t>
+      </w:r>
+      <w:proofErr w:type="gramStart"/>
+      <w:r>
+        <w:rPr>
+          <w:rFonts w:cs="Times New Roman"/>
+        </w:rPr>
+        <w:t>is</w:t>
+      </w:r>
+      <w:proofErr w:type="gramEnd"/>
+      <w:r>
+        <w:rPr>
+          <w:rFonts w:cs="Times New Roman"/>
+        </w:rPr>
+        <w:t xml:space="preserve"> vital for unleashing its full potential. While </w:t>
       </w:r>
       <w:r>
         <w:rPr>
@@ -5086,8 +5237,21 @@
         </w:rPr>
         <w:t>(</w:t>
       </w:r>
-      <w:r>
-        <w:t>Rokis &amp; Kirikova 2023</w:t>
+      <w:proofErr w:type="spellStart"/>
+      <w:r>
+        <w:t>Rokis</w:t>
+      </w:r>
+      <w:proofErr w:type="spellEnd"/>
+      <w:r>
+        <w:t xml:space="preserve"> &amp; </w:t>
+      </w:r>
+      <w:proofErr w:type="spellStart"/>
+      <w:r>
+        <w:t>Kirikova</w:t>
+      </w:r>
+      <w:proofErr w:type="spellEnd"/>
+      <w:r>
+        <w:t xml:space="preserve"> 2023</w:t>
       </w:r>
       <w:r>
         <w:rPr>
@@ -5249,8 +5413,21 @@
         </w:rPr>
         <w:t>(</w:t>
       </w:r>
-      <w:r>
-        <w:t>Rokis &amp; Kirikova 2023</w:t>
+      <w:proofErr w:type="spellStart"/>
+      <w:r>
+        <w:t>Rokis</w:t>
+      </w:r>
+      <w:proofErr w:type="spellEnd"/>
+      <w:r>
+        <w:t xml:space="preserve"> &amp; </w:t>
+      </w:r>
+      <w:proofErr w:type="spellStart"/>
+      <w:r>
+        <w:t>Kirikova</w:t>
+      </w:r>
+      <w:proofErr w:type="spellEnd"/>
+      <w:r>
+        <w:t xml:space="preserve"> 2023</w:t>
       </w:r>
       <w:r>
         <w:rPr>
@@ -5292,8 +5469,21 @@
         </w:rPr>
         <w:t xml:space="preserve"> standards. Following an iterative development lifecycle, embracing a test-and-lean culture for innovation, and supporting changing requirements are additional principles that contribute to the success of low-code and no-code development (</w:t>
       </w:r>
-      <w:r>
-        <w:t>Rokis &amp; Kirikova 2023</w:t>
+      <w:proofErr w:type="spellStart"/>
+      <w:r>
+        <w:t>Rokis</w:t>
+      </w:r>
+      <w:proofErr w:type="spellEnd"/>
+      <w:r>
+        <w:t xml:space="preserve"> &amp; </w:t>
+      </w:r>
+      <w:proofErr w:type="spellStart"/>
+      <w:r>
+        <w:t>Kirikova</w:t>
+      </w:r>
+      <w:proofErr w:type="spellEnd"/>
+      <w:r>
+        <w:t xml:space="preserve"> 2023</w:t>
       </w:r>
       <w:r>
         <w:rPr>
@@ -5466,10 +5656,7 @@
         <w:t>Like Microsoft Excel or Access, PowerApps improves workflow efficiency with a little coding needed. Knowing the software inside and out is crucial since it uses a variety of formulas and functions to carry out front-end and backend operations. As a result, PowerApps became a competent and intuitive tool that facilitates quick and effective application development process in both university and business settings.</w:t>
       </w:r>
       <w:r>
-        <w:t xml:space="preserve"> </w:t>
-      </w:r>
-      <w:r>
-        <w:t>(Palmer 2020)</w:t>
+        <w:t xml:space="preserve"> (Palmer 2020)</w:t>
       </w:r>
     </w:p>
     <w:p>
@@ -5641,11 +5828,27 @@
       </w:pPr>
       <w:bookmarkStart w:id="11" w:name="_Hlk160438559"/>
       <w:r>
-        <w:t xml:space="preserve">The most visually simple kind of PowerApps app development is called a Canvas app. From a blank canvas app, it involves creating a customized and intricate interface with a strong focus on usability. Similar to making a PowerPoint presentation or utilizing common prototype tools, developers can choose things from menu and drag and drop items into the respective place as per the design. </w:t>
+        <w:t xml:space="preserve">The most visually simple kind of PowerApps app development is called a Canvas app. From a blank canvas app, it involves creating a customized and intricate interface with a strong focus on usability. </w:t>
+      </w:r>
+      <w:proofErr w:type="gramStart"/>
+      <w:r>
+        <w:t>Similar to</w:t>
+      </w:r>
+      <w:proofErr w:type="gramEnd"/>
+      <w:r>
+        <w:t xml:space="preserve"> making a PowerPoint presentation or utilizing common prototype tools, developers can choose things from menu and drag and drop items into the respective place as per the design. </w:t>
       </w:r>
       <w:bookmarkEnd w:id="11"/>
       <w:r>
-        <w:t>Once ready, the interface may connect to a variety of data sources, and canvas enables the creation of particular logic pipelines for data using expressions similar to those found in Microsoft Excel (Microsoft 2023). However, it is essential to note that canvas apps can be time</w:t>
+        <w:t xml:space="preserve">Once ready, the interface may connect to a variety of data sources, and canvas enables the creation of </w:t>
+      </w:r>
+      <w:proofErr w:type="gramStart"/>
+      <w:r>
+        <w:t>particular logic</w:t>
+      </w:r>
+      <w:proofErr w:type="gramEnd"/>
+      <w:r>
+        <w:t xml:space="preserve"> pipelines for data using expressions similar to those found in Microsoft Excel (Microsoft 2023). However, it is essential to note that canvas apps can be time</w:t>
       </w:r>
       <w:r>
         <w:t xml:space="preserve"> consuming</w:t>
@@ -6201,19 +6404,13 @@
         <w:t xml:space="preserve"> access to apps from any location at any time. As discussed about powerful customization possibilities, PowerApps provides several modification options, allowing companies to adapt their apps to the exact requirement. This includes the availability to bring in new data sources, connect to other services, and define custom controls. </w:t>
       </w:r>
       <w:r>
-        <w:t>(J</w:t>
+        <w:t>(Ju</w:t>
       </w:r>
       <w:r>
         <w:t>u</w:t>
       </w:r>
       <w:r>
-        <w:t>u</w:t>
-      </w:r>
-      <w:r>
-        <w:t>ti</w:t>
-      </w:r>
-      <w:r>
-        <w:t xml:space="preserve"> 2021)</w:t>
+        <w:t>ti 2021)</w:t>
       </w:r>
     </w:p>
     <w:p>
@@ -6235,13 +6432,7 @@
         <w:t xml:space="preserve"> save time and development expenses. </w:t>
       </w:r>
       <w:r>
-        <w:t>(</w:t>
-      </w:r>
-      <w:r>
-        <w:t>Juuti</w:t>
-      </w:r>
-      <w:r>
-        <w:t xml:space="preserve"> 2021)</w:t>
+        <w:t>(Juuti 2021)</w:t>
       </w:r>
     </w:p>
     <w:p>
@@ -6566,7 +6757,15 @@
         <w:t xml:space="preserve"> and laptops</w:t>
       </w:r>
       <w:r>
-        <w:t>. The primary focus of modern developers is to make applications that is responsive for mobile phones. Mobile phones are widely used all over the world</w:t>
+        <w:t xml:space="preserve">. The primary focus of modern developers is to make applications that </w:t>
+      </w:r>
+      <w:proofErr w:type="gramStart"/>
+      <w:r>
+        <w:t>is</w:t>
+      </w:r>
+      <w:proofErr w:type="gramEnd"/>
+      <w:r>
+        <w:t xml:space="preserve"> responsive for mobile phones. Mobile phones are widely used all over the world</w:t>
       </w:r>
       <w:r>
         <w:t xml:space="preserve"> and any websites or any business applications must have their mobile friendly version available. </w:t>
@@ -6890,12 +7089,20 @@
         </w:rPr>
       </w:pPr>
       <w:bookmarkStart w:id="22" w:name="_Toc162173304"/>
+      <w:proofErr w:type="spellStart"/>
       <w:r>
         <w:rPr>
           <w:lang w:val="fr-FR"/>
         </w:rPr>
         <w:lastRenderedPageBreak/>
-        <w:t>Development Process</w:t>
+        <w:t>Development</w:t>
+      </w:r>
+      <w:proofErr w:type="spellEnd"/>
+      <w:r>
+        <w:rPr>
+          <w:lang w:val="fr-FR"/>
+        </w:rPr>
+        <w:t xml:space="preserve"> Process</w:t>
       </w:r>
       <w:bookmarkEnd w:id="22"/>
     </w:p>
@@ -6920,10 +7127,36 @@
         <w:t xml:space="preserve"> the steps for creating an application in PowerApps. </w:t>
       </w:r>
       <w:r>
-        <w:t xml:space="preserve">All the steps are explained in details with figures. </w:t>
-      </w:r>
-      <w:r>
-        <w:t>The application’s needs and purpose were first defined in a limited way. Regarding the target audience, goal, and intented needs for various features in this description. Using Microsoft’s Dataverse, a pre-planned database description served as the basis for developing the real application. Relationships between the data were added for connections, and tables tailored for the application were developed in Dataverse. The program was designed to extract data about users in order to utilize PowerApps from the user database. This allowed the user to utilize the program while using a browser logged in with Microsoft account.</w:t>
+        <w:t xml:space="preserve">All the steps are explained in </w:t>
+      </w:r>
+      <w:proofErr w:type="gramStart"/>
+      <w:r>
+        <w:t>details</w:t>
+      </w:r>
+      <w:proofErr w:type="gramEnd"/>
+      <w:r>
+        <w:t xml:space="preserve"> with figures. </w:t>
+      </w:r>
+      <w:r>
+        <w:t xml:space="preserve">The application’s needs and purpose were first defined in a limited way. Regarding the target audience, goal, and </w:t>
+      </w:r>
+      <w:proofErr w:type="spellStart"/>
+      <w:proofErr w:type="gramStart"/>
+      <w:r>
+        <w:t>intented</w:t>
+      </w:r>
+      <w:proofErr w:type="spellEnd"/>
+      <w:proofErr w:type="gramEnd"/>
+      <w:r>
+        <w:t xml:space="preserve"> needs for various features in this description. Using Microsoft’s Dataverse, a pre-planned database description served as the basis for developing the real application. Relationships between the data were added for connections, and tables tailored for the application were developed in Dataverse. The program was designed to extract data about users </w:t>
+      </w:r>
+      <w:proofErr w:type="gramStart"/>
+      <w:r>
+        <w:t>in order to</w:t>
+      </w:r>
+      <w:proofErr w:type="gramEnd"/>
+      <w:r>
+        <w:t xml:space="preserve"> utilize PowerApps from the user database. This allowed the user to utilize the program while using a browser logged in with Microsoft account.</w:t>
       </w:r>
     </w:p>
     <w:p>
@@ -6939,11 +7172,19 @@
         </w:rPr>
       </w:pPr>
       <w:bookmarkStart w:id="23" w:name="_Toc162173305"/>
+      <w:proofErr w:type="spellStart"/>
       <w:r>
         <w:rPr>
           <w:lang w:val="fr-FR"/>
         </w:rPr>
-        <w:t>Creation of the Application</w:t>
+        <w:t>Creation</w:t>
+      </w:r>
+      <w:proofErr w:type="spellEnd"/>
+      <w:r>
+        <w:rPr>
+          <w:lang w:val="fr-FR"/>
+        </w:rPr>
+        <w:t xml:space="preserve"> of the Application</w:t>
       </w:r>
       <w:bookmarkEnd w:id="23"/>
     </w:p>
@@ -7498,7 +7739,15 @@
         <w:spacing w:line="360" w:lineRule="auto"/>
       </w:pPr>
       <w:r>
-        <w:t>In this section, the application is required to be connected to a data source. In this case, one Excel file is created in OneDrive environment where all the data from the application is stored. In figure 8 below, the name “testData” is the name of the table where first name, last name and email address is stored directly from the application. Once the excel file is created and table is generated as shown in the figure below. The excel file needs to be connected to PowerApps</w:t>
+        <w:t>In this section, the application is required to be connected to a data source. In this case, one Excel file is created in OneDrive environment where all the data from the application is stored. In figure 8 below, the name “</w:t>
+      </w:r>
+      <w:proofErr w:type="spellStart"/>
+      <w:r>
+        <w:t>testData</w:t>
+      </w:r>
+      <w:proofErr w:type="spellEnd"/>
+      <w:r>
+        <w:t>” is the name of the table where first name, last name and email address is stored directly from the application. Once the excel file is created and table is generated as shown in the figure below. The excel file needs to be connected to PowerApps</w:t>
       </w:r>
       <w:r>
         <w:t>.</w:t>
@@ -7650,9 +7899,21 @@
           <w:sz w:val="24"/>
           <w:szCs w:val="24"/>
         </w:rPr>
-        <w:t xml:space="preserve"> Excel table where the data is stored</w:t>
+        <w:t xml:space="preserve"> Excel table where the data is </w:t>
+      </w:r>
+      <w:proofErr w:type="gramStart"/>
+      <w:r>
+        <w:rPr>
+          <w:i w:val="0"/>
+          <w:iCs w:val="0"/>
+          <w:color w:val="auto"/>
+          <w:sz w:val="24"/>
+          <w:szCs w:val="24"/>
+        </w:rPr>
+        <w:t>stored</w:t>
       </w:r>
       <w:bookmarkEnd w:id="28"/>
+      <w:proofErr w:type="gramEnd"/>
     </w:p>
     <w:p>
       <w:pPr>
@@ -7852,9 +8113,21 @@
           <w:sz w:val="24"/>
           <w:szCs w:val="24"/>
         </w:rPr>
-        <w:t xml:space="preserve"> Selecting OneDrive for Business for data source</w:t>
+        <w:t xml:space="preserve"> Selecting OneDrive for Business for data </w:t>
+      </w:r>
+      <w:proofErr w:type="gramStart"/>
+      <w:r>
+        <w:rPr>
+          <w:i w:val="0"/>
+          <w:iCs w:val="0"/>
+          <w:color w:val="auto"/>
+          <w:sz w:val="24"/>
+          <w:szCs w:val="24"/>
+        </w:rPr>
+        <w:t>source</w:t>
       </w:r>
       <w:bookmarkEnd w:id="29"/>
+      <w:proofErr w:type="gramEnd"/>
     </w:p>
     <w:p>
       <w:pPr>
@@ -7887,7 +8160,21 @@
           <w:bCs/>
         </w:rPr>
         <w:lastRenderedPageBreak/>
-        <w:t xml:space="preserve">Once the OneDrive for Business is selected from the search, another tab is opened on the right-hand side of the screen. From there, the excel file is selected and press connect to connect the file to PowerApps. The table name “testData” must be shown when the Excel file is selected, which shows the PowerApps is successfully reading the data file from the OneDrive. In this way, the information received from the tables could be combined to create components and display information to the user from PowerApps. Once the data source is connected to PowerApps, the designing part of the application can be started. </w:t>
+        <w:t>Once the OneDrive for Business is selected from the search, another tab is opened on the right-hand side of the screen. From there, the excel file is selected and press connect to connect the file to PowerApps. The table name “</w:t>
+      </w:r>
+      <w:proofErr w:type="spellStart"/>
+      <w:r>
+        <w:rPr>
+          <w:bCs/>
+        </w:rPr>
+        <w:t>testData</w:t>
+      </w:r>
+      <w:proofErr w:type="spellEnd"/>
+      <w:r>
+        <w:rPr>
+          <w:bCs/>
+        </w:rPr>
+        <w:t xml:space="preserve">” must be shown when the Excel file is selected, which shows the PowerApps is successfully reading the data file from the OneDrive. In this way, the information received from the tables could be combined to create components and display information to the user from PowerApps. Once the data source is connected to PowerApps, the designing part of the application can be started. </w:t>
       </w:r>
     </w:p>
     <w:p/>
@@ -8069,7 +8356,15 @@
         <w:spacing w:line="360" w:lineRule="auto"/>
       </w:pPr>
       <w:r>
-        <w:t>Generally, there are 6 major components of PowerApps that can be used to create user-friendly interface. They are gallery, screen, card, control, property, and function. Each component is useful on their own way. Missing one or two components in the PowerApps can lead to bad UI designs and functionality of the application.</w:t>
+        <w:t xml:space="preserve">Generally, there are 6 major components of PowerApps that can be used to create user-friendly interface. They are gallery, screen, card, control, property, and function. Each component is useful </w:t>
+      </w:r>
+      <w:proofErr w:type="gramStart"/>
+      <w:r>
+        <w:t>on</w:t>
+      </w:r>
+      <w:proofErr w:type="gramEnd"/>
+      <w:r>
+        <w:t xml:space="preserve"> their own way. Missing one or two components in the PowerApps can lead to bad UI designs and functionality of the application.</w:t>
       </w:r>
       <w:r>
         <w:t xml:space="preserve"> The design should also be responsive for all the screens and to make the UI design responsive, a small change needed to be adjusted before adding components to the screen. As shown in the figure below, in display settings, scale to fit option should be turned off.</w:t>
@@ -8612,7 +8907,15 @@
         <w:t xml:space="preserve"> statement that checks</w:t>
       </w:r>
       <w:r>
-        <w:t xml:space="preserve"> for availability of first two inputs for first name and last name and checks the validity format of the email address. The code must be written in the “DisplayMode” property of the “CONTINUE” button.</w:t>
+        <w:t xml:space="preserve"> for availability of first two inputs for first name and last name and checks the validity format of the email address. The code must be written in the “</w:t>
+      </w:r>
+      <w:proofErr w:type="spellStart"/>
+      <w:r>
+        <w:t>DisplayMode</w:t>
+      </w:r>
+      <w:proofErr w:type="spellEnd"/>
+      <w:r>
+        <w:t>” property of the “CONTINUE” button.</w:t>
       </w:r>
       <w:r>
         <w:rPr>
@@ -8681,6 +8984,7 @@
         <w:rPr>
           <w:i w:val="0"/>
           <w:iCs w:val="0"/>
+          <w:color w:val="auto"/>
           <w:sz w:val="24"/>
           <w:szCs w:val="24"/>
         </w:rPr>
@@ -8690,6 +8994,7 @@
         <w:rPr>
           <w:i w:val="0"/>
           <w:iCs w:val="0"/>
+          <w:color w:val="auto"/>
           <w:sz w:val="24"/>
           <w:szCs w:val="24"/>
         </w:rPr>
@@ -8699,6 +9004,7 @@
         <w:rPr>
           <w:i w:val="0"/>
           <w:iCs w:val="0"/>
+          <w:color w:val="auto"/>
           <w:sz w:val="24"/>
           <w:szCs w:val="24"/>
         </w:rPr>
@@ -8708,6 +9014,7 @@
         <w:rPr>
           <w:i w:val="0"/>
           <w:iCs w:val="0"/>
+          <w:color w:val="auto"/>
           <w:sz w:val="24"/>
           <w:szCs w:val="24"/>
         </w:rPr>
@@ -8717,6 +9024,7 @@
         <w:rPr>
           <w:i w:val="0"/>
           <w:iCs w:val="0"/>
+          <w:color w:val="auto"/>
           <w:sz w:val="24"/>
           <w:szCs w:val="24"/>
         </w:rPr>
@@ -8727,6 +9035,7 @@
           <w:i w:val="0"/>
           <w:iCs w:val="0"/>
           <w:noProof/>
+          <w:color w:val="auto"/>
           <w:sz w:val="24"/>
           <w:szCs w:val="24"/>
         </w:rPr>
@@ -8736,6 +9045,7 @@
         <w:rPr>
           <w:i w:val="0"/>
           <w:iCs w:val="0"/>
+          <w:color w:val="auto"/>
           <w:sz w:val="24"/>
           <w:szCs w:val="24"/>
         </w:rPr>
@@ -8745,6 +9055,7 @@
         <w:rPr>
           <w:i w:val="0"/>
           <w:iCs w:val="0"/>
+          <w:color w:val="auto"/>
           <w:sz w:val="24"/>
           <w:szCs w:val="24"/>
         </w:rPr>
@@ -8758,7 +9069,15 @@
         <w:spacing w:after="160" w:line="360" w:lineRule="auto"/>
       </w:pPr>
       <w:r>
-        <w:t xml:space="preserve">The second page is the confirmation page to save the data input from the first page. The layout of the second page is similar to the first page with a checkbox at the end of the data form. The user inputs the data, and the same data is shown to the second page when user navigates to the second page. The “SAVE” button in the top right also checks if the checkbox is clicked. Similar code is used to check the availability of the checked checkbox as in figure 14. The general idea is to display the data which the user is about to submit, if the data information is correct then the user can check the checkbox and can navigate to the third page with the help of “SAVE” button. </w:t>
+        <w:t xml:space="preserve">The second page is the confirmation page to save the data input from the first page. The layout of the second page is </w:t>
+      </w:r>
+      <w:proofErr w:type="gramStart"/>
+      <w:r>
+        <w:t>similar to</w:t>
+      </w:r>
+      <w:proofErr w:type="gramEnd"/>
+      <w:r>
+        <w:t xml:space="preserve"> the first page with a checkbox at the end of the data form. The user inputs the data, and the same data is shown to the second page when user navigates to the second page. The “SAVE” button in the top right also checks if the checkbox is clicked. Similar code is used to check the availability of the checked checkbox as in figure 14. The general idea is to display the data which the user is about to submit, if the data information is correct then the user can check the checkbox and can navigate to the third page with the help of “SAVE” button. </w:t>
       </w:r>
     </w:p>
     <w:p>
@@ -8986,13 +9305,59 @@
           <w:szCs w:val="24"/>
         </w:rPr>
       </w:pPr>
+      <w:proofErr w:type="spellStart"/>
       <w:r>
         <w:rPr>
           <w:rFonts w:cs="Times New Roman"/>
           <w:color w:val="1E1D1A"/>
           <w:shd w:val="clear" w:color="auto" w:fill="FFFFFF"/>
         </w:rPr>
-        <w:t xml:space="preserve">Chrismanto, A. R., Santoso, H. B., Wibowo, A., Delima, R., &amp; Kristiawan, R. A. 2019. Developing agriculture land mapping using rapid application development (rad): a case study from indonesia. International Journal of Advanced Computer Science and Applications, 10(10). </w:t>
+        <w:t>Chrismanto</w:t>
+      </w:r>
+      <w:proofErr w:type="spellEnd"/>
+      <w:r>
+        <w:rPr>
+          <w:rFonts w:cs="Times New Roman"/>
+          <w:color w:val="1E1D1A"/>
+          <w:shd w:val="clear" w:color="auto" w:fill="FFFFFF"/>
+        </w:rPr>
+        <w:t xml:space="preserve">, A. R., Santoso, H. B., Wibowo, A., Delima, R., &amp; </w:t>
+      </w:r>
+      <w:proofErr w:type="spellStart"/>
+      <w:r>
+        <w:rPr>
+          <w:rFonts w:cs="Times New Roman"/>
+          <w:color w:val="1E1D1A"/>
+          <w:shd w:val="clear" w:color="auto" w:fill="FFFFFF"/>
+        </w:rPr>
+        <w:t>Kristiawan</w:t>
+      </w:r>
+      <w:proofErr w:type="spellEnd"/>
+      <w:r>
+        <w:rPr>
+          <w:rFonts w:cs="Times New Roman"/>
+          <w:color w:val="1E1D1A"/>
+          <w:shd w:val="clear" w:color="auto" w:fill="FFFFFF"/>
+        </w:rPr>
+        <w:t xml:space="preserve">, R. A. 2019. Developing agriculture land mapping using rapid application development (rad): a case study from </w:t>
+      </w:r>
+      <w:proofErr w:type="spellStart"/>
+      <w:r>
+        <w:rPr>
+          <w:rFonts w:cs="Times New Roman"/>
+          <w:color w:val="1E1D1A"/>
+          <w:shd w:val="clear" w:color="auto" w:fill="FFFFFF"/>
+        </w:rPr>
+        <w:t>indonesia</w:t>
+      </w:r>
+      <w:proofErr w:type="spellEnd"/>
+      <w:r>
+        <w:rPr>
+          <w:rFonts w:cs="Times New Roman"/>
+          <w:color w:val="1E1D1A"/>
+          <w:shd w:val="clear" w:color="auto" w:fill="FFFFFF"/>
+        </w:rPr>
+        <w:t xml:space="preserve">. International Journal of Advanced Computer Science and Applications, 10(10). </w:t>
       </w:r>
       <w:r>
         <w:rPr>
@@ -9187,14 +9552,52 @@
         </w:rPr>
         <w:t xml:space="preserve"> 2021. </w:t>
       </w:r>
+      <w:proofErr w:type="spellStart"/>
       <w:r>
         <w:rPr>
           <w:rFonts w:cs="Times New Roman"/>
           <w:color w:val="1E1D1A"/>
           <w:shd w:val="clear" w:color="auto" w:fill="FFFFFF"/>
         </w:rPr>
-        <w:t>Powerappsilla toteutettu lainausjärjestelmä</w:t>
-      </w:r>
+        <w:t>Powerappsilla</w:t>
+      </w:r>
+      <w:proofErr w:type="spellEnd"/>
+      <w:r>
+        <w:rPr>
+          <w:rFonts w:cs="Times New Roman"/>
+          <w:color w:val="1E1D1A"/>
+          <w:shd w:val="clear" w:color="auto" w:fill="FFFFFF"/>
+        </w:rPr>
+        <w:t xml:space="preserve"> </w:t>
+      </w:r>
+      <w:proofErr w:type="spellStart"/>
+      <w:r>
+        <w:rPr>
+          <w:rFonts w:cs="Times New Roman"/>
+          <w:color w:val="1E1D1A"/>
+          <w:shd w:val="clear" w:color="auto" w:fill="FFFFFF"/>
+        </w:rPr>
+        <w:t>toteutettu</w:t>
+      </w:r>
+      <w:proofErr w:type="spellEnd"/>
+      <w:r>
+        <w:rPr>
+          <w:rFonts w:cs="Times New Roman"/>
+          <w:color w:val="1E1D1A"/>
+          <w:shd w:val="clear" w:color="auto" w:fill="FFFFFF"/>
+        </w:rPr>
+        <w:t xml:space="preserve"> </w:t>
+      </w:r>
+      <w:proofErr w:type="spellStart"/>
+      <w:r>
+        <w:rPr>
+          <w:rFonts w:cs="Times New Roman"/>
+          <w:color w:val="1E1D1A"/>
+          <w:shd w:val="clear" w:color="auto" w:fill="FFFFFF"/>
+        </w:rPr>
+        <w:t>lainausjärjestelmä</w:t>
+      </w:r>
+      <w:proofErr w:type="spellEnd"/>
       <w:r>
         <w:rPr>
           <w:rStyle w:val="Hyperlink"/>
@@ -9291,7 +9694,15 @@
         <w:t>K</w:t>
       </w:r>
       <w:r>
-        <w:t xml:space="preserve">. 2022. Power Platform: Model-Driven vs. Canvas Apps vs Portal – What To Use When. (Online) Available at: </w:t>
+        <w:t xml:space="preserve">. 2022. Power Platform: Model-Driven vs. Canvas Apps vs Portal – What </w:t>
+      </w:r>
+      <w:proofErr w:type="gramStart"/>
+      <w:r>
+        <w:t>To</w:t>
+      </w:r>
+      <w:proofErr w:type="gramEnd"/>
+      <w:r>
+        <w:t xml:space="preserve"> Use When. (Online) Available at: </w:t>
       </w:r>
       <w:hyperlink r:id="rId33" w:history="1">
         <w:r>
@@ -9490,7 +9901,23 @@
           <w:rFonts w:cs="Times New Roman"/>
           <w:szCs w:val="24"/>
         </w:rPr>
-        <w:t xml:space="preserve">Microsoft. 2022. PowerApps and Features of PowerApps! TechCommunity. (Online) Available at: </w:t>
+        <w:t xml:space="preserve">Microsoft. 2022. PowerApps and Features of PowerApps! </w:t>
+      </w:r>
+      <w:proofErr w:type="spellStart"/>
+      <w:r>
+        <w:rPr>
+          <w:rFonts w:cs="Times New Roman"/>
+          <w:szCs w:val="24"/>
+        </w:rPr>
+        <w:t>TechCommunity</w:t>
+      </w:r>
+      <w:proofErr w:type="spellEnd"/>
+      <w:r>
+        <w:rPr>
+          <w:rFonts w:cs="Times New Roman"/>
+          <w:szCs w:val="24"/>
+        </w:rPr>
+        <w:t xml:space="preserve">. (Online) Available at: </w:t>
       </w:r>
       <w:hyperlink r:id="rId36" w:history="1">
         <w:r>
@@ -9795,12 +10222,37 @@
           <w:szCs w:val="24"/>
         </w:rPr>
       </w:pPr>
-      <w:r>
-        <w:rPr>
-          <w:rFonts w:cs="Times New Roman"/>
-          <w:szCs w:val="24"/>
-        </w:rPr>
-        <w:t xml:space="preserve">Rokis, K. and Kirikova, M. 2023. Exploring low-code development: a comprehensive literature review. Complex Systems Informatics and Modeling Quarterly, (36), 68-86. </w:t>
+      <w:proofErr w:type="spellStart"/>
+      <w:r>
+        <w:rPr>
+          <w:rFonts w:cs="Times New Roman"/>
+          <w:szCs w:val="24"/>
+        </w:rPr>
+        <w:t>Rokis</w:t>
+      </w:r>
+      <w:proofErr w:type="spellEnd"/>
+      <w:r>
+        <w:rPr>
+          <w:rFonts w:cs="Times New Roman"/>
+          <w:szCs w:val="24"/>
+        </w:rPr>
+        <w:t xml:space="preserve">, K. and </w:t>
+      </w:r>
+      <w:proofErr w:type="spellStart"/>
+      <w:r>
+        <w:rPr>
+          <w:rFonts w:cs="Times New Roman"/>
+          <w:szCs w:val="24"/>
+        </w:rPr>
+        <w:t>Kirikova</w:t>
+      </w:r>
+      <w:proofErr w:type="spellEnd"/>
+      <w:r>
+        <w:rPr>
+          <w:rFonts w:cs="Times New Roman"/>
+          <w:szCs w:val="24"/>
+        </w:rPr>
+        <w:t xml:space="preserve">, M. 2023. Exploring low-code development: a comprehensive literature review. Complex Systems Informatics and Modeling Quarterly, (36), 68-86. </w:t>
       </w:r>
       <w:r>
         <w:rPr>
@@ -9861,11 +10313,19 @@
           <w:szCs w:val="24"/>
         </w:rPr>
       </w:pPr>
-      <w:r>
-        <w:rPr>
-          <w:rFonts w:cs="Times New Roman"/>
-        </w:rPr>
-        <w:t>ScienceSoft, 2024. Microsoft Power Apps in Brief, (Online) Available at:</w:t>
+      <w:proofErr w:type="spellStart"/>
+      <w:r>
+        <w:rPr>
+          <w:rFonts w:cs="Times New Roman"/>
+        </w:rPr>
+        <w:t>ScienceSoft</w:t>
+      </w:r>
+      <w:proofErr w:type="spellEnd"/>
+      <w:r>
+        <w:rPr>
+          <w:rFonts w:cs="Times New Roman"/>
+        </w:rPr>
+        <w:t>, 2024. Microsoft Power Apps in Brief, (Online) Available at:</w:t>
       </w:r>
       <w:hyperlink r:id="rId40" w:history="1">
         <w:r>
@@ -11889,6 +12349,15 @@
 </file>
 
 <file path=customXml/item1.xml><?xml version="1.0" encoding="utf-8"?>
+<?mso-contentType ?>
+<FormTemplates xmlns="http://schemas.microsoft.com/sharepoint/v3/contenttype/forms">
+  <Display>DocumentLibraryForm</Display>
+  <Edit>DocumentLibraryForm</Edit>
+  <New>DocumentLibraryForm</New>
+</FormTemplates>
+</file>
+
+<file path=customXml/item2.xml><?xml version="1.0" encoding="utf-8"?>
 <ct:contentTypeSchema xmlns:ct="http://schemas.microsoft.com/office/2006/metadata/contentType" xmlns:ma="http://schemas.microsoft.com/office/2006/metadata/properties/metaAttributes" ct:_="" ma:_="" ma:contentTypeName="Asiakirja" ma:contentTypeID="0x010100DD18662049348E449C4B5839E65FE018" ma:contentTypeVersion="13" ma:contentTypeDescription="Luo uusi asiakirja." ma:contentTypeScope="" ma:versionID="1983079786422afb9c3fbcbc3d3eb466">
   <xsd:schema xmlns:xsd="http://www.w3.org/2001/XMLSchema" xmlns:xs="http://www.w3.org/2001/XMLSchema" xmlns:p="http://schemas.microsoft.com/office/2006/metadata/properties" xmlns:ns3="a44822e6-62eb-444b-9901-c04bb7a5fa46" xmlns:ns4="fab3c65d-2f79-4211-8e03-7debd470f571" targetNamespace="http://schemas.microsoft.com/office/2006/metadata/properties" ma:root="true" ma:fieldsID="d35978de2218c8599363cbd351c2827f" ns3:_="" ns4:_="">
     <xsd:import namespace="a44822e6-62eb-444b-9901-c04bb7a5fa46"/>
@@ -12111,26 +12580,25 @@
 </ct:contentTypeSchema>
 </file>
 
-<file path=customXml/item2.xml><?xml version="1.0" encoding="utf-8"?>
-<?mso-contentType ?>
-<FormTemplates xmlns="http://schemas.microsoft.com/sharepoint/v3/contenttype/forms">
-  <Display>DocumentLibraryForm</Display>
-  <Edit>DocumentLibraryForm</Edit>
-  <New>DocumentLibraryForm</New>
-</FormTemplates>
-</file>
-
 <file path=customXml/item3.xml><?xml version="1.0" encoding="utf-8"?>
-<b:Sources xmlns:b="http://schemas.openxmlformats.org/officeDocument/2006/bibliography" xmlns="http://schemas.openxmlformats.org/officeDocument/2006/bibliography" SelectedStyle="\APASixthEditionOfficeOnline.xsl" StyleName="APA" Version="6"/>
-</file>
-
-<file path=customXml/item4.xml><?xml version="1.0" encoding="utf-8"?>
 <p:properties xmlns:p="http://schemas.microsoft.com/office/2006/metadata/properties" xmlns:xsi="http://www.w3.org/2001/XMLSchema-instance" xmlns:pc="http://schemas.microsoft.com/office/infopath/2007/PartnerControls">
   <documentManagement/>
 </p:properties>
 </file>
 
+<file path=customXml/item4.xml><?xml version="1.0" encoding="utf-8"?>
+<b:Sources xmlns:b="http://schemas.openxmlformats.org/officeDocument/2006/bibliography" xmlns="http://schemas.openxmlformats.org/officeDocument/2006/bibliography" SelectedStyle="\APASixthEditionOfficeOnline.xsl" StyleName="APA" Version="6"/>
+</file>
+
 <file path=customXml/itemProps1.xml><?xml version="1.0" encoding="utf-8"?>
+<ds:datastoreItem xmlns:ds="http://schemas.openxmlformats.org/officeDocument/2006/customXml" ds:itemID="{3E4CEE87-4CF8-45C8-8E26-170CB08E0373}">
+  <ds:schemaRefs>
+    <ds:schemaRef ds:uri="http://schemas.microsoft.com/sharepoint/v3/contenttype/forms"/>
+  </ds:schemaRefs>
+</ds:datastoreItem>
+</file>
+
+<file path=customXml/itemProps2.xml><?xml version="1.0" encoding="utf-8"?>
 <ds:datastoreItem xmlns:ds="http://schemas.openxmlformats.org/officeDocument/2006/customXml" ds:itemID="{AED84FB4-FF50-49C3-B5CB-C5E75C3320F1}">
   <ds:schemaRefs>
     <ds:schemaRef ds:uri="http://schemas.microsoft.com/office/2006/metadata/contentType"/>
@@ -12149,27 +12617,19 @@
 </ds:datastoreItem>
 </file>
 
-<file path=customXml/itemProps2.xml><?xml version="1.0" encoding="utf-8"?>
-<ds:datastoreItem xmlns:ds="http://schemas.openxmlformats.org/officeDocument/2006/customXml" ds:itemID="{3E4CEE87-4CF8-45C8-8E26-170CB08E0373}">
-  <ds:schemaRefs>
-    <ds:schemaRef ds:uri="http://schemas.microsoft.com/sharepoint/v3/contenttype/forms"/>
-  </ds:schemaRefs>
-</ds:datastoreItem>
-</file>
-
 <file path=customXml/itemProps3.xml><?xml version="1.0" encoding="utf-8"?>
-<ds:datastoreItem xmlns:ds="http://schemas.openxmlformats.org/officeDocument/2006/customXml" ds:itemID="{DC139A46-B865-4DCA-9509-8AA50BB781A4}">
-  <ds:schemaRefs>
-    <ds:schemaRef ds:uri="http://schemas.openxmlformats.org/officeDocument/2006/bibliography"/>
-  </ds:schemaRefs>
-</ds:datastoreItem>
-</file>
-
-<file path=customXml/itemProps4.xml><?xml version="1.0" encoding="utf-8"?>
 <ds:datastoreItem xmlns:ds="http://schemas.openxmlformats.org/officeDocument/2006/customXml" ds:itemID="{B8262DB5-59E2-4AF6-A092-9EC56765131C}">
   <ds:schemaRefs>
     <ds:schemaRef ds:uri="http://schemas.microsoft.com/office/2006/metadata/properties"/>
     <ds:schemaRef ds:uri="http://schemas.microsoft.com/office/infopath/2007/PartnerControls"/>
   </ds:schemaRefs>
 </ds:datastoreItem>
+</file>
+
+<file path=customXml/itemProps4.xml><?xml version="1.0" encoding="utf-8"?>
+<ds:datastoreItem xmlns:ds="http://schemas.openxmlformats.org/officeDocument/2006/customXml" ds:itemID="{DC139A46-B865-4DCA-9509-8AA50BB781A4}">
+  <ds:schemaRefs>
+    <ds:schemaRef ds:uri="http://schemas.openxmlformats.org/officeDocument/2006/bibliography"/>
+  </ds:schemaRefs>
+</ds:datastoreItem>
 </file>
</xml_diff>

<commit_message>
Further developed all the pages
</commit_message>
<xml_diff>
--- a/Thesis Academic.docx
+++ b/Thesis Academic.docx
@@ -4604,13 +4604,29 @@
         <w:t>One of the best LCPDs is PowerApps</w:t>
       </w:r>
       <w:r>
-        <w:t xml:space="preserve"> because it is a collection of applications, services, and connectors, as well as data platform, that enables quick development of custom designs as according to the company’s needs and requirements. Also, with PowerApps, data can be stored either in the provided data platforms by Microsoft itself or in any other online or local data sources. </w:t>
+        <w:t xml:space="preserve"> because it is a collection of applications, services, and connectors, as well as data platform, that enables quick development of custom </w:t>
+      </w:r>
+      <w:proofErr w:type="gramStart"/>
+      <w:r>
+        <w:t>designs as</w:t>
+      </w:r>
+      <w:proofErr w:type="gramEnd"/>
+      <w:r>
+        <w:t xml:space="preserve"> according to the company’s needs and requirements. Also, with PowerApps, data can be stored either in the provided data platforms by Microsoft itself or in any other online or local data sources. </w:t>
       </w:r>
       <w:r>
         <w:t>Users can easily construct different app components, connect to various data sources</w:t>
       </w:r>
       <w:r>
-        <w:t xml:space="preserve">, and personalize user interface without writing a single line of code. This strategy encourages a larger range of people, including non-experienced individuals, to engage in the application development process, boosting the cooperation and creativity throughout the business. PowerApps provides a huge collection of pre-built templates that </w:t>
+        <w:t xml:space="preserve">, and personalize user interface without writing a single line of code. This strategy encourages a larger range of people, including non-experienced individuals, to engage in the application development process, boosting </w:t>
+      </w:r>
+      <w:proofErr w:type="gramStart"/>
+      <w:r>
+        <w:t>the cooperation</w:t>
+      </w:r>
+      <w:proofErr w:type="gramEnd"/>
+      <w:r>
+        <w:t xml:space="preserve"> and creativity throughout the business. PowerApps provides a huge collection of pre-built templates that </w:t>
       </w:r>
       <w:r>
         <w:t>respond</w:t>
@@ -4632,11 +4648,16 @@
       </w:r>
       <w:r>
         <w:lastRenderedPageBreak/>
-        <w:t>app development and empowering non-technical individuals. This low-code platform has made accessible app development, remov</w:t>
+        <w:t xml:space="preserve">app development and empowering non-technical individuals. This low-code platform has made accessible app development, </w:t>
+      </w:r>
+      <w:proofErr w:type="gramStart"/>
+      <w:r>
+        <w:t>remov</w:t>
       </w:r>
       <w:r>
         <w:t>ing</w:t>
       </w:r>
+      <w:proofErr w:type="gramEnd"/>
       <w:r>
         <w:t xml:space="preserve"> obstacles and allowing businesses to swiftly innovate and adapt to changing business environments. PowerApps is prepared to shape the future of digital transformation by enabling organizations to achieve increased agility, efficiency, and creativity. </w:t>
       </w:r>
@@ -4719,12 +4740,21 @@
         </w:rPr>
         <w:t xml:space="preserve">, </w:t>
       </w:r>
-      <w:r>
-        <w:rPr>
-          <w:rFonts w:cs="Times New Roman"/>
-          <w:szCs w:val="24"/>
-        </w:rPr>
-        <w:t>merits and demerits. The fourth section “Low-code Development with PowerApps” is the demonstration</w:t>
+      <w:proofErr w:type="gramStart"/>
+      <w:r>
+        <w:rPr>
+          <w:rFonts w:cs="Times New Roman"/>
+          <w:szCs w:val="24"/>
+        </w:rPr>
+        <w:t>merits</w:t>
+      </w:r>
+      <w:proofErr w:type="gramEnd"/>
+      <w:r>
+        <w:rPr>
+          <w:rFonts w:cs="Times New Roman"/>
+          <w:szCs w:val="24"/>
+        </w:rPr>
+        <w:t xml:space="preserve"> and demerits. The fourth section “Low-code Development with PowerApps” is the demonstration</w:t>
       </w:r>
       <w:r>
         <w:rPr>
@@ -4789,7 +4819,15 @@
         <w:spacing w:after="160" w:line="360" w:lineRule="auto"/>
       </w:pPr>
       <w:r>
-        <w:t>The evolution of development approaches has seen a shift from manual coding to higher degrees of abstraction. While classical coding required skills in languages like Java, JavaScript, Python, PHP and many other languages. The emergence of low-code and no-code techniques has made software production more accessible, allowing for more participation in the process from business users and non-developers.</w:t>
+        <w:t xml:space="preserve">The evolution of development approaches has seen a shift from manual coding to higher degrees of abstraction. While classical coding required skills in languages like Java, JavaScript, Python, </w:t>
+      </w:r>
+      <w:proofErr w:type="gramStart"/>
+      <w:r>
+        <w:t>PHP</w:t>
+      </w:r>
+      <w:proofErr w:type="gramEnd"/>
+      <w:r>
+        <w:t xml:space="preserve"> and many other languages. The emergence of low-code and no-code techniques has made software production more accessible, allowing for more participation in the process from business users and non-developers.</w:t>
       </w:r>
       <w:r>
         <w:t xml:space="preserve"> </w:t>
@@ -4803,9 +4841,11 @@
       <w:r>
         <w:t xml:space="preserve"> and inclusion in the application development process. These frameworks are positioned to play a crucial role in creating the future landscape of software development as </w:t>
       </w:r>
+      <w:proofErr w:type="gramStart"/>
       <w:r>
         <w:t>the technology</w:t>
       </w:r>
+      <w:proofErr w:type="gramEnd"/>
       <w:r>
         <w:t xml:space="preserve"> advances</w:t>
       </w:r>
@@ -4905,7 +4945,15 @@
         <w:t>advertising</w:t>
       </w:r>
       <w:r>
-        <w:t xml:space="preserve"> pattern, this strict system needed to be consistent. More iterative techniques, such as Rapid Application Development (RAD), replaced the waterfall model around the 1970s. In order to enable quick prototyping and adaptability to change requirements, RAD placed a strong impact on partner and engineer communication. Businesses seeking to shorten their advancement period, provided programs more quickly to demonstrate began to employ the strategy. </w:t>
+        <w:t xml:space="preserve"> pattern, this strict system needed to be consistent. More iterative techniques, such as Rapid Application Development (RAD), replaced the waterfall model around the 1970s. </w:t>
+      </w:r>
+      <w:proofErr w:type="gramStart"/>
+      <w:r>
+        <w:t>In order to</w:t>
+      </w:r>
+      <w:proofErr w:type="gramEnd"/>
+      <w:r>
+        <w:t xml:space="preserve"> enable quick prototyping and adaptability to change requirements, RAD placed a strong impact on partner and engineer communication. Businesses seeking to shorten their advancement period, provided programs more quickly to demonstrate began to employ the strategy. </w:t>
       </w:r>
       <w:r>
         <w:t>(</w:t>
@@ -4973,7 +5021,15 @@
         <w:t xml:space="preserve">). This approach was suitable for the rapidly developing modern mode of software development because it provided constant feedback and improvements. With </w:t>
       </w:r>
       <w:r>
-        <w:t xml:space="preserve">the concept of DevOps, a corporative model that pairs development application with IT operations, software development lifecycle is now shorter. It supports efficient organization and input rings by its communication, computerization, continuous delivery (Educative 2024). The degree of this problem has risen correspondingly with increasing complexity and trade and also the connectivity of the program. </w:t>
+        <w:t xml:space="preserve">the concept of DevOps, a corporative model that pairs development application with IT operations, software development lifecycle is now shorter. It supports efficient organization and input rings by its communication, computerization, continuous delivery (Educative 2024). The degree of this problem has risen correspondingly with increasing complexity and trade </w:t>
+      </w:r>
+      <w:proofErr w:type="gramStart"/>
+      <w:r>
+        <w:t>and also</w:t>
+      </w:r>
+      <w:proofErr w:type="gramEnd"/>
+      <w:r>
+        <w:t xml:space="preserve"> the connectivity of the program. </w:t>
       </w:r>
     </w:p>
     <w:p>
@@ -5144,7 +5200,21 @@
         <w:rPr>
           <w:rFonts w:cs="Times New Roman"/>
         </w:rPr>
-        <w:t xml:space="preserve">. Learning and mastering the chosen platform is vital for unleashing its full potential. While </w:t>
+        <w:t xml:space="preserve">. Learning and mastering the chosen platform </w:t>
+      </w:r>
+      <w:proofErr w:type="gramStart"/>
+      <w:r>
+        <w:rPr>
+          <w:rFonts w:cs="Times New Roman"/>
+        </w:rPr>
+        <w:t>is</w:t>
+      </w:r>
+      <w:proofErr w:type="gramEnd"/>
+      <w:r>
+        <w:rPr>
+          <w:rFonts w:cs="Times New Roman"/>
+        </w:rPr>
+        <w:t xml:space="preserve"> vital for unleashing its full potential. While </w:t>
       </w:r>
       <w:r>
         <w:rPr>
@@ -5755,11 +5825,27 @@
       </w:pPr>
       <w:bookmarkStart w:id="11" w:name="_Hlk160438559"/>
       <w:r>
-        <w:t xml:space="preserve">The most visually simple kind of PowerApps app development is called a Canvas app. From a blank canvas app, it involves creating a customized and intricate interface with a strong focus on usability. Similar to making a PowerPoint presentation or utilizing common prototype tools, developers can choose things from menu and drag and drop items into the respective place as per the design. </w:t>
+        <w:t xml:space="preserve">The most visually simple kind of PowerApps app development is called a Canvas app. From a blank canvas app, it involves creating a customized and intricate interface with a strong focus on usability. </w:t>
+      </w:r>
+      <w:proofErr w:type="gramStart"/>
+      <w:r>
+        <w:t>Similar to</w:t>
+      </w:r>
+      <w:proofErr w:type="gramEnd"/>
+      <w:r>
+        <w:t xml:space="preserve"> making a PowerPoint presentation or utilizing common prototype tools, developers can choose things from menu and drag and drop items into the respective place as per the design. </w:t>
       </w:r>
       <w:bookmarkEnd w:id="11"/>
       <w:r>
-        <w:t>Once ready, the interface may connect to a variety of data sources, and canvas enables the creation of particular logic pipelines for data using expressions similar to those found in Microsoft Excel (Microsoft 2023). However, it is essential to note that canvas apps can be time</w:t>
+        <w:t xml:space="preserve">Once ready, the interface may connect to a variety of data sources, and canvas enables the creation of </w:t>
+      </w:r>
+      <w:proofErr w:type="gramStart"/>
+      <w:r>
+        <w:t>particular logic</w:t>
+      </w:r>
+      <w:proofErr w:type="gramEnd"/>
+      <w:r>
+        <w:t xml:space="preserve"> pipelines for data using expressions similar to those found in Microsoft Excel (Microsoft 2023). However, it is essential to note that canvas apps can be time</w:t>
       </w:r>
       <w:r>
         <w:t xml:space="preserve"> consuming</w:t>
@@ -6668,7 +6754,15 @@
         <w:t xml:space="preserve"> and laptops</w:t>
       </w:r>
       <w:r>
-        <w:t>. The primary focus of modern developers is to make applications that is responsive for mobile phones. Mobile phones are widely used all over the world</w:t>
+        <w:t xml:space="preserve">. The primary focus of modern developers is to make applications that </w:t>
+      </w:r>
+      <w:proofErr w:type="gramStart"/>
+      <w:r>
+        <w:t>is</w:t>
+      </w:r>
+      <w:proofErr w:type="gramEnd"/>
+      <w:r>
+        <w:t xml:space="preserve"> responsive for mobile phones. Mobile phones are widely used all over the world</w:t>
       </w:r>
       <w:r>
         <w:t xml:space="preserve"> and any websites or any business applications must have their mobile friendly version available. </w:t>
@@ -7030,18 +7124,36 @@
         <w:t xml:space="preserve"> the steps for creating an application in PowerApps. </w:t>
       </w:r>
       <w:r>
-        <w:t xml:space="preserve">All the steps are explained in details with figures. </w:t>
+        <w:t xml:space="preserve">All the steps are explained in </w:t>
+      </w:r>
+      <w:proofErr w:type="gramStart"/>
+      <w:r>
+        <w:t>details</w:t>
+      </w:r>
+      <w:proofErr w:type="gramEnd"/>
+      <w:r>
+        <w:t xml:space="preserve"> with figures. </w:t>
       </w:r>
       <w:r>
         <w:t xml:space="preserve">The application’s needs and purpose were first defined in a limited way. Regarding the target audience, goal, and </w:t>
       </w:r>
       <w:proofErr w:type="spellStart"/>
+      <w:proofErr w:type="gramStart"/>
       <w:r>
         <w:t>intented</w:t>
       </w:r>
       <w:proofErr w:type="spellEnd"/>
-      <w:r>
-        <w:t xml:space="preserve"> needs for various features in this description. Using Microsoft’s Dataverse, a pre-planned database description served as the basis for developing the real application. Relationships between the data were added for connections, and tables tailored for the application were developed in Dataverse. The program was designed to extract data about users in order to utilize PowerApps from the user database. This allowed the user to utilize the program while using a browser logged in with Microsoft account.</w:t>
+      <w:proofErr w:type="gramEnd"/>
+      <w:r>
+        <w:t xml:space="preserve"> needs for various features in this description. Using Microsoft’s Dataverse, a pre-planned database description served as the basis for developing the real application. Relationships between the data were added for connections, and tables tailored for the application were developed in Dataverse. The program was designed to extract data about users </w:t>
+      </w:r>
+      <w:proofErr w:type="gramStart"/>
+      <w:r>
+        <w:t>in order to</w:t>
+      </w:r>
+      <w:proofErr w:type="gramEnd"/>
+      <w:r>
+        <w:t xml:space="preserve"> utilize PowerApps from the user database. This allowed the user to utilize the program while using a browser logged in with Microsoft account.</w:t>
       </w:r>
     </w:p>
     <w:p>
@@ -7784,9 +7896,21 @@
           <w:sz w:val="24"/>
           <w:szCs w:val="24"/>
         </w:rPr>
-        <w:t xml:space="preserve"> Excel table where the data is stored</w:t>
+        <w:t xml:space="preserve"> Excel table where the data is </w:t>
+      </w:r>
+      <w:proofErr w:type="gramStart"/>
+      <w:r>
+        <w:rPr>
+          <w:i w:val="0"/>
+          <w:iCs w:val="0"/>
+          <w:color w:val="auto"/>
+          <w:sz w:val="24"/>
+          <w:szCs w:val="24"/>
+        </w:rPr>
+        <w:t>stored</w:t>
       </w:r>
       <w:bookmarkEnd w:id="28"/>
+      <w:proofErr w:type="gramEnd"/>
     </w:p>
     <w:p>
       <w:pPr>
@@ -7986,9 +8110,21 @@
           <w:sz w:val="24"/>
           <w:szCs w:val="24"/>
         </w:rPr>
-        <w:t xml:space="preserve"> Selecting OneDrive for Business for data source</w:t>
+        <w:t xml:space="preserve"> Selecting OneDrive for Business for data </w:t>
+      </w:r>
+      <w:proofErr w:type="gramStart"/>
+      <w:r>
+        <w:rPr>
+          <w:i w:val="0"/>
+          <w:iCs w:val="0"/>
+          <w:color w:val="auto"/>
+          <w:sz w:val="24"/>
+          <w:szCs w:val="24"/>
+        </w:rPr>
+        <w:t>source</w:t>
       </w:r>
       <w:bookmarkEnd w:id="29"/>
+      <w:proofErr w:type="gramEnd"/>
     </w:p>
     <w:p>
       <w:pPr>
@@ -8204,12 +8340,10 @@
       <w:pPr>
         <w:pStyle w:val="Heading3"/>
       </w:pPr>
-      <w:bookmarkStart w:id="31" w:name="_Toc162173307"/>
       <w:r>
         <w:lastRenderedPageBreak/>
-        <w:t>Crafting Components for UI</w:t>
-      </w:r>
-      <w:bookmarkEnd w:id="31"/>
+        <w:t>Developing the Application</w:t>
+      </w:r>
     </w:p>
     <w:p/>
     <w:p>
@@ -8217,7 +8351,15 @@
         <w:spacing w:line="360" w:lineRule="auto"/>
       </w:pPr>
       <w:r>
-        <w:t>Generally, there are 6 major components of PowerApps that can be used to create user-friendly interface. They are gallery, screen, card, control, property, and function. Each component is useful on their own way. Missing one or two components in the PowerApps can lead to bad UI designs and functionality of the application.</w:t>
+        <w:t xml:space="preserve">Generally, there are 6 major components of PowerApps that can be used to create user-friendly interface. They are gallery, screen, card, control, property, and function. Each component is useful </w:t>
+      </w:r>
+      <w:proofErr w:type="gramStart"/>
+      <w:r>
+        <w:t>on</w:t>
+      </w:r>
+      <w:proofErr w:type="gramEnd"/>
+      <w:r>
+        <w:t xml:space="preserve"> their own way. Missing one or two components in the PowerApps can lead to bad UI designs and functionality of the application.</w:t>
       </w:r>
       <w:r>
         <w:t xml:space="preserve"> The design should also be responsive for all the screens and to make the UI design responsive, a small change needed to be adjusted before adding components to the screen. As shown in the figure below, in display settings, scale to fit option should be turned off.</w:t>
@@ -8299,7 +8441,7 @@
           <w:szCs w:val="24"/>
         </w:rPr>
       </w:pPr>
-      <w:bookmarkStart w:id="32" w:name="_Toc162173391"/>
+      <w:bookmarkStart w:id="31" w:name="_Toc162173391"/>
       <w:r>
         <w:rPr>
           <w:i w:val="0"/>
@@ -8371,7 +8513,7 @@
         </w:rPr>
         <w:t xml:space="preserve"> changing display setting to work with responsive designs.</w:t>
       </w:r>
-      <w:bookmarkEnd w:id="32"/>
+      <w:bookmarkEnd w:id="31"/>
     </w:p>
     <w:p/>
     <w:p/>
@@ -8515,7 +8657,7 @@
           <w:szCs w:val="24"/>
         </w:rPr>
       </w:pPr>
-      <w:bookmarkStart w:id="33" w:name="_Toc162173392"/>
+      <w:bookmarkStart w:id="32" w:name="_Toc162173392"/>
       <w:r>
         <w:rPr>
           <w:i w:val="0"/>
@@ -8587,7 +8729,7 @@
         </w:rPr>
         <w:t xml:space="preserve"> The CONTINUE button is deactivated unless all the fields are correctly given.</w:t>
       </w:r>
-      <w:bookmarkEnd w:id="33"/>
+      <w:bookmarkEnd w:id="32"/>
     </w:p>
     <w:p>
       <w:r>
@@ -8649,7 +8791,7 @@
           <w:szCs w:val="24"/>
         </w:rPr>
       </w:pPr>
-      <w:bookmarkStart w:id="34" w:name="_Toc162173393"/>
+      <w:bookmarkStart w:id="33" w:name="_Toc162173393"/>
       <w:r>
         <w:rPr>
           <w:i w:val="0"/>
@@ -8721,7 +8863,7 @@
         </w:rPr>
         <w:t xml:space="preserve"> The CONTINUE button activates when all fields are in correct format.</w:t>
       </w:r>
-      <w:bookmarkEnd w:id="34"/>
+      <w:bookmarkEnd w:id="33"/>
     </w:p>
     <w:p>
       <w:pPr>
@@ -8842,7 +8984,7 @@
           <w:szCs w:val="24"/>
         </w:rPr>
       </w:pPr>
-      <w:bookmarkStart w:id="35" w:name="_Toc162173394"/>
+      <w:bookmarkStart w:id="34" w:name="_Toc162173394"/>
       <w:r>
         <w:rPr>
           <w:i w:val="0"/>
@@ -8914,7 +9056,7 @@
         </w:rPr>
         <w:t xml:space="preserve"> Code to check if all input fields have valid inputs.</w:t>
       </w:r>
-      <w:bookmarkEnd w:id="35"/>
+      <w:bookmarkEnd w:id="34"/>
     </w:p>
     <w:p/>
     <w:p>
@@ -8922,12 +9064,187 @@
         <w:spacing w:after="160" w:line="360" w:lineRule="auto"/>
       </w:pPr>
       <w:r>
-        <w:t xml:space="preserve">The second page is the confirmation page to save the data input from the first page. The layout of the second page is similar to the first page with a checkbox at the end of the data form. The user inputs the data, and the same data is shown to the second page when user navigates to the second page. The “SAVE” button in the top right also checks if the checkbox is clicked. Similar code is used to check the availability of the checked checkbox as in figure 14. The general idea is to display the data which the user is about to submit, if the data information is correct then the user can check the checkbox and can navigate to the third page with the help of “SAVE” button. </w:t>
-      </w:r>
-    </w:p>
-    <w:p>
-      <w:pPr>
+        <w:t xml:space="preserve">The second page is the confirmation page to save the data input from the first page. The layout of the second page is </w:t>
+      </w:r>
+      <w:proofErr w:type="gramStart"/>
+      <w:r>
+        <w:t>similar to</w:t>
+      </w:r>
+      <w:proofErr w:type="gramEnd"/>
+      <w:r>
+        <w:t xml:space="preserve"> the first page with a checkbox at the end of the data form. The user inputs the data, and the same data is shown to the second page when user navigates to the second page. The “SAVE” button in the top right also checks if the checkbox is clicked. Similar code is used to check the availability of the checked checkbox as in figure 14. The idea is to display the data which the user is about to submit, if the data information is correct then the user can check the checkbox and can navigate to the third page with the help of “SAVE” button. </w:t>
+      </w:r>
+      <w:r>
+        <w:t xml:space="preserve">The formula used to store the data is with </w:t>
+      </w:r>
+      <w:proofErr w:type="gramStart"/>
+      <w:r>
+        <w:t>Collect(</w:t>
+      </w:r>
+      <w:proofErr w:type="gramEnd"/>
+      <w:r>
+        <w:t xml:space="preserve">) function two inputs, the name of the table in excel and array of input take from first page. </w:t>
+      </w:r>
+    </w:p>
+    <w:p>
+      <w:pPr>
+        <w:keepNext/>
         <w:spacing w:after="160" w:line="360" w:lineRule="auto"/>
+        <w:rPr>
+          <w:szCs w:val="24"/>
+        </w:rPr>
+      </w:pPr>
+      <w:r>
+        <w:rPr>
+          <w:szCs w:val="24"/>
+        </w:rPr>
+        <w:lastRenderedPageBreak/>
+        <w:drawing>
+          <wp:inline distT="0" distB="0" distL="0" distR="0" wp14:anchorId="12C7C4BF" wp14:editId="18428080">
+            <wp:extent cx="6299835" cy="3964940"/>
+            <wp:effectExtent l="0" t="0" r="0" b="0"/>
+            <wp:docPr id="291105220" name="Picture 1" descr="A screenshot of a computer&#10;&#10;Description automatically generated"/>
+            <wp:cNvGraphicFramePr>
+              <a:graphicFrameLocks xmlns:a="http://schemas.openxmlformats.org/drawingml/2006/main" noChangeAspect="1"/>
+            </wp:cNvGraphicFramePr>
+            <a:graphic xmlns:a="http://schemas.openxmlformats.org/drawingml/2006/main">
+              <a:graphicData uri="http://schemas.openxmlformats.org/drawingml/2006/picture">
+                <pic:pic xmlns:pic="http://schemas.openxmlformats.org/drawingml/2006/picture">
+                  <pic:nvPicPr>
+                    <pic:cNvPr id="291105220" name="Picture 1" descr="A screenshot of a computer&#10;&#10;Description automatically generated"/>
+                    <pic:cNvPicPr/>
+                  </pic:nvPicPr>
+                  <pic:blipFill>
+                    <a:blip r:embed="rId29"/>
+                    <a:stretch>
+                      <a:fillRect/>
+                    </a:stretch>
+                  </pic:blipFill>
+                  <pic:spPr>
+                    <a:xfrm>
+                      <a:off x="0" y="0"/>
+                      <a:ext cx="6299835" cy="3964940"/>
+                    </a:xfrm>
+                    <a:prstGeom prst="rect">
+                      <a:avLst/>
+                    </a:prstGeom>
+                  </pic:spPr>
+                </pic:pic>
+              </a:graphicData>
+            </a:graphic>
+          </wp:inline>
+        </w:drawing>
+      </w:r>
+    </w:p>
+    <w:p>
+      <w:pPr>
+        <w:pStyle w:val="Caption"/>
+        <w:rPr>
+          <w:i w:val="0"/>
+          <w:iCs w:val="0"/>
+          <w:color w:val="auto"/>
+          <w:sz w:val="24"/>
+          <w:szCs w:val="24"/>
+        </w:rPr>
+      </w:pPr>
+      <w:r>
+        <w:rPr>
+          <w:i w:val="0"/>
+          <w:iCs w:val="0"/>
+          <w:color w:val="auto"/>
+          <w:sz w:val="24"/>
+          <w:szCs w:val="24"/>
+        </w:rPr>
+        <w:t xml:space="preserve">Figure </w:t>
+      </w:r>
+      <w:r>
+        <w:rPr>
+          <w:i w:val="0"/>
+          <w:iCs w:val="0"/>
+          <w:color w:val="auto"/>
+          <w:sz w:val="24"/>
+          <w:szCs w:val="24"/>
+        </w:rPr>
+        <w:fldChar w:fldCharType="begin"/>
+      </w:r>
+      <w:r>
+        <w:rPr>
+          <w:i w:val="0"/>
+          <w:iCs w:val="0"/>
+          <w:color w:val="auto"/>
+          <w:sz w:val="24"/>
+          <w:szCs w:val="24"/>
+        </w:rPr>
+        <w:instrText xml:space="preserve"> SEQ Figure \* ARABIC </w:instrText>
+      </w:r>
+      <w:r>
+        <w:rPr>
+          <w:i w:val="0"/>
+          <w:iCs w:val="0"/>
+          <w:color w:val="auto"/>
+          <w:sz w:val="24"/>
+          <w:szCs w:val="24"/>
+        </w:rPr>
+        <w:fldChar w:fldCharType="separate"/>
+      </w:r>
+      <w:r>
+        <w:rPr>
+          <w:i w:val="0"/>
+          <w:iCs w:val="0"/>
+          <w:noProof/>
+          <w:color w:val="auto"/>
+          <w:sz w:val="24"/>
+          <w:szCs w:val="24"/>
+        </w:rPr>
+        <w:t>15</w:t>
+      </w:r>
+      <w:r>
+        <w:rPr>
+          <w:i w:val="0"/>
+          <w:iCs w:val="0"/>
+          <w:color w:val="auto"/>
+          <w:sz w:val="24"/>
+          <w:szCs w:val="24"/>
+        </w:rPr>
+        <w:fldChar w:fldCharType="end"/>
+      </w:r>
+      <w:r>
+        <w:rPr>
+          <w:i w:val="0"/>
+          <w:iCs w:val="0"/>
+          <w:color w:val="auto"/>
+          <w:sz w:val="24"/>
+          <w:szCs w:val="24"/>
+        </w:rPr>
+        <w:t xml:space="preserve"> </w:t>
+      </w:r>
+      <w:r>
+        <w:rPr>
+          <w:i w:val="0"/>
+          <w:iCs w:val="0"/>
+          <w:color w:val="auto"/>
+          <w:sz w:val="24"/>
+          <w:szCs w:val="24"/>
+        </w:rPr>
+        <w:t xml:space="preserve">Collection function with input taken from the first page to collect and store data in </w:t>
+      </w:r>
+      <w:proofErr w:type="gramStart"/>
+      <w:r>
+        <w:rPr>
+          <w:i w:val="0"/>
+          <w:iCs w:val="0"/>
+          <w:color w:val="auto"/>
+          <w:sz w:val="24"/>
+          <w:szCs w:val="24"/>
+        </w:rPr>
+        <w:t>excel</w:t>
+      </w:r>
+      <w:proofErr w:type="gramEnd"/>
+    </w:p>
+    <w:p/>
+    <w:p>
+      <w:pPr>
+        <w:spacing w:after="160" w:line="360" w:lineRule="auto"/>
       </w:pPr>
       <w:r>
         <w:t xml:space="preserve">The third page of this application is the list page, where the user can view all the data </w:t>
@@ -8948,16 +9265,439 @@
         <w:t xml:space="preserve"> according to the requirements</w:t>
       </w:r>
       <w:r>
-        <w:t xml:space="preserve">. The third page also has three buttons “BACK”, “ADD NEW”, and “EXIT”. The “ADD NEW” button takes the user to the first page where the user can fill in all the information to add a new contact.  </w:t>
-      </w:r>
-    </w:p>
-    <w:p>
-      <w:pPr>
+        <w:t xml:space="preserve">. The third page also has three buttons “BACK”, “ADD NEW”, and “EXIT”. The “ADD NEW” button takes the user to the first page where the user can </w:t>
+      </w:r>
+      <w:r>
+        <w:t>re</w:t>
+      </w:r>
+      <w:r>
+        <w:t xml:space="preserve">fill all the information to add a new contact.  </w:t>
+      </w:r>
+    </w:p>
+    <w:p>
+      <w:pPr>
+        <w:keepNext/>
         <w:spacing w:after="160" w:line="360" w:lineRule="auto"/>
       </w:pPr>
       <w:r>
-        <w:t xml:space="preserve">The final page of this application is the edit page. From the third page, if the user wants to update the data then by clicking on the data, user is directed to the edit page where user can modify the data and save it. The data is also modified to the excel table where all the data is stored. This page has “SAVE” button to the top right corner of the page. </w:t>
-      </w:r>
+        <w:lastRenderedPageBreak/>
+        <w:drawing>
+          <wp:inline distT="0" distB="0" distL="0" distR="0" wp14:anchorId="0CB94A2A" wp14:editId="51B7BA71">
+            <wp:extent cx="6299835" cy="4305300"/>
+            <wp:effectExtent l="0" t="0" r="0" b="0"/>
+            <wp:docPr id="247477748" name="Picture 1" descr="A screenshot of a computer&#10;&#10;Description automatically generated"/>
+            <wp:cNvGraphicFramePr>
+              <a:graphicFrameLocks xmlns:a="http://schemas.openxmlformats.org/drawingml/2006/main" noChangeAspect="1"/>
+            </wp:cNvGraphicFramePr>
+            <a:graphic xmlns:a="http://schemas.openxmlformats.org/drawingml/2006/main">
+              <a:graphicData uri="http://schemas.openxmlformats.org/drawingml/2006/picture">
+                <pic:pic xmlns:pic="http://schemas.openxmlformats.org/drawingml/2006/picture">
+                  <pic:nvPicPr>
+                    <pic:cNvPr id="247477748" name="Picture 1" descr="A screenshot of a computer&#10;&#10;Description automatically generated"/>
+                    <pic:cNvPicPr/>
+                  </pic:nvPicPr>
+                  <pic:blipFill>
+                    <a:blip r:embed="rId30"/>
+                    <a:stretch>
+                      <a:fillRect/>
+                    </a:stretch>
+                  </pic:blipFill>
+                  <pic:spPr>
+                    <a:xfrm>
+                      <a:off x="0" y="0"/>
+                      <a:ext cx="6299835" cy="4305300"/>
+                    </a:xfrm>
+                    <a:prstGeom prst="rect">
+                      <a:avLst/>
+                    </a:prstGeom>
+                  </pic:spPr>
+                </pic:pic>
+              </a:graphicData>
+            </a:graphic>
+          </wp:inline>
+        </w:drawing>
+      </w:r>
+    </w:p>
+    <w:p>
+      <w:pPr>
+        <w:pStyle w:val="Caption"/>
+        <w:rPr>
+          <w:i w:val="0"/>
+          <w:iCs w:val="0"/>
+          <w:noProof/>
+          <w:color w:val="auto"/>
+          <w:sz w:val="24"/>
+          <w:szCs w:val="24"/>
+        </w:rPr>
+      </w:pPr>
+      <w:r>
+        <w:rPr>
+          <w:i w:val="0"/>
+          <w:iCs w:val="0"/>
+          <w:color w:val="auto"/>
+          <w:sz w:val="24"/>
+          <w:szCs w:val="24"/>
+        </w:rPr>
+        <w:t xml:space="preserve">Figure </w:t>
+      </w:r>
+      <w:r>
+        <w:rPr>
+          <w:i w:val="0"/>
+          <w:iCs w:val="0"/>
+          <w:color w:val="auto"/>
+          <w:sz w:val="24"/>
+          <w:szCs w:val="24"/>
+        </w:rPr>
+        <w:fldChar w:fldCharType="begin"/>
+      </w:r>
+      <w:r>
+        <w:rPr>
+          <w:i w:val="0"/>
+          <w:iCs w:val="0"/>
+          <w:color w:val="auto"/>
+          <w:sz w:val="24"/>
+          <w:szCs w:val="24"/>
+        </w:rPr>
+        <w:instrText xml:space="preserve"> SEQ Figure \* ARABIC </w:instrText>
+      </w:r>
+      <w:r>
+        <w:rPr>
+          <w:i w:val="0"/>
+          <w:iCs w:val="0"/>
+          <w:color w:val="auto"/>
+          <w:sz w:val="24"/>
+          <w:szCs w:val="24"/>
+        </w:rPr>
+        <w:fldChar w:fldCharType="separate"/>
+      </w:r>
+      <w:r>
+        <w:rPr>
+          <w:i w:val="0"/>
+          <w:iCs w:val="0"/>
+          <w:noProof/>
+          <w:color w:val="auto"/>
+          <w:sz w:val="24"/>
+          <w:szCs w:val="24"/>
+        </w:rPr>
+        <w:t>16</w:t>
+      </w:r>
+      <w:r>
+        <w:rPr>
+          <w:i w:val="0"/>
+          <w:iCs w:val="0"/>
+          <w:color w:val="auto"/>
+          <w:sz w:val="24"/>
+          <w:szCs w:val="24"/>
+        </w:rPr>
+        <w:fldChar w:fldCharType="end"/>
+      </w:r>
+      <w:r>
+        <w:rPr>
+          <w:i w:val="0"/>
+          <w:iCs w:val="0"/>
+          <w:color w:val="auto"/>
+          <w:sz w:val="24"/>
+          <w:szCs w:val="24"/>
+        </w:rPr>
+        <w:t xml:space="preserve"> Third page of the application </w:t>
+      </w:r>
+      <w:proofErr w:type="spellStart"/>
+      <w:proofErr w:type="gramStart"/>
+      <w:r>
+        <w:rPr>
+          <w:i w:val="0"/>
+          <w:iCs w:val="0"/>
+          <w:color w:val="auto"/>
+          <w:sz w:val="24"/>
+          <w:szCs w:val="24"/>
+        </w:rPr>
+        <w:t>List</w:t>
+      </w:r>
+      <w:r>
+        <w:rPr>
+          <w:i w:val="0"/>
+          <w:iCs w:val="0"/>
+          <w:noProof/>
+          <w:color w:val="auto"/>
+          <w:sz w:val="24"/>
+          <w:szCs w:val="24"/>
+        </w:rPr>
+        <w:t>Page</w:t>
+      </w:r>
+      <w:proofErr w:type="spellEnd"/>
+      <w:proofErr w:type="gramEnd"/>
+    </w:p>
+    <w:p/>
+    <w:p>
+      <w:pPr>
+        <w:spacing w:after="160" w:line="360" w:lineRule="auto"/>
+      </w:pPr>
+      <w:r>
+        <w:t xml:space="preserve">The final page of this application is the </w:t>
+      </w:r>
+      <w:r>
+        <w:t>detail</w:t>
+      </w:r>
+      <w:r>
+        <w:t xml:space="preserve"> page. From the third page, if the user wants to update the </w:t>
+      </w:r>
+      <w:r>
+        <w:t>data,</w:t>
+      </w:r>
+      <w:r>
+        <w:t xml:space="preserve"> then by clicking on the data, </w:t>
+      </w:r>
+      <w:r>
+        <w:t>the user</w:t>
+      </w:r>
+      <w:r>
+        <w:t xml:space="preserve"> is directed to the </w:t>
+      </w:r>
+      <w:r>
+        <w:t>detail</w:t>
+      </w:r>
+      <w:r>
+        <w:t xml:space="preserve"> page where user can modify the data and save it. The data </w:t>
+      </w:r>
+      <w:r>
+        <w:t>will</w:t>
+      </w:r>
+      <w:r>
+        <w:t xml:space="preserve"> also</w:t>
+      </w:r>
+      <w:r>
+        <w:t xml:space="preserve"> be</w:t>
+      </w:r>
+      <w:r>
+        <w:t xml:space="preserve"> modified to the excel table where all the data is stored. This page has “SAVE” button to the top right corner of the page. </w:t>
+      </w:r>
+      <w:r>
+        <w:t xml:space="preserve">The </w:t>
+      </w:r>
+      <w:r>
+        <w:t>formula</w:t>
+      </w:r>
+      <w:r>
+        <w:t xml:space="preserve"> used to </w:t>
+      </w:r>
+      <w:r>
+        <w:t xml:space="preserve">edit and save the new data over the old data can be achieved using </w:t>
+      </w:r>
+      <w:proofErr w:type="gramStart"/>
+      <w:r>
+        <w:t>Patch(</w:t>
+      </w:r>
+      <w:proofErr w:type="gramEnd"/>
+      <w:r>
+        <w:t xml:space="preserve">) function. Patch function takes three inputs </w:t>
+      </w:r>
+      <w:proofErr w:type="spellStart"/>
+      <w:r>
+        <w:t>Datasource</w:t>
+      </w:r>
+      <w:proofErr w:type="spellEnd"/>
+      <w:r>
+        <w:t xml:space="preserve">, </w:t>
+      </w:r>
+      <w:proofErr w:type="spellStart"/>
+      <w:r>
+        <w:t>BaseRecord</w:t>
+      </w:r>
+      <w:proofErr w:type="spellEnd"/>
+      <w:r>
+        <w:t xml:space="preserve">, </w:t>
+      </w:r>
+      <w:proofErr w:type="spellStart"/>
+      <w:proofErr w:type="gramStart"/>
+      <w:r>
+        <w:t>ChangeRecord</w:t>
+      </w:r>
+      <w:proofErr w:type="spellEnd"/>
+      <w:r>
+        <w:t>[</w:t>
+      </w:r>
+      <w:proofErr w:type="gramEnd"/>
+      <w:r>
+        <w:t>] which is an array</w:t>
+      </w:r>
+      <w:r>
+        <w:t xml:space="preserve"> (Microsoft 2024)</w:t>
+      </w:r>
+      <w:r>
+        <w:t xml:space="preserve">. Here in the application the patch function takes </w:t>
+      </w:r>
+      <w:proofErr w:type="spellStart"/>
+      <w:r>
+        <w:t>DataCollection</w:t>
+      </w:r>
+      <w:proofErr w:type="spellEnd"/>
+      <w:r>
+        <w:t xml:space="preserve">, </w:t>
+      </w:r>
+      <w:proofErr w:type="spellStart"/>
+      <w:r>
+        <w:t>varRecord</w:t>
+      </w:r>
+      <w:proofErr w:type="spellEnd"/>
+      <w:r>
+        <w:t xml:space="preserve">, and list of </w:t>
+      </w:r>
+      <w:r>
+        <w:t>arrays</w:t>
+      </w:r>
+      <w:r>
+        <w:t xml:space="preserve"> of contacts as shown in </w:t>
+      </w:r>
+      <w:proofErr w:type="gramStart"/>
+      <w:r>
+        <w:t>the figure</w:t>
+      </w:r>
+      <w:proofErr w:type="gramEnd"/>
+      <w:r>
+        <w:t xml:space="preserve"> 16</w:t>
+      </w:r>
+      <w:r>
+        <w:t xml:space="preserve">. </w:t>
+      </w:r>
+    </w:p>
+    <w:p>
+      <w:pPr>
+        <w:keepNext/>
+        <w:spacing w:after="160" w:line="360" w:lineRule="auto"/>
+      </w:pPr>
+      <w:r>
+        <w:lastRenderedPageBreak/>
+        <w:drawing>
+          <wp:inline distT="0" distB="0" distL="0" distR="0" wp14:anchorId="2266A7A4" wp14:editId="3949ABC7">
+            <wp:extent cx="6299835" cy="3947160"/>
+            <wp:effectExtent l="0" t="0" r="0" b="0"/>
+            <wp:docPr id="1343731427" name="Picture 1" descr="A screenshot of a computer&#10;&#10;Description automatically generated"/>
+            <wp:cNvGraphicFramePr>
+              <a:graphicFrameLocks xmlns:a="http://schemas.openxmlformats.org/drawingml/2006/main" noChangeAspect="1"/>
+            </wp:cNvGraphicFramePr>
+            <a:graphic xmlns:a="http://schemas.openxmlformats.org/drawingml/2006/main">
+              <a:graphicData uri="http://schemas.openxmlformats.org/drawingml/2006/picture">
+                <pic:pic xmlns:pic="http://schemas.openxmlformats.org/drawingml/2006/picture">
+                  <pic:nvPicPr>
+                    <pic:cNvPr id="1343731427" name="Picture 1" descr="A screenshot of a computer&#10;&#10;Description automatically generated"/>
+                    <pic:cNvPicPr/>
+                  </pic:nvPicPr>
+                  <pic:blipFill>
+                    <a:blip r:embed="rId31"/>
+                    <a:stretch>
+                      <a:fillRect/>
+                    </a:stretch>
+                  </pic:blipFill>
+                  <pic:spPr>
+                    <a:xfrm>
+                      <a:off x="0" y="0"/>
+                      <a:ext cx="6299835" cy="3947160"/>
+                    </a:xfrm>
+                    <a:prstGeom prst="rect">
+                      <a:avLst/>
+                    </a:prstGeom>
+                  </pic:spPr>
+                </pic:pic>
+              </a:graphicData>
+            </a:graphic>
+          </wp:inline>
+        </w:drawing>
+      </w:r>
+    </w:p>
+    <w:p>
+      <w:pPr>
+        <w:pStyle w:val="Caption"/>
+        <w:rPr>
+          <w:i w:val="0"/>
+          <w:iCs w:val="0"/>
+          <w:color w:val="auto"/>
+          <w:sz w:val="24"/>
+          <w:szCs w:val="24"/>
+        </w:rPr>
+      </w:pPr>
+      <w:r>
+        <w:rPr>
+          <w:i w:val="0"/>
+          <w:iCs w:val="0"/>
+          <w:color w:val="auto"/>
+          <w:sz w:val="24"/>
+          <w:szCs w:val="24"/>
+        </w:rPr>
+        <w:t xml:space="preserve">Figure </w:t>
+      </w:r>
+      <w:r>
+        <w:rPr>
+          <w:i w:val="0"/>
+          <w:iCs w:val="0"/>
+          <w:color w:val="auto"/>
+          <w:sz w:val="24"/>
+          <w:szCs w:val="24"/>
+        </w:rPr>
+        <w:fldChar w:fldCharType="begin"/>
+      </w:r>
+      <w:r>
+        <w:rPr>
+          <w:i w:val="0"/>
+          <w:iCs w:val="0"/>
+          <w:color w:val="auto"/>
+          <w:sz w:val="24"/>
+          <w:szCs w:val="24"/>
+        </w:rPr>
+        <w:instrText xml:space="preserve"> SEQ Figure \* ARABIC </w:instrText>
+      </w:r>
+      <w:r>
+        <w:rPr>
+          <w:i w:val="0"/>
+          <w:iCs w:val="0"/>
+          <w:color w:val="auto"/>
+          <w:sz w:val="24"/>
+          <w:szCs w:val="24"/>
+        </w:rPr>
+        <w:fldChar w:fldCharType="separate"/>
+      </w:r>
+      <w:r>
+        <w:rPr>
+          <w:i w:val="0"/>
+          <w:iCs w:val="0"/>
+          <w:noProof/>
+          <w:color w:val="auto"/>
+          <w:sz w:val="24"/>
+          <w:szCs w:val="24"/>
+        </w:rPr>
+        <w:t>17</w:t>
+      </w:r>
+      <w:r>
+        <w:rPr>
+          <w:i w:val="0"/>
+          <w:iCs w:val="0"/>
+          <w:color w:val="auto"/>
+          <w:sz w:val="24"/>
+          <w:szCs w:val="24"/>
+        </w:rPr>
+        <w:fldChar w:fldCharType="end"/>
+      </w:r>
+      <w:r>
+        <w:rPr>
+          <w:i w:val="0"/>
+          <w:iCs w:val="0"/>
+          <w:color w:val="auto"/>
+          <w:sz w:val="24"/>
+          <w:szCs w:val="24"/>
+        </w:rPr>
+        <w:t xml:space="preserve"> Patch function with its three </w:t>
+      </w:r>
+      <w:proofErr w:type="gramStart"/>
+      <w:r>
+        <w:rPr>
+          <w:i w:val="0"/>
+          <w:iCs w:val="0"/>
+          <w:color w:val="auto"/>
+          <w:sz w:val="24"/>
+          <w:szCs w:val="24"/>
+        </w:rPr>
+        <w:t>arguments</w:t>
+      </w:r>
+      <w:proofErr w:type="gramEnd"/>
     </w:p>
     <w:p>
       <w:pPr>
@@ -8977,12 +9717,12 @@
       <w:pPr>
         <w:pStyle w:val="Heading2"/>
       </w:pPr>
-      <w:bookmarkStart w:id="36" w:name="_Toc162173308"/>
+      <w:bookmarkStart w:id="35" w:name="_Toc162173308"/>
       <w:r>
         <w:lastRenderedPageBreak/>
         <w:t>Hands-on Demonstration</w:t>
       </w:r>
-      <w:bookmarkEnd w:id="36"/>
+      <w:bookmarkEnd w:id="35"/>
     </w:p>
     <w:p>
       <w:r>
@@ -9001,24 +9741,24 @@
         <w:pStyle w:val="Heading1"/>
         <w:jc w:val="left"/>
       </w:pPr>
-      <w:bookmarkStart w:id="37" w:name="_Toc162173309"/>
+      <w:bookmarkStart w:id="36" w:name="_Toc162173309"/>
       <w:r>
         <w:lastRenderedPageBreak/>
         <w:t>Results</w:t>
       </w:r>
-      <w:bookmarkEnd w:id="37"/>
+      <w:bookmarkEnd w:id="36"/>
     </w:p>
     <w:p>
       <w:pPr>
         <w:pStyle w:val="Heading1"/>
         <w:jc w:val="left"/>
       </w:pPr>
-      <w:bookmarkStart w:id="38" w:name="_Toc162173310"/>
+      <w:bookmarkStart w:id="37" w:name="_Toc162173310"/>
       <w:r>
         <w:lastRenderedPageBreak/>
         <w:t>Conclusion</w:t>
       </w:r>
-      <w:bookmarkEnd w:id="38"/>
+      <w:bookmarkEnd w:id="37"/>
     </w:p>
     <w:p>
       <w:pPr>
@@ -9129,7 +9869,7 @@
         </w:rPr>
         <w:t xml:space="preserve"> </w:t>
       </w:r>
-      <w:hyperlink r:id="rId29" w:history="1">
+      <w:hyperlink r:id="rId32" w:history="1">
         <w:r>
           <w:rPr>
             <w:rStyle w:val="Hyperlink"/>
@@ -9228,7 +9968,7 @@
         </w:rPr>
         <w:t xml:space="preserve">Available at: </w:t>
       </w:r>
-      <w:hyperlink r:id="rId30" w:history="1">
+      <w:hyperlink r:id="rId33" w:history="1">
         <w:r>
           <w:rPr>
             <w:rStyle w:val="Hyperlink"/>
@@ -9316,7 +10056,7 @@
         </w:rPr>
         <w:t xml:space="preserve">, (Online) Available at: </w:t>
       </w:r>
-      <w:hyperlink r:id="rId31" w:history="1">
+      <w:hyperlink r:id="rId34" w:history="1">
         <w:r>
           <w:rPr>
             <w:rStyle w:val="Hyperlink"/>
@@ -9477,7 +10217,7 @@
         </w:rPr>
         <w:t xml:space="preserve"> </w:t>
       </w:r>
-      <w:hyperlink r:id="rId32" w:history="1">
+      <w:hyperlink r:id="rId35" w:history="1">
         <w:r>
           <w:rPr>
             <w:rStyle w:val="Hyperlink"/>
@@ -9555,9 +10295,17 @@
         <w:t>K</w:t>
       </w:r>
       <w:r>
-        <w:t xml:space="preserve">. 2022. Power Platform: Model-Driven vs. Canvas Apps vs Portal – What To Use When. (Online) Available at: </w:t>
-      </w:r>
-      <w:hyperlink r:id="rId33" w:history="1">
+        <w:t xml:space="preserve">. 2022. Power Platform: Model-Driven vs. Canvas Apps vs Portal – What </w:t>
+      </w:r>
+      <w:proofErr w:type="gramStart"/>
+      <w:r>
+        <w:t>To</w:t>
+      </w:r>
+      <w:proofErr w:type="gramEnd"/>
+      <w:r>
+        <w:t xml:space="preserve"> Use When. (Online) Available at: </w:t>
+      </w:r>
+      <w:hyperlink r:id="rId36" w:history="1">
         <w:r>
           <w:rPr>
             <w:rStyle w:val="Hyperlink"/>
@@ -9634,7 +10382,7 @@
         </w:rPr>
         <w:t xml:space="preserve"> </w:t>
       </w:r>
-      <w:hyperlink r:id="rId34" w:history="1">
+      <w:hyperlink r:id="rId37" w:history="1">
         <w:r>
           <w:rPr>
             <w:rStyle w:val="Hyperlink"/>
@@ -9686,7 +10434,7 @@
           <w:szCs w:val="24"/>
         </w:rPr>
       </w:pPr>
-      <w:bookmarkStart w:id="39" w:name="_Hlk160439550"/>
+      <w:bookmarkStart w:id="38" w:name="_Hlk160439550"/>
       <w:r>
         <w:t>Microsoft</w:t>
       </w:r>
@@ -9696,7 +10444,7 @@
       <w:r>
         <w:t xml:space="preserve"> 2023. What are model-driven apps in PowerApps? Available at:  </w:t>
       </w:r>
-      <w:hyperlink r:id="rId35" w:history="1">
+      <w:hyperlink r:id="rId38" w:history="1">
         <w:r>
           <w:rPr>
             <w:rStyle w:val="Hyperlink"/>
@@ -9730,7 +10478,7 @@
         <w:t xml:space="preserve"> January 2024.</w:t>
       </w:r>
     </w:p>
-    <w:bookmarkEnd w:id="39"/>
+    <w:bookmarkEnd w:id="38"/>
     <w:p>
       <w:pPr>
         <w:spacing w:line="240" w:lineRule="auto"/>
@@ -9772,7 +10520,7 @@
         </w:rPr>
         <w:t xml:space="preserve">. (Online) Available at: </w:t>
       </w:r>
-      <w:hyperlink r:id="rId36" w:history="1">
+      <w:hyperlink r:id="rId39" w:history="1">
         <w:r>
           <w:rPr>
             <w:rStyle w:val="Hyperlink"/>
@@ -9824,7 +10572,7 @@
           <w:szCs w:val="24"/>
         </w:rPr>
       </w:pPr>
-      <w:bookmarkStart w:id="40" w:name="_Hlk160436773"/>
+      <w:bookmarkStart w:id="39" w:name="_Hlk160436773"/>
       <w:r>
         <w:rPr>
           <w:rFonts w:cs="Times New Roman"/>
@@ -9895,7 +10643,7 @@
         </w:rPr>
         <w:t xml:space="preserve"> </w:t>
       </w:r>
-      <w:hyperlink r:id="rId37" w:history="1">
+      <w:hyperlink r:id="rId40" w:history="1">
         <w:r>
           <w:rPr>
             <w:rStyle w:val="Hyperlink"/>
@@ -9953,7 +10701,7 @@
         <w:t xml:space="preserve"> January 2024.</w:t>
       </w:r>
     </w:p>
-    <w:bookmarkEnd w:id="40"/>
+    <w:bookmarkEnd w:id="39"/>
     <w:p>
       <w:pPr>
         <w:spacing w:line="240" w:lineRule="auto"/>
@@ -10006,7 +10754,7 @@
         </w:rPr>
         <w:t xml:space="preserve"> </w:t>
       </w:r>
-      <w:hyperlink r:id="rId38" w:history="1">
+      <w:hyperlink r:id="rId41" w:history="1">
         <w:r>
           <w:rPr>
             <w:rStyle w:val="Hyperlink"/>
@@ -10114,7 +10862,7 @@
         </w:rPr>
         <w:t xml:space="preserve">Available at: </w:t>
       </w:r>
-      <w:hyperlink r:id="rId39" w:history="1">
+      <w:hyperlink r:id="rId42" w:history="1">
         <w:r>
           <w:rPr>
             <w:rStyle w:val="Hyperlink"/>
@@ -10180,7 +10928,7 @@
         </w:rPr>
         <w:t>, 2024. Microsoft Power Apps in Brief, (Online) Available at:</w:t>
       </w:r>
-      <w:hyperlink r:id="rId40" w:history="1">
+      <w:hyperlink r:id="rId43" w:history="1">
         <w:r>
           <w:rPr>
             <w:rStyle w:val="Hyperlink"/>
@@ -10283,7 +11031,7 @@
         </w:rPr>
         <w:t>, (Online) Available at:</w:t>
       </w:r>
-      <w:hyperlink r:id="rId41" w:history="1">
+      <w:hyperlink r:id="rId44" w:history="1">
         <w:r>
           <w:rPr>
             <w:rStyle w:val="Hyperlink"/>
@@ -10347,7 +11095,7 @@
           <w:szCs w:val="24"/>
         </w:rPr>
       </w:pPr>
-      <w:bookmarkStart w:id="41" w:name="_Hlk160436381"/>
+      <w:bookmarkStart w:id="40" w:name="_Hlk160436381"/>
       <w:r>
         <w:rPr>
           <w:rFonts w:cs="Times New Roman"/>
@@ -10362,7 +11110,7 @@
         </w:rPr>
         <w:t xml:space="preserve">(Online) </w:t>
       </w:r>
-      <w:hyperlink r:id="rId42" w:history="1">
+      <w:hyperlink r:id="rId45" w:history="1">
         <w:r>
           <w:rPr>
             <w:rStyle w:val="Hyperlink"/>
@@ -10405,7 +11153,7 @@
         </w:rPr>
       </w:pPr>
     </w:p>
-    <w:bookmarkEnd w:id="41"/>
+    <w:bookmarkEnd w:id="40"/>
     <w:p>
       <w:pPr>
         <w:spacing w:line="240" w:lineRule="auto"/>
@@ -10488,7 +11236,7 @@
       </w:pPr>
     </w:p>
     <w:sectPr>
-      <w:headerReference w:type="default" r:id="rId43"/>
+      <w:headerReference w:type="default" r:id="rId46"/>
       <w:pgSz w:w="11906" w:h="16838" w:code="9"/>
       <w:pgMar w:top="1418" w:right="851" w:bottom="1418" w:left="1134" w:header="709" w:footer="709" w:gutter="0"/>
       <w:pgNumType w:start="1"/>
@@ -12202,6 +12950,15 @@
 </file>
 
 <file path=customXml/item1.xml><?xml version="1.0" encoding="utf-8"?>
+<?mso-contentType ?>
+<FormTemplates xmlns="http://schemas.microsoft.com/sharepoint/v3/contenttype/forms">
+  <Display>DocumentLibraryForm</Display>
+  <Edit>DocumentLibraryForm</Edit>
+  <New>DocumentLibraryForm</New>
+</FormTemplates>
+</file>
+
+<file path=customXml/item2.xml><?xml version="1.0" encoding="utf-8"?>
 <ct:contentTypeSchema xmlns:ct="http://schemas.microsoft.com/office/2006/metadata/contentType" xmlns:ma="http://schemas.microsoft.com/office/2006/metadata/properties/metaAttributes" ct:_="" ma:_="" ma:contentTypeName="Asiakirja" ma:contentTypeID="0x010100DD18662049348E449C4B5839E65FE018" ma:contentTypeVersion="13" ma:contentTypeDescription="Luo uusi asiakirja." ma:contentTypeScope="" ma:versionID="1983079786422afb9c3fbcbc3d3eb466">
   <xsd:schema xmlns:xsd="http://www.w3.org/2001/XMLSchema" xmlns:xs="http://www.w3.org/2001/XMLSchema" xmlns:p="http://schemas.microsoft.com/office/2006/metadata/properties" xmlns:ns3="a44822e6-62eb-444b-9901-c04bb7a5fa46" xmlns:ns4="fab3c65d-2f79-4211-8e03-7debd470f571" targetNamespace="http://schemas.microsoft.com/office/2006/metadata/properties" ma:root="true" ma:fieldsID="d35978de2218c8599363cbd351c2827f" ns3:_="" ns4:_="">
     <xsd:import namespace="a44822e6-62eb-444b-9901-c04bb7a5fa46"/>
@@ -12424,26 +13181,25 @@
 </ct:contentTypeSchema>
 </file>
 
-<file path=customXml/item2.xml><?xml version="1.0" encoding="utf-8"?>
-<?mso-contentType ?>
-<FormTemplates xmlns="http://schemas.microsoft.com/sharepoint/v3/contenttype/forms">
-  <Display>DocumentLibraryForm</Display>
-  <Edit>DocumentLibraryForm</Edit>
-  <New>DocumentLibraryForm</New>
-</FormTemplates>
-</file>
-
 <file path=customXml/item3.xml><?xml version="1.0" encoding="utf-8"?>
-<b:Sources xmlns:b="http://schemas.openxmlformats.org/officeDocument/2006/bibliography" xmlns="http://schemas.openxmlformats.org/officeDocument/2006/bibliography" SelectedStyle="\APASixthEditionOfficeOnline.xsl" StyleName="APA" Version="6"/>
-</file>
-
-<file path=customXml/item4.xml><?xml version="1.0" encoding="utf-8"?>
 <p:properties xmlns:p="http://schemas.microsoft.com/office/2006/metadata/properties" xmlns:xsi="http://www.w3.org/2001/XMLSchema-instance" xmlns:pc="http://schemas.microsoft.com/office/infopath/2007/PartnerControls">
   <documentManagement/>
 </p:properties>
 </file>
 
+<file path=customXml/item4.xml><?xml version="1.0" encoding="utf-8"?>
+<b:Sources xmlns:b="http://schemas.openxmlformats.org/officeDocument/2006/bibliography" xmlns="http://schemas.openxmlformats.org/officeDocument/2006/bibliography" SelectedStyle="\APASixthEditionOfficeOnline.xsl" StyleName="APA" Version="6"/>
+</file>
+
 <file path=customXml/itemProps1.xml><?xml version="1.0" encoding="utf-8"?>
+<ds:datastoreItem xmlns:ds="http://schemas.openxmlformats.org/officeDocument/2006/customXml" ds:itemID="{3E4CEE87-4CF8-45C8-8E26-170CB08E0373}">
+  <ds:schemaRefs>
+    <ds:schemaRef ds:uri="http://schemas.microsoft.com/sharepoint/v3/contenttype/forms"/>
+  </ds:schemaRefs>
+</ds:datastoreItem>
+</file>
+
+<file path=customXml/itemProps2.xml><?xml version="1.0" encoding="utf-8"?>
 <ds:datastoreItem xmlns:ds="http://schemas.openxmlformats.org/officeDocument/2006/customXml" ds:itemID="{AED84FB4-FF50-49C3-B5CB-C5E75C3320F1}">
   <ds:schemaRefs>
     <ds:schemaRef ds:uri="http://schemas.microsoft.com/office/2006/metadata/contentType"/>
@@ -12462,27 +13218,19 @@
 </ds:datastoreItem>
 </file>
 
-<file path=customXml/itemProps2.xml><?xml version="1.0" encoding="utf-8"?>
-<ds:datastoreItem xmlns:ds="http://schemas.openxmlformats.org/officeDocument/2006/customXml" ds:itemID="{3E4CEE87-4CF8-45C8-8E26-170CB08E0373}">
-  <ds:schemaRefs>
-    <ds:schemaRef ds:uri="http://schemas.microsoft.com/sharepoint/v3/contenttype/forms"/>
-  </ds:schemaRefs>
-</ds:datastoreItem>
-</file>
-
 <file path=customXml/itemProps3.xml><?xml version="1.0" encoding="utf-8"?>
-<ds:datastoreItem xmlns:ds="http://schemas.openxmlformats.org/officeDocument/2006/customXml" ds:itemID="{DC139A46-B865-4DCA-9509-8AA50BB781A4}">
-  <ds:schemaRefs>
-    <ds:schemaRef ds:uri="http://schemas.openxmlformats.org/officeDocument/2006/bibliography"/>
-  </ds:schemaRefs>
-</ds:datastoreItem>
-</file>
-
-<file path=customXml/itemProps4.xml><?xml version="1.0" encoding="utf-8"?>
 <ds:datastoreItem xmlns:ds="http://schemas.openxmlformats.org/officeDocument/2006/customXml" ds:itemID="{B8262DB5-59E2-4AF6-A092-9EC56765131C}">
   <ds:schemaRefs>
     <ds:schemaRef ds:uri="http://schemas.microsoft.com/office/2006/metadata/properties"/>
     <ds:schemaRef ds:uri="http://schemas.microsoft.com/office/infopath/2007/PartnerControls"/>
   </ds:schemaRefs>
 </ds:datastoreItem>
+</file>
+
+<file path=customXml/itemProps4.xml><?xml version="1.0" encoding="utf-8"?>
+<ds:datastoreItem xmlns:ds="http://schemas.openxmlformats.org/officeDocument/2006/customXml" ds:itemID="{DC139A46-B865-4DCA-9509-8AA50BB781A4}">
+  <ds:schemaRefs>
+    <ds:schemaRef ds:uri="http://schemas.openxmlformats.org/officeDocument/2006/bibliography"/>
+  </ds:schemaRefs>
+</ds:datastoreItem>
 </file>
</xml_diff>

<commit_message>
conclusion and result left to revise
</commit_message>
<xml_diff>
--- a/Thesis Academic.docx
+++ b/Thesis Academic.docx
@@ -1593,6 +1593,7 @@
           <w:caps w:val="0"/>
           <w:kern w:val="2"/>
           <w:szCs w:val="24"/>
+          <w:lang w:val="en-FI" w:eastAsia="en-FI"/>
           <w14:ligatures w14:val="standardContextual"/>
         </w:rPr>
       </w:pPr>
@@ -1620,7 +1621,7 @@
         </w:rPr>
         <w:fldChar w:fldCharType="separate"/>
       </w:r>
-      <w:hyperlink w:anchor="_Toc162173291" w:history="1">
+      <w:hyperlink w:anchor="_Toc163638613" w:history="1">
         <w:r>
           <w:rPr>
             <w:rStyle w:val="Hyperlink"/>
@@ -1634,6 +1635,7 @@
             <w:caps w:val="0"/>
             <w:kern w:val="2"/>
             <w:szCs w:val="24"/>
+            <w:lang w:val="en-FI" w:eastAsia="en-FI"/>
             <w14:ligatures w14:val="standardContextual"/>
           </w:rPr>
           <w:tab/>
@@ -1660,7 +1662,7 @@
           <w:rPr>
             <w:webHidden/>
           </w:rPr>
-          <w:instrText xml:space="preserve"> PAGEREF _Toc162173291 \h </w:instrText>
+          <w:instrText xml:space="preserve"> PAGEREF _Toc163638613 \h </w:instrText>
         </w:r>
         <w:r>
           <w:rPr>
@@ -1696,10 +1698,11 @@
           <w:caps w:val="0"/>
           <w:kern w:val="2"/>
           <w:szCs w:val="24"/>
+          <w:lang w:val="en-FI" w:eastAsia="en-FI"/>
           <w14:ligatures w14:val="standardContextual"/>
         </w:rPr>
       </w:pPr>
-      <w:hyperlink w:anchor="_Toc162173292" w:history="1">
+      <w:hyperlink w:anchor="_Toc163638614" w:history="1">
         <w:r>
           <w:rPr>
             <w:rStyle w:val="Hyperlink"/>
@@ -1713,6 +1716,7 @@
             <w:caps w:val="0"/>
             <w:kern w:val="2"/>
             <w:szCs w:val="24"/>
+            <w:lang w:val="en-FI" w:eastAsia="en-FI"/>
             <w14:ligatures w14:val="standardContextual"/>
           </w:rPr>
           <w:tab/>
@@ -1739,7 +1743,7 @@
           <w:rPr>
             <w:webHidden/>
           </w:rPr>
-          <w:instrText xml:space="preserve"> PAGEREF _Toc162173292 \h </w:instrText>
+          <w:instrText xml:space="preserve"> PAGEREF _Toc163638614 \h </w:instrText>
         </w:r>
         <w:r>
           <w:rPr>
@@ -1775,10 +1779,11 @@
           <w:noProof/>
           <w:kern w:val="2"/>
           <w:szCs w:val="24"/>
+          <w:lang w:val="en-FI" w:eastAsia="en-FI"/>
           <w14:ligatures w14:val="standardContextual"/>
         </w:rPr>
       </w:pPr>
-      <w:hyperlink w:anchor="_Toc162173293" w:history="1">
+      <w:hyperlink w:anchor="_Toc163638615" w:history="1">
         <w:r>
           <w:rPr>
             <w:rStyle w:val="Hyperlink"/>
@@ -1793,6 +1798,7 @@
             <w:noProof/>
             <w:kern w:val="2"/>
             <w:szCs w:val="24"/>
+            <w:lang w:val="en-FI" w:eastAsia="en-FI"/>
             <w14:ligatures w14:val="standardContextual"/>
           </w:rPr>
           <w:tab/>
@@ -1823,7 +1829,7 @@
             <w:noProof/>
             <w:webHidden/>
           </w:rPr>
-          <w:instrText xml:space="preserve"> PAGEREF _Toc162173293 \h </w:instrText>
+          <w:instrText xml:space="preserve"> PAGEREF _Toc163638615 \h </w:instrText>
         </w:r>
         <w:r>
           <w:rPr>
@@ -1863,10 +1869,11 @@
           <w:noProof/>
           <w:kern w:val="2"/>
           <w:szCs w:val="24"/>
+          <w:lang w:val="en-FI" w:eastAsia="en-FI"/>
           <w14:ligatures w14:val="standardContextual"/>
         </w:rPr>
       </w:pPr>
-      <w:hyperlink w:anchor="_Toc162173294" w:history="1">
+      <w:hyperlink w:anchor="_Toc163638616" w:history="1">
         <w:r>
           <w:rPr>
             <w:rStyle w:val="Hyperlink"/>
@@ -1881,6 +1888,7 @@
             <w:noProof/>
             <w:kern w:val="2"/>
             <w:szCs w:val="24"/>
+            <w:lang w:val="en-FI" w:eastAsia="en-FI"/>
             <w14:ligatures w14:val="standardContextual"/>
           </w:rPr>
           <w:tab/>
@@ -1911,7 +1919,7 @@
             <w:noProof/>
             <w:webHidden/>
           </w:rPr>
-          <w:instrText xml:space="preserve"> PAGEREF _Toc162173294 \h </w:instrText>
+          <w:instrText xml:space="preserve"> PAGEREF _Toc163638616 \h </w:instrText>
         </w:r>
         <w:r>
           <w:rPr>
@@ -1951,10 +1959,11 @@
           <w:caps w:val="0"/>
           <w:kern w:val="2"/>
           <w:szCs w:val="24"/>
+          <w:lang w:val="en-FI" w:eastAsia="en-FI"/>
           <w14:ligatures w14:val="standardContextual"/>
         </w:rPr>
       </w:pPr>
-      <w:hyperlink w:anchor="_Toc162173295" w:history="1">
+      <w:hyperlink w:anchor="_Toc163638617" w:history="1">
         <w:r>
           <w:rPr>
             <w:rStyle w:val="Hyperlink"/>
@@ -1968,6 +1977,7 @@
             <w:caps w:val="0"/>
             <w:kern w:val="2"/>
             <w:szCs w:val="24"/>
+            <w:lang w:val="en-FI" w:eastAsia="en-FI"/>
             <w14:ligatures w14:val="standardContextual"/>
           </w:rPr>
           <w:tab/>
@@ -1994,7 +2004,7 @@
           <w:rPr>
             <w:webHidden/>
           </w:rPr>
-          <w:instrText xml:space="preserve"> PAGEREF _Toc162173295 \h </w:instrText>
+          <w:instrText xml:space="preserve"> PAGEREF _Toc163638617 \h </w:instrText>
         </w:r>
         <w:r>
           <w:rPr>
@@ -2030,10 +2040,11 @@
           <w:noProof/>
           <w:kern w:val="2"/>
           <w:szCs w:val="24"/>
+          <w:lang w:val="en-FI" w:eastAsia="en-FI"/>
           <w14:ligatures w14:val="standardContextual"/>
         </w:rPr>
       </w:pPr>
-      <w:hyperlink w:anchor="_Toc162173296" w:history="1">
+      <w:hyperlink w:anchor="_Toc163638618" w:history="1">
         <w:r>
           <w:rPr>
             <w:rStyle w:val="Hyperlink"/>
@@ -2048,6 +2059,7 @@
             <w:noProof/>
             <w:kern w:val="2"/>
             <w:szCs w:val="24"/>
+            <w:lang w:val="en-FI" w:eastAsia="en-FI"/>
             <w14:ligatures w14:val="standardContextual"/>
           </w:rPr>
           <w:tab/>
@@ -2078,7 +2090,7 @@
             <w:noProof/>
             <w:webHidden/>
           </w:rPr>
-          <w:instrText xml:space="preserve"> PAGEREF _Toc162173296 \h </w:instrText>
+          <w:instrText xml:space="preserve"> PAGEREF _Toc163638618 \h </w:instrText>
         </w:r>
         <w:r>
           <w:rPr>
@@ -2118,10 +2130,11 @@
           <w:noProof/>
           <w:kern w:val="2"/>
           <w:szCs w:val="24"/>
+          <w:lang w:val="en-FI" w:eastAsia="en-FI"/>
           <w14:ligatures w14:val="standardContextual"/>
         </w:rPr>
       </w:pPr>
-      <w:hyperlink w:anchor="_Toc162173297" w:history="1">
+      <w:hyperlink w:anchor="_Toc163638619" w:history="1">
         <w:r>
           <w:rPr>
             <w:rStyle w:val="Hyperlink"/>
@@ -2136,6 +2149,7 @@
             <w:noProof/>
             <w:kern w:val="2"/>
             <w:szCs w:val="24"/>
+            <w:lang w:val="en-FI" w:eastAsia="en-FI"/>
             <w14:ligatures w14:val="standardContextual"/>
           </w:rPr>
           <w:tab/>
@@ -2166,7 +2180,7 @@
             <w:noProof/>
             <w:webHidden/>
           </w:rPr>
-          <w:instrText xml:space="preserve"> PAGEREF _Toc162173297 \h </w:instrText>
+          <w:instrText xml:space="preserve"> PAGEREF _Toc163638619 \h </w:instrText>
         </w:r>
         <w:r>
           <w:rPr>
@@ -2206,10 +2220,11 @@
           <w:noProof/>
           <w:kern w:val="2"/>
           <w:szCs w:val="24"/>
+          <w:lang w:val="en-FI" w:eastAsia="en-FI"/>
           <w14:ligatures w14:val="standardContextual"/>
         </w:rPr>
       </w:pPr>
-      <w:hyperlink w:anchor="_Toc162173298" w:history="1">
+      <w:hyperlink w:anchor="_Toc163638620" w:history="1">
         <w:r>
           <w:rPr>
             <w:rStyle w:val="Hyperlink"/>
@@ -2224,6 +2239,7 @@
             <w:noProof/>
             <w:kern w:val="2"/>
             <w:szCs w:val="24"/>
+            <w:lang w:val="en-FI" w:eastAsia="en-FI"/>
             <w14:ligatures w14:val="standardContextual"/>
           </w:rPr>
           <w:tab/>
@@ -2254,7 +2270,7 @@
             <w:noProof/>
             <w:webHidden/>
           </w:rPr>
-          <w:instrText xml:space="preserve"> PAGEREF _Toc162173298 \h </w:instrText>
+          <w:instrText xml:space="preserve"> PAGEREF _Toc163638620 \h </w:instrText>
         </w:r>
         <w:r>
           <w:rPr>
@@ -2294,10 +2310,11 @@
           <w:noProof/>
           <w:kern w:val="2"/>
           <w:szCs w:val="24"/>
+          <w:lang w:val="en-FI" w:eastAsia="en-FI"/>
           <w14:ligatures w14:val="standardContextual"/>
         </w:rPr>
       </w:pPr>
-      <w:hyperlink w:anchor="_Toc162173299" w:history="1">
+      <w:hyperlink w:anchor="_Toc163638621" w:history="1">
         <w:r>
           <w:rPr>
             <w:rStyle w:val="Hyperlink"/>
@@ -2312,6 +2329,7 @@
             <w:noProof/>
             <w:kern w:val="2"/>
             <w:szCs w:val="24"/>
+            <w:lang w:val="en-FI" w:eastAsia="en-FI"/>
             <w14:ligatures w14:val="standardContextual"/>
           </w:rPr>
           <w:tab/>
@@ -2342,7 +2360,7 @@
             <w:noProof/>
             <w:webHidden/>
           </w:rPr>
-          <w:instrText xml:space="preserve"> PAGEREF _Toc162173299 \h </w:instrText>
+          <w:instrText xml:space="preserve"> PAGEREF _Toc163638621 \h </w:instrText>
         </w:r>
         <w:r>
           <w:rPr>
@@ -2382,10 +2400,11 @@
           <w:noProof/>
           <w:kern w:val="2"/>
           <w:szCs w:val="24"/>
+          <w:lang w:val="en-FI" w:eastAsia="en-FI"/>
           <w14:ligatures w14:val="standardContextual"/>
         </w:rPr>
       </w:pPr>
-      <w:hyperlink w:anchor="_Toc162173300" w:history="1">
+      <w:hyperlink w:anchor="_Toc163638622" w:history="1">
         <w:r>
           <w:rPr>
             <w:rStyle w:val="Hyperlink"/>
@@ -2400,6 +2419,7 @@
             <w:noProof/>
             <w:kern w:val="2"/>
             <w:szCs w:val="24"/>
+            <w:lang w:val="en-FI" w:eastAsia="en-FI"/>
             <w14:ligatures w14:val="standardContextual"/>
           </w:rPr>
           <w:tab/>
@@ -2430,7 +2450,7 @@
             <w:noProof/>
             <w:webHidden/>
           </w:rPr>
-          <w:instrText xml:space="preserve"> PAGEREF _Toc162173300 \h </w:instrText>
+          <w:instrText xml:space="preserve"> PAGEREF _Toc163638622 \h </w:instrText>
         </w:r>
         <w:r>
           <w:rPr>
@@ -2470,10 +2490,11 @@
           <w:noProof/>
           <w:kern w:val="2"/>
           <w:szCs w:val="24"/>
+          <w:lang w:val="en-FI" w:eastAsia="en-FI"/>
           <w14:ligatures w14:val="standardContextual"/>
         </w:rPr>
       </w:pPr>
-      <w:hyperlink w:anchor="_Toc162173301" w:history="1">
+      <w:hyperlink w:anchor="_Toc163638623" w:history="1">
         <w:r>
           <w:rPr>
             <w:rStyle w:val="Hyperlink"/>
@@ -2488,6 +2509,7 @@
             <w:noProof/>
             <w:kern w:val="2"/>
             <w:szCs w:val="24"/>
+            <w:lang w:val="en-FI" w:eastAsia="en-FI"/>
             <w14:ligatures w14:val="standardContextual"/>
           </w:rPr>
           <w:tab/>
@@ -2518,7 +2540,7 @@
             <w:noProof/>
             <w:webHidden/>
           </w:rPr>
-          <w:instrText xml:space="preserve"> PAGEREF _Toc162173301 \h </w:instrText>
+          <w:instrText xml:space="preserve"> PAGEREF _Toc163638623 \h </w:instrText>
         </w:r>
         <w:r>
           <w:rPr>
@@ -2558,10 +2580,11 @@
           <w:caps w:val="0"/>
           <w:kern w:val="2"/>
           <w:szCs w:val="24"/>
+          <w:lang w:val="en-FI" w:eastAsia="en-FI"/>
           <w14:ligatures w14:val="standardContextual"/>
         </w:rPr>
       </w:pPr>
-      <w:hyperlink w:anchor="_Toc162173302" w:history="1">
+      <w:hyperlink w:anchor="_Toc163638624" w:history="1">
         <w:r>
           <w:rPr>
             <w:rStyle w:val="Hyperlink"/>
@@ -2575,6 +2598,7 @@
             <w:caps w:val="0"/>
             <w:kern w:val="2"/>
             <w:szCs w:val="24"/>
+            <w:lang w:val="en-FI" w:eastAsia="en-FI"/>
             <w14:ligatures w14:val="standardContextual"/>
           </w:rPr>
           <w:tab/>
@@ -2601,7 +2625,7 @@
           <w:rPr>
             <w:webHidden/>
           </w:rPr>
-          <w:instrText xml:space="preserve"> PAGEREF _Toc162173302 \h </w:instrText>
+          <w:instrText xml:space="preserve"> PAGEREF _Toc163638624 \h </w:instrText>
         </w:r>
         <w:r>
           <w:rPr>
@@ -2637,10 +2661,11 @@
           <w:noProof/>
           <w:kern w:val="2"/>
           <w:szCs w:val="24"/>
+          <w:lang w:val="en-FI" w:eastAsia="en-FI"/>
           <w14:ligatures w14:val="standardContextual"/>
         </w:rPr>
       </w:pPr>
-      <w:hyperlink w:anchor="_Toc162173303" w:history="1">
+      <w:hyperlink w:anchor="_Toc163638625" w:history="1">
         <w:r>
           <w:rPr>
             <w:rStyle w:val="Hyperlink"/>
@@ -2655,6 +2680,7 @@
             <w:noProof/>
             <w:kern w:val="2"/>
             <w:szCs w:val="24"/>
+            <w:lang w:val="en-FI" w:eastAsia="en-FI"/>
             <w14:ligatures w14:val="standardContextual"/>
           </w:rPr>
           <w:tab/>
@@ -2685,7 +2711,7 @@
             <w:noProof/>
             <w:webHidden/>
           </w:rPr>
-          <w:instrText xml:space="preserve"> PAGEREF _Toc162173303 \h </w:instrText>
+          <w:instrText xml:space="preserve"> PAGEREF _Toc163638625 \h </w:instrText>
         </w:r>
         <w:r>
           <w:rPr>
@@ -2725,10 +2751,11 @@
           <w:noProof/>
           <w:kern w:val="2"/>
           <w:szCs w:val="24"/>
+          <w:lang w:val="en-FI" w:eastAsia="en-FI"/>
           <w14:ligatures w14:val="standardContextual"/>
         </w:rPr>
       </w:pPr>
-      <w:hyperlink w:anchor="_Toc162173304" w:history="1">
+      <w:hyperlink w:anchor="_Toc163638626" w:history="1">
         <w:r>
           <w:rPr>
             <w:rStyle w:val="Hyperlink"/>
@@ -2744,6 +2771,7 @@
             <w:noProof/>
             <w:kern w:val="2"/>
             <w:szCs w:val="24"/>
+            <w:lang w:val="en-FI" w:eastAsia="en-FI"/>
             <w14:ligatures w14:val="standardContextual"/>
           </w:rPr>
           <w:tab/>
@@ -2775,7 +2803,7 @@
             <w:noProof/>
             <w:webHidden/>
           </w:rPr>
-          <w:instrText xml:space="preserve"> PAGEREF _Toc162173304 \h </w:instrText>
+          <w:instrText xml:space="preserve"> PAGEREF _Toc163638626 \h </w:instrText>
         </w:r>
         <w:r>
           <w:rPr>
@@ -2815,10 +2843,11 @@
           <w:noProof/>
           <w:kern w:val="2"/>
           <w:szCs w:val="24"/>
+          <w:lang w:val="en-FI" w:eastAsia="en-FI"/>
           <w14:ligatures w14:val="standardContextual"/>
         </w:rPr>
       </w:pPr>
-      <w:hyperlink w:anchor="_Toc162173305" w:history="1">
+      <w:hyperlink w:anchor="_Toc163638627" w:history="1">
         <w:r>
           <w:rPr>
             <w:rStyle w:val="Hyperlink"/>
@@ -2834,6 +2863,7 @@
             <w:noProof/>
             <w:kern w:val="2"/>
             <w:szCs w:val="24"/>
+            <w:lang w:val="en-FI" w:eastAsia="en-FI"/>
             <w14:ligatures w14:val="standardContextual"/>
           </w:rPr>
           <w:tab/>
@@ -2865,7 +2895,7 @@
             <w:noProof/>
             <w:webHidden/>
           </w:rPr>
-          <w:instrText xml:space="preserve"> PAGEREF _Toc162173305 \h </w:instrText>
+          <w:instrText xml:space="preserve"> PAGEREF _Toc163638627 \h </w:instrText>
         </w:r>
         <w:r>
           <w:rPr>
@@ -2905,10 +2935,11 @@
           <w:noProof/>
           <w:kern w:val="2"/>
           <w:szCs w:val="24"/>
+          <w:lang w:val="en-FI" w:eastAsia="en-FI"/>
           <w14:ligatures w14:val="standardContextual"/>
         </w:rPr>
       </w:pPr>
-      <w:hyperlink w:anchor="_Toc162173306" w:history="1">
+      <w:hyperlink w:anchor="_Toc163638628" w:history="1">
         <w:r>
           <w:rPr>
             <w:rStyle w:val="Hyperlink"/>
@@ -2943,7 +2974,7 @@
             <w:noProof/>
             <w:webHidden/>
           </w:rPr>
-          <w:instrText xml:space="preserve"> PAGEREF _Toc162173306 \h </w:instrText>
+          <w:instrText xml:space="preserve"> PAGEREF _Toc163638628 \h </w:instrText>
         </w:r>
         <w:r>
           <w:rPr>
@@ -2983,10 +3014,11 @@
           <w:noProof/>
           <w:kern w:val="2"/>
           <w:szCs w:val="24"/>
+          <w:lang w:val="en-FI" w:eastAsia="en-FI"/>
           <w14:ligatures w14:val="standardContextual"/>
         </w:rPr>
       </w:pPr>
-      <w:hyperlink w:anchor="_Toc162173307" w:history="1">
+      <w:hyperlink w:anchor="_Toc163638629" w:history="1">
         <w:r>
           <w:rPr>
             <w:rStyle w:val="Hyperlink"/>
@@ -3001,6 +3033,7 @@
             <w:noProof/>
             <w:kern w:val="2"/>
             <w:szCs w:val="24"/>
+            <w:lang w:val="en-FI" w:eastAsia="en-FI"/>
             <w14:ligatures w14:val="standardContextual"/>
           </w:rPr>
           <w:tab/>
@@ -3010,7 +3043,7 @@
             <w:rStyle w:val="Hyperlink"/>
             <w:noProof/>
           </w:rPr>
-          <w:t>Crafting Components for UI</w:t>
+          <w:t>Developing the Application</w:t>
         </w:r>
         <w:r>
           <w:rPr>
@@ -3031,7 +3064,7 @@
             <w:noProof/>
             <w:webHidden/>
           </w:rPr>
-          <w:instrText xml:space="preserve"> PAGEREF _Toc162173307 \h </w:instrText>
+          <w:instrText xml:space="preserve"> PAGEREF _Toc163638629 \h </w:instrText>
         </w:r>
         <w:r>
           <w:rPr>
@@ -3071,10 +3104,11 @@
           <w:noProof/>
           <w:kern w:val="2"/>
           <w:szCs w:val="24"/>
+          <w:lang w:val="en-FI" w:eastAsia="en-FI"/>
           <w14:ligatures w14:val="standardContextual"/>
         </w:rPr>
       </w:pPr>
-      <w:hyperlink w:anchor="_Toc162173308" w:history="1">
+      <w:hyperlink w:anchor="_Toc163638630" w:history="1">
         <w:r>
           <w:rPr>
             <w:rStyle w:val="Hyperlink"/>
@@ -3089,6 +3123,7 @@
             <w:noProof/>
             <w:kern w:val="2"/>
             <w:szCs w:val="24"/>
+            <w:lang w:val="en-FI" w:eastAsia="en-FI"/>
             <w14:ligatures w14:val="standardContextual"/>
           </w:rPr>
           <w:tab/>
@@ -3098,7 +3133,7 @@
             <w:rStyle w:val="Hyperlink"/>
             <w:noProof/>
           </w:rPr>
-          <w:t>Hands-on Demonstration</w:t>
+          <w:t>Results</w:t>
         </w:r>
         <w:r>
           <w:rPr>
@@ -3119,7 +3154,7 @@
             <w:noProof/>
             <w:webHidden/>
           </w:rPr>
-          <w:instrText xml:space="preserve"> PAGEREF _Toc162173308 \h </w:instrText>
+          <w:instrText xml:space="preserve"> PAGEREF _Toc163638630 \h </w:instrText>
         </w:r>
         <w:r>
           <w:rPr>
@@ -3139,169 +3174,11 @@
             <w:noProof/>
             <w:webHidden/>
           </w:rPr>
-          <w:t>25</w:t>
-        </w:r>
-        <w:r>
-          <w:rPr>
-            <w:noProof/>
-            <w:webHidden/>
-          </w:rPr>
-          <w:fldChar w:fldCharType="end"/>
-        </w:r>
-      </w:hyperlink>
-    </w:p>
-    <w:p>
-      <w:pPr>
-        <w:pStyle w:val="TOC1"/>
-        <w:rPr>
-          <w:rFonts w:asciiTheme="minorHAnsi" w:eastAsiaTheme="minorEastAsia" w:hAnsiTheme="minorHAnsi" w:cstheme="minorBidi"/>
-          <w:b w:val="0"/>
-          <w:caps w:val="0"/>
-          <w:kern w:val="2"/>
-          <w:szCs w:val="24"/>
-          <w14:ligatures w14:val="standardContextual"/>
-        </w:rPr>
-      </w:pPr>
-      <w:hyperlink w:anchor="_Toc162173309" w:history="1">
-        <w:r>
-          <w:rPr>
-            <w:rStyle w:val="Hyperlink"/>
-          </w:rPr>
-          <w:t>5</w:t>
-        </w:r>
-        <w:r>
-          <w:rPr>
-            <w:rFonts w:asciiTheme="minorHAnsi" w:eastAsiaTheme="minorEastAsia" w:hAnsiTheme="minorHAnsi" w:cstheme="minorBidi"/>
-            <w:b w:val="0"/>
-            <w:caps w:val="0"/>
-            <w:kern w:val="2"/>
-            <w:szCs w:val="24"/>
-            <w14:ligatures w14:val="standardContextual"/>
-          </w:rPr>
-          <w:tab/>
-        </w:r>
-        <w:r>
-          <w:rPr>
-            <w:rStyle w:val="Hyperlink"/>
-          </w:rPr>
-          <w:t>Results</w:t>
-        </w:r>
-        <w:r>
-          <w:rPr>
-            <w:webHidden/>
-          </w:rPr>
-          <w:tab/>
-        </w:r>
-        <w:r>
-          <w:rPr>
-            <w:webHidden/>
-          </w:rPr>
-          <w:fldChar w:fldCharType="begin"/>
-        </w:r>
-        <w:r>
-          <w:rPr>
-            <w:webHidden/>
-          </w:rPr>
-          <w:instrText xml:space="preserve"> PAGEREF _Toc162173309 \h </w:instrText>
-        </w:r>
-        <w:r>
-          <w:rPr>
-            <w:webHidden/>
-          </w:rPr>
-        </w:r>
-        <w:r>
-          <w:rPr>
-            <w:webHidden/>
-          </w:rPr>
-          <w:fldChar w:fldCharType="separate"/>
-        </w:r>
-        <w:r>
-          <w:rPr>
-            <w:webHidden/>
-          </w:rPr>
-          <w:t>26</w:t>
-        </w:r>
-        <w:r>
-          <w:rPr>
-            <w:webHidden/>
-          </w:rPr>
-          <w:fldChar w:fldCharType="end"/>
-        </w:r>
-      </w:hyperlink>
-    </w:p>
-    <w:p>
-      <w:pPr>
-        <w:pStyle w:val="TOC1"/>
-        <w:rPr>
-          <w:rFonts w:asciiTheme="minorHAnsi" w:eastAsiaTheme="minorEastAsia" w:hAnsiTheme="minorHAnsi" w:cstheme="minorBidi"/>
-          <w:b w:val="0"/>
-          <w:caps w:val="0"/>
-          <w:kern w:val="2"/>
-          <w:szCs w:val="24"/>
-          <w14:ligatures w14:val="standardContextual"/>
-        </w:rPr>
-      </w:pPr>
-      <w:hyperlink w:anchor="_Toc162173310" w:history="1">
-        <w:r>
-          <w:rPr>
-            <w:rStyle w:val="Hyperlink"/>
-          </w:rPr>
-          <w:t>6</w:t>
-        </w:r>
-        <w:r>
-          <w:rPr>
-            <w:rFonts w:asciiTheme="minorHAnsi" w:eastAsiaTheme="minorEastAsia" w:hAnsiTheme="minorHAnsi" w:cstheme="minorBidi"/>
-            <w:b w:val="0"/>
-            <w:caps w:val="0"/>
-            <w:kern w:val="2"/>
-            <w:szCs w:val="24"/>
-            <w14:ligatures w14:val="standardContextual"/>
-          </w:rPr>
-          <w:tab/>
-        </w:r>
-        <w:r>
-          <w:rPr>
-            <w:rStyle w:val="Hyperlink"/>
-          </w:rPr>
-          <w:t>Conclusion</w:t>
-        </w:r>
-        <w:r>
-          <w:rPr>
-            <w:webHidden/>
-          </w:rPr>
-          <w:tab/>
-        </w:r>
-        <w:r>
-          <w:rPr>
-            <w:webHidden/>
-          </w:rPr>
-          <w:fldChar w:fldCharType="begin"/>
-        </w:r>
-        <w:r>
-          <w:rPr>
-            <w:webHidden/>
-          </w:rPr>
-          <w:instrText xml:space="preserve"> PAGEREF _Toc162173310 \h </w:instrText>
-        </w:r>
-        <w:r>
-          <w:rPr>
-            <w:webHidden/>
-          </w:rPr>
-        </w:r>
-        <w:r>
-          <w:rPr>
-            <w:webHidden/>
-          </w:rPr>
-          <w:fldChar w:fldCharType="separate"/>
-        </w:r>
-        <w:r>
-          <w:rPr>
-            <w:webHidden/>
-          </w:rPr>
-          <w:t>27</w:t>
-        </w:r>
-        <w:r>
-          <w:rPr>
+          <w:t>28</w:t>
+        </w:r>
+        <w:r>
+          <w:rPr>
+            <w:noProof/>
             <w:webHidden/>
           </w:rPr>
           <w:fldChar w:fldCharType="end"/>
@@ -3426,6 +3303,7 @@
           <w:noProof/>
           <w:kern w:val="2"/>
           <w:szCs w:val="24"/>
+          <w:lang w:val="en-FI" w:eastAsia="en-FI"/>
           <w14:ligatures w14:val="standardContextual"/>
         </w:rPr>
       </w:pPr>
@@ -3456,10 +3334,11 @@
         </w:rPr>
         <w:fldChar w:fldCharType="separate"/>
       </w:r>
-      <w:hyperlink w:anchor="_Toc162173381" w:history="1">
+      <w:hyperlink w:anchor="_Toc163638595" w:history="1">
         <w:r>
           <w:rPr>
             <w:rStyle w:val="Hyperlink"/>
+            <w:rFonts w:cs="Times New Roman"/>
             <w:noProof/>
           </w:rPr>
           <w:t>Figure 1 Blank canvas app layout.</w:t>
@@ -3483,7 +3362,7 @@
             <w:noProof/>
             <w:webHidden/>
           </w:rPr>
-          <w:instrText xml:space="preserve"> PAGEREF _Toc162173381 \h </w:instrText>
+          <w:instrText xml:space="preserve"> PAGEREF _Toc163638595 \h </w:instrText>
         </w:r>
         <w:r>
           <w:rPr>
@@ -3525,10 +3404,11 @@
           <w:noProof/>
           <w:kern w:val="2"/>
           <w:szCs w:val="24"/>
+          <w:lang w:val="en-FI" w:eastAsia="en-FI"/>
           <w14:ligatures w14:val="standardContextual"/>
         </w:rPr>
       </w:pPr>
-      <w:hyperlink w:anchor="_Toc162173382" w:history="1">
+      <w:hyperlink w:anchor="_Toc163638596" w:history="1">
         <w:r>
           <w:rPr>
             <w:rStyle w:val="Hyperlink"/>
@@ -3555,7 +3435,7 @@
             <w:noProof/>
             <w:webHidden/>
           </w:rPr>
-          <w:instrText xml:space="preserve"> PAGEREF _Toc162173382 \h </w:instrText>
+          <w:instrText xml:space="preserve"> PAGEREF _Toc163638596 \h </w:instrText>
         </w:r>
         <w:r>
           <w:rPr>
@@ -3597,10 +3477,11 @@
           <w:noProof/>
           <w:kern w:val="2"/>
           <w:szCs w:val="24"/>
+          <w:lang w:val="en-FI" w:eastAsia="en-FI"/>
           <w14:ligatures w14:val="standardContextual"/>
         </w:rPr>
       </w:pPr>
-      <w:hyperlink w:anchor="_Toc162173383" w:history="1">
+      <w:hyperlink w:anchor="_Toc163638597" w:history="1">
         <w:r>
           <w:rPr>
             <w:rStyle w:val="Hyperlink"/>
@@ -3627,7 +3508,7 @@
             <w:noProof/>
             <w:webHidden/>
           </w:rPr>
-          <w:instrText xml:space="preserve"> PAGEREF _Toc162173383 \h </w:instrText>
+          <w:instrText xml:space="preserve"> PAGEREF _Toc163638597 \h </w:instrText>
         </w:r>
         <w:r>
           <w:rPr>
@@ -3669,10 +3550,11 @@
           <w:noProof/>
           <w:kern w:val="2"/>
           <w:szCs w:val="24"/>
+          <w:lang w:val="en-FI" w:eastAsia="en-FI"/>
           <w14:ligatures w14:val="standardContextual"/>
         </w:rPr>
       </w:pPr>
-      <w:hyperlink w:anchor="_Toc162173384" w:history="1">
+      <w:hyperlink w:anchor="_Toc163638598" w:history="1">
         <w:r>
           <w:rPr>
             <w:rStyle w:val="Hyperlink"/>
@@ -3699,7 +3581,7 @@
             <w:noProof/>
             <w:webHidden/>
           </w:rPr>
-          <w:instrText xml:space="preserve"> PAGEREF _Toc162173384 \h </w:instrText>
+          <w:instrText xml:space="preserve"> PAGEREF _Toc163638598 \h </w:instrText>
         </w:r>
         <w:r>
           <w:rPr>
@@ -3741,10 +3623,11 @@
           <w:noProof/>
           <w:kern w:val="2"/>
           <w:szCs w:val="24"/>
+          <w:lang w:val="en-FI" w:eastAsia="en-FI"/>
           <w14:ligatures w14:val="standardContextual"/>
         </w:rPr>
       </w:pPr>
-      <w:hyperlink w:anchor="_Toc162173385" w:history="1">
+      <w:hyperlink w:anchor="_Toc163638599" w:history="1">
         <w:r>
           <w:rPr>
             <w:rStyle w:val="Hyperlink"/>
@@ -3771,7 +3654,7 @@
             <w:noProof/>
             <w:webHidden/>
           </w:rPr>
-          <w:instrText xml:space="preserve"> PAGEREF _Toc162173385 \h </w:instrText>
+          <w:instrText xml:space="preserve"> PAGEREF _Toc163638599 \h </w:instrText>
         </w:r>
         <w:r>
           <w:rPr>
@@ -3813,10 +3696,11 @@
           <w:noProof/>
           <w:kern w:val="2"/>
           <w:szCs w:val="24"/>
+          <w:lang w:val="en-FI" w:eastAsia="en-FI"/>
           <w14:ligatures w14:val="standardContextual"/>
         </w:rPr>
       </w:pPr>
-      <w:hyperlink w:anchor="_Toc162173386" w:history="1">
+      <w:hyperlink w:anchor="_Toc163638600" w:history="1">
         <w:r>
           <w:rPr>
             <w:rStyle w:val="Hyperlink"/>
@@ -3843,7 +3727,7 @@
             <w:noProof/>
             <w:webHidden/>
           </w:rPr>
-          <w:instrText xml:space="preserve"> PAGEREF _Toc162173386 \h </w:instrText>
+          <w:instrText xml:space="preserve"> PAGEREF _Toc163638600 \h </w:instrText>
         </w:r>
         <w:r>
           <w:rPr>
@@ -3885,10 +3769,11 @@
           <w:noProof/>
           <w:kern w:val="2"/>
           <w:szCs w:val="24"/>
+          <w:lang w:val="en-FI" w:eastAsia="en-FI"/>
           <w14:ligatures w14:val="standardContextual"/>
         </w:rPr>
       </w:pPr>
-      <w:hyperlink w:anchor="_Toc162173387" w:history="1">
+      <w:hyperlink w:anchor="_Toc163638601" w:history="1">
         <w:r>
           <w:rPr>
             <w:rStyle w:val="Hyperlink"/>
@@ -3915,7 +3800,7 @@
             <w:noProof/>
             <w:webHidden/>
           </w:rPr>
-          <w:instrText xml:space="preserve"> PAGEREF _Toc162173387 \h </w:instrText>
+          <w:instrText xml:space="preserve"> PAGEREF _Toc163638601 \h </w:instrText>
         </w:r>
         <w:r>
           <w:rPr>
@@ -3957,10 +3842,11 @@
           <w:noProof/>
           <w:kern w:val="2"/>
           <w:szCs w:val="24"/>
+          <w:lang w:val="en-FI" w:eastAsia="en-FI"/>
           <w14:ligatures w14:val="standardContextual"/>
         </w:rPr>
       </w:pPr>
-      <w:hyperlink w:anchor="_Toc162173388" w:history="1">
+      <w:hyperlink w:anchor="_Toc163638602" w:history="1">
         <w:r>
           <w:rPr>
             <w:rStyle w:val="Hyperlink"/>
@@ -3987,7 +3873,7 @@
             <w:noProof/>
             <w:webHidden/>
           </w:rPr>
-          <w:instrText xml:space="preserve"> PAGEREF _Toc162173388 \h </w:instrText>
+          <w:instrText xml:space="preserve"> PAGEREF _Toc163638602 \h </w:instrText>
         </w:r>
         <w:r>
           <w:rPr>
@@ -4029,16 +3915,17 @@
           <w:noProof/>
           <w:kern w:val="2"/>
           <w:szCs w:val="24"/>
+          <w:lang w:val="en-FI" w:eastAsia="en-FI"/>
           <w14:ligatures w14:val="standardContextual"/>
         </w:rPr>
       </w:pPr>
-      <w:hyperlink w:anchor="_Toc162173389" w:history="1">
+      <w:hyperlink w:anchor="_Toc163638603" w:history="1">
         <w:r>
           <w:rPr>
             <w:rStyle w:val="Hyperlink"/>
             <w:noProof/>
           </w:rPr>
-          <w:t>Figure 9 Selecting OneDrive for Business for data source.</w:t>
+          <w:t>Figure 9 Selecting OneDrive for Business for data source</w:t>
         </w:r>
         <w:r>
           <w:rPr>
@@ -4059,7 +3946,7 @@
             <w:noProof/>
             <w:webHidden/>
           </w:rPr>
-          <w:instrText xml:space="preserve"> PAGEREF _Toc162173389 \h </w:instrText>
+          <w:instrText xml:space="preserve"> PAGEREF _Toc163638603 \h </w:instrText>
         </w:r>
         <w:r>
           <w:rPr>
@@ -4101,10 +3988,11 @@
           <w:noProof/>
           <w:kern w:val="2"/>
           <w:szCs w:val="24"/>
+          <w:lang w:val="en-FI" w:eastAsia="en-FI"/>
           <w14:ligatures w14:val="standardContextual"/>
         </w:rPr>
       </w:pPr>
-      <w:hyperlink w:anchor="_Toc162173390" w:history="1">
+      <w:hyperlink w:anchor="_Toc163638604" w:history="1">
         <w:r>
           <w:rPr>
             <w:rStyle w:val="Hyperlink"/>
@@ -4131,7 +4019,7 @@
             <w:noProof/>
             <w:webHidden/>
           </w:rPr>
-          <w:instrText xml:space="preserve"> PAGEREF _Toc162173390 \h </w:instrText>
+          <w:instrText xml:space="preserve"> PAGEREF _Toc163638604 \h </w:instrText>
         </w:r>
         <w:r>
           <w:rPr>
@@ -4173,10 +4061,11 @@
           <w:noProof/>
           <w:kern w:val="2"/>
           <w:szCs w:val="24"/>
+          <w:lang w:val="en-FI" w:eastAsia="en-FI"/>
           <w14:ligatures w14:val="standardContextual"/>
         </w:rPr>
       </w:pPr>
-      <w:hyperlink w:anchor="_Toc162173391" w:history="1">
+      <w:hyperlink w:anchor="_Toc163638605" w:history="1">
         <w:r>
           <w:rPr>
             <w:rStyle w:val="Hyperlink"/>
@@ -4203,7 +4092,7 @@
             <w:noProof/>
             <w:webHidden/>
           </w:rPr>
-          <w:instrText xml:space="preserve"> PAGEREF _Toc162173391 \h </w:instrText>
+          <w:instrText xml:space="preserve"> PAGEREF _Toc163638605 \h </w:instrText>
         </w:r>
         <w:r>
           <w:rPr>
@@ -4245,10 +4134,11 @@
           <w:noProof/>
           <w:kern w:val="2"/>
           <w:szCs w:val="24"/>
+          <w:lang w:val="en-FI" w:eastAsia="en-FI"/>
           <w14:ligatures w14:val="standardContextual"/>
         </w:rPr>
       </w:pPr>
-      <w:hyperlink w:anchor="_Toc162173392" w:history="1">
+      <w:hyperlink w:anchor="_Toc163638606" w:history="1">
         <w:r>
           <w:rPr>
             <w:rStyle w:val="Hyperlink"/>
@@ -4275,7 +4165,7 @@
             <w:noProof/>
             <w:webHidden/>
           </w:rPr>
-          <w:instrText xml:space="preserve"> PAGEREF _Toc162173392 \h </w:instrText>
+          <w:instrText xml:space="preserve"> PAGEREF _Toc163638606 \h </w:instrText>
         </w:r>
         <w:r>
           <w:rPr>
@@ -4317,16 +4207,17 @@
           <w:noProof/>
           <w:kern w:val="2"/>
           <w:szCs w:val="24"/>
+          <w:lang w:val="en-FI" w:eastAsia="en-FI"/>
           <w14:ligatures w14:val="standardContextual"/>
         </w:rPr>
       </w:pPr>
-      <w:hyperlink w:anchor="_Toc162173393" w:history="1">
+      <w:hyperlink w:anchor="_Toc163638607" w:history="1">
         <w:r>
           <w:rPr>
             <w:rStyle w:val="Hyperlink"/>
             <w:noProof/>
           </w:rPr>
-          <w:t>Figure 13 The CONTINUE button activates when all fields are in correct format.</w:t>
+          <w:t>Figure 13 Use of If statement to ensure the UI detects the screen size and adjust itself</w:t>
         </w:r>
         <w:r>
           <w:rPr>
@@ -4347,7 +4238,7 @@
             <w:noProof/>
             <w:webHidden/>
           </w:rPr>
-          <w:instrText xml:space="preserve"> PAGEREF _Toc162173393 \h </w:instrText>
+          <w:instrText xml:space="preserve"> PAGEREF _Toc163638607 \h </w:instrText>
         </w:r>
         <w:r>
           <w:rPr>
@@ -4389,16 +4280,17 @@
           <w:noProof/>
           <w:kern w:val="2"/>
           <w:szCs w:val="24"/>
+          <w:lang w:val="en-FI" w:eastAsia="en-FI"/>
           <w14:ligatures w14:val="standardContextual"/>
         </w:rPr>
       </w:pPr>
-      <w:hyperlink w:anchor="_Toc162173394" w:history="1">
+      <w:hyperlink w:anchor="_Toc163638608" w:history="1">
         <w:r>
           <w:rPr>
             <w:rStyle w:val="Hyperlink"/>
             <w:noProof/>
           </w:rPr>
-          <w:t>Figure 14 Code to check if all input fields have valid inputs.</w:t>
+          <w:t>Figure 14 The CONTINUE button activates when all fields are in correct format.</w:t>
         </w:r>
         <w:r>
           <w:rPr>
@@ -4419,7 +4311,7 @@
             <w:noProof/>
             <w:webHidden/>
           </w:rPr>
-          <w:instrText xml:space="preserve"> PAGEREF _Toc162173394 \h </w:instrText>
+          <w:instrText xml:space="preserve"> PAGEREF _Toc163638608 \h </w:instrText>
         </w:r>
         <w:r>
           <w:rPr>
@@ -4439,7 +4331,299 @@
             <w:noProof/>
             <w:webHidden/>
           </w:rPr>
-          <w:t>23</w:t>
+          <w:t>24</w:t>
+        </w:r>
+        <w:r>
+          <w:rPr>
+            <w:noProof/>
+            <w:webHidden/>
+          </w:rPr>
+          <w:fldChar w:fldCharType="end"/>
+        </w:r>
+      </w:hyperlink>
+    </w:p>
+    <w:p>
+      <w:pPr>
+        <w:pStyle w:val="TableofFigures"/>
+        <w:tabs>
+          <w:tab w:val="right" w:leader="dot" w:pos="9911"/>
+        </w:tabs>
+        <w:rPr>
+          <w:rFonts w:asciiTheme="minorHAnsi" w:eastAsiaTheme="minorEastAsia" w:hAnsiTheme="minorHAnsi"/>
+          <w:noProof/>
+          <w:kern w:val="2"/>
+          <w:szCs w:val="24"/>
+          <w:lang w:val="en-FI" w:eastAsia="en-FI"/>
+          <w14:ligatures w14:val="standardContextual"/>
+        </w:rPr>
+      </w:pPr>
+      <w:hyperlink w:anchor="_Toc163638609" w:history="1">
+        <w:r>
+          <w:rPr>
+            <w:rStyle w:val="Hyperlink"/>
+            <w:noProof/>
+          </w:rPr>
+          <w:t>Figure 15 Code to check if all input fields have valid inputs.</w:t>
+        </w:r>
+        <w:r>
+          <w:rPr>
+            <w:noProof/>
+            <w:webHidden/>
+          </w:rPr>
+          <w:tab/>
+        </w:r>
+        <w:r>
+          <w:rPr>
+            <w:noProof/>
+            <w:webHidden/>
+          </w:rPr>
+          <w:fldChar w:fldCharType="begin"/>
+        </w:r>
+        <w:r>
+          <w:rPr>
+            <w:noProof/>
+            <w:webHidden/>
+          </w:rPr>
+          <w:instrText xml:space="preserve"> PAGEREF _Toc163638609 \h </w:instrText>
+        </w:r>
+        <w:r>
+          <w:rPr>
+            <w:noProof/>
+            <w:webHidden/>
+          </w:rPr>
+        </w:r>
+        <w:r>
+          <w:rPr>
+            <w:noProof/>
+            <w:webHidden/>
+          </w:rPr>
+          <w:fldChar w:fldCharType="separate"/>
+        </w:r>
+        <w:r>
+          <w:rPr>
+            <w:noProof/>
+            <w:webHidden/>
+          </w:rPr>
+          <w:t>24</w:t>
+        </w:r>
+        <w:r>
+          <w:rPr>
+            <w:noProof/>
+            <w:webHidden/>
+          </w:rPr>
+          <w:fldChar w:fldCharType="end"/>
+        </w:r>
+      </w:hyperlink>
+    </w:p>
+    <w:p>
+      <w:pPr>
+        <w:pStyle w:val="TableofFigures"/>
+        <w:tabs>
+          <w:tab w:val="right" w:leader="dot" w:pos="9911"/>
+        </w:tabs>
+        <w:rPr>
+          <w:rFonts w:asciiTheme="minorHAnsi" w:eastAsiaTheme="minorEastAsia" w:hAnsiTheme="minorHAnsi"/>
+          <w:noProof/>
+          <w:kern w:val="2"/>
+          <w:szCs w:val="24"/>
+          <w:lang w:val="en-FI" w:eastAsia="en-FI"/>
+          <w14:ligatures w14:val="standardContextual"/>
+        </w:rPr>
+      </w:pPr>
+      <w:hyperlink w:anchor="_Toc163638610" w:history="1">
+        <w:r>
+          <w:rPr>
+            <w:rStyle w:val="Hyperlink"/>
+            <w:noProof/>
+          </w:rPr>
+          <w:t>Figure 16 Collection function with input taken from the first page to collect and store data in excel</w:t>
+        </w:r>
+        <w:r>
+          <w:rPr>
+            <w:noProof/>
+            <w:webHidden/>
+          </w:rPr>
+          <w:tab/>
+        </w:r>
+        <w:r>
+          <w:rPr>
+            <w:noProof/>
+            <w:webHidden/>
+          </w:rPr>
+          <w:fldChar w:fldCharType="begin"/>
+        </w:r>
+        <w:r>
+          <w:rPr>
+            <w:noProof/>
+            <w:webHidden/>
+          </w:rPr>
+          <w:instrText xml:space="preserve"> PAGEREF _Toc163638610 \h </w:instrText>
+        </w:r>
+        <w:r>
+          <w:rPr>
+            <w:noProof/>
+            <w:webHidden/>
+          </w:rPr>
+        </w:r>
+        <w:r>
+          <w:rPr>
+            <w:noProof/>
+            <w:webHidden/>
+          </w:rPr>
+          <w:fldChar w:fldCharType="separate"/>
+        </w:r>
+        <w:r>
+          <w:rPr>
+            <w:noProof/>
+            <w:webHidden/>
+          </w:rPr>
+          <w:t>25</w:t>
+        </w:r>
+        <w:r>
+          <w:rPr>
+            <w:noProof/>
+            <w:webHidden/>
+          </w:rPr>
+          <w:fldChar w:fldCharType="end"/>
+        </w:r>
+      </w:hyperlink>
+    </w:p>
+    <w:p>
+      <w:pPr>
+        <w:pStyle w:val="TableofFigures"/>
+        <w:tabs>
+          <w:tab w:val="right" w:leader="dot" w:pos="9911"/>
+        </w:tabs>
+        <w:rPr>
+          <w:rFonts w:asciiTheme="minorHAnsi" w:eastAsiaTheme="minorEastAsia" w:hAnsiTheme="minorHAnsi"/>
+          <w:noProof/>
+          <w:kern w:val="2"/>
+          <w:szCs w:val="24"/>
+          <w:lang w:val="en-FI" w:eastAsia="en-FI"/>
+          <w14:ligatures w14:val="standardContextual"/>
+        </w:rPr>
+      </w:pPr>
+      <w:hyperlink w:anchor="_Toc163638611" w:history="1">
+        <w:r>
+          <w:rPr>
+            <w:rStyle w:val="Hyperlink"/>
+            <w:noProof/>
+          </w:rPr>
+          <w:t>Figure 17 Third page of the application ListPage</w:t>
+        </w:r>
+        <w:r>
+          <w:rPr>
+            <w:noProof/>
+            <w:webHidden/>
+          </w:rPr>
+          <w:tab/>
+        </w:r>
+        <w:r>
+          <w:rPr>
+            <w:noProof/>
+            <w:webHidden/>
+          </w:rPr>
+          <w:fldChar w:fldCharType="begin"/>
+        </w:r>
+        <w:r>
+          <w:rPr>
+            <w:noProof/>
+            <w:webHidden/>
+          </w:rPr>
+          <w:instrText xml:space="preserve"> PAGEREF _Toc163638611 \h </w:instrText>
+        </w:r>
+        <w:r>
+          <w:rPr>
+            <w:noProof/>
+            <w:webHidden/>
+          </w:rPr>
+        </w:r>
+        <w:r>
+          <w:rPr>
+            <w:noProof/>
+            <w:webHidden/>
+          </w:rPr>
+          <w:fldChar w:fldCharType="separate"/>
+        </w:r>
+        <w:r>
+          <w:rPr>
+            <w:noProof/>
+            <w:webHidden/>
+          </w:rPr>
+          <w:t>26</w:t>
+        </w:r>
+        <w:r>
+          <w:rPr>
+            <w:noProof/>
+            <w:webHidden/>
+          </w:rPr>
+          <w:fldChar w:fldCharType="end"/>
+        </w:r>
+      </w:hyperlink>
+    </w:p>
+    <w:p>
+      <w:pPr>
+        <w:pStyle w:val="TableofFigures"/>
+        <w:tabs>
+          <w:tab w:val="right" w:leader="dot" w:pos="9911"/>
+        </w:tabs>
+        <w:rPr>
+          <w:rFonts w:asciiTheme="minorHAnsi" w:eastAsiaTheme="minorEastAsia" w:hAnsiTheme="minorHAnsi"/>
+          <w:noProof/>
+          <w:kern w:val="2"/>
+          <w:szCs w:val="24"/>
+          <w:lang w:val="en-FI" w:eastAsia="en-FI"/>
+          <w14:ligatures w14:val="standardContextual"/>
+        </w:rPr>
+      </w:pPr>
+      <w:hyperlink w:anchor="_Toc163638612" w:history="1">
+        <w:r>
+          <w:rPr>
+            <w:rStyle w:val="Hyperlink"/>
+            <w:noProof/>
+          </w:rPr>
+          <w:t>Figure 18 Patch function with its three arguments</w:t>
+        </w:r>
+        <w:r>
+          <w:rPr>
+            <w:noProof/>
+            <w:webHidden/>
+          </w:rPr>
+          <w:tab/>
+        </w:r>
+        <w:r>
+          <w:rPr>
+            <w:noProof/>
+            <w:webHidden/>
+          </w:rPr>
+          <w:fldChar w:fldCharType="begin"/>
+        </w:r>
+        <w:r>
+          <w:rPr>
+            <w:noProof/>
+            <w:webHidden/>
+          </w:rPr>
+          <w:instrText xml:space="preserve"> PAGEREF _Toc163638612 \h </w:instrText>
+        </w:r>
+        <w:r>
+          <w:rPr>
+            <w:noProof/>
+            <w:webHidden/>
+          </w:rPr>
+        </w:r>
+        <w:r>
+          <w:rPr>
+            <w:noProof/>
+            <w:webHidden/>
+          </w:rPr>
+          <w:fldChar w:fldCharType="separate"/>
+        </w:r>
+        <w:r>
+          <w:rPr>
+            <w:noProof/>
+            <w:webHidden/>
+          </w:rPr>
+          <w:t>27</w:t>
         </w:r>
         <w:r>
           <w:rPr>
@@ -4487,14 +4671,14 @@
         <w:jc w:val="left"/>
       </w:pPr>
       <w:bookmarkStart w:id="0" w:name="_Toc434416060"/>
-      <w:bookmarkStart w:id="1" w:name="_Toc162173291"/>
-      <w:bookmarkStart w:id="2" w:name="_Toc40863882"/>
+      <w:bookmarkStart w:id="1" w:name="_Toc40863882"/>
+      <w:bookmarkStart w:id="2" w:name="_Toc163638613"/>
       <w:r>
         <w:lastRenderedPageBreak/>
         <w:t>INTRODUCTION</w:t>
       </w:r>
       <w:bookmarkEnd w:id="0"/>
-      <w:bookmarkEnd w:id="1"/>
+      <w:bookmarkEnd w:id="2"/>
     </w:p>
     <w:p/>
     <w:p/>
@@ -4564,11 +4748,16 @@
         <w:t xml:space="preserve"> nowadays</w:t>
       </w:r>
       <w:r>
-        <w:t>. To narrow down the services</w:t>
+        <w:t xml:space="preserve">. To narrow down the </w:t>
+      </w:r>
+      <w:proofErr w:type="gramStart"/>
+      <w:r>
+        <w:t>services</w:t>
       </w:r>
       <w:r>
         <w:t>,</w:t>
       </w:r>
+      <w:proofErr w:type="gramEnd"/>
       <w:r>
         <w:t xml:space="preserve"> the application can offer, the initial step in the application creation process is developing the service using questionnaires</w:t>
       </w:r>
@@ -4690,7 +4879,7 @@
         </w:rPr>
       </w:pPr>
     </w:p>
-    <w:bookmarkEnd w:id="2"/>
+    <w:bookmarkEnd w:id="1"/>
     <w:p>
       <w:pPr>
         <w:spacing w:line="360" w:lineRule="auto"/>
@@ -4776,7 +4965,7 @@
         <w:pStyle w:val="Heading1"/>
         <w:jc w:val="left"/>
       </w:pPr>
-      <w:bookmarkStart w:id="3" w:name="_Toc162173292"/>
+      <w:bookmarkStart w:id="3" w:name="_Toc163638614"/>
       <w:r>
         <w:lastRenderedPageBreak/>
         <w:t>Low-code and no-code development</w:t>
@@ -4885,7 +5074,7 @@
       <w:pPr>
         <w:pStyle w:val="Heading2"/>
       </w:pPr>
-      <w:bookmarkStart w:id="4" w:name="_Toc162173293"/>
+      <w:bookmarkStart w:id="4" w:name="_Toc163638615"/>
       <w:r>
         <w:lastRenderedPageBreak/>
         <w:t>Evolution of Development Approaches</w:t>
@@ -5063,7 +5252,7 @@
       <w:pPr>
         <w:pStyle w:val="Heading2"/>
       </w:pPr>
-      <w:bookmarkStart w:id="5" w:name="_Toc162173294"/>
+      <w:bookmarkStart w:id="5" w:name="_Toc163638616"/>
       <w:r>
         <w:lastRenderedPageBreak/>
         <w:t>Essentials</w:t>
@@ -5537,13 +5726,13 @@
         <w:pStyle w:val="Heading1"/>
         <w:jc w:val="left"/>
       </w:pPr>
-      <w:bookmarkStart w:id="6" w:name="_Toc162173295"/>
-      <w:bookmarkStart w:id="7" w:name="_Hlk50540170"/>
+      <w:bookmarkStart w:id="6" w:name="_Hlk50540170"/>
+      <w:bookmarkStart w:id="7" w:name="_Toc163638617"/>
       <w:r>
         <w:lastRenderedPageBreak/>
         <w:t>Powerapps fundamentals</w:t>
       </w:r>
-      <w:bookmarkEnd w:id="6"/>
+      <w:bookmarkEnd w:id="7"/>
     </w:p>
     <w:p>
       <w:pPr>
@@ -5668,7 +5857,7 @@
       <w:pPr>
         <w:pStyle w:val="Heading2"/>
       </w:pPr>
-      <w:bookmarkStart w:id="8" w:name="_Toc162173296"/>
+      <w:bookmarkStart w:id="8" w:name="_Toc163638618"/>
       <w:r>
         <w:lastRenderedPageBreak/>
         <w:t>Key Features</w:t>
@@ -5761,7 +5950,7 @@
       <w:pPr>
         <w:pStyle w:val="Heading2"/>
       </w:pPr>
-      <w:bookmarkStart w:id="9" w:name="_Toc162173297"/>
+      <w:bookmarkStart w:id="9" w:name="_Toc163638619"/>
       <w:r>
         <w:lastRenderedPageBreak/>
         <w:t xml:space="preserve">Application </w:t>
@@ -5811,7 +6000,7 @@
       <w:pPr>
         <w:pStyle w:val="Heading3"/>
       </w:pPr>
-      <w:bookmarkStart w:id="10" w:name="_Toc162173298"/>
+      <w:bookmarkStart w:id="10" w:name="_Toc163638620"/>
       <w:r>
         <w:lastRenderedPageBreak/>
         <w:t>Canvas Apps</w:t>
@@ -5945,7 +6134,7 @@
           <w:szCs w:val="24"/>
         </w:rPr>
       </w:pPr>
-      <w:bookmarkStart w:id="12" w:name="_Toc162173381"/>
+      <w:bookmarkStart w:id="12" w:name="_Toc163638595"/>
       <w:r>
         <w:rPr>
           <w:rFonts w:cs="Times New Roman"/>
@@ -6057,7 +6246,7 @@
       <w:pPr>
         <w:pStyle w:val="Heading3"/>
       </w:pPr>
-      <w:bookmarkStart w:id="13" w:name="_Toc162173299"/>
+      <w:bookmarkStart w:id="13" w:name="_Toc163638621"/>
       <w:r>
         <w:lastRenderedPageBreak/>
         <w:t>Model-Driven Apps</w:t>
@@ -6165,7 +6354,7 @@
           <w:szCs w:val="24"/>
         </w:rPr>
       </w:pPr>
-      <w:bookmarkStart w:id="14" w:name="_Toc162173382"/>
+      <w:bookmarkStart w:id="14" w:name="_Toc163638596"/>
       <w:r>
         <w:rPr>
           <w:i w:val="0"/>
@@ -6269,7 +6458,7 @@
       <w:pPr>
         <w:pStyle w:val="Heading3"/>
       </w:pPr>
-      <w:bookmarkStart w:id="15" w:name="_Toc162173300"/>
+      <w:bookmarkStart w:id="15" w:name="_Toc163638622"/>
       <w:r>
         <w:lastRenderedPageBreak/>
         <w:t>Web Portal</w:t>
@@ -6350,7 +6539,7 @@
       <w:pPr>
         <w:pStyle w:val="Heading2"/>
       </w:pPr>
-      <w:bookmarkStart w:id="16" w:name="_Toc162173301"/>
+      <w:bookmarkStart w:id="16" w:name="_Toc163638623"/>
       <w:r>
         <w:lastRenderedPageBreak/>
         <w:t>Merits and Demerits</w:t>
@@ -6436,8 +6625,8 @@
       <w:pPr>
         <w:pStyle w:val="Heading1"/>
       </w:pPr>
-      <w:bookmarkStart w:id="18" w:name="_Toc162173302"/>
-      <w:bookmarkEnd w:id="7"/>
+      <w:bookmarkStart w:id="18" w:name="_Toc163638624"/>
+      <w:bookmarkEnd w:id="6"/>
       <w:bookmarkEnd w:id="17"/>
       <w:r>
         <w:lastRenderedPageBreak/>
@@ -6485,7 +6674,7 @@
       <w:pPr>
         <w:pStyle w:val="Heading2"/>
       </w:pPr>
-      <w:bookmarkStart w:id="19" w:name="_Toc162173303"/>
+      <w:bookmarkStart w:id="19" w:name="_Toc163638625"/>
       <w:r>
         <w:lastRenderedPageBreak/>
         <w:t>Requirement Analysis</w:t>
@@ -6624,7 +6813,7 @@
           <w:szCs w:val="24"/>
         </w:rPr>
       </w:pPr>
-      <w:bookmarkStart w:id="20" w:name="_Toc162173383"/>
+      <w:bookmarkStart w:id="20" w:name="_Toc163638597"/>
       <w:r>
         <w:rPr>
           <w:i w:val="0"/>
@@ -6914,7 +7103,7 @@
           <w:szCs w:val="24"/>
         </w:rPr>
       </w:pPr>
-      <w:bookmarkStart w:id="21" w:name="_Toc162173384"/>
+      <w:bookmarkStart w:id="21" w:name="_Toc163638598"/>
       <w:r>
         <w:rPr>
           <w:i w:val="0"/>
@@ -7085,7 +7274,7 @@
           <w:lang w:val="fr-FR"/>
         </w:rPr>
       </w:pPr>
-      <w:bookmarkStart w:id="22" w:name="_Toc162173304"/>
+      <w:bookmarkStart w:id="22" w:name="_Toc163638626"/>
       <w:proofErr w:type="spellStart"/>
       <w:r>
         <w:rPr>
@@ -7168,7 +7357,7 @@
           <w:lang w:val="fr-FR"/>
         </w:rPr>
       </w:pPr>
-      <w:bookmarkStart w:id="23" w:name="_Toc162173305"/>
+      <w:bookmarkStart w:id="23" w:name="_Toc163638627"/>
       <w:proofErr w:type="spellStart"/>
       <w:r>
         <w:rPr>
@@ -7279,7 +7468,7 @@
           <w:szCs w:val="24"/>
         </w:rPr>
       </w:pPr>
-      <w:bookmarkStart w:id="24" w:name="_Toc162173385"/>
+      <w:bookmarkStart w:id="24" w:name="_Toc163638599"/>
       <w:r>
         <w:rPr>
           <w:i w:val="0"/>
@@ -7434,7 +7623,7 @@
           <w:szCs w:val="24"/>
         </w:rPr>
       </w:pPr>
-      <w:bookmarkStart w:id="25" w:name="_Toc162173386"/>
+      <w:bookmarkStart w:id="25" w:name="_Toc163638600"/>
       <w:r>
         <w:rPr>
           <w:i w:val="0"/>
@@ -7590,7 +7779,7 @@
           <w:lang w:val="fr-FR"/>
         </w:rPr>
       </w:pPr>
-      <w:bookmarkStart w:id="26" w:name="_Toc162173387"/>
+      <w:bookmarkStart w:id="26" w:name="_Toc163638601"/>
       <w:r>
         <w:rPr>
           <w:i w:val="0"/>
@@ -7697,7 +7886,7 @@
           <w:bCs/>
         </w:rPr>
       </w:pPr>
-      <w:bookmarkStart w:id="27" w:name="_Toc162173306"/>
+      <w:bookmarkStart w:id="27" w:name="_Toc163638628"/>
       <w:r>
         <w:rPr>
           <w:b w:val="0"/>
@@ -7826,7 +8015,7 @@
           <w:szCs w:val="24"/>
         </w:rPr>
       </w:pPr>
-      <w:bookmarkStart w:id="28" w:name="_Toc162173388"/>
+      <w:bookmarkStart w:id="28" w:name="_Toc163638602"/>
       <w:r>
         <w:rPr>
           <w:i w:val="0"/>
@@ -8040,7 +8229,7 @@
           <w:szCs w:val="24"/>
         </w:rPr>
       </w:pPr>
-      <w:bookmarkStart w:id="29" w:name="_Toc162173389"/>
+      <w:bookmarkStart w:id="29" w:name="_Toc163638603"/>
       <w:r>
         <w:rPr>
           <w:i w:val="0"/>
@@ -8240,7 +8429,7 @@
           <w:bCs/>
         </w:rPr>
       </w:pPr>
-      <w:bookmarkStart w:id="30" w:name="_Toc162173390"/>
+      <w:bookmarkStart w:id="30" w:name="_Toc163638604"/>
       <w:r>
         <w:rPr>
           <w:i w:val="0"/>
@@ -8340,10 +8529,12 @@
       <w:pPr>
         <w:pStyle w:val="Heading3"/>
       </w:pPr>
+      <w:bookmarkStart w:id="31" w:name="_Toc163638629"/>
       <w:r>
         <w:lastRenderedPageBreak/>
         <w:t>Developing the Application</w:t>
       </w:r>
+      <w:bookmarkEnd w:id="31"/>
     </w:p>
     <w:p/>
     <w:p>
@@ -8441,7 +8632,7 @@
           <w:szCs w:val="24"/>
         </w:rPr>
       </w:pPr>
-      <w:bookmarkStart w:id="31" w:name="_Toc162173391"/>
+      <w:bookmarkStart w:id="32" w:name="_Toc163638605"/>
       <w:r>
         <w:rPr>
           <w:i w:val="0"/>
@@ -8513,7 +8704,7 @@
         </w:rPr>
         <w:t xml:space="preserve"> changing display setting to work with responsive designs.</w:t>
       </w:r>
-      <w:bookmarkEnd w:id="31"/>
+      <w:bookmarkEnd w:id="32"/>
     </w:p>
     <w:p/>
     <w:p/>
@@ -8657,7 +8848,7 @@
           <w:szCs w:val="24"/>
         </w:rPr>
       </w:pPr>
-      <w:bookmarkStart w:id="32" w:name="_Toc162173392"/>
+      <w:bookmarkStart w:id="33" w:name="_Toc163638606"/>
       <w:r>
         <w:rPr>
           <w:i w:val="0"/>
@@ -8729,13 +8920,199 @@
         </w:rPr>
         <w:t xml:space="preserve"> The CONTINUE button is deactivated unless all the fields are correctly given.</w:t>
       </w:r>
-      <w:bookmarkEnd w:id="32"/>
-    </w:p>
-    <w:p>
-      <w:r>
-        <w:rPr>
+      <w:bookmarkEnd w:id="33"/>
+      <w:r>
+        <w:rPr>
+          <w:i w:val="0"/>
+          <w:iCs w:val="0"/>
+          <w:color w:val="auto"/>
+          <w:sz w:val="24"/>
+          <w:szCs w:val="24"/>
+        </w:rPr>
+        <w:t xml:space="preserve"> </w:t>
+      </w:r>
+    </w:p>
+    <w:p/>
+    <w:p>
+      <w:pPr>
+        <w:spacing w:line="360" w:lineRule="auto"/>
+      </w:pPr>
+      <w:r>
+        <w:t xml:space="preserve">Another important thing to note </w:t>
+      </w:r>
+      <w:r>
+        <w:t>is that</w:t>
+      </w:r>
+      <w:r>
+        <w:t xml:space="preserve"> the width and height of the </w:t>
+      </w:r>
+      <w:r>
+        <w:t xml:space="preserve">form expands or contracts detecting different sizes of devices. The formula used to make itself adjustable according to the screen sizes can be seen in the figure 13. The formula states that if parent width is less or equal to </w:t>
+      </w:r>
+      <w:proofErr w:type="gramStart"/>
+      <w:r>
+        <w:t>541 pixel</w:t>
+      </w:r>
+      <w:proofErr w:type="gramEnd"/>
+      <w:r>
+        <w:t xml:space="preserve"> screen size then the width of the input field size is multiplied by 0.80 and if greater than 541 </w:t>
+      </w:r>
+      <w:proofErr w:type="spellStart"/>
+      <w:r>
+        <w:t>px</w:t>
+      </w:r>
+      <w:proofErr w:type="spellEnd"/>
+      <w:r>
+        <w:t xml:space="preserve"> then new width will be the multiplied value of current width by 0.92. This is how the UI fixes itself every time it detects screen size change.</w:t>
+      </w:r>
+    </w:p>
+    <w:p/>
+    <w:p>
+      <w:pPr>
+        <w:keepNext/>
+      </w:pPr>
+      <w:r>
+        <w:drawing>
+          <wp:inline distT="0" distB="0" distL="0" distR="0" wp14:anchorId="3EA996B1" wp14:editId="66870CFE">
+            <wp:extent cx="6299835" cy="557530"/>
+            <wp:effectExtent l="0" t="0" r="0" b="0"/>
+            <wp:docPr id="653918488" name="Picture 1"/>
+            <wp:cNvGraphicFramePr>
+              <a:graphicFrameLocks xmlns:a="http://schemas.openxmlformats.org/drawingml/2006/main" noChangeAspect="1"/>
+            </wp:cNvGraphicFramePr>
+            <a:graphic xmlns:a="http://schemas.openxmlformats.org/drawingml/2006/main">
+              <a:graphicData uri="http://schemas.openxmlformats.org/drawingml/2006/picture">
+                <pic:pic xmlns:pic="http://schemas.openxmlformats.org/drawingml/2006/picture">
+                  <pic:nvPicPr>
+                    <pic:cNvPr id="653918488" name=""/>
+                    <pic:cNvPicPr/>
+                  </pic:nvPicPr>
+                  <pic:blipFill>
+                    <a:blip r:embed="rId27"/>
+                    <a:stretch>
+                      <a:fillRect/>
+                    </a:stretch>
+                  </pic:blipFill>
+                  <pic:spPr>
+                    <a:xfrm>
+                      <a:off x="0" y="0"/>
+                      <a:ext cx="6299835" cy="557530"/>
+                    </a:xfrm>
+                    <a:prstGeom prst="rect">
+                      <a:avLst/>
+                    </a:prstGeom>
+                  </pic:spPr>
+                </pic:pic>
+              </a:graphicData>
+            </a:graphic>
+          </wp:inline>
+        </w:drawing>
+      </w:r>
+    </w:p>
+    <w:p>
+      <w:pPr>
+        <w:pStyle w:val="Caption"/>
+        <w:rPr>
+          <w:i w:val="0"/>
+          <w:iCs w:val="0"/>
+          <w:color w:val="auto"/>
+          <w:sz w:val="24"/>
+          <w:szCs w:val="24"/>
+        </w:rPr>
+      </w:pPr>
+      <w:bookmarkStart w:id="34" w:name="_Toc163638607"/>
+      <w:r>
+        <w:rPr>
+          <w:i w:val="0"/>
+          <w:iCs w:val="0"/>
+          <w:color w:val="auto"/>
+          <w:sz w:val="24"/>
+          <w:szCs w:val="24"/>
+        </w:rPr>
+        <w:t xml:space="preserve">Figure </w:t>
+      </w:r>
+      <w:r>
+        <w:rPr>
+          <w:i w:val="0"/>
+          <w:iCs w:val="0"/>
+          <w:color w:val="auto"/>
+          <w:sz w:val="24"/>
+          <w:szCs w:val="24"/>
+        </w:rPr>
+        <w:fldChar w:fldCharType="begin"/>
+      </w:r>
+      <w:r>
+        <w:rPr>
+          <w:i w:val="0"/>
+          <w:iCs w:val="0"/>
+          <w:color w:val="auto"/>
+          <w:sz w:val="24"/>
+          <w:szCs w:val="24"/>
+        </w:rPr>
+        <w:instrText xml:space="preserve"> SEQ Figure \* ARABIC </w:instrText>
+      </w:r>
+      <w:r>
+        <w:rPr>
+          <w:i w:val="0"/>
+          <w:iCs w:val="0"/>
+          <w:color w:val="auto"/>
+          <w:sz w:val="24"/>
+          <w:szCs w:val="24"/>
+        </w:rPr>
+        <w:fldChar w:fldCharType="separate"/>
+      </w:r>
+      <w:r>
+        <w:rPr>
+          <w:i w:val="0"/>
+          <w:iCs w:val="0"/>
           <w:noProof/>
-        </w:rPr>
+          <w:color w:val="auto"/>
+          <w:sz w:val="24"/>
+          <w:szCs w:val="24"/>
+        </w:rPr>
+        <w:t>13</w:t>
+      </w:r>
+      <w:r>
+        <w:rPr>
+          <w:i w:val="0"/>
+          <w:iCs w:val="0"/>
+          <w:color w:val="auto"/>
+          <w:sz w:val="24"/>
+          <w:szCs w:val="24"/>
+        </w:rPr>
+        <w:fldChar w:fldCharType="end"/>
+      </w:r>
+      <w:r>
+        <w:rPr>
+          <w:i w:val="0"/>
+          <w:iCs w:val="0"/>
+          <w:color w:val="auto"/>
+          <w:sz w:val="24"/>
+          <w:szCs w:val="24"/>
+        </w:rPr>
+        <w:t xml:space="preserve"> Use of If statement to ensure the UI detects the screen size and adjust </w:t>
+      </w:r>
+      <w:proofErr w:type="gramStart"/>
+      <w:r>
+        <w:rPr>
+          <w:i w:val="0"/>
+          <w:iCs w:val="0"/>
+          <w:color w:val="auto"/>
+          <w:sz w:val="24"/>
+          <w:szCs w:val="24"/>
+        </w:rPr>
+        <w:t>itself</w:t>
+      </w:r>
+      <w:bookmarkEnd w:id="34"/>
+      <w:proofErr w:type="gramEnd"/>
+    </w:p>
+    <w:p/>
+    <w:p>
+      <w:r>
+        <w:rPr>
+          <w:noProof/>
+        </w:rPr>
+        <w:lastRenderedPageBreak/>
         <w:drawing>
           <wp:inline distT="0" distB="0" distL="0" distR="0" wp14:anchorId="7BA6E29F" wp14:editId="5A1A05BF">
             <wp:extent cx="6299835" cy="1964055"/>
@@ -8752,7 +9129,7 @@
                     <pic:cNvPicPr/>
                   </pic:nvPicPr>
                   <pic:blipFill>
-                    <a:blip r:embed="rId27">
+                    <a:blip r:embed="rId28">
                       <a:extLst>
                         <a:ext uri="{28A0092B-C50C-407E-A947-70E740481C1C}">
                           <a14:useLocalDpi xmlns:a14="http://schemas.microsoft.com/office/drawing/2010/main" val="0"/>
@@ -8791,7 +9168,7 @@
           <w:szCs w:val="24"/>
         </w:rPr>
       </w:pPr>
-      <w:bookmarkStart w:id="33" w:name="_Toc162173393"/>
+      <w:bookmarkStart w:id="35" w:name="_Toc163638608"/>
       <w:r>
         <w:rPr>
           <w:i w:val="0"/>
@@ -8841,7 +9218,7 @@
           <w:sz w:val="24"/>
           <w:szCs w:val="24"/>
         </w:rPr>
-        <w:t>13</w:t>
+        <w:t>14</w:t>
       </w:r>
       <w:r>
         <w:rPr>
@@ -8863,7 +9240,7 @@
         </w:rPr>
         <w:t xml:space="preserve"> The CONTINUE button activates when all fields are in correct format.</w:t>
       </w:r>
-      <w:bookmarkEnd w:id="33"/>
+      <w:bookmarkEnd w:id="35"/>
     </w:p>
     <w:p>
       <w:pPr>
@@ -8874,7 +9251,6 @@
         </w:rPr>
       </w:pPr>
       <w:r>
-        <w:lastRenderedPageBreak/>
         <w:t xml:space="preserve">The code that was used to check the empty fields for the inputs and email validity, the following code is used to ensure the functionality of the application works as expected. The following </w:t>
       </w:r>
       <w:r>
@@ -8945,7 +9321,7 @@
                     <pic:cNvPicPr/>
                   </pic:nvPicPr>
                   <pic:blipFill>
-                    <a:blip r:embed="rId28">
+                    <a:blip r:embed="rId29">
                       <a:extLst>
                         <a:ext uri="{28A0092B-C50C-407E-A947-70E740481C1C}">
                           <a14:useLocalDpi xmlns:a14="http://schemas.microsoft.com/office/drawing/2010/main" val="0"/>
@@ -8984,7 +9360,7 @@
           <w:szCs w:val="24"/>
         </w:rPr>
       </w:pPr>
-      <w:bookmarkStart w:id="34" w:name="_Toc162173394"/>
+      <w:bookmarkStart w:id="36" w:name="_Toc163638609"/>
       <w:r>
         <w:rPr>
           <w:i w:val="0"/>
@@ -9034,7 +9410,7 @@
           <w:sz w:val="24"/>
           <w:szCs w:val="24"/>
         </w:rPr>
-        <w:t>14</w:t>
+        <w:t>15</w:t>
       </w:r>
       <w:r>
         <w:rPr>
@@ -9056,7 +9432,7 @@
         </w:rPr>
         <w:t xml:space="preserve"> Code to check if all input fields have valid inputs.</w:t>
       </w:r>
-      <w:bookmarkEnd w:id="34"/>
+      <w:bookmarkEnd w:id="36"/>
     </w:p>
     <w:p/>
     <w:p>
@@ -9079,11 +9455,20 @@
       </w:r>
       <w:proofErr w:type="gramStart"/>
       <w:r>
-        <w:t>Collect(</w:t>
+        <w:t>Collect</w:t>
+      </w:r>
+      <w:r>
+        <w:t>(</w:t>
       </w:r>
       <w:proofErr w:type="gramEnd"/>
       <w:r>
-        <w:t xml:space="preserve">) function two inputs, the name of the table in excel and array of input take from first page. </w:t>
+        <w:t>)</w:t>
+      </w:r>
+      <w:r>
+        <w:t xml:space="preserve"> function two inputs, the name of the table in excel and array of input take from first page. </w:t>
+      </w:r>
+      <w:r>
+        <w:t xml:space="preserve">This formula collects data and copy it to the excel table, which is later displayed in the third page. </w:t>
       </w:r>
     </w:p>
     <w:p>
@@ -9096,6 +9481,7 @@
       </w:pPr>
       <w:r>
         <w:rPr>
+          <w:noProof/>
           <w:szCs w:val="24"/>
         </w:rPr>
         <w:lastRenderedPageBreak/>
@@ -9115,7 +9501,7 @@
                     <pic:cNvPicPr/>
                   </pic:nvPicPr>
                   <pic:blipFill>
-                    <a:blip r:embed="rId29"/>
+                    <a:blip r:embed="rId30"/>
                     <a:stretch>
                       <a:fillRect/>
                     </a:stretch>
@@ -9147,6 +9533,7 @@
           <w:szCs w:val="24"/>
         </w:rPr>
       </w:pPr>
+      <w:bookmarkStart w:id="37" w:name="_Toc163638610"/>
       <w:r>
         <w:rPr>
           <w:i w:val="0"/>
@@ -9196,7 +9583,7 @@
           <w:sz w:val="24"/>
           <w:szCs w:val="24"/>
         </w:rPr>
-        <w:t>15</w:t>
+        <w:t>16</w:t>
       </w:r>
       <w:r>
         <w:rPr>
@@ -9239,6 +9626,7 @@
         </w:rPr>
         <w:t>excel</w:t>
       </w:r>
+      <w:bookmarkEnd w:id="37"/>
       <w:proofErr w:type="gramEnd"/>
     </w:p>
     <w:p/>
@@ -9280,6 +9668,9 @@
         <w:spacing w:after="160" w:line="360" w:lineRule="auto"/>
       </w:pPr>
       <w:r>
+        <w:rPr>
+          <w:noProof/>
+        </w:rPr>
         <w:lastRenderedPageBreak/>
         <w:drawing>
           <wp:inline distT="0" distB="0" distL="0" distR="0" wp14:anchorId="0CB94A2A" wp14:editId="51B7BA71">
@@ -9297,7 +9688,7 @@
                     <pic:cNvPicPr/>
                   </pic:nvPicPr>
                   <pic:blipFill>
-                    <a:blip r:embed="rId30"/>
+                    <a:blip r:embed="rId31"/>
                     <a:stretch>
                       <a:fillRect/>
                     </a:stretch>
@@ -9330,6 +9721,7 @@
           <w:szCs w:val="24"/>
         </w:rPr>
       </w:pPr>
+      <w:bookmarkStart w:id="38" w:name="_Toc163638611"/>
       <w:r>
         <w:rPr>
           <w:i w:val="0"/>
@@ -9379,7 +9771,7 @@
           <w:sz w:val="24"/>
           <w:szCs w:val="24"/>
         </w:rPr>
-        <w:t>16</w:t>
+        <w:t>17</w:t>
       </w:r>
       <w:r>
         <w:rPr>
@@ -9424,6 +9816,7 @@
         </w:rPr>
         <w:t>Page</w:t>
       </w:r>
+      <w:bookmarkEnd w:id="38"/>
       <w:proofErr w:type="spellEnd"/>
       <w:proofErr w:type="gramEnd"/>
     </w:p>
@@ -9485,11 +9878,31 @@
       </w:r>
       <w:proofErr w:type="gramStart"/>
       <w:r>
-        <w:t>Patch(</w:t>
+        <w:t>Patch</w:t>
+      </w:r>
+      <w:r>
+        <w:t>(</w:t>
       </w:r>
       <w:proofErr w:type="gramEnd"/>
       <w:r>
-        <w:t xml:space="preserve">) function. Patch function takes three inputs </w:t>
+        <w:t>)</w:t>
+      </w:r>
+      <w:r>
+        <w:t xml:space="preserve"> function. </w:t>
+      </w:r>
+      <w:proofErr w:type="gramStart"/>
+      <w:r>
+        <w:t>Patch</w:t>
+      </w:r>
+      <w:r>
+        <w:t>(</w:t>
+      </w:r>
+      <w:proofErr w:type="gramEnd"/>
+      <w:r>
+        <w:t>)</w:t>
+      </w:r>
+      <w:r>
+        <w:t xml:space="preserve"> function takes three inputs </w:t>
       </w:r>
       <w:proofErr w:type="spellStart"/>
       <w:r>
@@ -9508,17 +9921,15 @@
         <w:t xml:space="preserve">, </w:t>
       </w:r>
       <w:proofErr w:type="spellStart"/>
-      <w:proofErr w:type="gramStart"/>
       <w:r>
         <w:t>ChangeRecord</w:t>
       </w:r>
       <w:proofErr w:type="spellEnd"/>
       <w:r>
-        <w:t>[</w:t>
-      </w:r>
-      <w:proofErr w:type="gramEnd"/>
-      <w:r>
-        <w:t>] which is an array</w:t>
+        <w:t xml:space="preserve"> </w:t>
+      </w:r>
+      <w:r>
+        <w:t>which is an array</w:t>
       </w:r>
       <w:r>
         <w:t xml:space="preserve"> (Microsoft 2024)</w:t>
@@ -9548,11 +9959,9 @@
       <w:r>
         <w:t xml:space="preserve"> of contacts as shown in </w:t>
       </w:r>
-      <w:proofErr w:type="gramStart"/>
-      <w:r>
-        <w:t>the figure</w:t>
-      </w:r>
-      <w:proofErr w:type="gramEnd"/>
+      <w:r>
+        <w:t>figure</w:t>
+      </w:r>
       <w:r>
         <w:t xml:space="preserve"> 16</w:t>
       </w:r>
@@ -9566,6 +9975,9 @@
         <w:spacing w:after="160" w:line="360" w:lineRule="auto"/>
       </w:pPr>
       <w:r>
+        <w:rPr>
+          <w:noProof/>
+        </w:rPr>
         <w:lastRenderedPageBreak/>
         <w:drawing>
           <wp:inline distT="0" distB="0" distL="0" distR="0" wp14:anchorId="2266A7A4" wp14:editId="3949ABC7">
@@ -9583,7 +9995,7 @@
                     <pic:cNvPicPr/>
                   </pic:nvPicPr>
                   <pic:blipFill>
-                    <a:blip r:embed="rId31"/>
+                    <a:blip r:embed="rId32"/>
                     <a:stretch>
                       <a:fillRect/>
                     </a:stretch>
@@ -9615,6 +10027,7 @@
           <w:szCs w:val="24"/>
         </w:rPr>
       </w:pPr>
+      <w:bookmarkStart w:id="39" w:name="_Toc163638612"/>
       <w:r>
         <w:rPr>
           <w:i w:val="0"/>
@@ -9664,7 +10077,7 @@
           <w:sz w:val="24"/>
           <w:szCs w:val="24"/>
         </w:rPr>
-        <w:t>17</w:t>
+        <w:t>18</w:t>
       </w:r>
       <w:r>
         <w:rPr>
@@ -9697,6 +10110,7 @@
         </w:rPr>
         <w:t>arguments</w:t>
       </w:r>
+      <w:bookmarkEnd w:id="39"/>
       <w:proofErr w:type="gramEnd"/>
     </w:p>
     <w:p>
@@ -9717,81 +10131,91 @@
       <w:pPr>
         <w:pStyle w:val="Heading2"/>
       </w:pPr>
-      <w:bookmarkStart w:id="35" w:name="_Toc162173308"/>
+      <w:bookmarkStart w:id="40" w:name="_Toc163638630"/>
       <w:r>
         <w:lastRenderedPageBreak/>
-        <w:t>Hands-on Demonstration</w:t>
-      </w:r>
-      <w:bookmarkEnd w:id="35"/>
-    </w:p>
-    <w:p>
-      <w:r>
-        <w:t xml:space="preserve">What It does. </w:t>
-      </w:r>
+        <w:t>Results</w:t>
+      </w:r>
+      <w:bookmarkEnd w:id="40"/>
     </w:p>
     <w:p/>
+    <w:p/>
     <w:p>
       <w:pPr>
         <w:spacing w:line="360" w:lineRule="auto"/>
+      </w:pPr>
+      <w:r>
+        <w:t xml:space="preserve">In </w:t>
+      </w:r>
+      <w:proofErr w:type="gramStart"/>
+      <w:r>
+        <w:t>the end result</w:t>
+      </w:r>
+      <w:proofErr w:type="gramEnd"/>
+      <w:r>
+        <w:t xml:space="preserve"> of the application, it was well suited for its purpose and the application was </w:t>
+      </w:r>
+      <w:r>
+        <w:t>designed</w:t>
+      </w:r>
+      <w:r>
+        <w:t xml:space="preserve"> to specific requirements. </w:t>
+      </w:r>
+      <w:r>
+        <w:t>The application worked in accordance with its intended purpose and works smoothly for its purpose as a simple tool for managing contacts.</w:t>
+      </w:r>
+      <w:r>
+        <w:t xml:space="preserve"> The design of the application was made interactive and user-friendly with different buttons, texts, input fields, and gallery. With all the functionality of performing create, read, update, and delete operation, the successful design of the application made it possible to manage and store multiple contact information in Microsoft Excel. The application was both responsive and interactive at the same time. </w:t>
+      </w:r>
+    </w:p>
+    <w:p>
+      <w:pPr>
+        <w:spacing w:line="360" w:lineRule="auto"/>
+      </w:pPr>
+    </w:p>
+    <w:p>
+      <w:pPr>
+        <w:spacing w:line="360" w:lineRule="auto"/>
+      </w:pPr>
+      <w:r>
+        <w:t>Even thought the actual development work was straightforward and easy based on experience. It should be noted that experience is heavily influenced by prior knowledge and expertise in software development. For example, a citizen developer who does not necessarily have experience coding applications may still be able to catch up on the development but will require time and more familiarization.</w:t>
+      </w:r>
+      <w:r>
+        <w:t xml:space="preserve"> </w:t>
+      </w:r>
+    </w:p>
+    <w:p>
+      <w:pPr>
+        <w:spacing w:after="160"/>
         <w:jc w:val="left"/>
       </w:pPr>
+      <w:r>
+        <w:br w:type="page"/>
+      </w:r>
+    </w:p>
+    <w:p>
+      <w:pPr>
+        <w:pStyle w:val="Heading1"/>
+      </w:pPr>
+      <w:r>
+        <w:lastRenderedPageBreak/>
+        <w:t>CONCLUSION</w:t>
+      </w:r>
+      <w:r>
+        <w:t xml:space="preserve"> </w:t>
+      </w:r>
     </w:p>
     <w:p>
       <w:pPr>
         <w:pStyle w:val="Heading1"/>
         <w:jc w:val="left"/>
       </w:pPr>
-      <w:bookmarkStart w:id="36" w:name="_Toc162173309"/>
-      <w:r>
-        <w:lastRenderedPageBreak/>
-        <w:t>Results</w:t>
-      </w:r>
-      <w:bookmarkEnd w:id="36"/>
-    </w:p>
-    <w:p>
-      <w:pPr>
-        <w:pStyle w:val="Heading1"/>
-        <w:jc w:val="left"/>
-      </w:pPr>
-      <w:bookmarkStart w:id="37" w:name="_Toc162173310"/>
-      <w:r>
-        <w:lastRenderedPageBreak/>
-        <w:t>Conclusion</w:t>
-      </w:r>
-      <w:bookmarkEnd w:id="37"/>
     </w:p>
     <w:p>
       <w:pPr>
         <w:spacing w:after="160"/>
         <w:jc w:val="left"/>
         <w:rPr>
-          <w:rFonts w:eastAsia="Times New Roman" w:cs="Times New Roman"/>
-          <w:color w:val="FF0000"/>
-          <w:szCs w:val="24"/>
-          <w:lang w:eastAsia="fi-FI"/>
-        </w:rPr>
-      </w:pPr>
-    </w:p>
-    <w:p>
-      <w:pPr>
-        <w:pStyle w:val="NormalWeb"/>
-        <w:spacing w:before="0" w:beforeAutospacing="0" w:after="0" w:afterAutospacing="0" w:line="360" w:lineRule="auto"/>
-        <w:rPr>
-          <w:color w:val="000000" w:themeColor="text1"/>
-        </w:rPr>
-      </w:pPr>
-    </w:p>
-    <w:p>
-      <w:pPr>
-        <w:spacing w:line="360" w:lineRule="auto"/>
-        <w:jc w:val="left"/>
-      </w:pPr>
-    </w:p>
-    <w:p>
-      <w:pPr>
-        <w:spacing w:after="160"/>
-        <w:jc w:val="left"/>
-        <w:rPr>
           <w:color w:val="FF0000"/>
         </w:rPr>
       </w:pPr>
@@ -9869,7 +10293,7 @@
         </w:rPr>
         <w:t xml:space="preserve"> </w:t>
       </w:r>
-      <w:hyperlink r:id="rId32" w:history="1">
+      <w:hyperlink r:id="rId33" w:history="1">
         <w:r>
           <w:rPr>
             <w:rStyle w:val="Hyperlink"/>
@@ -9968,7 +10392,7 @@
         </w:rPr>
         <w:t xml:space="preserve">Available at: </w:t>
       </w:r>
-      <w:hyperlink r:id="rId33" w:history="1">
+      <w:hyperlink r:id="rId34" w:history="1">
         <w:r>
           <w:rPr>
             <w:rStyle w:val="Hyperlink"/>
@@ -10056,7 +10480,7 @@
         </w:rPr>
         <w:t xml:space="preserve">, (Online) Available at: </w:t>
       </w:r>
-      <w:hyperlink r:id="rId34" w:history="1">
+      <w:hyperlink r:id="rId35" w:history="1">
         <w:r>
           <w:rPr>
             <w:rStyle w:val="Hyperlink"/>
@@ -10217,7 +10641,7 @@
         </w:rPr>
         <w:t xml:space="preserve"> </w:t>
       </w:r>
-      <w:hyperlink r:id="rId35" w:history="1">
+      <w:hyperlink r:id="rId36" w:history="1">
         <w:r>
           <w:rPr>
             <w:rStyle w:val="Hyperlink"/>
@@ -10305,7 +10729,7 @@
       <w:r>
         <w:t xml:space="preserve"> Use When. (Online) Available at: </w:t>
       </w:r>
-      <w:hyperlink r:id="rId36" w:history="1">
+      <w:hyperlink r:id="rId37" w:history="1">
         <w:r>
           <w:rPr>
             <w:rStyle w:val="Hyperlink"/>
@@ -10382,7 +10806,7 @@
         </w:rPr>
         <w:t xml:space="preserve"> </w:t>
       </w:r>
-      <w:hyperlink r:id="rId37" w:history="1">
+      <w:hyperlink r:id="rId38" w:history="1">
         <w:r>
           <w:rPr>
             <w:rStyle w:val="Hyperlink"/>
@@ -10434,7 +10858,7 @@
           <w:szCs w:val="24"/>
         </w:rPr>
       </w:pPr>
-      <w:bookmarkStart w:id="38" w:name="_Hlk160439550"/>
+      <w:bookmarkStart w:id="41" w:name="_Hlk160439550"/>
       <w:r>
         <w:t>Microsoft</w:t>
       </w:r>
@@ -10444,7 +10868,7 @@
       <w:r>
         <w:t xml:space="preserve"> 2023. What are model-driven apps in PowerApps? Available at:  </w:t>
       </w:r>
-      <w:hyperlink r:id="rId38" w:history="1">
+      <w:hyperlink r:id="rId39" w:history="1">
         <w:r>
           <w:rPr>
             <w:rStyle w:val="Hyperlink"/>
@@ -10478,7 +10902,7 @@
         <w:t xml:space="preserve"> January 2024.</w:t>
       </w:r>
     </w:p>
-    <w:bookmarkEnd w:id="38"/>
+    <w:bookmarkEnd w:id="41"/>
     <w:p>
       <w:pPr>
         <w:spacing w:line="240" w:lineRule="auto"/>
@@ -10520,7 +10944,7 @@
         </w:rPr>
         <w:t xml:space="preserve">. (Online) Available at: </w:t>
       </w:r>
-      <w:hyperlink r:id="rId39" w:history="1">
+      <w:hyperlink r:id="rId40" w:history="1">
         <w:r>
           <w:rPr>
             <w:rStyle w:val="Hyperlink"/>
@@ -10572,7 +10996,7 @@
           <w:szCs w:val="24"/>
         </w:rPr>
       </w:pPr>
-      <w:bookmarkStart w:id="39" w:name="_Hlk160436773"/>
+      <w:bookmarkStart w:id="42" w:name="_Hlk160436773"/>
       <w:r>
         <w:rPr>
           <w:rFonts w:cs="Times New Roman"/>
@@ -10643,7 +11067,7 @@
         </w:rPr>
         <w:t xml:space="preserve"> </w:t>
       </w:r>
-      <w:hyperlink r:id="rId40" w:history="1">
+      <w:hyperlink r:id="rId41" w:history="1">
         <w:r>
           <w:rPr>
             <w:rStyle w:val="Hyperlink"/>
@@ -10701,7 +11125,7 @@
         <w:t xml:space="preserve"> January 2024.</w:t>
       </w:r>
     </w:p>
-    <w:bookmarkEnd w:id="39"/>
+    <w:bookmarkEnd w:id="42"/>
     <w:p>
       <w:pPr>
         <w:spacing w:line="240" w:lineRule="auto"/>
@@ -10754,7 +11178,7 @@
         </w:rPr>
         <w:t xml:space="preserve"> </w:t>
       </w:r>
-      <w:hyperlink r:id="rId41" w:history="1">
+      <w:hyperlink r:id="rId42" w:history="1">
         <w:r>
           <w:rPr>
             <w:rStyle w:val="Hyperlink"/>
@@ -10862,7 +11286,7 @@
         </w:rPr>
         <w:t xml:space="preserve">Available at: </w:t>
       </w:r>
-      <w:hyperlink r:id="rId42" w:history="1">
+      <w:hyperlink r:id="rId43" w:history="1">
         <w:r>
           <w:rPr>
             <w:rStyle w:val="Hyperlink"/>
@@ -10928,7 +11352,7 @@
         </w:rPr>
         <w:t>, 2024. Microsoft Power Apps in Brief, (Online) Available at:</w:t>
       </w:r>
-      <w:hyperlink r:id="rId43" w:history="1">
+      <w:hyperlink r:id="rId44" w:history="1">
         <w:r>
           <w:rPr>
             <w:rStyle w:val="Hyperlink"/>
@@ -11031,7 +11455,7 @@
         </w:rPr>
         <w:t>, (Online) Available at:</w:t>
       </w:r>
-      <w:hyperlink r:id="rId44" w:history="1">
+      <w:hyperlink r:id="rId45" w:history="1">
         <w:r>
           <w:rPr>
             <w:rStyle w:val="Hyperlink"/>
@@ -11095,7 +11519,7 @@
           <w:szCs w:val="24"/>
         </w:rPr>
       </w:pPr>
-      <w:bookmarkStart w:id="40" w:name="_Hlk160436381"/>
+      <w:bookmarkStart w:id="43" w:name="_Hlk160436381"/>
       <w:r>
         <w:rPr>
           <w:rFonts w:cs="Times New Roman"/>
@@ -11110,7 +11534,7 @@
         </w:rPr>
         <w:t xml:space="preserve">(Online) </w:t>
       </w:r>
-      <w:hyperlink r:id="rId45" w:history="1">
+      <w:hyperlink r:id="rId46" w:history="1">
         <w:r>
           <w:rPr>
             <w:rStyle w:val="Hyperlink"/>
@@ -11153,7 +11577,7 @@
         </w:rPr>
       </w:pPr>
     </w:p>
-    <w:bookmarkEnd w:id="40"/>
+    <w:bookmarkEnd w:id="43"/>
     <w:p>
       <w:pPr>
         <w:spacing w:line="240" w:lineRule="auto"/>
@@ -11236,7 +11660,7 @@
       </w:pPr>
     </w:p>
     <w:sectPr>
-      <w:headerReference w:type="default" r:id="rId46"/>
+      <w:headerReference w:type="default" r:id="rId47"/>
       <w:pgSz w:w="11906" w:h="16838" w:code="9"/>
       <w:pgMar w:top="1418" w:right="851" w:bottom="1418" w:left="1134" w:header="709" w:footer="709" w:gutter="0"/>
       <w:pgNumType w:start="1"/>
@@ -11318,6 +11742,49 @@
 
 <file path=word/header2.xml><?xml version="1.0" encoding="utf-8"?>
 <w:hdr xmlns:wpc="http://schemas.microsoft.com/office/word/2010/wordprocessingCanvas" xmlns:cx="http://schemas.microsoft.com/office/drawing/2014/chartex" xmlns:cx1="http://schemas.microsoft.com/office/drawing/2015/9/8/chartex" xmlns:cx2="http://schemas.microsoft.com/office/drawing/2015/10/21/chartex" xmlns:cx3="http://schemas.microsoft.com/office/drawing/2016/5/9/chartex" xmlns:cx4="http://schemas.microsoft.com/office/drawing/2016/5/10/chartex" xmlns:cx5="http://schemas.microsoft.com/office/drawing/2016/5/11/chartex" xmlns:cx6="http://schemas.microsoft.com/office/drawing/2016/5/12/chartex" xmlns:cx7="http://schemas.microsoft.com/office/drawing/2016/5/13/chartex" xmlns:cx8="http://schemas.microsoft.com/office/drawing/2016/5/14/chartex" xmlns:mc="http://schemas.openxmlformats.org/markup-compatibility/2006" xmlns:aink="http://schemas.microsoft.com/office/drawing/2016/ink" xmlns:am3d="http://schemas.microsoft.com/office/drawing/2017/model3d" xmlns:o="urn:schemas-microsoft-com:office:office" xmlns:oel="http://schemas.microsoft.com/office/2019/extlst" xmlns:r="http://schemas.openxmlformats.org/officeDocument/2006/relationships" xmlns:m="http://schemas.openxmlformats.org/officeDocument/2006/math" xmlns:v="urn:schemas-microsoft-com:vml" xmlns:wp14="http://schemas.microsoft.com/office/word/2010/wordprocessingDrawing" xmlns:wp="http://schemas.openxmlformats.org/drawingml/2006/wordprocessingDrawing" xmlns:w10="urn:schemas-microsoft-com:office:word" xmlns:w="http://schemas.openxmlformats.org/wordprocessingml/2006/main" xmlns:w14="http://schemas.microsoft.com/office/word/2010/wordml" xmlns:w15="http://schemas.microsoft.com/office/word/2012/wordml" xmlns:w16cex="http://schemas.microsoft.com/office/word/2018/wordml/cex" xmlns:w16cid="http://schemas.microsoft.com/office/word/2016/wordml/cid" xmlns:w16="http://schemas.microsoft.com/office/word/2018/wordml" xmlns:w16sdtdh="http://schemas.microsoft.com/office/word/2020/wordml/sdtdatahash" xmlns:w16se="http://schemas.microsoft.com/office/word/2015/wordml/symex" xmlns:wpg="http://schemas.microsoft.com/office/word/2010/wordprocessingGroup" xmlns:wpi="http://schemas.microsoft.com/office/word/2010/wordprocessingInk" xmlns:wne="http://schemas.microsoft.com/office/word/2006/wordml" xmlns:wps="http://schemas.microsoft.com/office/word/2010/wordprocessingShape" mc:Ignorable="w14 w15 w16se w16cid w16 w16cex w16sdtdh wp14">
+  <w:sdt>
+    <w:sdtPr>
+      <w:id w:val="-605425255"/>
+      <w:docPartObj>
+        <w:docPartGallery w:val="Page Numbers (Top of Page)"/>
+        <w:docPartUnique/>
+      </w:docPartObj>
+    </w:sdtPr>
+    <w:sdtEndPr>
+      <w:rPr>
+        <w:noProof/>
+      </w:rPr>
+    </w:sdtEndPr>
+    <w:sdtContent>
+      <w:p>
+        <w:pPr>
+          <w:pStyle w:val="Header"/>
+          <w:jc w:val="right"/>
+        </w:pPr>
+        <w:r>
+          <w:fldChar w:fldCharType="begin"/>
+        </w:r>
+        <w:r>
+          <w:instrText xml:space="preserve"> PAGE   \* MERGEFORMAT </w:instrText>
+        </w:r>
+        <w:r>
+          <w:fldChar w:fldCharType="separate"/>
+        </w:r>
+        <w:r>
+          <w:rPr>
+            <w:noProof/>
+          </w:rPr>
+          <w:t>2</w:t>
+        </w:r>
+        <w:r>
+          <w:rPr>
+            <w:noProof/>
+          </w:rPr>
+          <w:fldChar w:fldCharType="end"/>
+        </w:r>
+      </w:p>
+    </w:sdtContent>
+  </w:sdt>
   <w:p>
     <w:pPr>
       <w:pStyle w:val="Header"/>

</xml_diff>